<commit_message>
Atualização da Descrição, dos Atributos e do UML
</commit_message>
<xml_diff>
--- a/Primeira Entrega/Relatório 1.docx
+++ b/Primeira Entrega/Relatório 1.docx
@@ -657,6 +657,9 @@
       </w:r>
       <w:proofErr w:type="spellStart"/>
       <w:r>
+        <w:rPr>
+          <w:i/>
+        </w:rPr>
         <w:t>stream</w:t>
       </w:r>
       <w:proofErr w:type="spellEnd"/>
@@ -734,24 +737,52 @@
         <w:t>entre</w:t>
       </w:r>
       <w:r>
-        <w:t xml:space="preserve"> si. O </w:t>
+        <w:t xml:space="preserve"> si.</w:t>
+      </w:r>
+      <w:r>
+        <w:t xml:space="preserve"> </w:t>
+      </w:r>
+      <w:r>
+        <w:t xml:space="preserve"> </w:t>
+      </w:r>
+      <w:r>
+        <w:t>Caso o usuário deseje ser um</w:t>
+      </w:r>
+      <w:r>
+        <w:t xml:space="preserve"> </w:t>
       </w:r>
       <w:r>
         <w:rPr>
           <w:b/>
         </w:rPr>
-        <w:t xml:space="preserve">Tipo de Conta </w:t>
-      </w:r>
-      <w:r>
-        <w:t xml:space="preserve">de cada utilizador pode ser grátis, </w:t>
-      </w:r>
-      <w:proofErr w:type="spellStart"/>
-      <w:r>
-        <w:t>premium</w:t>
-      </w:r>
-      <w:proofErr w:type="spellEnd"/>
-      <w:r>
-        <w:t xml:space="preserve"> ou ainda familiar. Cada utilizador pode ter associado diferentes tipo</w:t>
+        <w:t>Utilizador Premium</w:t>
+      </w:r>
+      <w:r>
+        <w:t xml:space="preserve"> tem que pagar uma mensalidade para disfrutar de um serviço sem anúncios</w:t>
+      </w:r>
+      <w:r>
+        <w:t xml:space="preserve"> e com a possibilidade de descarregar músicas</w:t>
+      </w:r>
+      <w:r>
+        <w:t xml:space="preserve">. </w:t>
+      </w:r>
+      <w:r>
+        <w:t xml:space="preserve">Cada </w:t>
+      </w:r>
+      <w:r>
+        <w:rPr>
+          <w:b/>
+        </w:rPr>
+        <w:t>U</w:t>
+      </w:r>
+      <w:r>
+        <w:rPr>
+          <w:b/>
+        </w:rPr>
+        <w:t>tilizador</w:t>
+      </w:r>
+      <w:r>
+        <w:t xml:space="preserve"> pode ter associado diferentes tipo</w:t>
       </w:r>
       <w:r>
         <w:t>s</w:t>
@@ -777,20 +808,49 @@
       <w:r>
         <w:t xml:space="preserve"> </w:t>
       </w:r>
-      <w:r>
-        <w:t xml:space="preserve">As </w:t>
+    </w:p>
+    <w:p>
+      <w:pPr>
+        <w:jc w:val="both"/>
+      </w:pPr>
+      <w:r>
+        <w:t xml:space="preserve">Cada </w:t>
       </w:r>
       <w:r>
         <w:rPr>
           <w:b/>
         </w:rPr>
-        <w:t>Playlists</w:t>
-      </w:r>
-      <w:r>
-        <w:t xml:space="preserve"> podem ser criadas por utilizadores e contêm</w:t>
-      </w:r>
-      <w:r>
-        <w:t xml:space="preserve"> várias </w:t>
+        <w:t>Playlist</w:t>
+      </w:r>
+      <w:r>
+        <w:t xml:space="preserve"> </w:t>
+      </w:r>
+      <w:r>
+        <w:t xml:space="preserve">é </w:t>
+      </w:r>
+      <w:r>
+        <w:t>criada por um</w:t>
+      </w:r>
+      <w:r>
+        <w:t xml:space="preserve"> </w:t>
+      </w:r>
+      <w:r>
+        <w:rPr>
+          <w:b/>
+        </w:rPr>
+        <w:t>U</w:t>
+      </w:r>
+      <w:r>
+        <w:rPr>
+          <w:b/>
+        </w:rPr>
+        <w:t>tilizador</w:t>
+      </w:r>
+      <w:r>
+        <w:t xml:space="preserve"> e </w:t>
+      </w:r>
+      <w:r>
+        <w:t xml:space="preserve">podem conter várias </w:t>
       </w:r>
       <w:r>
         <w:rPr>
@@ -799,75 +859,126 @@
         <w:t>Músicas</w:t>
       </w:r>
       <w:r>
-        <w:t>. Cada música pertence</w:t>
-      </w:r>
-      <w:r>
-        <w:t xml:space="preserve"> a </w:t>
-      </w:r>
-      <w:r>
-        <w:t>um</w:t>
-      </w:r>
-      <w:bookmarkStart w:id="0" w:name="_GoBack"/>
-      <w:bookmarkEnd w:id="0"/>
-      <w:r>
-        <w:t xml:space="preserve"> </w:t>
+        <w:t>, podendo tamb</w:t>
+      </w:r>
+      <w:r>
+        <w:t>ém estar vazia até o usuário decidir o contrário.</w:t>
+      </w:r>
+    </w:p>
+    <w:p>
+      <w:pPr>
+        <w:jc w:val="both"/>
+      </w:pPr>
+      <w:r>
+        <w:t xml:space="preserve">Os utilizadores podem seguir os seus </w:t>
       </w:r>
       <w:r>
         <w:rPr>
           <w:b/>
         </w:rPr>
-        <w:t>Álbum</w:t>
-      </w:r>
-      <w:r>
-        <w:t xml:space="preserve">, </w:t>
-      </w:r>
-      <w:r>
-        <w:t>e este por sua vez pertence</w:t>
-      </w:r>
-      <w:r>
-        <w:t xml:space="preserve"> a </w:t>
-      </w:r>
-      <w:r>
-        <w:t xml:space="preserve">um </w:t>
+        <w:t>Intérpretes</w:t>
+      </w:r>
+      <w:r>
+        <w:t xml:space="preserve"> favoritos. Cada </w:t>
       </w:r>
       <w:r>
         <w:rPr>
           <w:b/>
         </w:rPr>
-        <w:t>Int</w:t>
+        <w:t>Intérprete</w:t>
+      </w:r>
+      <w:r>
+        <w:t xml:space="preserve"> tem vários </w:t>
       </w:r>
       <w:r>
         <w:rPr>
           <w:b/>
         </w:rPr>
-        <w:t>érprete</w:t>
-      </w:r>
-      <w:r>
-        <w:t xml:space="preserve">. Há vários </w:t>
+        <w:t>Álbuns</w:t>
       </w:r>
       <w:r>
         <w:rPr>
           <w:b/>
         </w:rPr>
-        <w:t xml:space="preserve">Tipos de </w:t>
+        <w:t xml:space="preserve">, </w:t>
+      </w:r>
+      <w:r>
+        <w:t>e estes</w:t>
+      </w:r>
+      <w:r>
+        <w:t xml:space="preserve"> cont</w:t>
+      </w:r>
+      <w:r>
+        <w:t>ê</w:t>
+      </w:r>
+      <w:r>
+        <w:t>m</w:t>
+      </w:r>
+      <w:r>
+        <w:t xml:space="preserve"> várias </w:t>
       </w:r>
       <w:r>
         <w:rPr>
           <w:b/>
         </w:rPr>
-        <w:t>Álbum</w:t>
-      </w:r>
-      <w:r>
-        <w:t xml:space="preserve">, como ao vivo, coletânea, </w:t>
-      </w:r>
-      <w:r>
-        <w:t>estúdio</w:t>
-      </w:r>
-      <w:r>
-        <w:t>, grandes êxitos</w:t>
-      </w:r>
-      <w:r>
-        <w:t xml:space="preserve">, remix e single. </w:t>
+        <w:t>Músicas</w:t>
+      </w:r>
+      <w:r>
+        <w:t xml:space="preserve">, cada uma com o seu índice nesse </w:t>
+      </w:r>
+      <w:r>
+        <w:rPr>
+          <w:b/>
+        </w:rPr>
+        <w:t>Á</w:t>
+      </w:r>
+      <w:r>
+        <w:rPr>
+          <w:b/>
+        </w:rPr>
+        <w:t>lbum</w:t>
+      </w:r>
+      <w:r>
+        <w:t xml:space="preserve">. Há vários </w:t>
+      </w:r>
+      <w:r>
+        <w:rPr>
+          <w:b/>
+        </w:rPr>
+        <w:t>T</w:t>
+      </w:r>
+      <w:r>
+        <w:rPr>
+          <w:b/>
+        </w:rPr>
+        <w:t xml:space="preserve">ipos de </w:t>
+      </w:r>
+      <w:r>
+        <w:rPr>
+          <w:b/>
+        </w:rPr>
+        <w:t>Á</w:t>
+      </w:r>
+      <w:r>
+        <w:rPr>
+          <w:b/>
+        </w:rPr>
+        <w:t>lbum</w:t>
+      </w:r>
+      <w:r>
+        <w:t xml:space="preserve">, como </w:t>
+      </w:r>
+      <w:r>
+        <w:t>ao vivo, coletânea, estúdio</w:t>
+      </w:r>
+      <w:r>
+        <w:t xml:space="preserve"> e </w:t>
+      </w:r>
+      <w:r>
+        <w:t>single.</w:t>
+      </w:r>
+      <w:r>
+        <w:t xml:space="preserve"> </w:t>
       </w:r>
       <w:r>
         <w:t xml:space="preserve">O serviço disponibiliza também informação sobre os </w:t>
@@ -879,13 +990,16 @@
         <w:t>Concertos</w:t>
       </w:r>
       <w:r>
-        <w:t xml:space="preserve"> de cada i</w:t>
-      </w:r>
-      <w:r>
-        <w:t>ntérprete</w:t>
-      </w:r>
-      <w:r>
-        <w:t xml:space="preserve"> e o seu </w:t>
+        <w:rPr>
+          <w:b/>
+        </w:rPr>
+        <w:t xml:space="preserve"> </w:t>
+      </w:r>
+      <w:r>
+        <w:t>agendados</w:t>
+      </w:r>
+      <w:r>
+        <w:t xml:space="preserve"> de cada intérprete e o seu </w:t>
       </w:r>
       <w:r>
         <w:rPr>
@@ -897,7 +1011,29 @@
         <w:t>.</w:t>
       </w:r>
     </w:p>
-    <w:p/>
+    <w:p>
+      <w:pPr>
+        <w:jc w:val="both"/>
+      </w:pPr>
+      <w:r>
+        <w:t>Por ultimo, o sistema gera uma lista ordenada (</w:t>
+      </w:r>
+      <w:r>
+        <w:rPr>
+          <w:b/>
+        </w:rPr>
+        <w:t>Top</w:t>
+      </w:r>
+      <w:r>
+        <w:t xml:space="preserve">) das músicas mais ouvidas em cada </w:t>
+      </w:r>
+      <w:r>
+        <w:rPr>
+          <w:b/>
+        </w:rPr>
+        <w:t>Local.</w:t>
+      </w:r>
+    </w:p>
     <w:p/>
     <w:p>
       <w:pPr>
@@ -989,6 +1125,1237 @@
           <w:sz w:val="24"/>
         </w:rPr>
       </w:pPr>
+      <w:r>
+        <w:rPr>
+          <w:i w:val="0"/>
+          <w:noProof/>
+          <w:sz w:val="24"/>
+          <w:lang w:eastAsia="pt-PT"/>
+        </w:rPr>
+        <mc:AlternateContent>
+          <mc:Choice Requires="wps">
+            <w:drawing>
+              <wp:anchor distT="45720" distB="45720" distL="114300" distR="114300" simplePos="0" relativeHeight="251662336" behindDoc="1" locked="0" layoutInCell="1" allowOverlap="1">
+                <wp:simplePos x="0" y="0"/>
+                <wp:positionH relativeFrom="margin">
+                  <wp:posOffset>-38735</wp:posOffset>
+                </wp:positionH>
+                <wp:positionV relativeFrom="paragraph">
+                  <wp:posOffset>199390</wp:posOffset>
+                </wp:positionV>
+                <wp:extent cx="2499360" cy="8718550"/>
+                <wp:effectExtent l="0" t="0" r="0" b="6350"/>
+                <wp:wrapNone/>
+                <wp:docPr id="217" name="Text Box 2"/>
+                <wp:cNvGraphicFramePr>
+                  <a:graphicFrameLocks xmlns:a="http://schemas.openxmlformats.org/drawingml/2006/main"/>
+                </wp:cNvGraphicFramePr>
+                <a:graphic xmlns:a="http://schemas.openxmlformats.org/drawingml/2006/main">
+                  <a:graphicData uri="http://schemas.microsoft.com/office/word/2010/wordprocessingShape">
+                    <wps:wsp>
+                      <wps:cNvSpPr txBox="1">
+                        <a:spLocks noChangeArrowheads="1"/>
+                      </wps:cNvSpPr>
+                      <wps:spPr bwMode="auto">
+                        <a:xfrm>
+                          <a:off x="0" y="0"/>
+                          <a:ext cx="2499360" cy="8718550"/>
+                        </a:xfrm>
+                        <a:prstGeom prst="rect">
+                          <a:avLst/>
+                        </a:prstGeom>
+                        <a:solidFill>
+                          <a:srgbClr val="FFFFFF"/>
+                        </a:solidFill>
+                        <a:ln w="9525">
+                          <a:noFill/>
+                          <a:miter lim="800000"/>
+                          <a:headEnd/>
+                          <a:tailEnd/>
+                        </a:ln>
+                      </wps:spPr>
+                      <wps:txbx>
+                        <w:txbxContent>
+                          <w:p>
+                            <w:pPr>
+                              <w:rPr>
+                                <w:rFonts w:ascii="Century Schoolbook" w:hAnsi="Century Schoolbook"/>
+                                <w:sz w:val="24"/>
+                              </w:rPr>
+                            </w:pPr>
+                            <w:r>
+                              <w:rPr>
+                                <w:rFonts w:ascii="Century Schoolbook" w:hAnsi="Century Schoolbook"/>
+                                <w:sz w:val="24"/>
+                              </w:rPr>
+                              <w:t>Utilizador</w:t>
+                            </w:r>
+                          </w:p>
+                          <w:p>
+                            <w:pPr>
+                              <w:pStyle w:val="PargrafodaLista"/>
+                              <w:numPr>
+                                <w:ilvl w:val="0"/>
+                                <w:numId w:val="1"/>
+                              </w:numPr>
+                              <w:rPr>
+                                <w:rFonts w:ascii="Century Schoolbook" w:hAnsi="Century Schoolbook"/>
+                                <w:sz w:val="24"/>
+                              </w:rPr>
+                            </w:pPr>
+                            <w:r>
+                              <w:rPr>
+                                <w:rFonts w:ascii="Century Schoolbook" w:hAnsi="Century Schoolbook"/>
+                                <w:sz w:val="24"/>
+                              </w:rPr>
+                              <w:t>Nome</w:t>
+                            </w:r>
+                          </w:p>
+                          <w:p>
+                            <w:pPr>
+                              <w:pStyle w:val="PargrafodaLista"/>
+                              <w:numPr>
+                                <w:ilvl w:val="0"/>
+                                <w:numId w:val="1"/>
+                              </w:numPr>
+                              <w:rPr>
+                                <w:rFonts w:ascii="Century Schoolbook" w:hAnsi="Century Schoolbook"/>
+                                <w:sz w:val="24"/>
+                              </w:rPr>
+                            </w:pPr>
+                            <w:r>
+                              <w:rPr>
+                                <w:rFonts w:ascii="Century Schoolbook" w:hAnsi="Century Schoolbook"/>
+                                <w:sz w:val="24"/>
+                              </w:rPr>
+                              <w:t>Username</w:t>
+                            </w:r>
+                          </w:p>
+                          <w:p>
+                            <w:pPr>
+                              <w:pStyle w:val="PargrafodaLista"/>
+                              <w:numPr>
+                                <w:ilvl w:val="0"/>
+                                <w:numId w:val="1"/>
+                              </w:numPr>
+                              <w:rPr>
+                                <w:rFonts w:ascii="Century Schoolbook" w:hAnsi="Century Schoolbook"/>
+                                <w:sz w:val="24"/>
+                              </w:rPr>
+                            </w:pPr>
+                            <w:r>
+                              <w:rPr>
+                                <w:rFonts w:ascii="Century Schoolbook" w:hAnsi="Century Schoolbook"/>
+                                <w:sz w:val="24"/>
+                              </w:rPr>
+                              <w:t>Password</w:t>
+                            </w:r>
+                          </w:p>
+                          <w:p>
+                            <w:pPr>
+                              <w:pStyle w:val="PargrafodaLista"/>
+                              <w:numPr>
+                                <w:ilvl w:val="0"/>
+                                <w:numId w:val="1"/>
+                              </w:numPr>
+                              <w:rPr>
+                                <w:rFonts w:ascii="Century Schoolbook" w:hAnsi="Century Schoolbook"/>
+                                <w:sz w:val="24"/>
+                              </w:rPr>
+                            </w:pPr>
+                            <w:r>
+                              <w:rPr>
+                                <w:rFonts w:ascii="Century Schoolbook" w:hAnsi="Century Schoolbook"/>
+                                <w:sz w:val="24"/>
+                              </w:rPr>
+                              <w:t>Foto de Perfil</w:t>
+                            </w:r>
+                          </w:p>
+                          <w:p>
+                            <w:pPr>
+                              <w:pStyle w:val="PargrafodaLista"/>
+                              <w:numPr>
+                                <w:ilvl w:val="0"/>
+                                <w:numId w:val="1"/>
+                              </w:numPr>
+                              <w:rPr>
+                                <w:rFonts w:ascii="Century Schoolbook" w:hAnsi="Century Schoolbook"/>
+                                <w:sz w:val="24"/>
+                              </w:rPr>
+                            </w:pPr>
+                            <w:r>
+                              <w:rPr>
+                                <w:rFonts w:ascii="Century Schoolbook" w:hAnsi="Century Schoolbook"/>
+                                <w:sz w:val="24"/>
+                              </w:rPr>
+                              <w:t>Data de Nascimento</w:t>
+                            </w:r>
+                          </w:p>
+                          <w:p>
+                            <w:pPr>
+                              <w:pStyle w:val="PargrafodaLista"/>
+                              <w:numPr>
+                                <w:ilvl w:val="0"/>
+                                <w:numId w:val="1"/>
+                              </w:numPr>
+                              <w:rPr>
+                                <w:rFonts w:ascii="Century Schoolbook" w:hAnsi="Century Schoolbook"/>
+                                <w:sz w:val="24"/>
+                              </w:rPr>
+                            </w:pPr>
+                            <w:r>
+                              <w:rPr>
+                                <w:rFonts w:ascii="Century Schoolbook" w:hAnsi="Century Schoolbook"/>
+                                <w:sz w:val="24"/>
+                              </w:rPr>
+                              <w:t>E-Mail</w:t>
+                            </w:r>
+                          </w:p>
+                          <w:p>
+                            <w:pPr>
+                              <w:pStyle w:val="PargrafodaLista"/>
+                              <w:numPr>
+                                <w:ilvl w:val="0"/>
+                                <w:numId w:val="1"/>
+                              </w:numPr>
+                              <w:rPr>
+                                <w:rFonts w:ascii="Century Schoolbook" w:hAnsi="Century Schoolbook"/>
+                                <w:sz w:val="24"/>
+                              </w:rPr>
+                            </w:pPr>
+                            <w:r>
+                              <w:rPr>
+                                <w:rFonts w:ascii="Century Schoolbook" w:hAnsi="Century Schoolbook"/>
+                                <w:sz w:val="24"/>
+                              </w:rPr>
+                              <w:t>Idade</w:t>
+                            </w:r>
+                          </w:p>
+                          <w:p>
+                            <w:pPr>
+                              <w:rPr>
+                                <w:rFonts w:ascii="Century Schoolbook" w:hAnsi="Century Schoolbook"/>
+                                <w:sz w:val="24"/>
+                              </w:rPr>
+                            </w:pPr>
+                          </w:p>
+                          <w:p>
+                            <w:pPr>
+                              <w:rPr>
+                                <w:rFonts w:ascii="Century Schoolbook" w:hAnsi="Century Schoolbook"/>
+                                <w:sz w:val="24"/>
+                              </w:rPr>
+                            </w:pPr>
+                            <w:r>
+                              <w:rPr>
+                                <w:rFonts w:ascii="Century Schoolbook" w:hAnsi="Century Schoolbook"/>
+                                <w:sz w:val="24"/>
+                              </w:rPr>
+                              <w:t>Utilizador</w:t>
+                            </w:r>
+                            <w:r>
+                              <w:rPr>
+                                <w:rFonts w:ascii="Century Schoolbook" w:hAnsi="Century Schoolbook"/>
+                                <w:sz w:val="24"/>
+                              </w:rPr>
+                              <w:t xml:space="preserve"> Premium</w:t>
+                            </w:r>
+                          </w:p>
+                          <w:p>
+                            <w:pPr>
+                              <w:pStyle w:val="PargrafodaLista"/>
+                              <w:numPr>
+                                <w:ilvl w:val="0"/>
+                                <w:numId w:val="1"/>
+                              </w:numPr>
+                              <w:rPr>
+                                <w:rFonts w:ascii="Century Schoolbook" w:hAnsi="Century Schoolbook"/>
+                                <w:sz w:val="24"/>
+                              </w:rPr>
+                            </w:pPr>
+                            <w:r>
+                              <w:rPr>
+                                <w:rFonts w:ascii="Century Schoolbook" w:hAnsi="Century Schoolbook"/>
+                                <w:sz w:val="24"/>
+                              </w:rPr>
+                              <w:t>Mensalidade</w:t>
+                            </w:r>
+                          </w:p>
+                          <w:p>
+                            <w:pPr>
+                              <w:rPr>
+                                <w:rFonts w:ascii="Century Schoolbook" w:hAnsi="Century Schoolbook"/>
+                                <w:sz w:val="24"/>
+                              </w:rPr>
+                            </w:pPr>
+                          </w:p>
+                          <w:p>
+                            <w:pPr>
+                              <w:rPr>
+                                <w:rFonts w:ascii="Century Schoolbook" w:hAnsi="Century Schoolbook"/>
+                                <w:sz w:val="24"/>
+                              </w:rPr>
+                            </w:pPr>
+                            <w:r>
+                              <w:rPr>
+                                <w:rFonts w:ascii="Century Schoolbook" w:hAnsi="Century Schoolbook"/>
+                                <w:sz w:val="24"/>
+                              </w:rPr>
+                              <w:t>Mensagem</w:t>
+                            </w:r>
+                          </w:p>
+                          <w:p>
+                            <w:pPr>
+                              <w:pStyle w:val="PargrafodaLista"/>
+                              <w:numPr>
+                                <w:ilvl w:val="0"/>
+                                <w:numId w:val="2"/>
+                              </w:numPr>
+                              <w:rPr>
+                                <w:rFonts w:ascii="Century Schoolbook" w:hAnsi="Century Schoolbook"/>
+                                <w:sz w:val="24"/>
+                              </w:rPr>
+                            </w:pPr>
+                            <w:r>
+                              <w:rPr>
+                                <w:rFonts w:ascii="Century Schoolbook" w:hAnsi="Century Schoolbook"/>
+                                <w:sz w:val="24"/>
+                              </w:rPr>
+                              <w:t>Conteúdo</w:t>
+                            </w:r>
+                          </w:p>
+                          <w:p>
+                            <w:pPr>
+                              <w:pStyle w:val="PargrafodaLista"/>
+                              <w:numPr>
+                                <w:ilvl w:val="0"/>
+                                <w:numId w:val="2"/>
+                              </w:numPr>
+                              <w:rPr>
+                                <w:rFonts w:ascii="Century Schoolbook" w:hAnsi="Century Schoolbook"/>
+                                <w:sz w:val="24"/>
+                              </w:rPr>
+                            </w:pPr>
+                            <w:r>
+                              <w:rPr>
+                                <w:rFonts w:ascii="Century Schoolbook" w:hAnsi="Century Schoolbook"/>
+                                <w:sz w:val="24"/>
+                              </w:rPr>
+                              <w:t>Data de Envio</w:t>
+                            </w:r>
+                          </w:p>
+                          <w:p>
+                            <w:pPr>
+                              <w:ind w:left="360"/>
+                              <w:rPr>
+                                <w:rFonts w:ascii="Century Schoolbook" w:hAnsi="Century Schoolbook"/>
+                                <w:sz w:val="24"/>
+                              </w:rPr>
+                            </w:pPr>
+                          </w:p>
+                          <w:p>
+                            <w:pPr>
+                              <w:rPr>
+                                <w:rFonts w:ascii="Century Schoolbook" w:hAnsi="Century Schoolbook"/>
+                                <w:sz w:val="24"/>
+                              </w:rPr>
+                            </w:pPr>
+                            <w:r>
+                              <w:rPr>
+                                <w:rFonts w:ascii="Century Schoolbook" w:hAnsi="Century Schoolbook"/>
+                                <w:sz w:val="24"/>
+                              </w:rPr>
+                              <w:t>Dispositivos</w:t>
+                            </w:r>
+                          </w:p>
+                          <w:p>
+                            <w:pPr>
+                              <w:pStyle w:val="PargrafodaLista"/>
+                              <w:numPr>
+                                <w:ilvl w:val="0"/>
+                                <w:numId w:val="2"/>
+                              </w:numPr>
+                              <w:rPr>
+                                <w:rFonts w:ascii="Century Schoolbook" w:hAnsi="Century Schoolbook"/>
+                                <w:sz w:val="24"/>
+                              </w:rPr>
+                            </w:pPr>
+                            <w:r>
+                              <w:rPr>
+                                <w:rFonts w:ascii="Century Schoolbook" w:hAnsi="Century Schoolbook"/>
+                                <w:sz w:val="24"/>
+                              </w:rPr>
+                              <w:t>Nome</w:t>
+                            </w:r>
+                          </w:p>
+                          <w:p>
+                            <w:pPr>
+                              <w:pStyle w:val="PargrafodaLista"/>
+                              <w:numPr>
+                                <w:ilvl w:val="0"/>
+                                <w:numId w:val="2"/>
+                              </w:numPr>
+                              <w:rPr>
+                                <w:rFonts w:ascii="Century Schoolbook" w:hAnsi="Century Schoolbook"/>
+                                <w:sz w:val="24"/>
+                              </w:rPr>
+                            </w:pPr>
+                            <w:r>
+                              <w:rPr>
+                                <w:rFonts w:ascii="Century Schoolbook" w:hAnsi="Century Schoolbook"/>
+                                <w:sz w:val="24"/>
+                              </w:rPr>
+                              <w:t>Tipo</w:t>
+                            </w:r>
+                          </w:p>
+                          <w:p>
+                            <w:pPr>
+                              <w:rPr>
+                                <w:rFonts w:ascii="Century Schoolbook" w:hAnsi="Century Schoolbook"/>
+                                <w:sz w:val="24"/>
+                              </w:rPr>
+                            </w:pPr>
+                          </w:p>
+                          <w:p>
+                            <w:pPr>
+                              <w:rPr>
+                                <w:rFonts w:ascii="Century Schoolbook" w:hAnsi="Century Schoolbook"/>
+                                <w:sz w:val="24"/>
+                              </w:rPr>
+                            </w:pPr>
+                            <w:r>
+                              <w:rPr>
+                                <w:rFonts w:ascii="Century Schoolbook" w:hAnsi="Century Schoolbook"/>
+                                <w:sz w:val="24"/>
+                              </w:rPr>
+                              <w:t>Playlist</w:t>
+                            </w:r>
+                          </w:p>
+                          <w:p>
+                            <w:pPr>
+                              <w:pStyle w:val="PargrafodaLista"/>
+                              <w:numPr>
+                                <w:ilvl w:val="0"/>
+                                <w:numId w:val="2"/>
+                              </w:numPr>
+                              <w:rPr>
+                                <w:rFonts w:ascii="Century Schoolbook" w:hAnsi="Century Schoolbook"/>
+                                <w:sz w:val="24"/>
+                              </w:rPr>
+                            </w:pPr>
+                            <w:r>
+                              <w:rPr>
+                                <w:rFonts w:ascii="Century Schoolbook" w:hAnsi="Century Schoolbook"/>
+                                <w:sz w:val="24"/>
+                              </w:rPr>
+                              <w:t>Nome</w:t>
+                            </w:r>
+                          </w:p>
+                          <w:p>
+                            <w:pPr>
+                              <w:pStyle w:val="PargrafodaLista"/>
+                              <w:numPr>
+                                <w:ilvl w:val="0"/>
+                                <w:numId w:val="2"/>
+                              </w:numPr>
+                              <w:rPr>
+                                <w:rFonts w:ascii="Century Schoolbook" w:hAnsi="Century Schoolbook"/>
+                                <w:sz w:val="24"/>
+                              </w:rPr>
+                            </w:pPr>
+                            <w:r>
+                              <w:rPr>
+                                <w:rFonts w:ascii="Century Schoolbook" w:hAnsi="Century Schoolbook"/>
+                                <w:sz w:val="24"/>
+                              </w:rPr>
+                              <w:t>Imagem</w:t>
+                            </w:r>
+                          </w:p>
+                          <w:p>
+                            <w:pPr>
+                              <w:pStyle w:val="PargrafodaLista"/>
+                              <w:numPr>
+                                <w:ilvl w:val="0"/>
+                                <w:numId w:val="2"/>
+                              </w:numPr>
+                              <w:rPr>
+                                <w:rFonts w:ascii="Century Schoolbook" w:hAnsi="Century Schoolbook"/>
+                                <w:sz w:val="24"/>
+                              </w:rPr>
+                            </w:pPr>
+                            <w:r>
+                              <w:rPr>
+                                <w:rFonts w:ascii="Century Schoolbook" w:hAnsi="Century Schoolbook"/>
+                                <w:sz w:val="24"/>
+                              </w:rPr>
+                              <w:t>/ Duração</w:t>
+                            </w:r>
+                          </w:p>
+                          <w:p>
+                            <w:pPr>
+                              <w:pStyle w:val="PargrafodaLista"/>
+                              <w:numPr>
+                                <w:ilvl w:val="0"/>
+                                <w:numId w:val="2"/>
+                              </w:numPr>
+                              <w:rPr>
+                                <w:rFonts w:ascii="Century Schoolbook" w:hAnsi="Century Schoolbook"/>
+                                <w:sz w:val="24"/>
+                              </w:rPr>
+                            </w:pPr>
+                            <w:r>
+                              <w:rPr>
+                                <w:rFonts w:ascii="Century Schoolbook" w:hAnsi="Century Schoolbook"/>
+                                <w:sz w:val="24"/>
+                              </w:rPr>
+                              <w:t>Descrição</w:t>
+                            </w:r>
+                          </w:p>
+                          <w:p>
+                            <w:pPr>
+                              <w:rPr>
+                                <w:rFonts w:ascii="Century Schoolbook" w:hAnsi="Century Schoolbook"/>
+                                <w:sz w:val="24"/>
+                              </w:rPr>
+                            </w:pPr>
+                          </w:p>
+                          <w:p>
+                            <w:pPr>
+                              <w:rPr>
+                                <w:rFonts w:ascii="Century Schoolbook" w:hAnsi="Century Schoolbook"/>
+                                <w:sz w:val="24"/>
+                              </w:rPr>
+                            </w:pPr>
+                            <w:r>
+                              <w:rPr>
+                                <w:rFonts w:ascii="Century Schoolbook" w:hAnsi="Century Schoolbook"/>
+                                <w:sz w:val="24"/>
+                              </w:rPr>
+                              <w:t>Inté</w:t>
+                            </w:r>
+                            <w:r>
+                              <w:rPr>
+                                <w:rFonts w:ascii="Century Schoolbook" w:hAnsi="Century Schoolbook"/>
+                                <w:sz w:val="24"/>
+                              </w:rPr>
+                              <w:t>rprete</w:t>
+                            </w:r>
+                          </w:p>
+                          <w:p>
+                            <w:pPr>
+                              <w:pStyle w:val="PargrafodaLista"/>
+                              <w:numPr>
+                                <w:ilvl w:val="0"/>
+                                <w:numId w:val="3"/>
+                              </w:numPr>
+                              <w:rPr>
+                                <w:rFonts w:ascii="Century Schoolbook" w:hAnsi="Century Schoolbook"/>
+                                <w:sz w:val="24"/>
+                              </w:rPr>
+                            </w:pPr>
+                            <w:r>
+                              <w:rPr>
+                                <w:rFonts w:ascii="Century Schoolbook" w:hAnsi="Century Schoolbook"/>
+                                <w:sz w:val="24"/>
+                              </w:rPr>
+                              <w:t>Nome</w:t>
+                            </w:r>
+                          </w:p>
+                          <w:p>
+                            <w:pPr>
+                              <w:pStyle w:val="PargrafodaLista"/>
+                              <w:numPr>
+                                <w:ilvl w:val="0"/>
+                                <w:numId w:val="3"/>
+                              </w:numPr>
+                              <w:rPr>
+                                <w:rFonts w:ascii="Century Schoolbook" w:hAnsi="Century Schoolbook"/>
+                                <w:sz w:val="24"/>
+                              </w:rPr>
+                            </w:pPr>
+                            <w:r>
+                              <w:rPr>
+                                <w:rFonts w:ascii="Century Schoolbook" w:hAnsi="Century Schoolbook"/>
+                                <w:sz w:val="24"/>
+                              </w:rPr>
+                              <w:t>Verificação</w:t>
+                            </w:r>
+                          </w:p>
+                          <w:p>
+                            <w:pPr>
+                              <w:pStyle w:val="PargrafodaLista"/>
+                              <w:numPr>
+                                <w:ilvl w:val="0"/>
+                                <w:numId w:val="3"/>
+                              </w:numPr>
+                              <w:rPr>
+                                <w:rFonts w:ascii="Century Schoolbook" w:hAnsi="Century Schoolbook"/>
+                                <w:sz w:val="24"/>
+                              </w:rPr>
+                            </w:pPr>
+                            <w:r>
+                              <w:rPr>
+                                <w:rFonts w:ascii="Century Schoolbook" w:hAnsi="Century Schoolbook"/>
+                                <w:sz w:val="24"/>
+                              </w:rPr>
+                              <w:t>Foto de Perfil</w:t>
+                            </w:r>
+                          </w:p>
+                          <w:p>
+                            <w:pPr>
+                              <w:pStyle w:val="PargrafodaLista"/>
+                              <w:numPr>
+                                <w:ilvl w:val="0"/>
+                                <w:numId w:val="3"/>
+                              </w:numPr>
+                              <w:rPr>
+                                <w:rFonts w:ascii="Century Schoolbook" w:hAnsi="Century Schoolbook"/>
+                                <w:sz w:val="24"/>
+                              </w:rPr>
+                            </w:pPr>
+                            <w:r>
+                              <w:rPr>
+                                <w:rFonts w:ascii="Century Schoolbook" w:hAnsi="Century Schoolbook"/>
+                                <w:sz w:val="24"/>
+                              </w:rPr>
+                              <w:t>Foto de Capa</w:t>
+                            </w:r>
+                          </w:p>
+                          <w:p>
+                            <w:pPr>
+                              <w:pStyle w:val="PargrafodaLista"/>
+                              <w:numPr>
+                                <w:ilvl w:val="0"/>
+                                <w:numId w:val="3"/>
+                              </w:numPr>
+                              <w:rPr>
+                                <w:rFonts w:ascii="Century Schoolbook" w:hAnsi="Century Schoolbook"/>
+                                <w:sz w:val="24"/>
+                              </w:rPr>
+                            </w:pPr>
+                            <w:r>
+                              <w:rPr>
+                                <w:rFonts w:ascii="Century Schoolbook" w:hAnsi="Century Schoolbook"/>
+                                <w:sz w:val="24"/>
+                              </w:rPr>
+                              <w:t>Biografia</w:t>
+                            </w:r>
+                          </w:p>
+                          <w:p>
+                            <w:pPr>
+                              <w:rPr>
+                                <w:rFonts w:ascii="Century Schoolbook" w:hAnsi="Century Schoolbook"/>
+                                <w:sz w:val="24"/>
+                              </w:rPr>
+                            </w:pPr>
+                          </w:p>
+                        </w:txbxContent>
+                      </wps:txbx>
+                      <wps:bodyPr rot="0" vert="horz" wrap="square" lIns="91440" tIns="45720" rIns="91440" bIns="45720" anchor="t" anchorCtr="0">
+                        <a:noAutofit/>
+                      </wps:bodyPr>
+                    </wps:wsp>
+                  </a:graphicData>
+                </a:graphic>
+                <wp14:sizeRelH relativeFrom="margin">
+                  <wp14:pctWidth>0</wp14:pctWidth>
+                </wp14:sizeRelH>
+                <wp14:sizeRelV relativeFrom="margin">
+                  <wp14:pctHeight>0</wp14:pctHeight>
+                </wp14:sizeRelV>
+              </wp:anchor>
+            </w:drawing>
+          </mc:Choice>
+          <mc:Fallback>
+            <w:pict>
+              <v:shapetype id="_x0000_t202" coordsize="21600,21600" o:spt="202" path="m,l,21600r21600,l21600,xe">
+                <v:stroke joinstyle="miter"/>
+                <v:path gradientshapeok="t" o:connecttype="rect"/>
+              </v:shapetype>
+              <v:shape id="Text Box 2" o:spid="_x0000_s1028" type="#_x0000_t202" style="position:absolute;margin-left:-3.05pt;margin-top:15.7pt;width:196.8pt;height:686.5pt;z-index:-251654144;visibility:visible;mso-wrap-style:square;mso-width-percent:0;mso-height-percent:0;mso-wrap-distance-left:9pt;mso-wrap-distance-top:3.6pt;mso-wrap-distance-right:9pt;mso-wrap-distance-bottom:3.6pt;mso-position-horizontal:absolute;mso-position-horizontal-relative:margin;mso-position-vertical:absolute;mso-position-vertical-relative:text;mso-width-percent:0;mso-height-percent:0;mso-width-relative:margin;mso-height-relative:margin;v-text-anchor:top" o:gfxdata="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" stroked="f">
+                <v:textbox>
+                  <w:txbxContent>
+                    <w:p>
+                      <w:pPr>
+                        <w:rPr>
+                          <w:rFonts w:ascii="Century Schoolbook" w:hAnsi="Century Schoolbook"/>
+                          <w:sz w:val="24"/>
+                        </w:rPr>
+                      </w:pPr>
+                      <w:r>
+                        <w:rPr>
+                          <w:rFonts w:ascii="Century Schoolbook" w:hAnsi="Century Schoolbook"/>
+                          <w:sz w:val="24"/>
+                        </w:rPr>
+                        <w:t>Utilizador</w:t>
+                      </w:r>
+                    </w:p>
+                    <w:p>
+                      <w:pPr>
+                        <w:pStyle w:val="PargrafodaLista"/>
+                        <w:numPr>
+                          <w:ilvl w:val="0"/>
+                          <w:numId w:val="1"/>
+                        </w:numPr>
+                        <w:rPr>
+                          <w:rFonts w:ascii="Century Schoolbook" w:hAnsi="Century Schoolbook"/>
+                          <w:sz w:val="24"/>
+                        </w:rPr>
+                      </w:pPr>
+                      <w:r>
+                        <w:rPr>
+                          <w:rFonts w:ascii="Century Schoolbook" w:hAnsi="Century Schoolbook"/>
+                          <w:sz w:val="24"/>
+                        </w:rPr>
+                        <w:t>Nome</w:t>
+                      </w:r>
+                    </w:p>
+                    <w:p>
+                      <w:pPr>
+                        <w:pStyle w:val="PargrafodaLista"/>
+                        <w:numPr>
+                          <w:ilvl w:val="0"/>
+                          <w:numId w:val="1"/>
+                        </w:numPr>
+                        <w:rPr>
+                          <w:rFonts w:ascii="Century Schoolbook" w:hAnsi="Century Schoolbook"/>
+                          <w:sz w:val="24"/>
+                        </w:rPr>
+                      </w:pPr>
+                      <w:r>
+                        <w:rPr>
+                          <w:rFonts w:ascii="Century Schoolbook" w:hAnsi="Century Schoolbook"/>
+                          <w:sz w:val="24"/>
+                        </w:rPr>
+                        <w:t>Username</w:t>
+                      </w:r>
+                    </w:p>
+                    <w:p>
+                      <w:pPr>
+                        <w:pStyle w:val="PargrafodaLista"/>
+                        <w:numPr>
+                          <w:ilvl w:val="0"/>
+                          <w:numId w:val="1"/>
+                        </w:numPr>
+                        <w:rPr>
+                          <w:rFonts w:ascii="Century Schoolbook" w:hAnsi="Century Schoolbook"/>
+                          <w:sz w:val="24"/>
+                        </w:rPr>
+                      </w:pPr>
+                      <w:r>
+                        <w:rPr>
+                          <w:rFonts w:ascii="Century Schoolbook" w:hAnsi="Century Schoolbook"/>
+                          <w:sz w:val="24"/>
+                        </w:rPr>
+                        <w:t>Password</w:t>
+                      </w:r>
+                    </w:p>
+                    <w:p>
+                      <w:pPr>
+                        <w:pStyle w:val="PargrafodaLista"/>
+                        <w:numPr>
+                          <w:ilvl w:val="0"/>
+                          <w:numId w:val="1"/>
+                        </w:numPr>
+                        <w:rPr>
+                          <w:rFonts w:ascii="Century Schoolbook" w:hAnsi="Century Schoolbook"/>
+                          <w:sz w:val="24"/>
+                        </w:rPr>
+                      </w:pPr>
+                      <w:r>
+                        <w:rPr>
+                          <w:rFonts w:ascii="Century Schoolbook" w:hAnsi="Century Schoolbook"/>
+                          <w:sz w:val="24"/>
+                        </w:rPr>
+                        <w:t>Foto de Perfil</w:t>
+                      </w:r>
+                    </w:p>
+                    <w:p>
+                      <w:pPr>
+                        <w:pStyle w:val="PargrafodaLista"/>
+                        <w:numPr>
+                          <w:ilvl w:val="0"/>
+                          <w:numId w:val="1"/>
+                        </w:numPr>
+                        <w:rPr>
+                          <w:rFonts w:ascii="Century Schoolbook" w:hAnsi="Century Schoolbook"/>
+                          <w:sz w:val="24"/>
+                        </w:rPr>
+                      </w:pPr>
+                      <w:r>
+                        <w:rPr>
+                          <w:rFonts w:ascii="Century Schoolbook" w:hAnsi="Century Schoolbook"/>
+                          <w:sz w:val="24"/>
+                        </w:rPr>
+                        <w:t>Data de Nascimento</w:t>
+                      </w:r>
+                    </w:p>
+                    <w:p>
+                      <w:pPr>
+                        <w:pStyle w:val="PargrafodaLista"/>
+                        <w:numPr>
+                          <w:ilvl w:val="0"/>
+                          <w:numId w:val="1"/>
+                        </w:numPr>
+                        <w:rPr>
+                          <w:rFonts w:ascii="Century Schoolbook" w:hAnsi="Century Schoolbook"/>
+                          <w:sz w:val="24"/>
+                        </w:rPr>
+                      </w:pPr>
+                      <w:r>
+                        <w:rPr>
+                          <w:rFonts w:ascii="Century Schoolbook" w:hAnsi="Century Schoolbook"/>
+                          <w:sz w:val="24"/>
+                        </w:rPr>
+                        <w:t>E-Mail</w:t>
+                      </w:r>
+                    </w:p>
+                    <w:p>
+                      <w:pPr>
+                        <w:pStyle w:val="PargrafodaLista"/>
+                        <w:numPr>
+                          <w:ilvl w:val="0"/>
+                          <w:numId w:val="1"/>
+                        </w:numPr>
+                        <w:rPr>
+                          <w:rFonts w:ascii="Century Schoolbook" w:hAnsi="Century Schoolbook"/>
+                          <w:sz w:val="24"/>
+                        </w:rPr>
+                      </w:pPr>
+                      <w:r>
+                        <w:rPr>
+                          <w:rFonts w:ascii="Century Schoolbook" w:hAnsi="Century Schoolbook"/>
+                          <w:sz w:val="24"/>
+                        </w:rPr>
+                        <w:t>Idade</w:t>
+                      </w:r>
+                    </w:p>
+                    <w:p>
+                      <w:pPr>
+                        <w:rPr>
+                          <w:rFonts w:ascii="Century Schoolbook" w:hAnsi="Century Schoolbook"/>
+                          <w:sz w:val="24"/>
+                        </w:rPr>
+                      </w:pPr>
+                    </w:p>
+                    <w:p>
+                      <w:pPr>
+                        <w:rPr>
+                          <w:rFonts w:ascii="Century Schoolbook" w:hAnsi="Century Schoolbook"/>
+                          <w:sz w:val="24"/>
+                        </w:rPr>
+                      </w:pPr>
+                      <w:r>
+                        <w:rPr>
+                          <w:rFonts w:ascii="Century Schoolbook" w:hAnsi="Century Schoolbook"/>
+                          <w:sz w:val="24"/>
+                        </w:rPr>
+                        <w:t>Utilizador</w:t>
+                      </w:r>
+                      <w:r>
+                        <w:rPr>
+                          <w:rFonts w:ascii="Century Schoolbook" w:hAnsi="Century Schoolbook"/>
+                          <w:sz w:val="24"/>
+                        </w:rPr>
+                        <w:t xml:space="preserve"> Premium</w:t>
+                      </w:r>
+                    </w:p>
+                    <w:p>
+                      <w:pPr>
+                        <w:pStyle w:val="PargrafodaLista"/>
+                        <w:numPr>
+                          <w:ilvl w:val="0"/>
+                          <w:numId w:val="1"/>
+                        </w:numPr>
+                        <w:rPr>
+                          <w:rFonts w:ascii="Century Schoolbook" w:hAnsi="Century Schoolbook"/>
+                          <w:sz w:val="24"/>
+                        </w:rPr>
+                      </w:pPr>
+                      <w:r>
+                        <w:rPr>
+                          <w:rFonts w:ascii="Century Schoolbook" w:hAnsi="Century Schoolbook"/>
+                          <w:sz w:val="24"/>
+                        </w:rPr>
+                        <w:t>Mensalidade</w:t>
+                      </w:r>
+                    </w:p>
+                    <w:p>
+                      <w:pPr>
+                        <w:rPr>
+                          <w:rFonts w:ascii="Century Schoolbook" w:hAnsi="Century Schoolbook"/>
+                          <w:sz w:val="24"/>
+                        </w:rPr>
+                      </w:pPr>
+                    </w:p>
+                    <w:p>
+                      <w:pPr>
+                        <w:rPr>
+                          <w:rFonts w:ascii="Century Schoolbook" w:hAnsi="Century Schoolbook"/>
+                          <w:sz w:val="24"/>
+                        </w:rPr>
+                      </w:pPr>
+                      <w:r>
+                        <w:rPr>
+                          <w:rFonts w:ascii="Century Schoolbook" w:hAnsi="Century Schoolbook"/>
+                          <w:sz w:val="24"/>
+                        </w:rPr>
+                        <w:t>Mensagem</w:t>
+                      </w:r>
+                    </w:p>
+                    <w:p>
+                      <w:pPr>
+                        <w:pStyle w:val="PargrafodaLista"/>
+                        <w:numPr>
+                          <w:ilvl w:val="0"/>
+                          <w:numId w:val="2"/>
+                        </w:numPr>
+                        <w:rPr>
+                          <w:rFonts w:ascii="Century Schoolbook" w:hAnsi="Century Schoolbook"/>
+                          <w:sz w:val="24"/>
+                        </w:rPr>
+                      </w:pPr>
+                      <w:r>
+                        <w:rPr>
+                          <w:rFonts w:ascii="Century Schoolbook" w:hAnsi="Century Schoolbook"/>
+                          <w:sz w:val="24"/>
+                        </w:rPr>
+                        <w:t>Conteúdo</w:t>
+                      </w:r>
+                    </w:p>
+                    <w:p>
+                      <w:pPr>
+                        <w:pStyle w:val="PargrafodaLista"/>
+                        <w:numPr>
+                          <w:ilvl w:val="0"/>
+                          <w:numId w:val="2"/>
+                        </w:numPr>
+                        <w:rPr>
+                          <w:rFonts w:ascii="Century Schoolbook" w:hAnsi="Century Schoolbook"/>
+                          <w:sz w:val="24"/>
+                        </w:rPr>
+                      </w:pPr>
+                      <w:r>
+                        <w:rPr>
+                          <w:rFonts w:ascii="Century Schoolbook" w:hAnsi="Century Schoolbook"/>
+                          <w:sz w:val="24"/>
+                        </w:rPr>
+                        <w:t>Data de Envio</w:t>
+                      </w:r>
+                    </w:p>
+                    <w:p>
+                      <w:pPr>
+                        <w:ind w:left="360"/>
+                        <w:rPr>
+                          <w:rFonts w:ascii="Century Schoolbook" w:hAnsi="Century Schoolbook"/>
+                          <w:sz w:val="24"/>
+                        </w:rPr>
+                      </w:pPr>
+                    </w:p>
+                    <w:p>
+                      <w:pPr>
+                        <w:rPr>
+                          <w:rFonts w:ascii="Century Schoolbook" w:hAnsi="Century Schoolbook"/>
+                          <w:sz w:val="24"/>
+                        </w:rPr>
+                      </w:pPr>
+                      <w:r>
+                        <w:rPr>
+                          <w:rFonts w:ascii="Century Schoolbook" w:hAnsi="Century Schoolbook"/>
+                          <w:sz w:val="24"/>
+                        </w:rPr>
+                        <w:t>Dispositivos</w:t>
+                      </w:r>
+                    </w:p>
+                    <w:p>
+                      <w:pPr>
+                        <w:pStyle w:val="PargrafodaLista"/>
+                        <w:numPr>
+                          <w:ilvl w:val="0"/>
+                          <w:numId w:val="2"/>
+                        </w:numPr>
+                        <w:rPr>
+                          <w:rFonts w:ascii="Century Schoolbook" w:hAnsi="Century Schoolbook"/>
+                          <w:sz w:val="24"/>
+                        </w:rPr>
+                      </w:pPr>
+                      <w:r>
+                        <w:rPr>
+                          <w:rFonts w:ascii="Century Schoolbook" w:hAnsi="Century Schoolbook"/>
+                          <w:sz w:val="24"/>
+                        </w:rPr>
+                        <w:t>Nome</w:t>
+                      </w:r>
+                    </w:p>
+                    <w:p>
+                      <w:pPr>
+                        <w:pStyle w:val="PargrafodaLista"/>
+                        <w:numPr>
+                          <w:ilvl w:val="0"/>
+                          <w:numId w:val="2"/>
+                        </w:numPr>
+                        <w:rPr>
+                          <w:rFonts w:ascii="Century Schoolbook" w:hAnsi="Century Schoolbook"/>
+                          <w:sz w:val="24"/>
+                        </w:rPr>
+                      </w:pPr>
+                      <w:r>
+                        <w:rPr>
+                          <w:rFonts w:ascii="Century Schoolbook" w:hAnsi="Century Schoolbook"/>
+                          <w:sz w:val="24"/>
+                        </w:rPr>
+                        <w:t>Tipo</w:t>
+                      </w:r>
+                    </w:p>
+                    <w:p>
+                      <w:pPr>
+                        <w:rPr>
+                          <w:rFonts w:ascii="Century Schoolbook" w:hAnsi="Century Schoolbook"/>
+                          <w:sz w:val="24"/>
+                        </w:rPr>
+                      </w:pPr>
+                    </w:p>
+                    <w:p>
+                      <w:pPr>
+                        <w:rPr>
+                          <w:rFonts w:ascii="Century Schoolbook" w:hAnsi="Century Schoolbook"/>
+                          <w:sz w:val="24"/>
+                        </w:rPr>
+                      </w:pPr>
+                      <w:r>
+                        <w:rPr>
+                          <w:rFonts w:ascii="Century Schoolbook" w:hAnsi="Century Schoolbook"/>
+                          <w:sz w:val="24"/>
+                        </w:rPr>
+                        <w:t>Playlist</w:t>
+                      </w:r>
+                    </w:p>
+                    <w:p>
+                      <w:pPr>
+                        <w:pStyle w:val="PargrafodaLista"/>
+                        <w:numPr>
+                          <w:ilvl w:val="0"/>
+                          <w:numId w:val="2"/>
+                        </w:numPr>
+                        <w:rPr>
+                          <w:rFonts w:ascii="Century Schoolbook" w:hAnsi="Century Schoolbook"/>
+                          <w:sz w:val="24"/>
+                        </w:rPr>
+                      </w:pPr>
+                      <w:r>
+                        <w:rPr>
+                          <w:rFonts w:ascii="Century Schoolbook" w:hAnsi="Century Schoolbook"/>
+                          <w:sz w:val="24"/>
+                        </w:rPr>
+                        <w:t>Nome</w:t>
+                      </w:r>
+                    </w:p>
+                    <w:p>
+                      <w:pPr>
+                        <w:pStyle w:val="PargrafodaLista"/>
+                        <w:numPr>
+                          <w:ilvl w:val="0"/>
+                          <w:numId w:val="2"/>
+                        </w:numPr>
+                        <w:rPr>
+                          <w:rFonts w:ascii="Century Schoolbook" w:hAnsi="Century Schoolbook"/>
+                          <w:sz w:val="24"/>
+                        </w:rPr>
+                      </w:pPr>
+                      <w:r>
+                        <w:rPr>
+                          <w:rFonts w:ascii="Century Schoolbook" w:hAnsi="Century Schoolbook"/>
+                          <w:sz w:val="24"/>
+                        </w:rPr>
+                        <w:t>Imagem</w:t>
+                      </w:r>
+                    </w:p>
+                    <w:p>
+                      <w:pPr>
+                        <w:pStyle w:val="PargrafodaLista"/>
+                        <w:numPr>
+                          <w:ilvl w:val="0"/>
+                          <w:numId w:val="2"/>
+                        </w:numPr>
+                        <w:rPr>
+                          <w:rFonts w:ascii="Century Schoolbook" w:hAnsi="Century Schoolbook"/>
+                          <w:sz w:val="24"/>
+                        </w:rPr>
+                      </w:pPr>
+                      <w:r>
+                        <w:rPr>
+                          <w:rFonts w:ascii="Century Schoolbook" w:hAnsi="Century Schoolbook"/>
+                          <w:sz w:val="24"/>
+                        </w:rPr>
+                        <w:t>/ Duração</w:t>
+                      </w:r>
+                    </w:p>
+                    <w:p>
+                      <w:pPr>
+                        <w:pStyle w:val="PargrafodaLista"/>
+                        <w:numPr>
+                          <w:ilvl w:val="0"/>
+                          <w:numId w:val="2"/>
+                        </w:numPr>
+                        <w:rPr>
+                          <w:rFonts w:ascii="Century Schoolbook" w:hAnsi="Century Schoolbook"/>
+                          <w:sz w:val="24"/>
+                        </w:rPr>
+                      </w:pPr>
+                      <w:r>
+                        <w:rPr>
+                          <w:rFonts w:ascii="Century Schoolbook" w:hAnsi="Century Schoolbook"/>
+                          <w:sz w:val="24"/>
+                        </w:rPr>
+                        <w:t>Descrição</w:t>
+                      </w:r>
+                    </w:p>
+                    <w:p>
+                      <w:pPr>
+                        <w:rPr>
+                          <w:rFonts w:ascii="Century Schoolbook" w:hAnsi="Century Schoolbook"/>
+                          <w:sz w:val="24"/>
+                        </w:rPr>
+                      </w:pPr>
+                    </w:p>
+                    <w:p>
+                      <w:pPr>
+                        <w:rPr>
+                          <w:rFonts w:ascii="Century Schoolbook" w:hAnsi="Century Schoolbook"/>
+                          <w:sz w:val="24"/>
+                        </w:rPr>
+                      </w:pPr>
+                      <w:r>
+                        <w:rPr>
+                          <w:rFonts w:ascii="Century Schoolbook" w:hAnsi="Century Schoolbook"/>
+                          <w:sz w:val="24"/>
+                        </w:rPr>
+                        <w:t>Inté</w:t>
+                      </w:r>
+                      <w:r>
+                        <w:rPr>
+                          <w:rFonts w:ascii="Century Schoolbook" w:hAnsi="Century Schoolbook"/>
+                          <w:sz w:val="24"/>
+                        </w:rPr>
+                        <w:t>rprete</w:t>
+                      </w:r>
+                    </w:p>
+                    <w:p>
+                      <w:pPr>
+                        <w:pStyle w:val="PargrafodaLista"/>
+                        <w:numPr>
+                          <w:ilvl w:val="0"/>
+                          <w:numId w:val="3"/>
+                        </w:numPr>
+                        <w:rPr>
+                          <w:rFonts w:ascii="Century Schoolbook" w:hAnsi="Century Schoolbook"/>
+                          <w:sz w:val="24"/>
+                        </w:rPr>
+                      </w:pPr>
+                      <w:r>
+                        <w:rPr>
+                          <w:rFonts w:ascii="Century Schoolbook" w:hAnsi="Century Schoolbook"/>
+                          <w:sz w:val="24"/>
+                        </w:rPr>
+                        <w:t>Nome</w:t>
+                      </w:r>
+                    </w:p>
+                    <w:p>
+                      <w:pPr>
+                        <w:pStyle w:val="PargrafodaLista"/>
+                        <w:numPr>
+                          <w:ilvl w:val="0"/>
+                          <w:numId w:val="3"/>
+                        </w:numPr>
+                        <w:rPr>
+                          <w:rFonts w:ascii="Century Schoolbook" w:hAnsi="Century Schoolbook"/>
+                          <w:sz w:val="24"/>
+                        </w:rPr>
+                      </w:pPr>
+                      <w:r>
+                        <w:rPr>
+                          <w:rFonts w:ascii="Century Schoolbook" w:hAnsi="Century Schoolbook"/>
+                          <w:sz w:val="24"/>
+                        </w:rPr>
+                        <w:t>Verificação</w:t>
+                      </w:r>
+                    </w:p>
+                    <w:p>
+                      <w:pPr>
+                        <w:pStyle w:val="PargrafodaLista"/>
+                        <w:numPr>
+                          <w:ilvl w:val="0"/>
+                          <w:numId w:val="3"/>
+                        </w:numPr>
+                        <w:rPr>
+                          <w:rFonts w:ascii="Century Schoolbook" w:hAnsi="Century Schoolbook"/>
+                          <w:sz w:val="24"/>
+                        </w:rPr>
+                      </w:pPr>
+                      <w:r>
+                        <w:rPr>
+                          <w:rFonts w:ascii="Century Schoolbook" w:hAnsi="Century Schoolbook"/>
+                          <w:sz w:val="24"/>
+                        </w:rPr>
+                        <w:t>Foto de Perfil</w:t>
+                      </w:r>
+                    </w:p>
+                    <w:p>
+                      <w:pPr>
+                        <w:pStyle w:val="PargrafodaLista"/>
+                        <w:numPr>
+                          <w:ilvl w:val="0"/>
+                          <w:numId w:val="3"/>
+                        </w:numPr>
+                        <w:rPr>
+                          <w:rFonts w:ascii="Century Schoolbook" w:hAnsi="Century Schoolbook"/>
+                          <w:sz w:val="24"/>
+                        </w:rPr>
+                      </w:pPr>
+                      <w:r>
+                        <w:rPr>
+                          <w:rFonts w:ascii="Century Schoolbook" w:hAnsi="Century Schoolbook"/>
+                          <w:sz w:val="24"/>
+                        </w:rPr>
+                        <w:t>Foto de Capa</w:t>
+                      </w:r>
+                    </w:p>
+                    <w:p>
+                      <w:pPr>
+                        <w:pStyle w:val="PargrafodaLista"/>
+                        <w:numPr>
+                          <w:ilvl w:val="0"/>
+                          <w:numId w:val="3"/>
+                        </w:numPr>
+                        <w:rPr>
+                          <w:rFonts w:ascii="Century Schoolbook" w:hAnsi="Century Schoolbook"/>
+                          <w:sz w:val="24"/>
+                        </w:rPr>
+                      </w:pPr>
+                      <w:r>
+                        <w:rPr>
+                          <w:rFonts w:ascii="Century Schoolbook" w:hAnsi="Century Schoolbook"/>
+                          <w:sz w:val="24"/>
+                        </w:rPr>
+                        <w:t>Biografia</w:t>
+                      </w:r>
+                    </w:p>
+                    <w:p>
+                      <w:pPr>
+                        <w:rPr>
+                          <w:rFonts w:ascii="Century Schoolbook" w:hAnsi="Century Schoolbook"/>
+                          <w:sz w:val="24"/>
+                        </w:rPr>
+                      </w:pPr>
+                    </w:p>
+                  </w:txbxContent>
+                </v:textbox>
+                <w10:wrap anchorx="margin"/>
+              </v:shape>
+            </w:pict>
+          </mc:Fallback>
+        </mc:AlternateContent>
+      </w:r>
     </w:p>
     <w:p>
       <w:pPr>
@@ -1011,10 +2378,10 @@
               <wp:anchor distT="45720" distB="45720" distL="114300" distR="114300" simplePos="0" relativeHeight="251664384" behindDoc="0" locked="0" layoutInCell="1" allowOverlap="1" wp14:anchorId="6620E1F0" wp14:editId="16889AD8">
                 <wp:simplePos x="0" y="0"/>
                 <wp:positionH relativeFrom="margin">
-                  <wp:posOffset>2966085</wp:posOffset>
+                  <wp:posOffset>3016885</wp:posOffset>
                 </wp:positionH>
                 <wp:positionV relativeFrom="paragraph">
-                  <wp:posOffset>151130</wp:posOffset>
+                  <wp:posOffset>24130</wp:posOffset>
                 </wp:positionV>
                 <wp:extent cx="2522220" cy="8214360"/>
                 <wp:effectExtent l="0" t="0" r="0" b="0"/>
@@ -1101,7 +2468,7 @@
                                 <w:rFonts w:ascii="Century Schoolbook" w:hAnsi="Century Schoolbook"/>
                                 <w:sz w:val="24"/>
                               </w:rPr>
-                              <w:t>Fotografia</w:t>
+                              <w:t>Capa</w:t>
                             </w:r>
                           </w:p>
                           <w:p>
@@ -1166,6 +2533,13 @@
                               </w:rPr>
                               <w:t>Nome</w:t>
                             </w:r>
+                            <w:r>
+                              <w:rPr>
+                                <w:rFonts w:ascii="Century Schoolbook" w:hAnsi="Century Schoolbook"/>
+                                <w:sz w:val="24"/>
+                              </w:rPr>
+                              <w:t xml:space="preserve"> do Tipo</w:t>
+                            </w:r>
                           </w:p>
                           <w:p>
                             <w:pPr>
@@ -1207,7 +2581,7 @@
                                 <w:rFonts w:ascii="Century Schoolbook" w:hAnsi="Century Schoolbook"/>
                                 <w:sz w:val="24"/>
                               </w:rPr>
-                              <w:t>Referência</w:t>
+                              <w:t>Nome</w:t>
                             </w:r>
                           </w:p>
                           <w:p>
@@ -1227,7 +2601,7 @@
                                 <w:rFonts w:ascii="Century Schoolbook" w:hAnsi="Century Schoolbook"/>
                                 <w:sz w:val="24"/>
                               </w:rPr>
-                              <w:t>Índice</w:t>
+                              <w:t>Duração</w:t>
                             </w:r>
                           </w:p>
                           <w:p>
@@ -1247,7 +2621,7 @@
                                 <w:rFonts w:ascii="Century Schoolbook" w:hAnsi="Century Schoolbook"/>
                                 <w:sz w:val="24"/>
                               </w:rPr>
-                              <w:t>Nome</w:t>
+                              <w:t>Reproduções</w:t>
                             </w:r>
                           </w:p>
                           <w:p>
@@ -1267,36 +2641,8 @@
                                 <w:rFonts w:ascii="Century Schoolbook" w:hAnsi="Century Schoolbook"/>
                                 <w:sz w:val="24"/>
                               </w:rPr>
-                              <w:t>Duração</w:t>
-                            </w:r>
-                          </w:p>
-                          <w:p>
-                            <w:pPr>
-                              <w:pStyle w:val="PargrafodaLista"/>
-                              <w:numPr>
-                                <w:ilvl w:val="0"/>
-                                <w:numId w:val="5"/>
-                              </w:numPr>
-                              <w:rPr>
-                                <w:rFonts w:ascii="Century Schoolbook" w:hAnsi="Century Schoolbook"/>
-                                <w:sz w:val="24"/>
-                              </w:rPr>
-                            </w:pPr>
-                            <w:r>
-                              <w:rPr>
-                                <w:rFonts w:ascii="Century Schoolbook" w:hAnsi="Century Schoolbook"/>
-                                <w:sz w:val="24"/>
-                              </w:rPr>
-                              <w:t>Nº de Reproduções</w:t>
-                            </w:r>
-                          </w:p>
-                          <w:p>
-                            <w:pPr>
-                              <w:rPr>
-                                <w:rFonts w:ascii="Century Schoolbook" w:hAnsi="Century Schoolbook"/>
-                                <w:sz w:val="24"/>
-                              </w:rPr>
-                            </w:pPr>
+                              <w:t>Género</w:t>
+                            </w:r>
                           </w:p>
                           <w:p>
                             <w:pPr>
@@ -1395,6 +2741,58 @@
                               </w:rPr>
                               <w:t>País</w:t>
                             </w:r>
+                          </w:p>
+                          <w:p>
+                            <w:pPr>
+                              <w:ind w:left="360"/>
+                              <w:rPr>
+                                <w:rFonts w:ascii="Century Schoolbook" w:hAnsi="Century Schoolbook"/>
+                                <w:sz w:val="24"/>
+                              </w:rPr>
+                            </w:pPr>
+                          </w:p>
+                          <w:p>
+                            <w:pPr>
+                              <w:rPr>
+                                <w:rFonts w:ascii="Century Schoolbook" w:hAnsi="Century Schoolbook"/>
+                                <w:sz w:val="24"/>
+                              </w:rPr>
+                            </w:pPr>
+                            <w:r>
+                              <w:rPr>
+                                <w:rFonts w:ascii="Century Schoolbook" w:hAnsi="Century Schoolbook"/>
+                                <w:sz w:val="24"/>
+                              </w:rPr>
+                              <w:t>Top</w:t>
+                            </w:r>
+                          </w:p>
+                          <w:p>
+                            <w:pPr>
+                              <w:pStyle w:val="PargrafodaLista"/>
+                              <w:numPr>
+                                <w:ilvl w:val="0"/>
+                                <w:numId w:val="7"/>
+                              </w:numPr>
+                              <w:rPr>
+                                <w:rFonts w:ascii="Century Schoolbook" w:hAnsi="Century Schoolbook"/>
+                                <w:sz w:val="24"/>
+                              </w:rPr>
+                            </w:pPr>
+                            <w:r>
+                              <w:rPr>
+                                <w:rFonts w:ascii="Century Schoolbook" w:hAnsi="Century Schoolbook"/>
+                                <w:sz w:val="24"/>
+                              </w:rPr>
+                              <w:t>Posição</w:t>
+                            </w:r>
+                          </w:p>
+                          <w:p>
+                            <w:pPr>
+                              <w:rPr>
+                                <w:rFonts w:ascii="Century Schoolbook" w:hAnsi="Century Schoolbook"/>
+                                <w:sz w:val="24"/>
+                              </w:rPr>
+                            </w:pPr>
                           </w:p>
                           <w:p>
                             <w:pPr>
@@ -1431,7 +2829,7 @@
           </mc:Choice>
           <mc:Fallback>
             <w:pict>
-              <v:shape w14:anchorId="6620E1F0" id="Text Box 2" o:spid="_x0000_s1028" type="#_x0000_t202" style="position:absolute;margin-left:233.55pt;margin-top:11.9pt;width:198.6pt;height:646.8pt;z-index:251664384;visibility:visible;mso-wrap-style:square;mso-width-percent:0;mso-height-percent:0;mso-wrap-distance-left:9pt;mso-wrap-distance-top:3.6pt;mso-wrap-distance-right:9pt;mso-wrap-distance-bottom:3.6pt;mso-position-horizontal:absolute;mso-position-horizontal-relative:margin;mso-position-vertical:absolute;mso-position-vertical-relative:text;mso-width-percent:0;mso-height-percent:0;mso-width-relative:margin;mso-height-relative:margin;v-text-anchor:top" o:gfxdata="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" stroked="f">
+              <v:shape w14:anchorId="6620E1F0" id="_x0000_s1029" type="#_x0000_t202" style="position:absolute;margin-left:237.55pt;margin-top:1.9pt;width:198.6pt;height:646.8pt;z-index:251664384;visibility:visible;mso-wrap-style:square;mso-width-percent:0;mso-height-percent:0;mso-wrap-distance-left:9pt;mso-wrap-distance-top:3.6pt;mso-wrap-distance-right:9pt;mso-wrap-distance-bottom:3.6pt;mso-position-horizontal:absolute;mso-position-horizontal-relative:margin;mso-position-vertical:absolute;mso-position-vertical-relative:text;mso-width-percent:0;mso-height-percent:0;mso-width-relative:margin;mso-height-relative:margin;v-text-anchor:top" o:gfxdata="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" stroked="f">
                 <v:textbox>
                   <w:txbxContent>
                     <w:p>
@@ -1486,7 +2884,7 @@
                           <w:rFonts w:ascii="Century Schoolbook" w:hAnsi="Century Schoolbook"/>
                           <w:sz w:val="24"/>
                         </w:rPr>
-                        <w:t>Fotografia</w:t>
+                        <w:t>Capa</w:t>
                       </w:r>
                     </w:p>
                     <w:p>
@@ -1551,6 +2949,13 @@
                         </w:rPr>
                         <w:t>Nome</w:t>
                       </w:r>
+                      <w:r>
+                        <w:rPr>
+                          <w:rFonts w:ascii="Century Schoolbook" w:hAnsi="Century Schoolbook"/>
+                          <w:sz w:val="24"/>
+                        </w:rPr>
+                        <w:t xml:space="preserve"> do Tipo</w:t>
+                      </w:r>
                     </w:p>
                     <w:p>
                       <w:pPr>
@@ -1592,7 +2997,7 @@
                           <w:rFonts w:ascii="Century Schoolbook" w:hAnsi="Century Schoolbook"/>
                           <w:sz w:val="24"/>
                         </w:rPr>
-                        <w:t>Referência</w:t>
+                        <w:t>Nome</w:t>
                       </w:r>
                     </w:p>
                     <w:p>
@@ -1612,7 +3017,7 @@
                           <w:rFonts w:ascii="Century Schoolbook" w:hAnsi="Century Schoolbook"/>
                           <w:sz w:val="24"/>
                         </w:rPr>
-                        <w:t>Índice</w:t>
+                        <w:t>Duração</w:t>
                       </w:r>
                     </w:p>
                     <w:p>
@@ -1632,7 +3037,7 @@
                           <w:rFonts w:ascii="Century Schoolbook" w:hAnsi="Century Schoolbook"/>
                           <w:sz w:val="24"/>
                         </w:rPr>
-                        <w:t>Nome</w:t>
+                        <w:t>Reproduções</w:t>
                       </w:r>
                     </w:p>
                     <w:p>
@@ -1652,36 +3057,8 @@
                           <w:rFonts w:ascii="Century Schoolbook" w:hAnsi="Century Schoolbook"/>
                           <w:sz w:val="24"/>
                         </w:rPr>
-                        <w:t>Duração</w:t>
-                      </w:r>
-                    </w:p>
-                    <w:p>
-                      <w:pPr>
-                        <w:pStyle w:val="PargrafodaLista"/>
-                        <w:numPr>
-                          <w:ilvl w:val="0"/>
-                          <w:numId w:val="5"/>
-                        </w:numPr>
-                        <w:rPr>
-                          <w:rFonts w:ascii="Century Schoolbook" w:hAnsi="Century Schoolbook"/>
-                          <w:sz w:val="24"/>
-                        </w:rPr>
-                      </w:pPr>
-                      <w:r>
-                        <w:rPr>
-                          <w:rFonts w:ascii="Century Schoolbook" w:hAnsi="Century Schoolbook"/>
-                          <w:sz w:val="24"/>
-                        </w:rPr>
-                        <w:t>Nº de Reproduções</w:t>
-                      </w:r>
-                    </w:p>
-                    <w:p>
-                      <w:pPr>
-                        <w:rPr>
-                          <w:rFonts w:ascii="Century Schoolbook" w:hAnsi="Century Schoolbook"/>
-                          <w:sz w:val="24"/>
-                        </w:rPr>
-                      </w:pPr>
+                        <w:t>Género</w:t>
+                      </w:r>
                     </w:p>
                     <w:p>
                       <w:pPr>
@@ -1780,6 +3157,58 @@
                         </w:rPr>
                         <w:t>País</w:t>
                       </w:r>
+                    </w:p>
+                    <w:p>
+                      <w:pPr>
+                        <w:ind w:left="360"/>
+                        <w:rPr>
+                          <w:rFonts w:ascii="Century Schoolbook" w:hAnsi="Century Schoolbook"/>
+                          <w:sz w:val="24"/>
+                        </w:rPr>
+                      </w:pPr>
+                    </w:p>
+                    <w:p>
+                      <w:pPr>
+                        <w:rPr>
+                          <w:rFonts w:ascii="Century Schoolbook" w:hAnsi="Century Schoolbook"/>
+                          <w:sz w:val="24"/>
+                        </w:rPr>
+                      </w:pPr>
+                      <w:r>
+                        <w:rPr>
+                          <w:rFonts w:ascii="Century Schoolbook" w:hAnsi="Century Schoolbook"/>
+                          <w:sz w:val="24"/>
+                        </w:rPr>
+                        <w:t>Top</w:t>
+                      </w:r>
+                    </w:p>
+                    <w:p>
+                      <w:pPr>
+                        <w:pStyle w:val="PargrafodaLista"/>
+                        <w:numPr>
+                          <w:ilvl w:val="0"/>
+                          <w:numId w:val="7"/>
+                        </w:numPr>
+                        <w:rPr>
+                          <w:rFonts w:ascii="Century Schoolbook" w:hAnsi="Century Schoolbook"/>
+                          <w:sz w:val="24"/>
+                        </w:rPr>
+                      </w:pPr>
+                      <w:r>
+                        <w:rPr>
+                          <w:rFonts w:ascii="Century Schoolbook" w:hAnsi="Century Schoolbook"/>
+                          <w:sz w:val="24"/>
+                        </w:rPr>
+                        <w:t>Posição</w:t>
+                      </w:r>
+                    </w:p>
+                    <w:p>
+                      <w:pPr>
+                        <w:rPr>
+                          <w:rFonts w:ascii="Century Schoolbook" w:hAnsi="Century Schoolbook"/>
+                          <w:sz w:val="24"/>
+                        </w:rPr>
+                      </w:pPr>
                     </w:p>
                     <w:p>
                       <w:pPr>
@@ -1805,1175 +3234,14 @@
           </mc:Fallback>
         </mc:AlternateContent>
       </w:r>
-      <w:r>
-        <w:rPr>
-          <w:i w:val="0"/>
-          <w:noProof/>
-          <w:sz w:val="24"/>
-          <w:lang w:eastAsia="pt-PT"/>
-        </w:rPr>
-        <mc:AlternateContent>
-          <mc:Choice Requires="wps">
-            <w:drawing>
-              <wp:anchor distT="45720" distB="45720" distL="114300" distR="114300" simplePos="0" relativeHeight="251662336" behindDoc="0" locked="0" layoutInCell="1" allowOverlap="1">
-                <wp:simplePos x="0" y="0"/>
-                <wp:positionH relativeFrom="margin">
-                  <wp:align>left</wp:align>
-                </wp:positionH>
-                <wp:positionV relativeFrom="paragraph">
-                  <wp:posOffset>143510</wp:posOffset>
-                </wp:positionV>
-                <wp:extent cx="2499360" cy="8214360"/>
-                <wp:effectExtent l="0" t="0" r="0" b="0"/>
-                <wp:wrapSquare wrapText="bothSides"/>
-                <wp:docPr id="217" name="Text Box 2"/>
-                <wp:cNvGraphicFramePr>
-                  <a:graphicFrameLocks xmlns:a="http://schemas.openxmlformats.org/drawingml/2006/main"/>
-                </wp:cNvGraphicFramePr>
-                <a:graphic xmlns:a="http://schemas.openxmlformats.org/drawingml/2006/main">
-                  <a:graphicData uri="http://schemas.microsoft.com/office/word/2010/wordprocessingShape">
-                    <wps:wsp>
-                      <wps:cNvSpPr txBox="1">
-                        <a:spLocks noChangeArrowheads="1"/>
-                      </wps:cNvSpPr>
-                      <wps:spPr bwMode="auto">
-                        <a:xfrm>
-                          <a:off x="0" y="0"/>
-                          <a:ext cx="2499360" cy="8214360"/>
-                        </a:xfrm>
-                        <a:prstGeom prst="rect">
-                          <a:avLst/>
-                        </a:prstGeom>
-                        <a:solidFill>
-                          <a:srgbClr val="FFFFFF"/>
-                        </a:solidFill>
-                        <a:ln w="9525">
-                          <a:noFill/>
-                          <a:miter lim="800000"/>
-                          <a:headEnd/>
-                          <a:tailEnd/>
-                        </a:ln>
-                      </wps:spPr>
-                      <wps:txbx>
-                        <w:txbxContent>
-                          <w:p>
-                            <w:pPr>
-                              <w:rPr>
-                                <w:rFonts w:ascii="Century Schoolbook" w:hAnsi="Century Schoolbook"/>
-                                <w:sz w:val="24"/>
-                              </w:rPr>
-                            </w:pPr>
-                            <w:r>
-                              <w:rPr>
-                                <w:rFonts w:ascii="Century Schoolbook" w:hAnsi="Century Schoolbook"/>
-                                <w:sz w:val="24"/>
-                              </w:rPr>
-                              <w:t>Utilizador</w:t>
-                            </w:r>
-                          </w:p>
-                          <w:p>
-                            <w:pPr>
-                              <w:pStyle w:val="PargrafodaLista"/>
-                              <w:numPr>
-                                <w:ilvl w:val="0"/>
-                                <w:numId w:val="1"/>
-                              </w:numPr>
-                              <w:rPr>
-                                <w:rFonts w:ascii="Century Schoolbook" w:hAnsi="Century Schoolbook"/>
-                                <w:sz w:val="24"/>
-                              </w:rPr>
-                            </w:pPr>
-                            <w:r>
-                              <w:rPr>
-                                <w:rFonts w:ascii="Century Schoolbook" w:hAnsi="Century Schoolbook"/>
-                                <w:sz w:val="24"/>
-                              </w:rPr>
-                              <w:t>Nome</w:t>
-                            </w:r>
-                          </w:p>
-                          <w:p>
-                            <w:pPr>
-                              <w:pStyle w:val="PargrafodaLista"/>
-                              <w:numPr>
-                                <w:ilvl w:val="0"/>
-                                <w:numId w:val="1"/>
-                              </w:numPr>
-                              <w:rPr>
-                                <w:rFonts w:ascii="Century Schoolbook" w:hAnsi="Century Schoolbook"/>
-                                <w:sz w:val="24"/>
-                              </w:rPr>
-                            </w:pPr>
-                            <w:r>
-                              <w:rPr>
-                                <w:rFonts w:ascii="Century Schoolbook" w:hAnsi="Century Schoolbook"/>
-                                <w:sz w:val="24"/>
-                              </w:rPr>
-                              <w:t>E-Mail</w:t>
-                            </w:r>
-                          </w:p>
-                          <w:p>
-                            <w:pPr>
-                              <w:pStyle w:val="PargrafodaLista"/>
-                              <w:numPr>
-                                <w:ilvl w:val="0"/>
-                                <w:numId w:val="1"/>
-                              </w:numPr>
-                              <w:rPr>
-                                <w:rFonts w:ascii="Century Schoolbook" w:hAnsi="Century Schoolbook"/>
-                                <w:sz w:val="24"/>
-                              </w:rPr>
-                            </w:pPr>
-                            <w:proofErr w:type="spellStart"/>
-                            <w:r>
-                              <w:rPr>
-                                <w:rFonts w:ascii="Century Schoolbook" w:hAnsi="Century Schoolbook"/>
-                                <w:sz w:val="24"/>
-                              </w:rPr>
-                              <w:t>Username</w:t>
-                            </w:r>
-                            <w:proofErr w:type="spellEnd"/>
-                          </w:p>
-                          <w:p>
-                            <w:pPr>
-                              <w:pStyle w:val="PargrafodaLista"/>
-                              <w:numPr>
-                                <w:ilvl w:val="0"/>
-                                <w:numId w:val="1"/>
-                              </w:numPr>
-                              <w:rPr>
-                                <w:rFonts w:ascii="Century Schoolbook" w:hAnsi="Century Schoolbook"/>
-                                <w:sz w:val="24"/>
-                              </w:rPr>
-                            </w:pPr>
-                            <w:r>
-                              <w:rPr>
-                                <w:rFonts w:ascii="Century Schoolbook" w:hAnsi="Century Schoolbook"/>
-                                <w:sz w:val="24"/>
-                              </w:rPr>
-                              <w:t>Foto de Perfil</w:t>
-                            </w:r>
-                          </w:p>
-                          <w:p>
-                            <w:pPr>
-                              <w:pStyle w:val="PargrafodaLista"/>
-                              <w:numPr>
-                                <w:ilvl w:val="0"/>
-                                <w:numId w:val="1"/>
-                              </w:numPr>
-                              <w:rPr>
-                                <w:rFonts w:ascii="Century Schoolbook" w:hAnsi="Century Schoolbook"/>
-                                <w:sz w:val="24"/>
-                              </w:rPr>
-                            </w:pPr>
-                            <w:r>
-                              <w:rPr>
-                                <w:rFonts w:ascii="Century Schoolbook" w:hAnsi="Century Schoolbook"/>
-                                <w:sz w:val="24"/>
-                              </w:rPr>
-                              <w:t>Data de Nascimento</w:t>
-                            </w:r>
-                          </w:p>
-                          <w:p>
-                            <w:pPr>
-                              <w:pStyle w:val="PargrafodaLista"/>
-                              <w:numPr>
-                                <w:ilvl w:val="0"/>
-                                <w:numId w:val="1"/>
-                              </w:numPr>
-                              <w:rPr>
-                                <w:rFonts w:ascii="Century Schoolbook" w:hAnsi="Century Schoolbook"/>
-                                <w:sz w:val="24"/>
-                              </w:rPr>
-                            </w:pPr>
-                            <w:r>
-                              <w:rPr>
-                                <w:rFonts w:ascii="Century Schoolbook" w:hAnsi="Century Schoolbook"/>
-                                <w:sz w:val="24"/>
-                              </w:rPr>
-                              <w:t>Password</w:t>
-                            </w:r>
-                          </w:p>
-                          <w:p>
-                            <w:pPr>
-                              <w:rPr>
-                                <w:rFonts w:ascii="Century Schoolbook" w:hAnsi="Century Schoolbook"/>
-                                <w:sz w:val="24"/>
-                              </w:rPr>
-                            </w:pPr>
-                          </w:p>
-                          <w:p>
-                            <w:pPr>
-                              <w:rPr>
-                                <w:rFonts w:ascii="Century Schoolbook" w:hAnsi="Century Schoolbook"/>
-                                <w:sz w:val="24"/>
-                              </w:rPr>
-                            </w:pPr>
-                            <w:r>
-                              <w:rPr>
-                                <w:rFonts w:ascii="Century Schoolbook" w:hAnsi="Century Schoolbook"/>
-                                <w:sz w:val="24"/>
-                              </w:rPr>
-                              <w:t>Tipo De Conta</w:t>
-                            </w:r>
-                          </w:p>
-                          <w:p>
-                            <w:pPr>
-                              <w:pStyle w:val="PargrafodaLista"/>
-                              <w:numPr>
-                                <w:ilvl w:val="0"/>
-                                <w:numId w:val="2"/>
-                              </w:numPr>
-                              <w:rPr>
-                                <w:rFonts w:ascii="Century Schoolbook" w:hAnsi="Century Schoolbook"/>
-                                <w:sz w:val="24"/>
-                              </w:rPr>
-                            </w:pPr>
-                            <w:r>
-                              <w:rPr>
-                                <w:rFonts w:ascii="Century Schoolbook" w:hAnsi="Century Schoolbook"/>
-                                <w:sz w:val="24"/>
-                              </w:rPr>
-                              <w:t>Nome</w:t>
-                            </w:r>
-                          </w:p>
-                          <w:p>
-                            <w:pPr>
-                              <w:rPr>
-                                <w:rFonts w:ascii="Century Schoolbook" w:hAnsi="Century Schoolbook"/>
-                                <w:sz w:val="24"/>
-                              </w:rPr>
-                            </w:pPr>
-                          </w:p>
-                          <w:p>
-                            <w:pPr>
-                              <w:rPr>
-                                <w:rFonts w:ascii="Century Schoolbook" w:hAnsi="Century Schoolbook"/>
-                                <w:sz w:val="24"/>
-                              </w:rPr>
-                            </w:pPr>
-                            <w:r>
-                              <w:rPr>
-                                <w:rFonts w:ascii="Century Schoolbook" w:hAnsi="Century Schoolbook"/>
-                                <w:sz w:val="24"/>
-                              </w:rPr>
-                              <w:t>Dispositivos</w:t>
-                            </w:r>
-                          </w:p>
-                          <w:p>
-                            <w:pPr>
-                              <w:pStyle w:val="PargrafodaLista"/>
-                              <w:numPr>
-                                <w:ilvl w:val="0"/>
-                                <w:numId w:val="2"/>
-                              </w:numPr>
-                              <w:rPr>
-                                <w:rFonts w:ascii="Century Schoolbook" w:hAnsi="Century Schoolbook"/>
-                                <w:sz w:val="24"/>
-                              </w:rPr>
-                            </w:pPr>
-                            <w:r>
-                              <w:rPr>
-                                <w:rFonts w:ascii="Century Schoolbook" w:hAnsi="Century Schoolbook"/>
-                                <w:sz w:val="24"/>
-                              </w:rPr>
-                              <w:t>Nome</w:t>
-                            </w:r>
-                          </w:p>
-                          <w:p>
-                            <w:pPr>
-                              <w:pStyle w:val="PargrafodaLista"/>
-                              <w:numPr>
-                                <w:ilvl w:val="0"/>
-                                <w:numId w:val="2"/>
-                              </w:numPr>
-                              <w:rPr>
-                                <w:rFonts w:ascii="Century Schoolbook" w:hAnsi="Century Schoolbook"/>
-                                <w:sz w:val="24"/>
-                              </w:rPr>
-                            </w:pPr>
-                            <w:r>
-                              <w:rPr>
-                                <w:rFonts w:ascii="Century Schoolbook" w:hAnsi="Century Schoolbook"/>
-                                <w:sz w:val="24"/>
-                              </w:rPr>
-                              <w:t>Tipo</w:t>
-                            </w:r>
-                          </w:p>
-                          <w:p>
-                            <w:pPr>
-                              <w:rPr>
-                                <w:rFonts w:ascii="Century Schoolbook" w:hAnsi="Century Schoolbook"/>
-                                <w:sz w:val="24"/>
-                              </w:rPr>
-                            </w:pPr>
-                          </w:p>
-                          <w:p>
-                            <w:pPr>
-                              <w:rPr>
-                                <w:rFonts w:ascii="Century Schoolbook" w:hAnsi="Century Schoolbook"/>
-                                <w:sz w:val="24"/>
-                              </w:rPr>
-                            </w:pPr>
-                            <w:r>
-                              <w:rPr>
-                                <w:rFonts w:ascii="Century Schoolbook" w:hAnsi="Century Schoolbook"/>
-                                <w:sz w:val="24"/>
-                              </w:rPr>
-                              <w:t>Playlist</w:t>
-                            </w:r>
-                          </w:p>
-                          <w:p>
-                            <w:pPr>
-                              <w:pStyle w:val="PargrafodaLista"/>
-                              <w:numPr>
-                                <w:ilvl w:val="0"/>
-                                <w:numId w:val="2"/>
-                              </w:numPr>
-                              <w:rPr>
-                                <w:rFonts w:ascii="Century Schoolbook" w:hAnsi="Century Schoolbook"/>
-                                <w:sz w:val="24"/>
-                              </w:rPr>
-                            </w:pPr>
-                            <w:r>
-                              <w:rPr>
-                                <w:rFonts w:ascii="Century Schoolbook" w:hAnsi="Century Schoolbook"/>
-                                <w:sz w:val="24"/>
-                              </w:rPr>
-                              <w:t>Nome</w:t>
-                            </w:r>
-                          </w:p>
-                          <w:p>
-                            <w:pPr>
-                              <w:pStyle w:val="PargrafodaLista"/>
-                              <w:numPr>
-                                <w:ilvl w:val="0"/>
-                                <w:numId w:val="2"/>
-                              </w:numPr>
-                              <w:rPr>
-                                <w:rFonts w:ascii="Century Schoolbook" w:hAnsi="Century Schoolbook"/>
-                                <w:sz w:val="24"/>
-                              </w:rPr>
-                            </w:pPr>
-                            <w:r>
-                              <w:rPr>
-                                <w:rFonts w:ascii="Century Schoolbook" w:hAnsi="Century Schoolbook"/>
-                                <w:sz w:val="24"/>
-                              </w:rPr>
-                              <w:t>Fotografia</w:t>
-                            </w:r>
-                          </w:p>
-                          <w:p>
-                            <w:pPr>
-                              <w:pStyle w:val="PargrafodaLista"/>
-                              <w:numPr>
-                                <w:ilvl w:val="0"/>
-                                <w:numId w:val="2"/>
-                              </w:numPr>
-                              <w:rPr>
-                                <w:rFonts w:ascii="Century Schoolbook" w:hAnsi="Century Schoolbook"/>
-                                <w:sz w:val="24"/>
-                              </w:rPr>
-                            </w:pPr>
-                            <w:r>
-                              <w:rPr>
-                                <w:rFonts w:ascii="Century Schoolbook" w:hAnsi="Century Schoolbook"/>
-                                <w:sz w:val="24"/>
-                              </w:rPr>
-                              <w:t>Descrição</w:t>
-                            </w:r>
-                          </w:p>
-                          <w:p>
-                            <w:pPr>
-                              <w:pStyle w:val="PargrafodaLista"/>
-                              <w:numPr>
-                                <w:ilvl w:val="0"/>
-                                <w:numId w:val="2"/>
-                              </w:numPr>
-                              <w:rPr>
-                                <w:rFonts w:ascii="Century Schoolbook" w:hAnsi="Century Schoolbook"/>
-                                <w:sz w:val="24"/>
-                              </w:rPr>
-                            </w:pPr>
-                            <w:r>
-                              <w:rPr>
-                                <w:rFonts w:ascii="Century Schoolbook" w:hAnsi="Century Schoolbook"/>
-                                <w:sz w:val="24"/>
-                              </w:rPr>
-                              <w:t>/ Duração</w:t>
-                            </w:r>
-                          </w:p>
-                          <w:p>
-                            <w:pPr>
-                              <w:rPr>
-                                <w:rFonts w:ascii="Century Schoolbook" w:hAnsi="Century Schoolbook"/>
-                                <w:sz w:val="24"/>
-                              </w:rPr>
-                            </w:pPr>
-                          </w:p>
-                          <w:p>
-                            <w:pPr>
-                              <w:rPr>
-                                <w:rFonts w:ascii="Century Schoolbook" w:hAnsi="Century Schoolbook"/>
-                                <w:sz w:val="24"/>
-                              </w:rPr>
-                            </w:pPr>
-                            <w:r>
-                              <w:rPr>
-                                <w:rFonts w:ascii="Century Schoolbook" w:hAnsi="Century Schoolbook"/>
-                                <w:sz w:val="24"/>
-                              </w:rPr>
-                              <w:t xml:space="preserve">Tipo </w:t>
-                            </w:r>
-                            <w:r>
-                              <w:rPr>
-                                <w:rFonts w:ascii="Century Schoolbook" w:hAnsi="Century Schoolbook"/>
-                                <w:sz w:val="24"/>
-                              </w:rPr>
-                              <w:t>D</w:t>
-                            </w:r>
-                            <w:r>
-                              <w:rPr>
-                                <w:rFonts w:ascii="Century Schoolbook" w:hAnsi="Century Schoolbook"/>
-                                <w:sz w:val="24"/>
-                              </w:rPr>
-                              <w:t>e Playlist</w:t>
-                            </w:r>
-                          </w:p>
-                          <w:p>
-                            <w:pPr>
-                              <w:pStyle w:val="PargrafodaLista"/>
-                              <w:numPr>
-                                <w:ilvl w:val="0"/>
-                                <w:numId w:val="3"/>
-                              </w:numPr>
-                              <w:rPr>
-                                <w:rFonts w:ascii="Century Schoolbook" w:hAnsi="Century Schoolbook"/>
-                                <w:sz w:val="24"/>
-                              </w:rPr>
-                            </w:pPr>
-                            <w:r>
-                              <w:rPr>
-                                <w:rFonts w:ascii="Century Schoolbook" w:hAnsi="Century Schoolbook"/>
-                                <w:sz w:val="24"/>
-                              </w:rPr>
-                              <w:t>Nome</w:t>
-                            </w:r>
-                          </w:p>
-                          <w:p>
-                            <w:pPr>
-                              <w:rPr>
-                                <w:rFonts w:ascii="Century Schoolbook" w:hAnsi="Century Schoolbook"/>
-                                <w:sz w:val="24"/>
-                              </w:rPr>
-                            </w:pPr>
-                          </w:p>
-                          <w:p>
-                            <w:pPr>
-                              <w:rPr>
-                                <w:rFonts w:ascii="Century Schoolbook" w:hAnsi="Century Schoolbook"/>
-                                <w:sz w:val="24"/>
-                              </w:rPr>
-                            </w:pPr>
-                            <w:r>
-                              <w:rPr>
-                                <w:rFonts w:ascii="Century Schoolbook" w:hAnsi="Century Schoolbook"/>
-                                <w:sz w:val="24"/>
-                              </w:rPr>
-                              <w:t>Inté</w:t>
-                            </w:r>
-                            <w:r>
-                              <w:rPr>
-                                <w:rFonts w:ascii="Century Schoolbook" w:hAnsi="Century Schoolbook"/>
-                                <w:sz w:val="24"/>
-                              </w:rPr>
-                              <w:t>rprete</w:t>
-                            </w:r>
-                          </w:p>
-                          <w:p>
-                            <w:pPr>
-                              <w:pStyle w:val="PargrafodaLista"/>
-                              <w:numPr>
-                                <w:ilvl w:val="0"/>
-                                <w:numId w:val="3"/>
-                              </w:numPr>
-                              <w:rPr>
-                                <w:rFonts w:ascii="Century Schoolbook" w:hAnsi="Century Schoolbook"/>
-                                <w:sz w:val="24"/>
-                              </w:rPr>
-                            </w:pPr>
-                            <w:r>
-                              <w:rPr>
-                                <w:rFonts w:ascii="Century Schoolbook" w:hAnsi="Century Schoolbook"/>
-                                <w:sz w:val="24"/>
-                              </w:rPr>
-                              <w:t>Nome</w:t>
-                            </w:r>
-                          </w:p>
-                          <w:p>
-                            <w:pPr>
-                              <w:pStyle w:val="PargrafodaLista"/>
-                              <w:numPr>
-                                <w:ilvl w:val="0"/>
-                                <w:numId w:val="3"/>
-                              </w:numPr>
-                              <w:rPr>
-                                <w:rFonts w:ascii="Century Schoolbook" w:hAnsi="Century Schoolbook"/>
-                                <w:sz w:val="24"/>
-                              </w:rPr>
-                            </w:pPr>
-                            <w:r>
-                              <w:rPr>
-                                <w:rFonts w:ascii="Century Schoolbook" w:hAnsi="Century Schoolbook"/>
-                                <w:sz w:val="24"/>
-                              </w:rPr>
-                              <w:t>Verificação</w:t>
-                            </w:r>
-                          </w:p>
-                          <w:p>
-                            <w:pPr>
-                              <w:pStyle w:val="PargrafodaLista"/>
-                              <w:numPr>
-                                <w:ilvl w:val="0"/>
-                                <w:numId w:val="3"/>
-                              </w:numPr>
-                              <w:rPr>
-                                <w:rFonts w:ascii="Century Schoolbook" w:hAnsi="Century Schoolbook"/>
-                                <w:sz w:val="24"/>
-                              </w:rPr>
-                            </w:pPr>
-                            <w:r>
-                              <w:rPr>
-                                <w:rFonts w:ascii="Century Schoolbook" w:hAnsi="Century Schoolbook"/>
-                                <w:sz w:val="24"/>
-                              </w:rPr>
-                              <w:t>Foto de Perfil</w:t>
-                            </w:r>
-                          </w:p>
-                          <w:p>
-                            <w:pPr>
-                              <w:pStyle w:val="PargrafodaLista"/>
-                              <w:numPr>
-                                <w:ilvl w:val="0"/>
-                                <w:numId w:val="3"/>
-                              </w:numPr>
-                              <w:rPr>
-                                <w:rFonts w:ascii="Century Schoolbook" w:hAnsi="Century Schoolbook"/>
-                                <w:sz w:val="24"/>
-                              </w:rPr>
-                            </w:pPr>
-                            <w:r>
-                              <w:rPr>
-                                <w:rFonts w:ascii="Century Schoolbook" w:hAnsi="Century Schoolbook"/>
-                                <w:sz w:val="24"/>
-                              </w:rPr>
-                              <w:t>Foto de Capa</w:t>
-                            </w:r>
-                          </w:p>
-                          <w:p>
-                            <w:pPr>
-                              <w:pStyle w:val="PargrafodaLista"/>
-                              <w:numPr>
-                                <w:ilvl w:val="0"/>
-                                <w:numId w:val="3"/>
-                              </w:numPr>
-                              <w:rPr>
-                                <w:rFonts w:ascii="Century Schoolbook" w:hAnsi="Century Schoolbook"/>
-                                <w:sz w:val="24"/>
-                              </w:rPr>
-                            </w:pPr>
-                            <w:r>
-                              <w:rPr>
-                                <w:rFonts w:ascii="Century Schoolbook" w:hAnsi="Century Schoolbook"/>
-                                <w:sz w:val="24"/>
-                              </w:rPr>
-                              <w:t>Biografia</w:t>
-                            </w:r>
-                          </w:p>
-                          <w:p>
-                            <w:pPr>
-                              <w:rPr>
-                                <w:rFonts w:ascii="Century Schoolbook" w:hAnsi="Century Schoolbook"/>
-                                <w:sz w:val="24"/>
-                              </w:rPr>
-                            </w:pPr>
-                          </w:p>
-                        </w:txbxContent>
-                      </wps:txbx>
-                      <wps:bodyPr rot="0" vert="horz" wrap="square" lIns="91440" tIns="45720" rIns="91440" bIns="45720" anchor="t" anchorCtr="0">
-                        <a:noAutofit/>
-                      </wps:bodyPr>
-                    </wps:wsp>
-                  </a:graphicData>
-                </a:graphic>
-                <wp14:sizeRelH relativeFrom="margin">
-                  <wp14:pctWidth>0</wp14:pctWidth>
-                </wp14:sizeRelH>
-                <wp14:sizeRelV relativeFrom="margin">
-                  <wp14:pctHeight>0</wp14:pctHeight>
-                </wp14:sizeRelV>
-              </wp:anchor>
-            </w:drawing>
-          </mc:Choice>
-          <mc:Fallback>
-            <w:pict>
-              <v:shape id="_x0000_s1029" type="#_x0000_t202" style="position:absolute;margin-left:0;margin-top:11.3pt;width:196.8pt;height:646.8pt;z-index:251662336;visibility:visible;mso-wrap-style:square;mso-width-percent:0;mso-height-percent:0;mso-wrap-distance-left:9pt;mso-wrap-distance-top:3.6pt;mso-wrap-distance-right:9pt;mso-wrap-distance-bottom:3.6pt;mso-position-horizontal:left;mso-position-horizontal-relative:margin;mso-position-vertical:absolute;mso-position-vertical-relative:text;mso-width-percent:0;mso-height-percent:0;mso-width-relative:margin;mso-height-relative:margin;v-text-anchor:top" o:gfxdata="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" stroked="f">
-                <v:textbox>
-                  <w:txbxContent>
-                    <w:p>
-                      <w:pPr>
-                        <w:rPr>
-                          <w:rFonts w:ascii="Century Schoolbook" w:hAnsi="Century Schoolbook"/>
-                          <w:sz w:val="24"/>
-                        </w:rPr>
-                      </w:pPr>
-                      <w:r>
-                        <w:rPr>
-                          <w:rFonts w:ascii="Century Schoolbook" w:hAnsi="Century Schoolbook"/>
-                          <w:sz w:val="24"/>
-                        </w:rPr>
-                        <w:t>Utilizador</w:t>
-                      </w:r>
-                    </w:p>
-                    <w:p>
-                      <w:pPr>
-                        <w:pStyle w:val="PargrafodaLista"/>
-                        <w:numPr>
-                          <w:ilvl w:val="0"/>
-                          <w:numId w:val="1"/>
-                        </w:numPr>
-                        <w:rPr>
-                          <w:rFonts w:ascii="Century Schoolbook" w:hAnsi="Century Schoolbook"/>
-                          <w:sz w:val="24"/>
-                        </w:rPr>
-                      </w:pPr>
-                      <w:r>
-                        <w:rPr>
-                          <w:rFonts w:ascii="Century Schoolbook" w:hAnsi="Century Schoolbook"/>
-                          <w:sz w:val="24"/>
-                        </w:rPr>
-                        <w:t>Nome</w:t>
-                      </w:r>
-                    </w:p>
-                    <w:p>
-                      <w:pPr>
-                        <w:pStyle w:val="PargrafodaLista"/>
-                        <w:numPr>
-                          <w:ilvl w:val="0"/>
-                          <w:numId w:val="1"/>
-                        </w:numPr>
-                        <w:rPr>
-                          <w:rFonts w:ascii="Century Schoolbook" w:hAnsi="Century Schoolbook"/>
-                          <w:sz w:val="24"/>
-                        </w:rPr>
-                      </w:pPr>
-                      <w:r>
-                        <w:rPr>
-                          <w:rFonts w:ascii="Century Schoolbook" w:hAnsi="Century Schoolbook"/>
-                          <w:sz w:val="24"/>
-                        </w:rPr>
-                        <w:t>E-Mail</w:t>
-                      </w:r>
-                    </w:p>
-                    <w:p>
-                      <w:pPr>
-                        <w:pStyle w:val="PargrafodaLista"/>
-                        <w:numPr>
-                          <w:ilvl w:val="0"/>
-                          <w:numId w:val="1"/>
-                        </w:numPr>
-                        <w:rPr>
-                          <w:rFonts w:ascii="Century Schoolbook" w:hAnsi="Century Schoolbook"/>
-                          <w:sz w:val="24"/>
-                        </w:rPr>
-                      </w:pPr>
-                      <w:proofErr w:type="spellStart"/>
-                      <w:r>
-                        <w:rPr>
-                          <w:rFonts w:ascii="Century Schoolbook" w:hAnsi="Century Schoolbook"/>
-                          <w:sz w:val="24"/>
-                        </w:rPr>
-                        <w:t>Username</w:t>
-                      </w:r>
-                      <w:proofErr w:type="spellEnd"/>
-                    </w:p>
-                    <w:p>
-                      <w:pPr>
-                        <w:pStyle w:val="PargrafodaLista"/>
-                        <w:numPr>
-                          <w:ilvl w:val="0"/>
-                          <w:numId w:val="1"/>
-                        </w:numPr>
-                        <w:rPr>
-                          <w:rFonts w:ascii="Century Schoolbook" w:hAnsi="Century Schoolbook"/>
-                          <w:sz w:val="24"/>
-                        </w:rPr>
-                      </w:pPr>
-                      <w:r>
-                        <w:rPr>
-                          <w:rFonts w:ascii="Century Schoolbook" w:hAnsi="Century Schoolbook"/>
-                          <w:sz w:val="24"/>
-                        </w:rPr>
-                        <w:t>Foto de Perfil</w:t>
-                      </w:r>
-                    </w:p>
-                    <w:p>
-                      <w:pPr>
-                        <w:pStyle w:val="PargrafodaLista"/>
-                        <w:numPr>
-                          <w:ilvl w:val="0"/>
-                          <w:numId w:val="1"/>
-                        </w:numPr>
-                        <w:rPr>
-                          <w:rFonts w:ascii="Century Schoolbook" w:hAnsi="Century Schoolbook"/>
-                          <w:sz w:val="24"/>
-                        </w:rPr>
-                      </w:pPr>
-                      <w:r>
-                        <w:rPr>
-                          <w:rFonts w:ascii="Century Schoolbook" w:hAnsi="Century Schoolbook"/>
-                          <w:sz w:val="24"/>
-                        </w:rPr>
-                        <w:t>Data de Nascimento</w:t>
-                      </w:r>
-                    </w:p>
-                    <w:p>
-                      <w:pPr>
-                        <w:pStyle w:val="PargrafodaLista"/>
-                        <w:numPr>
-                          <w:ilvl w:val="0"/>
-                          <w:numId w:val="1"/>
-                        </w:numPr>
-                        <w:rPr>
-                          <w:rFonts w:ascii="Century Schoolbook" w:hAnsi="Century Schoolbook"/>
-                          <w:sz w:val="24"/>
-                        </w:rPr>
-                      </w:pPr>
-                      <w:r>
-                        <w:rPr>
-                          <w:rFonts w:ascii="Century Schoolbook" w:hAnsi="Century Schoolbook"/>
-                          <w:sz w:val="24"/>
-                        </w:rPr>
-                        <w:t>Password</w:t>
-                      </w:r>
-                    </w:p>
-                    <w:p>
-                      <w:pPr>
-                        <w:rPr>
-                          <w:rFonts w:ascii="Century Schoolbook" w:hAnsi="Century Schoolbook"/>
-                          <w:sz w:val="24"/>
-                        </w:rPr>
-                      </w:pPr>
-                    </w:p>
-                    <w:p>
-                      <w:pPr>
-                        <w:rPr>
-                          <w:rFonts w:ascii="Century Schoolbook" w:hAnsi="Century Schoolbook"/>
-                          <w:sz w:val="24"/>
-                        </w:rPr>
-                      </w:pPr>
-                      <w:r>
-                        <w:rPr>
-                          <w:rFonts w:ascii="Century Schoolbook" w:hAnsi="Century Schoolbook"/>
-                          <w:sz w:val="24"/>
-                        </w:rPr>
-                        <w:t>Tipo De Conta</w:t>
-                      </w:r>
-                    </w:p>
-                    <w:p>
-                      <w:pPr>
-                        <w:pStyle w:val="PargrafodaLista"/>
-                        <w:numPr>
-                          <w:ilvl w:val="0"/>
-                          <w:numId w:val="2"/>
-                        </w:numPr>
-                        <w:rPr>
-                          <w:rFonts w:ascii="Century Schoolbook" w:hAnsi="Century Schoolbook"/>
-                          <w:sz w:val="24"/>
-                        </w:rPr>
-                      </w:pPr>
-                      <w:r>
-                        <w:rPr>
-                          <w:rFonts w:ascii="Century Schoolbook" w:hAnsi="Century Schoolbook"/>
-                          <w:sz w:val="24"/>
-                        </w:rPr>
-                        <w:t>Nome</w:t>
-                      </w:r>
-                    </w:p>
-                    <w:p>
-                      <w:pPr>
-                        <w:rPr>
-                          <w:rFonts w:ascii="Century Schoolbook" w:hAnsi="Century Schoolbook"/>
-                          <w:sz w:val="24"/>
-                        </w:rPr>
-                      </w:pPr>
-                    </w:p>
-                    <w:p>
-                      <w:pPr>
-                        <w:rPr>
-                          <w:rFonts w:ascii="Century Schoolbook" w:hAnsi="Century Schoolbook"/>
-                          <w:sz w:val="24"/>
-                        </w:rPr>
-                      </w:pPr>
-                      <w:r>
-                        <w:rPr>
-                          <w:rFonts w:ascii="Century Schoolbook" w:hAnsi="Century Schoolbook"/>
-                          <w:sz w:val="24"/>
-                        </w:rPr>
-                        <w:t>Dispositivos</w:t>
-                      </w:r>
-                    </w:p>
-                    <w:p>
-                      <w:pPr>
-                        <w:pStyle w:val="PargrafodaLista"/>
-                        <w:numPr>
-                          <w:ilvl w:val="0"/>
-                          <w:numId w:val="2"/>
-                        </w:numPr>
-                        <w:rPr>
-                          <w:rFonts w:ascii="Century Schoolbook" w:hAnsi="Century Schoolbook"/>
-                          <w:sz w:val="24"/>
-                        </w:rPr>
-                      </w:pPr>
-                      <w:r>
-                        <w:rPr>
-                          <w:rFonts w:ascii="Century Schoolbook" w:hAnsi="Century Schoolbook"/>
-                          <w:sz w:val="24"/>
-                        </w:rPr>
-                        <w:t>Nome</w:t>
-                      </w:r>
-                    </w:p>
-                    <w:p>
-                      <w:pPr>
-                        <w:pStyle w:val="PargrafodaLista"/>
-                        <w:numPr>
-                          <w:ilvl w:val="0"/>
-                          <w:numId w:val="2"/>
-                        </w:numPr>
-                        <w:rPr>
-                          <w:rFonts w:ascii="Century Schoolbook" w:hAnsi="Century Schoolbook"/>
-                          <w:sz w:val="24"/>
-                        </w:rPr>
-                      </w:pPr>
-                      <w:r>
-                        <w:rPr>
-                          <w:rFonts w:ascii="Century Schoolbook" w:hAnsi="Century Schoolbook"/>
-                          <w:sz w:val="24"/>
-                        </w:rPr>
-                        <w:t>Tipo</w:t>
-                      </w:r>
-                    </w:p>
-                    <w:p>
-                      <w:pPr>
-                        <w:rPr>
-                          <w:rFonts w:ascii="Century Schoolbook" w:hAnsi="Century Schoolbook"/>
-                          <w:sz w:val="24"/>
-                        </w:rPr>
-                      </w:pPr>
-                    </w:p>
-                    <w:p>
-                      <w:pPr>
-                        <w:rPr>
-                          <w:rFonts w:ascii="Century Schoolbook" w:hAnsi="Century Schoolbook"/>
-                          <w:sz w:val="24"/>
-                        </w:rPr>
-                      </w:pPr>
-                      <w:r>
-                        <w:rPr>
-                          <w:rFonts w:ascii="Century Schoolbook" w:hAnsi="Century Schoolbook"/>
-                          <w:sz w:val="24"/>
-                        </w:rPr>
-                        <w:t>Playlist</w:t>
-                      </w:r>
-                    </w:p>
-                    <w:p>
-                      <w:pPr>
-                        <w:pStyle w:val="PargrafodaLista"/>
-                        <w:numPr>
-                          <w:ilvl w:val="0"/>
-                          <w:numId w:val="2"/>
-                        </w:numPr>
-                        <w:rPr>
-                          <w:rFonts w:ascii="Century Schoolbook" w:hAnsi="Century Schoolbook"/>
-                          <w:sz w:val="24"/>
-                        </w:rPr>
-                      </w:pPr>
-                      <w:r>
-                        <w:rPr>
-                          <w:rFonts w:ascii="Century Schoolbook" w:hAnsi="Century Schoolbook"/>
-                          <w:sz w:val="24"/>
-                        </w:rPr>
-                        <w:t>Nome</w:t>
-                      </w:r>
-                    </w:p>
-                    <w:p>
-                      <w:pPr>
-                        <w:pStyle w:val="PargrafodaLista"/>
-                        <w:numPr>
-                          <w:ilvl w:val="0"/>
-                          <w:numId w:val="2"/>
-                        </w:numPr>
-                        <w:rPr>
-                          <w:rFonts w:ascii="Century Schoolbook" w:hAnsi="Century Schoolbook"/>
-                          <w:sz w:val="24"/>
-                        </w:rPr>
-                      </w:pPr>
-                      <w:r>
-                        <w:rPr>
-                          <w:rFonts w:ascii="Century Schoolbook" w:hAnsi="Century Schoolbook"/>
-                          <w:sz w:val="24"/>
-                        </w:rPr>
-                        <w:t>Fotografia</w:t>
-                      </w:r>
-                    </w:p>
-                    <w:p>
-                      <w:pPr>
-                        <w:pStyle w:val="PargrafodaLista"/>
-                        <w:numPr>
-                          <w:ilvl w:val="0"/>
-                          <w:numId w:val="2"/>
-                        </w:numPr>
-                        <w:rPr>
-                          <w:rFonts w:ascii="Century Schoolbook" w:hAnsi="Century Schoolbook"/>
-                          <w:sz w:val="24"/>
-                        </w:rPr>
-                      </w:pPr>
-                      <w:r>
-                        <w:rPr>
-                          <w:rFonts w:ascii="Century Schoolbook" w:hAnsi="Century Schoolbook"/>
-                          <w:sz w:val="24"/>
-                        </w:rPr>
-                        <w:t>Descrição</w:t>
-                      </w:r>
-                    </w:p>
-                    <w:p>
-                      <w:pPr>
-                        <w:pStyle w:val="PargrafodaLista"/>
-                        <w:numPr>
-                          <w:ilvl w:val="0"/>
-                          <w:numId w:val="2"/>
-                        </w:numPr>
-                        <w:rPr>
-                          <w:rFonts w:ascii="Century Schoolbook" w:hAnsi="Century Schoolbook"/>
-                          <w:sz w:val="24"/>
-                        </w:rPr>
-                      </w:pPr>
-                      <w:r>
-                        <w:rPr>
-                          <w:rFonts w:ascii="Century Schoolbook" w:hAnsi="Century Schoolbook"/>
-                          <w:sz w:val="24"/>
-                        </w:rPr>
-                        <w:t>/ Duração</w:t>
-                      </w:r>
-                    </w:p>
-                    <w:p>
-                      <w:pPr>
-                        <w:rPr>
-                          <w:rFonts w:ascii="Century Schoolbook" w:hAnsi="Century Schoolbook"/>
-                          <w:sz w:val="24"/>
-                        </w:rPr>
-                      </w:pPr>
-                    </w:p>
-                    <w:p>
-                      <w:pPr>
-                        <w:rPr>
-                          <w:rFonts w:ascii="Century Schoolbook" w:hAnsi="Century Schoolbook"/>
-                          <w:sz w:val="24"/>
-                        </w:rPr>
-                      </w:pPr>
-                      <w:r>
-                        <w:rPr>
-                          <w:rFonts w:ascii="Century Schoolbook" w:hAnsi="Century Schoolbook"/>
-                          <w:sz w:val="24"/>
-                        </w:rPr>
-                        <w:t xml:space="preserve">Tipo </w:t>
-                      </w:r>
-                      <w:r>
-                        <w:rPr>
-                          <w:rFonts w:ascii="Century Schoolbook" w:hAnsi="Century Schoolbook"/>
-                          <w:sz w:val="24"/>
-                        </w:rPr>
-                        <w:t>D</w:t>
-                      </w:r>
-                      <w:r>
-                        <w:rPr>
-                          <w:rFonts w:ascii="Century Schoolbook" w:hAnsi="Century Schoolbook"/>
-                          <w:sz w:val="24"/>
-                        </w:rPr>
-                        <w:t>e Playlist</w:t>
-                      </w:r>
-                    </w:p>
-                    <w:p>
-                      <w:pPr>
-                        <w:pStyle w:val="PargrafodaLista"/>
-                        <w:numPr>
-                          <w:ilvl w:val="0"/>
-                          <w:numId w:val="3"/>
-                        </w:numPr>
-                        <w:rPr>
-                          <w:rFonts w:ascii="Century Schoolbook" w:hAnsi="Century Schoolbook"/>
-                          <w:sz w:val="24"/>
-                        </w:rPr>
-                      </w:pPr>
-                      <w:r>
-                        <w:rPr>
-                          <w:rFonts w:ascii="Century Schoolbook" w:hAnsi="Century Schoolbook"/>
-                          <w:sz w:val="24"/>
-                        </w:rPr>
-                        <w:t>Nome</w:t>
-                      </w:r>
-                    </w:p>
-                    <w:p>
-                      <w:pPr>
-                        <w:rPr>
-                          <w:rFonts w:ascii="Century Schoolbook" w:hAnsi="Century Schoolbook"/>
-                          <w:sz w:val="24"/>
-                        </w:rPr>
-                      </w:pPr>
-                    </w:p>
-                    <w:p>
-                      <w:pPr>
-                        <w:rPr>
-                          <w:rFonts w:ascii="Century Schoolbook" w:hAnsi="Century Schoolbook"/>
-                          <w:sz w:val="24"/>
-                        </w:rPr>
-                      </w:pPr>
-                      <w:r>
-                        <w:rPr>
-                          <w:rFonts w:ascii="Century Schoolbook" w:hAnsi="Century Schoolbook"/>
-                          <w:sz w:val="24"/>
-                        </w:rPr>
-                        <w:t>Inté</w:t>
-                      </w:r>
-                      <w:r>
-                        <w:rPr>
-                          <w:rFonts w:ascii="Century Schoolbook" w:hAnsi="Century Schoolbook"/>
-                          <w:sz w:val="24"/>
-                        </w:rPr>
-                        <w:t>rprete</w:t>
-                      </w:r>
-                    </w:p>
-                    <w:p>
-                      <w:pPr>
-                        <w:pStyle w:val="PargrafodaLista"/>
-                        <w:numPr>
-                          <w:ilvl w:val="0"/>
-                          <w:numId w:val="3"/>
-                        </w:numPr>
-                        <w:rPr>
-                          <w:rFonts w:ascii="Century Schoolbook" w:hAnsi="Century Schoolbook"/>
-                          <w:sz w:val="24"/>
-                        </w:rPr>
-                      </w:pPr>
-                      <w:r>
-                        <w:rPr>
-                          <w:rFonts w:ascii="Century Schoolbook" w:hAnsi="Century Schoolbook"/>
-                          <w:sz w:val="24"/>
-                        </w:rPr>
-                        <w:t>Nome</w:t>
-                      </w:r>
-                    </w:p>
-                    <w:p>
-                      <w:pPr>
-                        <w:pStyle w:val="PargrafodaLista"/>
-                        <w:numPr>
-                          <w:ilvl w:val="0"/>
-                          <w:numId w:val="3"/>
-                        </w:numPr>
-                        <w:rPr>
-                          <w:rFonts w:ascii="Century Schoolbook" w:hAnsi="Century Schoolbook"/>
-                          <w:sz w:val="24"/>
-                        </w:rPr>
-                      </w:pPr>
-                      <w:r>
-                        <w:rPr>
-                          <w:rFonts w:ascii="Century Schoolbook" w:hAnsi="Century Schoolbook"/>
-                          <w:sz w:val="24"/>
-                        </w:rPr>
-                        <w:t>Verificação</w:t>
-                      </w:r>
-                    </w:p>
-                    <w:p>
-                      <w:pPr>
-                        <w:pStyle w:val="PargrafodaLista"/>
-                        <w:numPr>
-                          <w:ilvl w:val="0"/>
-                          <w:numId w:val="3"/>
-                        </w:numPr>
-                        <w:rPr>
-                          <w:rFonts w:ascii="Century Schoolbook" w:hAnsi="Century Schoolbook"/>
-                          <w:sz w:val="24"/>
-                        </w:rPr>
-                      </w:pPr>
-                      <w:r>
-                        <w:rPr>
-                          <w:rFonts w:ascii="Century Schoolbook" w:hAnsi="Century Schoolbook"/>
-                          <w:sz w:val="24"/>
-                        </w:rPr>
-                        <w:t>Foto de Perfil</w:t>
-                      </w:r>
-                    </w:p>
-                    <w:p>
-                      <w:pPr>
-                        <w:pStyle w:val="PargrafodaLista"/>
-                        <w:numPr>
-                          <w:ilvl w:val="0"/>
-                          <w:numId w:val="3"/>
-                        </w:numPr>
-                        <w:rPr>
-                          <w:rFonts w:ascii="Century Schoolbook" w:hAnsi="Century Schoolbook"/>
-                          <w:sz w:val="24"/>
-                        </w:rPr>
-                      </w:pPr>
-                      <w:r>
-                        <w:rPr>
-                          <w:rFonts w:ascii="Century Schoolbook" w:hAnsi="Century Schoolbook"/>
-                          <w:sz w:val="24"/>
-                        </w:rPr>
-                        <w:t>Foto de Capa</w:t>
-                      </w:r>
-                    </w:p>
-                    <w:p>
-                      <w:pPr>
-                        <w:pStyle w:val="PargrafodaLista"/>
-                        <w:numPr>
-                          <w:ilvl w:val="0"/>
-                          <w:numId w:val="3"/>
-                        </w:numPr>
-                        <w:rPr>
-                          <w:rFonts w:ascii="Century Schoolbook" w:hAnsi="Century Schoolbook"/>
-                          <w:sz w:val="24"/>
-                        </w:rPr>
-                      </w:pPr>
-                      <w:r>
-                        <w:rPr>
-                          <w:rFonts w:ascii="Century Schoolbook" w:hAnsi="Century Schoolbook"/>
-                          <w:sz w:val="24"/>
-                        </w:rPr>
-                        <w:t>Biografia</w:t>
-                      </w:r>
-                    </w:p>
-                    <w:p>
-                      <w:pPr>
-                        <w:rPr>
-                          <w:rFonts w:ascii="Century Schoolbook" w:hAnsi="Century Schoolbook"/>
-                          <w:sz w:val="24"/>
-                        </w:rPr>
-                      </w:pPr>
-                    </w:p>
-                  </w:txbxContent>
-                </v:textbox>
-                <w10:wrap type="square" anchorx="margin"/>
-              </v:shape>
-            </w:pict>
-          </mc:Fallback>
-        </mc:AlternateContent>
-      </w:r>
     </w:p>
     <w:p/>
     <w:p>
       <w:r>
         <w:br w:type="page"/>
       </w:r>
+      <w:bookmarkStart w:id="0" w:name="_GoBack"/>
+      <w:bookmarkEnd w:id="0"/>
     </w:p>
     <w:p>
       <w:pPr>

</xml_diff>

<commit_message>
Ligeiro update no relatório.
</commit_message>
<xml_diff>
--- a/Primeira Entrega/Relatório 1.docx
+++ b/Primeira Entrega/Relatório 1.docx
@@ -6,7 +6,7 @@
       <w:r>
         <w:rPr>
           <w:noProof/>
-          <w:lang w:eastAsia="pt-PT"/>
+          <w:lang w:val="en-GB" w:eastAsia="en-GB"/>
         </w:rPr>
         <mc:AlternateContent>
           <mc:Choice Requires="wps">
@@ -274,7 +274,7 @@
       <w:r>
         <w:rPr>
           <w:noProof/>
-          <w:lang w:eastAsia="pt-PT"/>
+          <w:lang w:val="en-GB" w:eastAsia="en-GB"/>
         </w:rPr>
         <mc:AlternateContent>
           <mc:Choice Requires="wps">
@@ -584,7 +584,7 @@
       <w:r>
         <w:rPr>
           <w:noProof/>
-          <w:lang w:eastAsia="pt-PT"/>
+          <w:lang w:val="en-GB" w:eastAsia="en-GB"/>
         </w:rPr>
         <w:drawing>
           <wp:inline distT="0" distB="0" distL="0" distR="0" wp14:anchorId="6AF16D28" wp14:editId="4AF58F0B">
@@ -651,384 +651,863 @@
     <w:p>
       <w:pPr>
         <w:jc w:val="both"/>
-      </w:pPr>
-      <w:r>
-        <w:t xml:space="preserve">O nosso trabalho baseia-se na gestão de um serviço de </w:t>
-      </w:r>
-      <w:proofErr w:type="spellStart"/>
-      <w:r>
-        <w:rPr>
+        <w:rPr>
+          <w:rFonts w:ascii="Century Schoolbook" w:hAnsi="Century Schoolbook"/>
+        </w:rPr>
+      </w:pPr>
+      <w:r>
+        <w:rPr>
+          <w:rFonts w:ascii="Century Schoolbook" w:hAnsi="Century Schoolbook"/>
+        </w:rPr>
+        <w:t>Este projeto</w:t>
+      </w:r>
+      <w:r>
+        <w:rPr>
+          <w:rFonts w:ascii="Century Schoolbook" w:hAnsi="Century Schoolbook"/>
+        </w:rPr>
+        <w:t xml:space="preserve"> baseia-se na gestão de um serviço de </w:t>
+      </w:r>
+      <w:r>
+        <w:rPr>
+          <w:rFonts w:ascii="Century Schoolbook" w:hAnsi="Century Schoolbook"/>
           <w:i/>
         </w:rPr>
         <w:t>stream</w:t>
       </w:r>
-      <w:proofErr w:type="spellEnd"/>
-      <w:r>
+      <w:r>
+        <w:rPr>
+          <w:rFonts w:ascii="Century Schoolbook" w:hAnsi="Century Schoolbook"/>
+        </w:rPr>
         <w:t xml:space="preserve"> de música, semelhante ao </w:t>
       </w:r>
-      <w:proofErr w:type="spellStart"/>
-      <w:r>
-        <w:rPr>
+      <w:r>
+        <w:rPr>
+          <w:rFonts w:ascii="Century Schoolbook" w:hAnsi="Century Schoolbook"/>
           <w:i/>
         </w:rPr>
         <w:t>Spotify</w:t>
       </w:r>
-      <w:proofErr w:type="spellEnd"/>
-      <w:r>
+      <w:r>
+        <w:rPr>
+          <w:rFonts w:ascii="Century Schoolbook" w:hAnsi="Century Schoolbook"/>
+        </w:rPr>
         <w:t>.</w:t>
       </w:r>
     </w:p>
     <w:p>
       <w:pPr>
         <w:jc w:val="both"/>
-      </w:pPr>
-      <w:r>
-        <w:t xml:space="preserve">Cada </w:t>
-      </w:r>
-      <w:r>
-        <w:rPr>
+        <w:rPr>
+          <w:rFonts w:ascii="Century Schoolbook" w:hAnsi="Century Schoolbook"/>
+        </w:rPr>
+      </w:pPr>
+      <w:r>
+        <w:rPr>
+          <w:rFonts w:ascii="Century Schoolbook" w:hAnsi="Century Schoolbook"/>
+        </w:rPr>
+        <w:t>Em primeiro lugar, consider</w:t>
+      </w:r>
+      <w:r>
+        <w:rPr>
+          <w:rFonts w:ascii="Century Schoolbook" w:hAnsi="Century Schoolbook"/>
+        </w:rPr>
+        <w:t xml:space="preserve">emos a classe </w:t>
+      </w:r>
+      <w:r>
+        <w:rPr>
+          <w:rFonts w:ascii="Century Schoolbook" w:hAnsi="Century Schoolbook"/>
           <w:b/>
         </w:rPr>
+        <w:t>Utilizador</w:t>
+      </w:r>
+      <w:r>
+        <w:rPr>
+          <w:rFonts w:ascii="Century Schoolbook" w:hAnsi="Century Schoolbook"/>
+        </w:rPr>
+        <w:t xml:space="preserve"> e suas inter-relaç</w:t>
+      </w:r>
+      <w:r>
+        <w:rPr>
+          <w:rFonts w:ascii="Century Schoolbook" w:hAnsi="Century Schoolbook"/>
+        </w:rPr>
+        <w:t>ões.</w:t>
+      </w:r>
+      <w:r>
+        <w:rPr>
+          <w:rFonts w:ascii="Century Schoolbook" w:hAnsi="Century Schoolbook"/>
+        </w:rPr>
+        <w:br/>
         <w:t>U</w:t>
       </w:r>
       <w:r>
         <w:rPr>
+          <w:rFonts w:ascii="Century Schoolbook" w:hAnsi="Century Schoolbook"/>
+        </w:rPr>
+        <w:t xml:space="preserve">m usuário da plataforma tem a possibilidade de seguir </w:t>
+      </w:r>
+      <w:r>
+        <w:rPr>
+          <w:rFonts w:ascii="Century Schoolbook" w:hAnsi="Century Schoolbook"/>
+        </w:rPr>
+        <w:t>outros utilizadores</w:t>
+      </w:r>
+      <w:r>
+        <w:rPr>
+          <w:rFonts w:ascii="Century Schoolbook" w:hAnsi="Century Schoolbook"/>
+        </w:rPr>
+        <w:t xml:space="preserve"> e </w:t>
+      </w:r>
+      <w:r>
+        <w:rPr>
+          <w:rFonts w:ascii="Century Schoolbook" w:hAnsi="Century Schoolbook"/>
           <w:b/>
         </w:rPr>
-        <w:t>tilizador</w:t>
-      </w:r>
-      <w:r>
-        <w:t xml:space="preserve"> </w:t>
-      </w:r>
-      <w:r>
-        <w:t xml:space="preserve">do serviço </w:t>
-      </w:r>
-      <w:r>
-        <w:t>pode seguir e ser seguido por v</w:t>
-      </w:r>
-      <w:r>
-        <w:t xml:space="preserve">ários utilizadores, sendo que </w:t>
-      </w:r>
-      <w:r>
-        <w:t>podem</w:t>
-      </w:r>
-      <w:r>
-        <w:t xml:space="preserve"> </w:t>
-      </w:r>
-      <w:r>
-        <w:t>trocar</w:t>
-      </w:r>
-      <w:r>
-        <w:t xml:space="preserve"> </w:t>
-      </w:r>
-      <w:r>
-        <w:rPr>
+        <w:t>Intérpretes</w:t>
+      </w:r>
+      <w:r>
+        <w:rPr>
+          <w:rFonts w:ascii="Century Schoolbook" w:hAnsi="Century Schoolbook"/>
+        </w:rPr>
+        <w:t xml:space="preserve">, sendo esta última relação não-recíproca. </w:t>
+      </w:r>
+      <w:r>
+        <w:rPr>
+          <w:rFonts w:ascii="Century Schoolbook" w:hAnsi="Century Schoolbook"/>
+        </w:rPr>
+        <w:t>É-</w:t>
+      </w:r>
+      <w:r>
+        <w:rPr>
+          <w:rFonts w:ascii="Century Schoolbook" w:hAnsi="Century Schoolbook"/>
+        </w:rPr>
+        <w:t xml:space="preserve">lhes </w:t>
+      </w:r>
+      <w:r>
+        <w:rPr>
+          <w:rFonts w:ascii="Century Schoolbook" w:hAnsi="Century Schoolbook"/>
+        </w:rPr>
+        <w:t>também</w:t>
+      </w:r>
+      <w:r>
+        <w:rPr>
+          <w:rFonts w:ascii="Century Schoolbook" w:hAnsi="Century Schoolbook"/>
+        </w:rPr>
+        <w:t xml:space="preserve"> proporcionado um serviço de troca de </w:t>
+      </w:r>
+      <w:r>
+        <w:rPr>
+          <w:rFonts w:ascii="Century Schoolbook" w:hAnsi="Century Schoolbook"/>
           <w:b/>
         </w:rPr>
         <w:t>Mensagens</w:t>
       </w:r>
       <w:r>
         <w:rPr>
-          <w:b/>
-        </w:rPr>
-        <w:t xml:space="preserve"> </w:t>
-      </w:r>
-      <w:r>
-        <w:t>entre</w:t>
-      </w:r>
-      <w:r>
-        <w:t xml:space="preserve"> si.</w:t>
-      </w:r>
-      <w:r>
-        <w:t xml:space="preserve"> </w:t>
-      </w:r>
-      <w:r>
-        <w:t xml:space="preserve"> </w:t>
-      </w:r>
-      <w:r>
-        <w:t>Caso o usuário deseje ser um</w:t>
-      </w:r>
-      <w:r>
-        <w:t xml:space="preserve"> </w:t>
-      </w:r>
-      <w:r>
-        <w:rPr>
-          <w:b/>
-        </w:rPr>
-        <w:t>Utilizador Premium</w:t>
-      </w:r>
-      <w:r>
-        <w:t xml:space="preserve"> tem que pagar uma mensalidade para disfrutar de um serviço sem anúncios</w:t>
-      </w:r>
-      <w:r>
-        <w:t xml:space="preserve"> e com a possibilidade de descarregar músicas</w:t>
-      </w:r>
-      <w:r>
+          <w:rFonts w:ascii="Century Schoolbook" w:hAnsi="Century Schoolbook"/>
+        </w:rPr>
         <w:t xml:space="preserve">. </w:t>
-      </w:r>
-      <w:r>
-        <w:t xml:space="preserve">Cada </w:t>
-      </w:r>
-      <w:r>
-        <w:rPr>
-          <w:b/>
-        </w:rPr>
-        <w:t>U</w:t>
-      </w:r>
-      <w:r>
-        <w:rPr>
-          <w:b/>
-        </w:rPr>
-        <w:t>tilizador</w:t>
-      </w:r>
-      <w:r>
-        <w:t xml:space="preserve"> pode ter associado diferentes tipo</w:t>
-      </w:r>
-      <w:r>
-        <w:t>s</w:t>
-      </w:r>
-      <w:r>
-        <w:t xml:space="preserve"> de </w:t>
-      </w:r>
-      <w:r>
-        <w:rPr>
-          <w:b/>
-        </w:rPr>
-        <w:t>Dispositivos</w:t>
-      </w:r>
-      <w:r>
-        <w:rPr>
-          <w:b/>
-        </w:rPr>
-        <w:t xml:space="preserve"> </w:t>
-      </w:r>
-      <w:r>
-        <w:t>como telemóvel, computador ou tablet, sendo obrigatório ter pelo menos um.</w:t>
-      </w:r>
-      <w:r>
-        <w:t xml:space="preserve"> </w:t>
       </w:r>
     </w:p>
     <w:p>
       <w:pPr>
         <w:jc w:val="both"/>
-      </w:pPr>
-      <w:r>
-        <w:t xml:space="preserve">Cada </w:t>
-      </w:r>
-      <w:r>
-        <w:rPr>
+        <w:rPr>
+          <w:rFonts w:ascii="Century Schoolbook" w:hAnsi="Century Schoolbook"/>
+        </w:rPr>
+      </w:pPr>
+      <w:r>
+        <w:rPr>
+          <w:rFonts w:ascii="Century Schoolbook" w:hAnsi="Century Schoolbook"/>
+        </w:rPr>
+        <w:t xml:space="preserve">A base de dados armazena </w:t>
+      </w:r>
+      <w:r>
+        <w:rPr>
+          <w:rFonts w:ascii="Century Schoolbook" w:hAnsi="Century Schoolbook"/>
+        </w:rPr>
+        <w:t xml:space="preserve">uma quantidade de </w:t>
+      </w:r>
+      <w:r>
+        <w:rPr>
+          <w:rFonts w:ascii="Century Schoolbook" w:hAnsi="Century Schoolbook"/>
+        </w:rPr>
+        <w:t xml:space="preserve">dados consideráveis relativamente ao </w:t>
+      </w:r>
+      <w:r>
+        <w:rPr>
+          <w:rFonts w:ascii="Century Schoolbook" w:hAnsi="Century Schoolbook"/>
           <w:b/>
         </w:rPr>
-        <w:t>Playlist</w:t>
-      </w:r>
-      <w:r>
+        <w:t>Utilizador</w:t>
+      </w:r>
+      <w:r>
+        <w:rPr>
+          <w:rFonts w:ascii="Century Schoolbook" w:hAnsi="Century Schoolbook"/>
+        </w:rPr>
+        <w:t xml:space="preserve">, </w:t>
+      </w:r>
+      <w:r>
+        <w:rPr>
+          <w:rFonts w:ascii="Century Schoolbook" w:hAnsi="Century Schoolbook"/>
+        </w:rPr>
+        <w:t>assim como</w:t>
+      </w:r>
+      <w:r>
+        <w:rPr>
+          <w:rFonts w:ascii="Century Schoolbook" w:hAnsi="Century Schoolbook"/>
+        </w:rPr>
+        <w:t xml:space="preserve"> o seu </w:t>
+      </w:r>
+      <w:r>
+        <w:rPr>
+          <w:rFonts w:ascii="Century Schoolbook" w:hAnsi="Century Schoolbook"/>
+          <w:i/>
+        </w:rPr>
+        <w:t>username</w:t>
+      </w:r>
+      <w:r>
+        <w:rPr>
+          <w:rFonts w:ascii="Century Schoolbook" w:hAnsi="Century Schoolbook"/>
+        </w:rPr>
+        <w:t xml:space="preserve">, </w:t>
+      </w:r>
+      <w:r>
+        <w:rPr>
+          <w:rFonts w:ascii="Century Schoolbook" w:hAnsi="Century Schoolbook"/>
+          <w:i/>
+        </w:rPr>
+        <w:t>foto de perfil</w:t>
+      </w:r>
+      <w:r>
+        <w:rPr>
+          <w:rFonts w:ascii="Century Schoolbook" w:hAnsi="Century Schoolbook"/>
+          <w:i/>
+        </w:rPr>
         <w:t xml:space="preserve"> </w:t>
       </w:r>
       <w:r>
-        <w:t xml:space="preserve">é </w:t>
-      </w:r>
-      <w:r>
-        <w:t>criada por um</w:t>
-      </w:r>
-      <w:r>
-        <w:t xml:space="preserve"> </w:t>
-      </w:r>
-      <w:r>
-        <w:rPr>
-          <w:b/>
-        </w:rPr>
-        <w:t>U</w:t>
-      </w:r>
-      <w:r>
-        <w:rPr>
-          <w:b/>
-        </w:rPr>
-        <w:t>tilizador</w:t>
-      </w:r>
-      <w:r>
-        <w:t xml:space="preserve"> e </w:t>
-      </w:r>
-      <w:r>
-        <w:t xml:space="preserve">podem conter várias </w:t>
-      </w:r>
-      <w:r>
-        <w:rPr>
-          <w:b/>
-        </w:rPr>
-        <w:t>Músicas</w:t>
-      </w:r>
-      <w:r>
-        <w:t>, podendo tamb</w:t>
-      </w:r>
-      <w:r>
-        <w:t>ém estar vazia até o usuário decidir o contrário.</w:t>
+        <w:rPr>
+          <w:rFonts w:ascii="Century Schoolbook" w:hAnsi="Century Schoolbook"/>
+        </w:rPr>
+        <w:t xml:space="preserve">e </w:t>
+      </w:r>
+      <w:r>
+        <w:rPr>
+          <w:rFonts w:ascii="Century Schoolbook" w:hAnsi="Century Schoolbook"/>
+          <w:i/>
+        </w:rPr>
+        <w:t>idade</w:t>
+      </w:r>
+      <w:r>
+        <w:rPr>
+          <w:rFonts w:ascii="Century Schoolbook" w:hAnsi="Century Schoolbook"/>
+        </w:rPr>
+        <w:t xml:space="preserve"> – um </w:t>
+      </w:r>
+      <w:r>
+        <w:rPr>
+          <w:rFonts w:ascii="Century Schoolbook" w:hAnsi="Century Schoolbook"/>
+        </w:rPr>
+        <w:t>atributo derivado, calculado através da sua data de nascimento.</w:t>
       </w:r>
     </w:p>
     <w:p>
       <w:pPr>
         <w:jc w:val="both"/>
-      </w:pPr>
-      <w:r>
-        <w:t xml:space="preserve">Os utilizadores podem seguir os seus </w:t>
-      </w:r>
-      <w:r>
-        <w:rPr>
+        <w:rPr>
+          <w:rFonts w:ascii="Century Schoolbook" w:hAnsi="Century Schoolbook"/>
+        </w:rPr>
+      </w:pPr>
+      <w:r>
+        <w:rPr>
+          <w:rFonts w:ascii="Century Schoolbook" w:hAnsi="Century Schoolbook"/>
+        </w:rPr>
+        <w:t xml:space="preserve">Cada </w:t>
+      </w:r>
+      <w:r>
+        <w:rPr>
+          <w:rFonts w:ascii="Century Schoolbook" w:hAnsi="Century Schoolbook"/>
           <w:b/>
         </w:rPr>
-        <w:t>Intérpretes</w:t>
-      </w:r>
-      <w:r>
-        <w:t xml:space="preserve"> favoritos. Cada </w:t>
-      </w:r>
-      <w:r>
-        <w:rPr>
+        <w:t>Utilizador</w:t>
+      </w:r>
+      <w:r>
+        <w:rPr>
+          <w:rFonts w:ascii="Century Schoolbook" w:hAnsi="Century Schoolbook"/>
+        </w:rPr>
+        <w:t xml:space="preserve"> pode ter associa</w:t>
+      </w:r>
+      <w:bookmarkStart w:id="0" w:name="_GoBack"/>
+      <w:bookmarkEnd w:id="0"/>
+      <w:r>
+        <w:rPr>
+          <w:rFonts w:ascii="Century Schoolbook" w:hAnsi="Century Schoolbook"/>
+        </w:rPr>
+        <w:t xml:space="preserve">do diferentes tipos de </w:t>
+      </w:r>
+      <w:r>
+        <w:rPr>
+          <w:rFonts w:ascii="Century Schoolbook" w:hAnsi="Century Schoolbook"/>
           <w:b/>
         </w:rPr>
-        <w:t>Intérprete</w:t>
-      </w:r>
-      <w:r>
-        <w:t xml:space="preserve"> tem vários </w:t>
-      </w:r>
-      <w:r>
-        <w:rPr>
-          <w:b/>
-        </w:rPr>
-        <w:t>Álbuns</w:t>
-      </w:r>
-      <w:r>
-        <w:rPr>
-          <w:b/>
-        </w:rPr>
-        <w:t xml:space="preserve">, </w:t>
-      </w:r>
-      <w:r>
-        <w:t>e estes</w:t>
-      </w:r>
-      <w:r>
-        <w:t xml:space="preserve"> cont</w:t>
-      </w:r>
-      <w:r>
-        <w:t>ê</w:t>
-      </w:r>
-      <w:r>
-        <w:t>m</w:t>
-      </w:r>
-      <w:r>
-        <w:t xml:space="preserve"> várias </w:t>
-      </w:r>
-      <w:r>
-        <w:rPr>
-          <w:b/>
-        </w:rPr>
-        <w:t>Músicas</w:t>
-      </w:r>
-      <w:r>
-        <w:t xml:space="preserve">, cada uma com o seu índice nesse </w:t>
-      </w:r>
-      <w:r>
-        <w:rPr>
-          <w:b/>
-        </w:rPr>
-        <w:t>Á</w:t>
-      </w:r>
-      <w:r>
-        <w:rPr>
-          <w:b/>
-        </w:rPr>
-        <w:t>lbum</w:t>
-      </w:r>
-      <w:r>
-        <w:t xml:space="preserve">. Há vários </w:t>
-      </w:r>
-      <w:r>
-        <w:rPr>
-          <w:b/>
-        </w:rPr>
-        <w:t>T</w:t>
-      </w:r>
-      <w:r>
-        <w:rPr>
-          <w:b/>
-        </w:rPr>
-        <w:t xml:space="preserve">ipos de </w:t>
-      </w:r>
-      <w:r>
-        <w:rPr>
-          <w:b/>
-        </w:rPr>
-        <w:t>Á</w:t>
-      </w:r>
-      <w:r>
-        <w:rPr>
-          <w:b/>
-        </w:rPr>
-        <w:t>lbum</w:t>
-      </w:r>
-      <w:r>
-        <w:t xml:space="preserve">, como </w:t>
-      </w:r>
-      <w:r>
-        <w:t>ao vivo, coletânea, estúdio</w:t>
-      </w:r>
-      <w:r>
-        <w:t xml:space="preserve"> e </w:t>
-      </w:r>
-      <w:r>
-        <w:t>single.</w:t>
-      </w:r>
-      <w:r>
-        <w:t xml:space="preserve"> </w:t>
-      </w:r>
-      <w:r>
-        <w:t xml:space="preserve">O serviço disponibiliza também informação sobre os </w:t>
-      </w:r>
-      <w:r>
-        <w:rPr>
-          <w:b/>
-        </w:rPr>
-        <w:t>Concertos</w:t>
-      </w:r>
-      <w:r>
-        <w:rPr>
-          <w:b/>
-        </w:rPr>
-        <w:t xml:space="preserve"> </w:t>
-      </w:r>
-      <w:r>
-        <w:t>agendados</w:t>
-      </w:r>
-      <w:r>
-        <w:t xml:space="preserve"> de cada intérprete e o seu </w:t>
-      </w:r>
-      <w:r>
-        <w:rPr>
-          <w:b/>
-        </w:rPr>
-        <w:t>Local</w:t>
-      </w:r>
-      <w:r>
-        <w:t>.</w:t>
+        <w:t xml:space="preserve">Dispositivos </w:t>
+      </w:r>
+      <w:r>
+        <w:rPr>
+          <w:rFonts w:ascii="Century Schoolbook" w:hAnsi="Century Schoolbook"/>
+        </w:rPr>
+        <w:t xml:space="preserve">como telemóvel, computador ou tablet, sendo obrigatório </w:t>
+      </w:r>
+      <w:r>
+        <w:rPr>
+          <w:rFonts w:ascii="Century Schoolbook" w:hAnsi="Century Schoolbook"/>
+        </w:rPr>
+        <w:t>registar</w:t>
+      </w:r>
+      <w:r>
+        <w:rPr>
+          <w:rFonts w:ascii="Century Schoolbook" w:hAnsi="Century Schoolbook"/>
+        </w:rPr>
+        <w:t xml:space="preserve"> pelo menos um. </w:t>
       </w:r>
     </w:p>
     <w:p>
       <w:pPr>
         <w:jc w:val="both"/>
-      </w:pPr>
-      <w:r>
-        <w:t>Por ultimo, o sistema gera uma lista ordenada (</w:t>
-      </w:r>
-      <w:r>
-        <w:rPr>
+        <w:rPr>
+          <w:rFonts w:ascii="Century Schoolbook" w:hAnsi="Century Schoolbook"/>
+        </w:rPr>
+      </w:pPr>
+    </w:p>
+    <w:p>
+      <w:pPr>
+        <w:jc w:val="both"/>
+        <w:rPr>
+          <w:rFonts w:ascii="Century Schoolbook" w:hAnsi="Century Schoolbook"/>
+        </w:rPr>
+      </w:pPr>
+    </w:p>
+    <w:p>
+      <w:pPr>
+        <w:jc w:val="both"/>
+        <w:rPr>
+          <w:rFonts w:ascii="Century Schoolbook" w:hAnsi="Century Schoolbook"/>
+        </w:rPr>
+      </w:pPr>
+      <w:r>
+        <w:rPr>
+          <w:rFonts w:ascii="Century Schoolbook" w:hAnsi="Century Schoolbook"/>
+        </w:rPr>
+        <w:t>Nesta plataforma, c</w:t>
+      </w:r>
+      <w:r>
+        <w:rPr>
+          <w:rFonts w:ascii="Century Schoolbook" w:hAnsi="Century Schoolbook"/>
+        </w:rPr>
+        <w:t xml:space="preserve">ada </w:t>
+      </w:r>
+      <w:r>
+        <w:rPr>
+          <w:rFonts w:ascii="Century Schoolbook" w:hAnsi="Century Schoolbook"/>
           <w:b/>
         </w:rPr>
+        <w:t>U</w:t>
+      </w:r>
+      <w:r>
+        <w:rPr>
+          <w:rFonts w:ascii="Century Schoolbook" w:hAnsi="Century Schoolbook"/>
+          <w:b/>
+        </w:rPr>
+        <w:t>tilizador</w:t>
+      </w:r>
+      <w:r>
+        <w:rPr>
+          <w:rFonts w:ascii="Century Schoolbook" w:hAnsi="Century Schoolbook"/>
+        </w:rPr>
+        <w:t xml:space="preserve"> pode seguir e ser seguido por v</w:t>
+      </w:r>
+      <w:r>
+        <w:rPr>
+          <w:rFonts w:ascii="Century Schoolbook" w:hAnsi="Century Schoolbook"/>
+        </w:rPr>
+        <w:t xml:space="preserve">ários utilizadores, sendo que </w:t>
+      </w:r>
+      <w:r>
+        <w:rPr>
+          <w:rFonts w:ascii="Century Schoolbook" w:hAnsi="Century Schoolbook"/>
+        </w:rPr>
+        <w:t>podem</w:t>
+      </w:r>
+      <w:r>
+        <w:rPr>
+          <w:rFonts w:ascii="Century Schoolbook" w:hAnsi="Century Schoolbook"/>
+        </w:rPr>
+        <w:t xml:space="preserve"> </w:t>
+      </w:r>
+      <w:r>
+        <w:rPr>
+          <w:rFonts w:ascii="Century Schoolbook" w:hAnsi="Century Schoolbook"/>
+        </w:rPr>
+        <w:t>trocar</w:t>
+      </w:r>
+      <w:r>
+        <w:rPr>
+          <w:rFonts w:ascii="Century Schoolbook" w:hAnsi="Century Schoolbook"/>
+        </w:rPr>
+        <w:t xml:space="preserve"> </w:t>
+      </w:r>
+      <w:r>
+        <w:rPr>
+          <w:rFonts w:ascii="Century Schoolbook" w:hAnsi="Century Schoolbook"/>
+          <w:b/>
+        </w:rPr>
+        <w:t xml:space="preserve">Mensagens </w:t>
+      </w:r>
+      <w:r>
+        <w:rPr>
+          <w:rFonts w:ascii="Century Schoolbook" w:hAnsi="Century Schoolbook"/>
+        </w:rPr>
+        <w:t>entre</w:t>
+      </w:r>
+      <w:r>
+        <w:rPr>
+          <w:rFonts w:ascii="Century Schoolbook" w:hAnsi="Century Schoolbook"/>
+        </w:rPr>
+        <w:t xml:space="preserve"> si.</w:t>
+      </w:r>
+      <w:r>
+        <w:rPr>
+          <w:rFonts w:ascii="Century Schoolbook" w:hAnsi="Century Schoolbook"/>
+        </w:rPr>
+        <w:t xml:space="preserve"> </w:t>
+      </w:r>
+      <w:r>
+        <w:rPr>
+          <w:rFonts w:ascii="Century Schoolbook" w:hAnsi="Century Schoolbook"/>
+        </w:rPr>
+        <w:t xml:space="preserve"> </w:t>
+      </w:r>
+      <w:r>
+        <w:rPr>
+          <w:rFonts w:ascii="Century Schoolbook" w:hAnsi="Century Schoolbook"/>
+        </w:rPr>
+        <w:t>Caso o usuário deseje ser um</w:t>
+      </w:r>
+      <w:r>
+        <w:rPr>
+          <w:rFonts w:ascii="Century Schoolbook" w:hAnsi="Century Schoolbook"/>
+        </w:rPr>
+        <w:t xml:space="preserve"> </w:t>
+      </w:r>
+      <w:r>
+        <w:rPr>
+          <w:rFonts w:ascii="Century Schoolbook" w:hAnsi="Century Schoolbook"/>
+          <w:b/>
+        </w:rPr>
+        <w:t>Utilizador Premium</w:t>
+      </w:r>
+      <w:r>
+        <w:rPr>
+          <w:rFonts w:ascii="Century Schoolbook" w:hAnsi="Century Schoolbook"/>
+        </w:rPr>
+        <w:t xml:space="preserve"> tem que pagar uma mensalidade para disfrutar de um serviço sem anúncios</w:t>
+      </w:r>
+      <w:r>
+        <w:rPr>
+          <w:rFonts w:ascii="Century Schoolbook" w:hAnsi="Century Schoolbook"/>
+        </w:rPr>
+        <w:t xml:space="preserve"> e com a possibilidade de descarregar músicas</w:t>
+      </w:r>
+      <w:r>
+        <w:rPr>
+          <w:rFonts w:ascii="Century Schoolbook" w:hAnsi="Century Schoolbook"/>
+        </w:rPr>
+        <w:t xml:space="preserve">. </w:t>
+      </w:r>
+      <w:r>
+        <w:rPr>
+          <w:rFonts w:ascii="Century Schoolbook" w:hAnsi="Century Schoolbook"/>
+        </w:rPr>
+        <w:t xml:space="preserve">Cada </w:t>
+      </w:r>
+      <w:r>
+        <w:rPr>
+          <w:rFonts w:ascii="Century Schoolbook" w:hAnsi="Century Schoolbook"/>
+          <w:b/>
+        </w:rPr>
+        <w:t>U</w:t>
+      </w:r>
+      <w:r>
+        <w:rPr>
+          <w:rFonts w:ascii="Century Schoolbook" w:hAnsi="Century Schoolbook"/>
+          <w:b/>
+        </w:rPr>
+        <w:t>tilizador</w:t>
+      </w:r>
+      <w:r>
+        <w:rPr>
+          <w:rFonts w:ascii="Century Schoolbook" w:hAnsi="Century Schoolbook"/>
+        </w:rPr>
+        <w:t xml:space="preserve"> pode ter associado diferentes tipo</w:t>
+      </w:r>
+      <w:r>
+        <w:rPr>
+          <w:rFonts w:ascii="Century Schoolbook" w:hAnsi="Century Schoolbook"/>
+        </w:rPr>
+        <w:t>s</w:t>
+      </w:r>
+      <w:r>
+        <w:rPr>
+          <w:rFonts w:ascii="Century Schoolbook" w:hAnsi="Century Schoolbook"/>
+        </w:rPr>
+        <w:t xml:space="preserve"> de </w:t>
+      </w:r>
+      <w:r>
+        <w:rPr>
+          <w:rFonts w:ascii="Century Schoolbook" w:hAnsi="Century Schoolbook"/>
+          <w:b/>
+        </w:rPr>
+        <w:t xml:space="preserve">Dispositivos </w:t>
+      </w:r>
+      <w:r>
+        <w:rPr>
+          <w:rFonts w:ascii="Century Schoolbook" w:hAnsi="Century Schoolbook"/>
+        </w:rPr>
+        <w:t>como telemóvel, computador ou tablet, sendo obrigatório ter pelo menos um.</w:t>
+      </w:r>
+      <w:r>
+        <w:rPr>
+          <w:rFonts w:ascii="Century Schoolbook" w:hAnsi="Century Schoolbook"/>
+        </w:rPr>
+        <w:t xml:space="preserve"> </w:t>
+      </w:r>
+    </w:p>
+    <w:p>
+      <w:pPr>
+        <w:jc w:val="both"/>
+        <w:rPr>
+          <w:rFonts w:ascii="Century Schoolbook" w:hAnsi="Century Schoolbook"/>
+        </w:rPr>
+      </w:pPr>
+      <w:r>
+        <w:rPr>
+          <w:rFonts w:ascii="Century Schoolbook" w:hAnsi="Century Schoolbook"/>
+        </w:rPr>
+        <w:t xml:space="preserve">Cada </w:t>
+      </w:r>
+      <w:r>
+        <w:rPr>
+          <w:rFonts w:ascii="Century Schoolbook" w:hAnsi="Century Schoolbook"/>
+          <w:b/>
+        </w:rPr>
+        <w:t>Playlist</w:t>
+      </w:r>
+      <w:r>
+        <w:rPr>
+          <w:rFonts w:ascii="Century Schoolbook" w:hAnsi="Century Schoolbook"/>
+        </w:rPr>
+        <w:t xml:space="preserve"> </w:t>
+      </w:r>
+      <w:r>
+        <w:rPr>
+          <w:rFonts w:ascii="Century Schoolbook" w:hAnsi="Century Schoolbook"/>
+        </w:rPr>
+        <w:t xml:space="preserve">é </w:t>
+      </w:r>
+      <w:r>
+        <w:rPr>
+          <w:rFonts w:ascii="Century Schoolbook" w:hAnsi="Century Schoolbook"/>
+        </w:rPr>
+        <w:t>criada por um</w:t>
+      </w:r>
+      <w:r>
+        <w:rPr>
+          <w:rFonts w:ascii="Century Schoolbook" w:hAnsi="Century Schoolbook"/>
+        </w:rPr>
+        <w:t xml:space="preserve"> </w:t>
+      </w:r>
+      <w:r>
+        <w:rPr>
+          <w:rFonts w:ascii="Century Schoolbook" w:hAnsi="Century Schoolbook"/>
+          <w:b/>
+        </w:rPr>
+        <w:t>U</w:t>
+      </w:r>
+      <w:r>
+        <w:rPr>
+          <w:rFonts w:ascii="Century Schoolbook" w:hAnsi="Century Schoolbook"/>
+          <w:b/>
+        </w:rPr>
+        <w:t>tilizador</w:t>
+      </w:r>
+      <w:r>
+        <w:rPr>
+          <w:rFonts w:ascii="Century Schoolbook" w:hAnsi="Century Schoolbook"/>
+        </w:rPr>
+        <w:t xml:space="preserve">, podendo </w:t>
+      </w:r>
+      <w:r>
+        <w:rPr>
+          <w:rFonts w:ascii="Century Schoolbook" w:hAnsi="Century Schoolbook"/>
+        </w:rPr>
+        <w:t xml:space="preserve">conter várias </w:t>
+      </w:r>
+      <w:r>
+        <w:rPr>
+          <w:rFonts w:ascii="Century Schoolbook" w:hAnsi="Century Schoolbook"/>
+          <w:b/>
+        </w:rPr>
+        <w:t>Músicas</w:t>
+      </w:r>
+      <w:r>
+        <w:rPr>
+          <w:rFonts w:ascii="Century Schoolbook" w:hAnsi="Century Schoolbook"/>
+        </w:rPr>
+        <w:t>, podendo tamb</w:t>
+      </w:r>
+      <w:r>
+        <w:rPr>
+          <w:rFonts w:ascii="Century Schoolbook" w:hAnsi="Century Schoolbook"/>
+        </w:rPr>
+        <w:t>ém estar vazia até o usuário decidir o contrário.</w:t>
+      </w:r>
+    </w:p>
+    <w:p>
+      <w:pPr>
+        <w:jc w:val="both"/>
+        <w:rPr>
+          <w:rFonts w:ascii="Century Schoolbook" w:hAnsi="Century Schoolbook"/>
+        </w:rPr>
+      </w:pPr>
+      <w:r>
+        <w:rPr>
+          <w:rFonts w:ascii="Century Schoolbook" w:hAnsi="Century Schoolbook"/>
+        </w:rPr>
+        <w:t xml:space="preserve">Os utilizadores podem seguir os seus </w:t>
+      </w:r>
+      <w:r>
+        <w:rPr>
+          <w:rFonts w:ascii="Century Schoolbook" w:hAnsi="Century Schoolbook"/>
+          <w:b/>
+        </w:rPr>
+        <w:t>Intérpretes</w:t>
+      </w:r>
+      <w:r>
+        <w:rPr>
+          <w:rFonts w:ascii="Century Schoolbook" w:hAnsi="Century Schoolbook"/>
+        </w:rPr>
+        <w:t xml:space="preserve"> favoritos. Cada </w:t>
+      </w:r>
+      <w:r>
+        <w:rPr>
+          <w:rFonts w:ascii="Century Schoolbook" w:hAnsi="Century Schoolbook"/>
+          <w:b/>
+        </w:rPr>
+        <w:t>Intérprete</w:t>
+      </w:r>
+      <w:r>
+        <w:rPr>
+          <w:rFonts w:ascii="Century Schoolbook" w:hAnsi="Century Schoolbook"/>
+        </w:rPr>
+        <w:t xml:space="preserve"> tem vários </w:t>
+      </w:r>
+      <w:r>
+        <w:rPr>
+          <w:rFonts w:ascii="Century Schoolbook" w:hAnsi="Century Schoolbook"/>
+          <w:b/>
+        </w:rPr>
+        <w:t xml:space="preserve">Álbuns, </w:t>
+      </w:r>
+      <w:r>
+        <w:rPr>
+          <w:rFonts w:ascii="Century Schoolbook" w:hAnsi="Century Schoolbook"/>
+        </w:rPr>
+        <w:t>e estes</w:t>
+      </w:r>
+      <w:r>
+        <w:rPr>
+          <w:rFonts w:ascii="Century Schoolbook" w:hAnsi="Century Schoolbook"/>
+        </w:rPr>
+        <w:t xml:space="preserve"> cont</w:t>
+      </w:r>
+      <w:r>
+        <w:rPr>
+          <w:rFonts w:ascii="Century Schoolbook" w:hAnsi="Century Schoolbook"/>
+        </w:rPr>
+        <w:t>ê</w:t>
+      </w:r>
+      <w:r>
+        <w:rPr>
+          <w:rFonts w:ascii="Century Schoolbook" w:hAnsi="Century Schoolbook"/>
+        </w:rPr>
+        <w:t>m</w:t>
+      </w:r>
+      <w:r>
+        <w:rPr>
+          <w:rFonts w:ascii="Century Schoolbook" w:hAnsi="Century Schoolbook"/>
+        </w:rPr>
+        <w:t xml:space="preserve"> várias </w:t>
+      </w:r>
+      <w:r>
+        <w:rPr>
+          <w:rFonts w:ascii="Century Schoolbook" w:hAnsi="Century Schoolbook"/>
+          <w:b/>
+        </w:rPr>
+        <w:t>Músicas</w:t>
+      </w:r>
+      <w:r>
+        <w:rPr>
+          <w:rFonts w:ascii="Century Schoolbook" w:hAnsi="Century Schoolbook"/>
+        </w:rPr>
+        <w:t xml:space="preserve">, cada uma com o seu índice nesse </w:t>
+      </w:r>
+      <w:r>
+        <w:rPr>
+          <w:rFonts w:ascii="Century Schoolbook" w:hAnsi="Century Schoolbook"/>
+          <w:b/>
+        </w:rPr>
+        <w:t>Á</w:t>
+      </w:r>
+      <w:r>
+        <w:rPr>
+          <w:rFonts w:ascii="Century Schoolbook" w:hAnsi="Century Schoolbook"/>
+          <w:b/>
+        </w:rPr>
+        <w:t>lbum</w:t>
+      </w:r>
+      <w:r>
+        <w:rPr>
+          <w:rFonts w:ascii="Century Schoolbook" w:hAnsi="Century Schoolbook"/>
+        </w:rPr>
+        <w:t xml:space="preserve">. Há vários </w:t>
+      </w:r>
+      <w:r>
+        <w:rPr>
+          <w:rFonts w:ascii="Century Schoolbook" w:hAnsi="Century Schoolbook"/>
+          <w:b/>
+        </w:rPr>
+        <w:t>T</w:t>
+      </w:r>
+      <w:r>
+        <w:rPr>
+          <w:rFonts w:ascii="Century Schoolbook" w:hAnsi="Century Schoolbook"/>
+          <w:b/>
+        </w:rPr>
+        <w:t xml:space="preserve">ipos de </w:t>
+      </w:r>
+      <w:r>
+        <w:rPr>
+          <w:rFonts w:ascii="Century Schoolbook" w:hAnsi="Century Schoolbook"/>
+          <w:b/>
+        </w:rPr>
+        <w:t>Á</w:t>
+      </w:r>
+      <w:r>
+        <w:rPr>
+          <w:rFonts w:ascii="Century Schoolbook" w:hAnsi="Century Schoolbook"/>
+          <w:b/>
+        </w:rPr>
+        <w:t>lbum</w:t>
+      </w:r>
+      <w:r>
+        <w:rPr>
+          <w:rFonts w:ascii="Century Schoolbook" w:hAnsi="Century Schoolbook"/>
+        </w:rPr>
+        <w:t>, como ao vivo, coletânea, estúdio</w:t>
+      </w:r>
+      <w:r>
+        <w:rPr>
+          <w:rFonts w:ascii="Century Schoolbook" w:hAnsi="Century Schoolbook"/>
+        </w:rPr>
+        <w:t xml:space="preserve"> e </w:t>
+      </w:r>
+      <w:r>
+        <w:rPr>
+          <w:rFonts w:ascii="Century Schoolbook" w:hAnsi="Century Schoolbook"/>
+        </w:rPr>
+        <w:t>single.</w:t>
+      </w:r>
+      <w:r>
+        <w:rPr>
+          <w:rFonts w:ascii="Century Schoolbook" w:hAnsi="Century Schoolbook"/>
+        </w:rPr>
+        <w:t xml:space="preserve"> O serviço disponibiliza também informação sobre os </w:t>
+      </w:r>
+      <w:r>
+        <w:rPr>
+          <w:rFonts w:ascii="Century Schoolbook" w:hAnsi="Century Schoolbook"/>
+          <w:b/>
+        </w:rPr>
+        <w:t>Concertos</w:t>
+      </w:r>
+      <w:r>
+        <w:rPr>
+          <w:rFonts w:ascii="Century Schoolbook" w:hAnsi="Century Schoolbook"/>
+          <w:b/>
+        </w:rPr>
+        <w:t xml:space="preserve"> </w:t>
+      </w:r>
+      <w:r>
+        <w:rPr>
+          <w:rFonts w:ascii="Century Schoolbook" w:hAnsi="Century Schoolbook"/>
+        </w:rPr>
+        <w:t>agendados</w:t>
+      </w:r>
+      <w:r>
+        <w:rPr>
+          <w:rFonts w:ascii="Century Schoolbook" w:hAnsi="Century Schoolbook"/>
+        </w:rPr>
+        <w:t xml:space="preserve"> de cada intérprete e o seu </w:t>
+      </w:r>
+      <w:r>
+        <w:rPr>
+          <w:rFonts w:ascii="Century Schoolbook" w:hAnsi="Century Schoolbook"/>
+          <w:b/>
+        </w:rPr>
+        <w:t>Local</w:t>
+      </w:r>
+      <w:r>
+        <w:rPr>
+          <w:rFonts w:ascii="Century Schoolbook" w:hAnsi="Century Schoolbook"/>
+        </w:rPr>
+        <w:t>.</w:t>
+      </w:r>
+    </w:p>
+    <w:p>
+      <w:pPr>
+        <w:jc w:val="both"/>
+        <w:rPr>
+          <w:rFonts w:ascii="Century Schoolbook" w:hAnsi="Century Schoolbook"/>
+        </w:rPr>
+      </w:pPr>
+      <w:r>
+        <w:rPr>
+          <w:rFonts w:ascii="Century Schoolbook" w:hAnsi="Century Schoolbook"/>
+        </w:rPr>
+        <w:t>Por ú</w:t>
+      </w:r>
+      <w:r>
+        <w:rPr>
+          <w:rFonts w:ascii="Century Schoolbook" w:hAnsi="Century Schoolbook"/>
+        </w:rPr>
+        <w:t>ltimo, o sistema gera uma lista ordenada (</w:t>
+      </w:r>
+      <w:r>
+        <w:rPr>
+          <w:rFonts w:ascii="Century Schoolbook" w:hAnsi="Century Schoolbook"/>
+          <w:b/>
+        </w:rPr>
         <w:t>Top</w:t>
       </w:r>
       <w:r>
+        <w:rPr>
+          <w:rFonts w:ascii="Century Schoolbook" w:hAnsi="Century Schoolbook"/>
+        </w:rPr>
         <w:t xml:space="preserve">) das músicas mais ouvidas em cada </w:t>
       </w:r>
       <w:r>
         <w:rPr>
+          <w:rFonts w:ascii="Century Schoolbook" w:hAnsi="Century Schoolbook"/>
           <w:b/>
         </w:rPr>
         <w:t>Local.</w:t>
@@ -1059,21 +1538,7 @@
         <w:rPr>
           <w:color w:val="4472C4" w:themeColor="accent1"/>
         </w:rPr>
-        <w:t xml:space="preserve"> de música, semelhante ao </w:t>
-      </w:r>
-      <w:proofErr w:type="spellStart"/>
-      <w:r>
-        <w:rPr>
-          <w:color w:val="4472C4" w:themeColor="accent1"/>
-        </w:rPr>
-        <w:t>Spotify</w:t>
-      </w:r>
-      <w:proofErr w:type="spellEnd"/>
-      <w:r>
-        <w:rPr>
-          <w:color w:val="4472C4" w:themeColor="accent1"/>
-        </w:rPr>
-        <w:t xml:space="preserve">. A sua estruturação permitirá armazenamento de tanto utilizadores, como intérpretes, recolhendo informação sobre a sua discografia, membros, concertos agendados, prémios, entre outros. A nossa abordagem possibilitará a implementação de um sistema de mensagens entre usuários e de </w:t>
+        <w:t xml:space="preserve"> de música, semelhante ao Spotify. A sua estruturação permitirá armazenamento de tanto utilizadores, como intérpretes, recolhendo informação sobre a sua discografia, membros, concertos agendados, prémios, entre outros. A nossa abordagem possibilitará a implementação de um sistema de mensagens entre usuários e de </w:t>
       </w:r>
       <w:proofErr w:type="spellStart"/>
       <w:r>
@@ -1130,7 +1595,7 @@
           <w:i w:val="0"/>
           <w:noProof/>
           <w:sz w:val="24"/>
-          <w:lang w:eastAsia="pt-PT"/>
+          <w:lang w:val="en-GB" w:eastAsia="en-GB"/>
         </w:rPr>
         <mc:AlternateContent>
           <mc:Choice Requires="wps">
@@ -2370,7 +2835,7 @@
           <w:i w:val="0"/>
           <w:noProof/>
           <w:sz w:val="24"/>
-          <w:lang w:eastAsia="pt-PT"/>
+          <w:lang w:val="en-GB" w:eastAsia="en-GB"/>
         </w:rPr>
         <mc:AlternateContent>
           <mc:Choice Requires="wps">
@@ -3240,8 +3705,6 @@
       <w:r>
         <w:br w:type="page"/>
       </w:r>
-      <w:bookmarkStart w:id="0" w:name="_GoBack"/>
-      <w:bookmarkEnd w:id="0"/>
     </w:p>
     <w:p>
       <w:pPr>
@@ -3380,7 +3843,7 @@
     <w:r>
       <w:rPr>
         <w:noProof/>
-        <w:lang w:eastAsia="pt-PT"/>
+        <w:lang w:val="en-GB" w:eastAsia="en-GB"/>
       </w:rPr>
       <mc:AlternateContent>
         <mc:Choice Requires="wps">
@@ -3495,7 +3958,7 @@
     <w:r>
       <w:rPr>
         <w:noProof/>
-        <w:lang w:eastAsia="pt-PT"/>
+        <w:lang w:val="en-GB" w:eastAsia="en-GB"/>
       </w:rPr>
       <mc:AlternateContent>
         <mc:Choice Requires="wps">

</xml_diff>

<commit_message>
UPDATES EM TUDO (ler descrição)
:open_mouth: PREPARE TO BE AMAZED :open_mouth:

- 70% do relatório com português spaghetti, espero eu. :spaghetti:
Críticas aceites.
- Adicionei uma classe conta free, com atributo de tempo de audição
limitado. Não estava a fazer muito sentido na minha cabeça só termos um
atributo 'mensalidade'. Assim as generalizações fazem sentido.
:sparkles:
- Era bem porreiro adicionarmos duas relações Utilizador/Playlist:
'segue' e 'dono'. Extra pontos por termos duas associações para as
mesmas classes. :wink:
Infelizmente eu sou um noob e não consegui. Melhor sorte por aí...
- A relação de agregação Álbum/Intérprete não me está a fazer sentido,
de certeza que é isto?
- Uma música tem uma relação de composição com álbum, mas um álbum
também pode ser uma coletânea de músicas já lançadas noutros álbuns,
portanto tecnicamente não faz com que a relação 1..1 seja quebrada?

:kiss:
</commit_message>
<xml_diff>
--- a/Primeira Entrega/Relatório 1.docx
+++ b/Primeira Entrega/Relatório 1.docx
@@ -805,7 +805,37 @@
         <w:rPr>
           <w:rFonts w:ascii="Century Schoolbook" w:hAnsi="Century Schoolbook"/>
         </w:rPr>
-        <w:t xml:space="preserve">. </w:t>
+        <w:t xml:space="preserve"> – instanciou-se</w:t>
+      </w:r>
+      <w:r>
+        <w:rPr>
+          <w:rFonts w:ascii="Century Schoolbook" w:hAnsi="Century Schoolbook"/>
+        </w:rPr>
+        <w:t xml:space="preserve"> uma classe de associação para </w:t>
+      </w:r>
+      <w:r>
+        <w:rPr>
+          <w:rFonts w:ascii="Century Schoolbook" w:hAnsi="Century Schoolbook"/>
+        </w:rPr>
+        <w:t>memorização</w:t>
+      </w:r>
+      <w:r>
+        <w:rPr>
+          <w:rFonts w:ascii="Century Schoolbook" w:hAnsi="Century Schoolbook"/>
+        </w:rPr>
+        <w:t xml:space="preserve"> </w:t>
+      </w:r>
+      <w:r>
+        <w:rPr>
+          <w:rFonts w:ascii="Century Schoolbook" w:hAnsi="Century Schoolbook"/>
+        </w:rPr>
+        <w:t>d</w:t>
+      </w:r>
+      <w:r>
+        <w:rPr>
+          <w:rFonts w:ascii="Century Schoolbook" w:hAnsi="Century Schoolbook"/>
+        </w:rPr>
+        <w:t>a sua data de envio e conteúdo.</w:t>
       </w:r>
     </w:p>
     <w:p>
@@ -831,7 +861,13 @@
         <w:rPr>
           <w:rFonts w:ascii="Century Schoolbook" w:hAnsi="Century Schoolbook"/>
         </w:rPr>
-        <w:t xml:space="preserve">dados consideráveis relativamente ao </w:t>
+        <w:t>dados considerável</w:t>
+      </w:r>
+      <w:r>
+        <w:rPr>
+          <w:rFonts w:ascii="Century Schoolbook" w:hAnsi="Century Schoolbook"/>
+        </w:rPr>
+        <w:t xml:space="preserve"> relativamente ao </w:t>
       </w:r>
       <w:r>
         <w:rPr>
@@ -850,7 +886,7 @@
         <w:rPr>
           <w:rFonts w:ascii="Century Schoolbook" w:hAnsi="Century Schoolbook"/>
         </w:rPr>
-        <w:t>assim como</w:t>
+        <w:t>como</w:t>
       </w:r>
       <w:r>
         <w:rPr>
@@ -874,27 +910,18 @@
       <w:r>
         <w:rPr>
           <w:rFonts w:ascii="Century Schoolbook" w:hAnsi="Century Schoolbook"/>
-          <w:i/>
         </w:rPr>
         <w:t>foto de perfil</w:t>
       </w:r>
       <w:r>
         <w:rPr>
           <w:rFonts w:ascii="Century Schoolbook" w:hAnsi="Century Schoolbook"/>
-          <w:i/>
-        </w:rPr>
-        <w:t xml:space="preserve"> </w:t>
-      </w:r>
-      <w:r>
-        <w:rPr>
-          <w:rFonts w:ascii="Century Schoolbook" w:hAnsi="Century Schoolbook"/>
-        </w:rPr>
-        <w:t xml:space="preserve">e </w:t>
-      </w:r>
-      <w:r>
-        <w:rPr>
-          <w:rFonts w:ascii="Century Schoolbook" w:hAnsi="Century Schoolbook"/>
-          <w:i/>
+        </w:rPr>
+        <w:t xml:space="preserve"> e </w:t>
+      </w:r>
+      <w:r>
+        <w:rPr>
+          <w:rFonts w:ascii="Century Schoolbook" w:hAnsi="Century Schoolbook"/>
         </w:rPr>
         <w:t>idade</w:t>
       </w:r>
@@ -935,7 +962,132 @@
         <w:rPr>
           <w:rFonts w:ascii="Century Schoolbook" w:hAnsi="Century Schoolbook"/>
         </w:rPr>
-        <w:t xml:space="preserve"> pode ter associa</w:t>
+        <w:t xml:space="preserve"> pode guardar diferentes </w:t>
+      </w:r>
+      <w:r>
+        <w:rPr>
+          <w:rFonts w:ascii="Century Schoolbook" w:hAnsi="Century Schoolbook"/>
+          <w:b/>
+        </w:rPr>
+        <w:t>Dispositivos</w:t>
+      </w:r>
+      <w:r>
+        <w:rPr>
+          <w:rFonts w:ascii="Century Schoolbook" w:hAnsi="Century Schoolbook"/>
+        </w:rPr>
+        <w:t>,</w:t>
+      </w:r>
+      <w:r>
+        <w:rPr>
+          <w:rFonts w:ascii="Century Schoolbook" w:hAnsi="Century Schoolbook"/>
+          <w:b/>
+        </w:rPr>
+        <w:t xml:space="preserve"> </w:t>
+      </w:r>
+      <w:r>
+        <w:rPr>
+          <w:rFonts w:ascii="Century Schoolbook" w:hAnsi="Century Schoolbook"/>
+        </w:rPr>
+        <w:t xml:space="preserve">como </w:t>
+      </w:r>
+      <w:r>
+        <w:rPr>
+          <w:rFonts w:ascii="Century Schoolbook" w:hAnsi="Century Schoolbook"/>
+        </w:rPr>
+        <w:t>telemóvel, computador ou tablet para poder usufruir do serviço em diferentes locais,</w:t>
+      </w:r>
+      <w:r>
+        <w:rPr>
+          <w:rFonts w:ascii="Century Schoolbook" w:hAnsi="Century Schoolbook"/>
+        </w:rPr>
+        <w:t xml:space="preserve"> sendo</w:t>
+      </w:r>
+      <w:r>
+        <w:rPr>
+          <w:rFonts w:ascii="Century Schoolbook" w:hAnsi="Century Schoolbook"/>
+        </w:rPr>
+        <w:t>, obviamente,</w:t>
+      </w:r>
+      <w:r>
+        <w:rPr>
+          <w:rFonts w:ascii="Century Schoolbook" w:hAnsi="Century Schoolbook"/>
+        </w:rPr>
+        <w:t xml:space="preserve"> obrigatório </w:t>
+      </w:r>
+      <w:r>
+        <w:rPr>
+          <w:rFonts w:ascii="Century Schoolbook" w:hAnsi="Century Schoolbook"/>
+        </w:rPr>
+        <w:t>o registo de pelo meno</w:t>
+      </w:r>
+      <w:r>
+        <w:rPr>
+          <w:rFonts w:ascii="Century Schoolbook" w:hAnsi="Century Schoolbook"/>
+        </w:rPr>
+        <w:t xml:space="preserve">s um. </w:t>
+      </w:r>
+    </w:p>
+    <w:p>
+      <w:pPr>
+        <w:jc w:val="both"/>
+        <w:rPr>
+          <w:rFonts w:ascii="Century Schoolbook" w:hAnsi="Century Schoolbook"/>
+        </w:rPr>
+      </w:pPr>
+      <w:r>
+        <w:rPr>
+          <w:rFonts w:ascii="Century Schoolbook" w:hAnsi="Century Schoolbook"/>
+        </w:rPr>
+        <w:t>Caso o usuário procure mais funcionalidades, existe</w:t>
+      </w:r>
+      <w:r>
+        <w:rPr>
+          <w:rFonts w:ascii="Century Schoolbook" w:hAnsi="Century Schoolbook"/>
+        </w:rPr>
+        <w:t xml:space="preserve"> ainda a opção de elevar</w:t>
+      </w:r>
+      <w:r>
+        <w:rPr>
+          <w:rFonts w:ascii="Century Schoolbook" w:hAnsi="Century Schoolbook"/>
+        </w:rPr>
+        <w:t xml:space="preserve"> o estado da conta</w:t>
+      </w:r>
+      <w:r>
+        <w:rPr>
+          <w:rFonts w:ascii="Century Schoolbook" w:hAnsi="Century Schoolbook"/>
+        </w:rPr>
+        <w:t xml:space="preserve"> </w:t>
+      </w:r>
+      <w:r>
+        <w:rPr>
+          <w:rFonts w:ascii="Century Schoolbook" w:hAnsi="Century Schoolbook"/>
+        </w:rPr>
+        <w:t xml:space="preserve">para </w:t>
+      </w:r>
+      <w:r>
+        <w:rPr>
+          <w:rFonts w:ascii="Century Schoolbook" w:hAnsi="Century Schoolbook"/>
+          <w:b/>
+        </w:rPr>
+        <w:t>Utilizador Premium</w:t>
+      </w:r>
+      <w:r>
+        <w:rPr>
+          <w:rFonts w:ascii="Century Schoolbook" w:hAnsi="Century Schoolbook"/>
+        </w:rPr>
+        <w:t xml:space="preserve">, à custa de uma </w:t>
+      </w:r>
+      <w:r>
+        <w:rPr>
+          <w:rFonts w:ascii="Century Schoolbook" w:hAnsi="Century Schoolbook"/>
+        </w:rPr>
+        <w:t>mensalidade</w:t>
+      </w:r>
+      <w:r>
+        <w:rPr>
+          <w:rFonts w:ascii="Century Schoolbook" w:hAnsi="Century Schoolbook"/>
+        </w:rPr>
+        <w:t xml:space="preserve"> fixa</w:t>
       </w:r>
       <w:bookmarkStart w:id="0" w:name="_GoBack"/>
       <w:bookmarkEnd w:id="0"/>
@@ -943,32 +1095,95 @@
         <w:rPr>
           <w:rFonts w:ascii="Century Schoolbook" w:hAnsi="Century Schoolbook"/>
         </w:rPr>
-        <w:t xml:space="preserve">do diferentes tipos de </w:t>
+        <w:t xml:space="preserve">. Este </w:t>
+      </w:r>
+      <w:r>
+        <w:rPr>
+          <w:rFonts w:ascii="Century Schoolbook" w:hAnsi="Century Schoolbook"/>
+          <w:i/>
+        </w:rPr>
+        <w:t>upgrade</w:t>
+      </w:r>
+      <w:r>
+        <w:rPr>
+          <w:rFonts w:ascii="Century Schoolbook" w:hAnsi="Century Schoolbook"/>
+        </w:rPr>
+        <w:t xml:space="preserve"> inclui a remoção de anúncios, descarregamento de músicas e tempo de reprodução ilimitado. Para </w:t>
+      </w:r>
+      <w:r>
+        <w:rPr>
+          <w:rFonts w:ascii="Century Schoolbook" w:hAnsi="Century Schoolbook"/>
+        </w:rPr>
+        <w:t>distinguir o</w:t>
+      </w:r>
+      <w:r>
+        <w:rPr>
+          <w:rFonts w:ascii="Century Schoolbook" w:hAnsi="Century Schoolbook"/>
+        </w:rPr>
+        <w:t xml:space="preserve">s dois modelos de </w:t>
+      </w:r>
+      <w:r>
+        <w:rPr>
+          <w:rFonts w:ascii="Century Schoolbook" w:hAnsi="Century Schoolbook"/>
+        </w:rPr>
+        <w:t xml:space="preserve">conta, idealizamos duas relações de generalização. A classe </w:t>
       </w:r>
       <w:r>
         <w:rPr>
           <w:rFonts w:ascii="Century Schoolbook" w:hAnsi="Century Schoolbook"/>
           <w:b/>
         </w:rPr>
-        <w:t xml:space="preserve">Dispositivos </w:t>
-      </w:r>
-      <w:r>
-        <w:rPr>
-          <w:rFonts w:ascii="Century Schoolbook" w:hAnsi="Century Schoolbook"/>
-        </w:rPr>
-        <w:t xml:space="preserve">como telemóvel, computador ou tablet, sendo obrigatório </w:t>
-      </w:r>
-      <w:r>
-        <w:rPr>
-          <w:rFonts w:ascii="Century Schoolbook" w:hAnsi="Century Schoolbook"/>
-        </w:rPr>
-        <w:t>registar</w:t>
-      </w:r>
-      <w:r>
-        <w:rPr>
-          <w:rFonts w:ascii="Century Schoolbook" w:hAnsi="Century Schoolbook"/>
-        </w:rPr>
-        <w:t xml:space="preserve"> pelo menos um. </w:t>
+        <w:t xml:space="preserve">Utilizador Free </w:t>
+      </w:r>
+      <w:r>
+        <w:rPr>
+          <w:rFonts w:ascii="Century Schoolbook" w:hAnsi="Century Schoolbook"/>
+        </w:rPr>
+        <w:t xml:space="preserve">mantém registo do tempo de audição decorrido; a classe </w:t>
+      </w:r>
+      <w:r>
+        <w:rPr>
+          <w:rFonts w:ascii="Century Schoolbook" w:hAnsi="Century Schoolbook"/>
+          <w:b/>
+        </w:rPr>
+        <w:t>Utilizador Premium</w:t>
+      </w:r>
+      <w:r>
+        <w:rPr>
+          <w:rFonts w:ascii="Century Schoolbook" w:hAnsi="Century Schoolbook"/>
+        </w:rPr>
+        <w:t xml:space="preserve"> guarda o valor da mensalidade, </w:t>
+      </w:r>
+      <w:r>
+        <w:rPr>
+          <w:rFonts w:ascii="Century Schoolbook" w:hAnsi="Century Schoolbook"/>
+        </w:rPr>
+        <w:t xml:space="preserve">dado que </w:t>
+      </w:r>
+      <w:r>
+        <w:rPr>
+          <w:rFonts w:ascii="Century Schoolbook" w:hAnsi="Century Schoolbook"/>
+        </w:rPr>
+        <w:t>diferentes planos de pagamento poderão resultar em tarifas distintas. A</w:t>
+      </w:r>
+      <w:r>
+        <w:rPr>
+          <w:rFonts w:ascii="Century Schoolbook" w:hAnsi="Century Schoolbook"/>
+        </w:rPr>
+        <w:t xml:space="preserve">mbas agem como extensão da classe-mãe </w:t>
+      </w:r>
+      <w:r>
+        <w:rPr>
+          <w:rFonts w:ascii="Century Schoolbook" w:hAnsi="Century Schoolbook"/>
+          <w:b/>
+        </w:rPr>
+        <w:t>Utilizador</w:t>
+      </w:r>
+      <w:r>
+        <w:rPr>
+          <w:rFonts w:ascii="Century Schoolbook" w:hAnsi="Century Schoolbook"/>
+        </w:rPr>
+        <w:t>.</w:t>
       </w:r>
     </w:p>
     <w:p>
@@ -978,6 +1193,31 @@
           <w:rFonts w:ascii="Century Schoolbook" w:hAnsi="Century Schoolbook"/>
         </w:rPr>
       </w:pPr>
+      <w:r>
+        <w:rPr>
+          <w:rFonts w:ascii="Century Schoolbook" w:hAnsi="Century Schoolbook"/>
+        </w:rPr>
+        <w:t xml:space="preserve">De seguida, examinemos o conceito de </w:t>
+      </w:r>
+      <w:r>
+        <w:rPr>
+          <w:rFonts w:ascii="Century Schoolbook" w:hAnsi="Century Schoolbook"/>
+          <w:b/>
+        </w:rPr>
+        <w:t>Playlist</w:t>
+      </w:r>
+      <w:r>
+        <w:rPr>
+          <w:rFonts w:ascii="Century Schoolbook" w:hAnsi="Century Schoolbook"/>
+        </w:rPr>
+        <w:t xml:space="preserve">. </w:t>
+      </w:r>
+      <w:r>
+        <w:rPr>
+          <w:rFonts w:ascii="Century Schoolbook" w:hAnsi="Century Schoolbook"/>
+        </w:rPr>
+        <w:t>Esta estrutura possui um nome, imagem e descrição, todos atribuídos por um utilizador do sistema.</w:t>
+      </w:r>
     </w:p>
     <w:p>
       <w:pPr>
@@ -986,6 +1226,279 @@
           <w:rFonts w:ascii="Century Schoolbook" w:hAnsi="Century Schoolbook"/>
         </w:rPr>
       </w:pPr>
+      <w:r>
+        <w:rPr>
+          <w:rFonts w:ascii="Century Schoolbook" w:hAnsi="Century Schoolbook"/>
+        </w:rPr>
+        <w:t>Assim, de facto, u</w:t>
+      </w:r>
+      <w:r>
+        <w:rPr>
+          <w:rFonts w:ascii="Century Schoolbook" w:hAnsi="Century Schoolbook"/>
+        </w:rPr>
+        <w:t>ma lista de reprodução estabelece duas relações</w:t>
+      </w:r>
+      <w:r>
+        <w:rPr>
+          <w:rFonts w:ascii="Century Schoolbook" w:hAnsi="Century Schoolbook"/>
+        </w:rPr>
+        <w:t xml:space="preserve"> particulares</w:t>
+      </w:r>
+      <w:r>
+        <w:rPr>
+          <w:rFonts w:ascii="Century Schoolbook" w:hAnsi="Century Schoolbook"/>
+        </w:rPr>
+        <w:t xml:space="preserve"> com um usuário</w:t>
+      </w:r>
+      <w:r>
+        <w:rPr>
+          <w:rFonts w:ascii="Century Schoolbook" w:hAnsi="Century Schoolbook"/>
+        </w:rPr>
+        <w:t xml:space="preserve">: a de propriedade – um cliente pode </w:t>
+      </w:r>
+      <w:r>
+        <w:rPr>
+          <w:rFonts w:ascii="Century Schoolbook" w:hAnsi="Century Schoolbook"/>
+        </w:rPr>
+        <w:t xml:space="preserve">ser dono de várias </w:t>
+      </w:r>
+      <w:r>
+        <w:rPr>
+          <w:rFonts w:ascii="Century Schoolbook" w:hAnsi="Century Schoolbook"/>
+        </w:rPr>
+        <w:t>playlists, porém cada uma destas possui um só dono – e a de acompanhamento – um cliente pode seguir várias playlists</w:t>
+      </w:r>
+      <w:r>
+        <w:rPr>
+          <w:rFonts w:ascii="Century Schoolbook" w:hAnsi="Century Schoolbook"/>
+        </w:rPr>
+        <w:t xml:space="preserve"> distintas e</w:t>
+      </w:r>
+      <w:r>
+        <w:rPr>
+          <w:rFonts w:ascii="Century Schoolbook" w:hAnsi="Century Schoolbook"/>
+        </w:rPr>
+        <w:t>, do mesmo modo, a playlist pode</w:t>
+      </w:r>
+      <w:r>
+        <w:rPr>
+          <w:rFonts w:ascii="Century Schoolbook" w:hAnsi="Century Schoolbook"/>
+        </w:rPr>
+        <w:t>rá</w:t>
+      </w:r>
+      <w:r>
+        <w:rPr>
+          <w:rFonts w:ascii="Century Schoolbook" w:hAnsi="Century Schoolbook"/>
+        </w:rPr>
+        <w:t xml:space="preserve"> ser seguida por </w:t>
+      </w:r>
+      <w:r>
+        <w:rPr>
+          <w:rFonts w:ascii="Century Schoolbook" w:hAnsi="Century Schoolbook"/>
+        </w:rPr>
+        <w:t>vários clientes diferentes.</w:t>
+      </w:r>
+    </w:p>
+    <w:p>
+      <w:pPr>
+        <w:jc w:val="both"/>
+        <w:rPr>
+          <w:rFonts w:ascii="Century Schoolbook" w:hAnsi="Century Schoolbook"/>
+        </w:rPr>
+      </w:pPr>
+      <w:r>
+        <w:rPr>
+          <w:rFonts w:ascii="Century Schoolbook" w:hAnsi="Century Schoolbook"/>
+        </w:rPr>
+        <w:t xml:space="preserve">Uma </w:t>
+      </w:r>
+      <w:r>
+        <w:rPr>
+          <w:rFonts w:ascii="Century Schoolbook" w:hAnsi="Century Schoolbook"/>
+          <w:b/>
+        </w:rPr>
+        <w:t>Playlist</w:t>
+      </w:r>
+      <w:r>
+        <w:rPr>
+          <w:rFonts w:ascii="Century Schoolbook" w:hAnsi="Century Schoolbook"/>
+          <w:b/>
+        </w:rPr>
+        <w:t xml:space="preserve"> </w:t>
+      </w:r>
+      <w:r>
+        <w:rPr>
+          <w:rFonts w:ascii="Century Schoolbook" w:hAnsi="Century Schoolbook"/>
+        </w:rPr>
+        <w:t>é</w:t>
+      </w:r>
+      <w:r>
+        <w:rPr>
+          <w:rFonts w:ascii="Century Schoolbook" w:hAnsi="Century Schoolbook"/>
+        </w:rPr>
+        <w:t xml:space="preserve">, </w:t>
+      </w:r>
+      <w:r>
+        <w:rPr>
+          <w:rFonts w:ascii="Century Schoolbook" w:hAnsi="Century Schoolbook"/>
+        </w:rPr>
+        <w:t>evidentemente,</w:t>
+      </w:r>
+      <w:r>
+        <w:rPr>
+          <w:rFonts w:ascii="Century Schoolbook" w:hAnsi="Century Schoolbook"/>
+        </w:rPr>
+        <w:t xml:space="preserve"> constituída por </w:t>
+      </w:r>
+      <w:r>
+        <w:rPr>
+          <w:rFonts w:ascii="Century Schoolbook" w:hAnsi="Century Schoolbook"/>
+          <w:b/>
+        </w:rPr>
+        <w:t>Músicas</w:t>
+      </w:r>
+      <w:r>
+        <w:rPr>
+          <w:rFonts w:ascii="Century Schoolbook" w:hAnsi="Century Schoolbook"/>
+        </w:rPr>
+        <w:t>, uma estrutura com nome, duração, número de reproduções e um género musical predominante associados.</w:t>
+      </w:r>
+      <w:r>
+        <w:rPr>
+          <w:rFonts w:ascii="Century Schoolbook" w:hAnsi="Century Schoolbook"/>
+        </w:rPr>
+        <w:t xml:space="preserve"> </w:t>
+      </w:r>
+      <w:r>
+        <w:rPr>
+          <w:rFonts w:ascii="Century Schoolbook" w:hAnsi="Century Schoolbook"/>
+        </w:rPr>
+        <w:t>C</w:t>
+      </w:r>
+      <w:r>
+        <w:rPr>
+          <w:rFonts w:ascii="Century Schoolbook" w:hAnsi="Century Schoolbook"/>
+        </w:rPr>
+        <w:t xml:space="preserve">onsiderou-se fazer sentido, do ponto de vista conceptual, a noção de playlist </w:t>
+      </w:r>
+      <w:r>
+        <w:rPr>
+          <w:rFonts w:ascii="Century Schoolbook" w:hAnsi="Century Schoolbook"/>
+        </w:rPr>
+        <w:t>apenas ser válida quando esta n</w:t>
+      </w:r>
+      <w:r>
+        <w:rPr>
+          <w:rFonts w:ascii="Century Schoolbook" w:hAnsi="Century Schoolbook"/>
+        </w:rPr>
+        <w:t>ão se encontra vazia, justificando a multiplicidade 1..* utilizada.</w:t>
+      </w:r>
+    </w:p>
+    <w:p>
+      <w:pPr>
+        <w:jc w:val="both"/>
+        <w:rPr>
+          <w:rFonts w:ascii="Century Schoolbook" w:hAnsi="Century Schoolbook"/>
+        </w:rPr>
+      </w:pPr>
+      <w:r>
+        <w:rPr>
+          <w:rFonts w:ascii="Century Schoolbook" w:hAnsi="Century Schoolbook"/>
+        </w:rPr>
+        <w:t xml:space="preserve">Introduzido o conceito de </w:t>
+      </w:r>
+      <w:r>
+        <w:rPr>
+          <w:rFonts w:ascii="Century Schoolbook" w:hAnsi="Century Schoolbook"/>
+          <w:b/>
+        </w:rPr>
+        <w:t>Música</w:t>
+      </w:r>
+      <w:r>
+        <w:rPr>
+          <w:rFonts w:ascii="Century Schoolbook" w:hAnsi="Century Schoolbook"/>
+        </w:rPr>
+        <w:t xml:space="preserve"> nesta abstração, abordemos as suas ligações com as outras classes da nossa</w:t>
+      </w:r>
+      <w:r>
+        <w:rPr>
+          <w:rFonts w:ascii="Century Schoolbook" w:hAnsi="Century Schoolbook"/>
+          <w:i/>
+        </w:rPr>
+        <w:t xml:space="preserve"> database</w:t>
+      </w:r>
+      <w:r>
+        <w:rPr>
+          <w:rFonts w:ascii="Century Schoolbook" w:hAnsi="Century Schoolbook"/>
+        </w:rPr>
+        <w:t xml:space="preserve">. Uma música </w:t>
+      </w:r>
+      <w:r>
+        <w:rPr>
+          <w:rFonts w:ascii="Century Schoolbook" w:hAnsi="Century Schoolbook"/>
+        </w:rPr>
+        <w:t xml:space="preserve">estabelece uma relação de composição com </w:t>
+      </w:r>
+      <w:r>
+        <w:rPr>
+          <w:rFonts w:ascii="Century Schoolbook" w:hAnsi="Century Schoolbook"/>
+          <w:b/>
+        </w:rPr>
+        <w:t>Álbum</w:t>
+      </w:r>
+      <w:r>
+        <w:rPr>
+          <w:rFonts w:ascii="Century Schoolbook" w:hAnsi="Century Schoolbook"/>
+        </w:rPr>
+        <w:t>, gerando uma classe de associação no processo</w:t>
+      </w:r>
+      <w:r>
+        <w:rPr>
+          <w:rFonts w:ascii="Century Schoolbook" w:hAnsi="Century Schoolbook"/>
+        </w:rPr>
+        <w:t xml:space="preserve">, que preserva a sua posição na lista de faixas. Evidencie-se o uso deste tipo de associação, que </w:t>
+      </w:r>
+      <w:r>
+        <w:rPr>
+          <w:rFonts w:ascii="Century Schoolbook" w:hAnsi="Century Schoolbook"/>
+        </w:rPr>
+        <w:t>constringe</w:t>
+      </w:r>
+      <w:r>
+        <w:rPr>
+          <w:rFonts w:ascii="Century Schoolbook" w:hAnsi="Century Schoolbook"/>
+        </w:rPr>
+        <w:t xml:space="preserve"> uma música a unicamente um álbum. </w:t>
+      </w:r>
+      <w:r>
+        <w:rPr>
+          <w:rFonts w:ascii="Century Schoolbook" w:hAnsi="Century Schoolbook"/>
+        </w:rPr>
+        <w:t>Não se considerou a existência de coletâneas por se tratar de um caso excessivamente particular e comprometer a interpretação lógica e imediata da estrutura.</w:t>
+      </w:r>
+    </w:p>
+    <w:p>
+      <w:pPr>
+        <w:jc w:val="both"/>
+        <w:rPr>
+          <w:rFonts w:ascii="Century Schoolbook" w:hAnsi="Century Schoolbook"/>
+        </w:rPr>
+      </w:pPr>
+    </w:p>
+    <w:p>
+      <w:pPr>
+        <w:jc w:val="both"/>
+        <w:rPr>
+          <w:rFonts w:ascii="Century Schoolbook" w:hAnsi="Century Schoolbook"/>
+        </w:rPr>
+      </w:pPr>
+      <w:r>
+        <w:rPr>
+          <w:rFonts w:ascii="Century Schoolbook" w:hAnsi="Century Schoolbook"/>
+          <w:highlight w:val="yellow"/>
+        </w:rPr>
+        <w:t>JULIETA</w:t>
+      </w:r>
     </w:p>
     <w:p>
       <w:pPr>
@@ -1524,49 +2037,7 @@
         <w:rPr>
           <w:color w:val="4472C4" w:themeColor="accent1"/>
         </w:rPr>
-        <w:t xml:space="preserve">Propomos a criação de uma base de dados para um serviço de </w:t>
-      </w:r>
-      <w:proofErr w:type="spellStart"/>
-      <w:r>
-        <w:rPr>
-          <w:color w:val="4472C4" w:themeColor="accent1"/>
-        </w:rPr>
-        <w:t>streaming</w:t>
-      </w:r>
-      <w:proofErr w:type="spellEnd"/>
-      <w:r>
-        <w:rPr>
-          <w:color w:val="4472C4" w:themeColor="accent1"/>
-        </w:rPr>
-        <w:t xml:space="preserve"> de música, semelhante ao Spotify. A sua estruturação permitirá armazenamento de tanto utilizadores, como intérpretes, recolhendo informação sobre a sua discografia, membros, concertos agendados, prémios, entre outros. A nossa abordagem possibilitará a implementação de um sistema de mensagens entre usuários e de </w:t>
-      </w:r>
-      <w:proofErr w:type="spellStart"/>
-      <w:r>
-        <w:rPr>
-          <w:color w:val="4472C4" w:themeColor="accent1"/>
-        </w:rPr>
-        <w:t>follows</w:t>
-      </w:r>
-      <w:proofErr w:type="spellEnd"/>
-      <w:r>
-        <w:rPr>
-          <w:color w:val="4472C4" w:themeColor="accent1"/>
-        </w:rPr>
-        <w:t xml:space="preserve">. Também serão recolhidas informações sobre listas de reprodução e usuários com tipos de conta particular (grátis, </w:t>
-      </w:r>
-      <w:proofErr w:type="spellStart"/>
-      <w:r>
-        <w:rPr>
-          <w:color w:val="4472C4" w:themeColor="accent1"/>
-        </w:rPr>
-        <w:t>premium</w:t>
-      </w:r>
-      <w:proofErr w:type="spellEnd"/>
-      <w:r>
-        <w:rPr>
-          <w:color w:val="4472C4" w:themeColor="accent1"/>
-        </w:rPr>
-        <w:t>, família).</w:t>
+        <w:t>Propomos a criação de uma base de dados para um serviço de streaming de música, semelhante ao Spotify. A sua estruturação permitirá armazenamento de tanto utilizadores, como intérpretes, recolhendo informação sobre a sua discografia, membros, concertos agendados, prémios, entre outros. A nossa abordagem possibilitará a implementação de um sistema de mensagens entre usuários e de follows. Também serão recolhidas informações sobre listas de reprodução e usuários com tipos de conta particular (grátis, premium, família).</w:t>
       </w:r>
     </w:p>
     <w:p>
@@ -1658,7 +2129,7 @@
                           </w:p>
                           <w:p>
                             <w:pPr>
-                              <w:pStyle w:val="PargrafodaLista"/>
+                              <w:pStyle w:val="ListParagraph"/>
                               <w:numPr>
                                 <w:ilvl w:val="0"/>
                                 <w:numId w:val="1"/>
@@ -1678,7 +2149,7 @@
                           </w:p>
                           <w:p>
                             <w:pPr>
-                              <w:pStyle w:val="PargrafodaLista"/>
+                              <w:pStyle w:val="ListParagraph"/>
                               <w:numPr>
                                 <w:ilvl w:val="0"/>
                                 <w:numId w:val="1"/>
@@ -1698,7 +2169,7 @@
                           </w:p>
                           <w:p>
                             <w:pPr>
-                              <w:pStyle w:val="PargrafodaLista"/>
+                              <w:pStyle w:val="ListParagraph"/>
                               <w:numPr>
                                 <w:ilvl w:val="0"/>
                                 <w:numId w:val="1"/>
@@ -1718,7 +2189,7 @@
                           </w:p>
                           <w:p>
                             <w:pPr>
-                              <w:pStyle w:val="PargrafodaLista"/>
+                              <w:pStyle w:val="ListParagraph"/>
                               <w:numPr>
                                 <w:ilvl w:val="0"/>
                                 <w:numId w:val="1"/>
@@ -1738,7 +2209,7 @@
                           </w:p>
                           <w:p>
                             <w:pPr>
-                              <w:pStyle w:val="PargrafodaLista"/>
+                              <w:pStyle w:val="ListParagraph"/>
                               <w:numPr>
                                 <w:ilvl w:val="0"/>
                                 <w:numId w:val="1"/>
@@ -1758,7 +2229,7 @@
                           </w:p>
                           <w:p>
                             <w:pPr>
-                              <w:pStyle w:val="PargrafodaLista"/>
+                              <w:pStyle w:val="ListParagraph"/>
                               <w:numPr>
                                 <w:ilvl w:val="0"/>
                                 <w:numId w:val="1"/>
@@ -1778,7 +2249,7 @@
                           </w:p>
                           <w:p>
                             <w:pPr>
-                              <w:pStyle w:val="PargrafodaLista"/>
+                              <w:pStyle w:val="ListParagraph"/>
                               <w:numPr>
                                 <w:ilvl w:val="0"/>
                                 <w:numId w:val="1"/>
@@ -1828,7 +2299,7 @@
                           </w:p>
                           <w:p>
                             <w:pPr>
-                              <w:pStyle w:val="PargrafodaLista"/>
+                              <w:pStyle w:val="ListParagraph"/>
                               <w:numPr>
                                 <w:ilvl w:val="0"/>
                                 <w:numId w:val="1"/>
@@ -1871,7 +2342,7 @@
                           </w:p>
                           <w:p>
                             <w:pPr>
-                              <w:pStyle w:val="PargrafodaLista"/>
+                              <w:pStyle w:val="ListParagraph"/>
                               <w:numPr>
                                 <w:ilvl w:val="0"/>
                                 <w:numId w:val="2"/>
@@ -1891,7 +2362,7 @@
                           </w:p>
                           <w:p>
                             <w:pPr>
-                              <w:pStyle w:val="PargrafodaLista"/>
+                              <w:pStyle w:val="ListParagraph"/>
                               <w:numPr>
                                 <w:ilvl w:val="0"/>
                                 <w:numId w:val="2"/>
@@ -1935,7 +2406,7 @@
                           </w:p>
                           <w:p>
                             <w:pPr>
-                              <w:pStyle w:val="PargrafodaLista"/>
+                              <w:pStyle w:val="ListParagraph"/>
                               <w:numPr>
                                 <w:ilvl w:val="0"/>
                                 <w:numId w:val="2"/>
@@ -1955,7 +2426,7 @@
                           </w:p>
                           <w:p>
                             <w:pPr>
-                              <w:pStyle w:val="PargrafodaLista"/>
+                              <w:pStyle w:val="ListParagraph"/>
                               <w:numPr>
                                 <w:ilvl w:val="0"/>
                                 <w:numId w:val="2"/>
@@ -1998,7 +2469,7 @@
                           </w:p>
                           <w:p>
                             <w:pPr>
-                              <w:pStyle w:val="PargrafodaLista"/>
+                              <w:pStyle w:val="ListParagraph"/>
                               <w:numPr>
                                 <w:ilvl w:val="0"/>
                                 <w:numId w:val="2"/>
@@ -2018,7 +2489,7 @@
                           </w:p>
                           <w:p>
                             <w:pPr>
-                              <w:pStyle w:val="PargrafodaLista"/>
+                              <w:pStyle w:val="ListParagraph"/>
                               <w:numPr>
                                 <w:ilvl w:val="0"/>
                                 <w:numId w:val="2"/>
@@ -2038,7 +2509,7 @@
                           </w:p>
                           <w:p>
                             <w:pPr>
-                              <w:pStyle w:val="PargrafodaLista"/>
+                              <w:pStyle w:val="ListParagraph"/>
                               <w:numPr>
                                 <w:ilvl w:val="0"/>
                                 <w:numId w:val="2"/>
@@ -2058,7 +2529,7 @@
                           </w:p>
                           <w:p>
                             <w:pPr>
-                              <w:pStyle w:val="PargrafodaLista"/>
+                              <w:pStyle w:val="ListParagraph"/>
                               <w:numPr>
                                 <w:ilvl w:val="0"/>
                                 <w:numId w:val="2"/>
@@ -2108,7 +2579,7 @@
                           </w:p>
                           <w:p>
                             <w:pPr>
-                              <w:pStyle w:val="PargrafodaLista"/>
+                              <w:pStyle w:val="ListParagraph"/>
                               <w:numPr>
                                 <w:ilvl w:val="0"/>
                                 <w:numId w:val="3"/>
@@ -2128,7 +2599,7 @@
                           </w:p>
                           <w:p>
                             <w:pPr>
-                              <w:pStyle w:val="PargrafodaLista"/>
+                              <w:pStyle w:val="ListParagraph"/>
                               <w:numPr>
                                 <w:ilvl w:val="0"/>
                                 <w:numId w:val="3"/>
@@ -2148,7 +2619,7 @@
                           </w:p>
                           <w:p>
                             <w:pPr>
-                              <w:pStyle w:val="PargrafodaLista"/>
+                              <w:pStyle w:val="ListParagraph"/>
                               <w:numPr>
                                 <w:ilvl w:val="0"/>
                                 <w:numId w:val="3"/>
@@ -2168,7 +2639,7 @@
                           </w:p>
                           <w:p>
                             <w:pPr>
-                              <w:pStyle w:val="PargrafodaLista"/>
+                              <w:pStyle w:val="ListParagraph"/>
                               <w:numPr>
                                 <w:ilvl w:val="0"/>
                                 <w:numId w:val="3"/>
@@ -2188,7 +2659,7 @@
                           </w:p>
                           <w:p>
                             <w:pPr>
-                              <w:pStyle w:val="PargrafodaLista"/>
+                              <w:pStyle w:val="ListParagraph"/>
                               <w:numPr>
                                 <w:ilvl w:val="0"/>
                                 <w:numId w:val="3"/>
@@ -2898,7 +3369,7 @@
                           </w:p>
                           <w:p>
                             <w:pPr>
-                              <w:pStyle w:val="PargrafodaLista"/>
+                              <w:pStyle w:val="ListParagraph"/>
                               <w:numPr>
                                 <w:ilvl w:val="0"/>
                                 <w:numId w:val="4"/>
@@ -2918,7 +3389,7 @@
                           </w:p>
                           <w:p>
                             <w:pPr>
-                              <w:pStyle w:val="PargrafodaLista"/>
+                              <w:pStyle w:val="ListParagraph"/>
                               <w:numPr>
                                 <w:ilvl w:val="0"/>
                                 <w:numId w:val="4"/>
@@ -2938,7 +3409,7 @@
                           </w:p>
                           <w:p>
                             <w:pPr>
-                              <w:pStyle w:val="PargrafodaLista"/>
+                              <w:pStyle w:val="ListParagraph"/>
                               <w:numPr>
                                 <w:ilvl w:val="0"/>
                                 <w:numId w:val="4"/>
@@ -2981,7 +3452,7 @@
                           </w:p>
                           <w:p>
                             <w:pPr>
-                              <w:pStyle w:val="PargrafodaLista"/>
+                              <w:pStyle w:val="ListParagraph"/>
                               <w:numPr>
                                 <w:ilvl w:val="0"/>
                                 <w:numId w:val="6"/>
@@ -3031,7 +3502,7 @@
                           </w:p>
                           <w:p>
                             <w:pPr>
-                              <w:pStyle w:val="PargrafodaLista"/>
+                              <w:pStyle w:val="ListParagraph"/>
                               <w:numPr>
                                 <w:ilvl w:val="0"/>
                                 <w:numId w:val="5"/>
@@ -3051,7 +3522,7 @@
                           </w:p>
                           <w:p>
                             <w:pPr>
-                              <w:pStyle w:val="PargrafodaLista"/>
+                              <w:pStyle w:val="ListParagraph"/>
                               <w:numPr>
                                 <w:ilvl w:val="0"/>
                                 <w:numId w:val="5"/>
@@ -3071,7 +3542,7 @@
                           </w:p>
                           <w:p>
                             <w:pPr>
-                              <w:pStyle w:val="PargrafodaLista"/>
+                              <w:pStyle w:val="ListParagraph"/>
                               <w:numPr>
                                 <w:ilvl w:val="0"/>
                                 <w:numId w:val="5"/>
@@ -3091,7 +3562,7 @@
                           </w:p>
                           <w:p>
                             <w:pPr>
-                              <w:pStyle w:val="PargrafodaLista"/>
+                              <w:pStyle w:val="ListParagraph"/>
                               <w:numPr>
                                 <w:ilvl w:val="0"/>
                                 <w:numId w:val="5"/>
@@ -3126,7 +3597,7 @@
                           </w:p>
                           <w:p>
                             <w:pPr>
-                              <w:pStyle w:val="PargrafodaLista"/>
+                              <w:pStyle w:val="ListParagraph"/>
                               <w:numPr>
                                 <w:ilvl w:val="0"/>
                                 <w:numId w:val="7"/>
@@ -3169,7 +3640,7 @@
                           </w:p>
                           <w:p>
                             <w:pPr>
-                              <w:pStyle w:val="PargrafodaLista"/>
+                              <w:pStyle w:val="ListParagraph"/>
                               <w:numPr>
                                 <w:ilvl w:val="0"/>
                                 <w:numId w:val="7"/>
@@ -3189,7 +3660,7 @@
                           </w:p>
                           <w:p>
                             <w:pPr>
-                              <w:pStyle w:val="PargrafodaLista"/>
+                              <w:pStyle w:val="ListParagraph"/>
                               <w:numPr>
                                 <w:ilvl w:val="0"/>
                                 <w:numId w:val="7"/>
@@ -3233,7 +3704,7 @@
                           </w:p>
                           <w:p>
                             <w:pPr>
-                              <w:pStyle w:val="PargrafodaLista"/>
+                              <w:pStyle w:val="ListParagraph"/>
                               <w:numPr>
                                 <w:ilvl w:val="0"/>
                                 <w:numId w:val="7"/>
@@ -3773,7 +4244,7 @@
     <w:sdtContent>
       <w:p>
         <w:pPr>
-          <w:pStyle w:val="Rodap"/>
+          <w:pStyle w:val="Footer"/>
           <w:jc w:val="right"/>
           <w:rPr>
             <w:rFonts w:ascii="Century Schoolbook" w:hAnsi="Century Schoolbook"/>
@@ -3808,7 +4279,7 @@
             <w:rFonts w:ascii="Century Schoolbook" w:hAnsi="Century Schoolbook"/>
             <w:noProof/>
           </w:rPr>
-          <w:t>3</w:t>
+          <w:t>1</w:t>
         </w:r>
         <w:r>
           <w:rPr>
@@ -3828,7 +4299,7 @@
   </w:sdt>
   <w:p>
     <w:pPr>
-      <w:pStyle w:val="Rodap"/>
+      <w:pStyle w:val="Footer"/>
     </w:pPr>
   </w:p>
 </w:ftr>
@@ -3838,7 +4309,7 @@
 <w:ftr xmlns:wpc="http://schemas.microsoft.com/office/word/2010/wordprocessingCanvas" xmlns:cx="http://schemas.microsoft.com/office/drawing/2014/chartex" xmlns:cx1="http://schemas.microsoft.com/office/drawing/2015/9/8/chartex" xmlns:cx2="http://schemas.microsoft.com/office/drawing/2015/10/21/chartex" xmlns:cx3="http://schemas.microsoft.com/office/drawing/2016/5/9/chartex" xmlns:cx4="http://schemas.microsoft.com/office/drawing/2016/5/10/chartex" xmlns:cx5="http://schemas.microsoft.com/office/drawing/2016/5/11/chartex" xmlns:mc="http://schemas.openxmlformats.org/markup-compatibility/2006" xmlns:o="urn:schemas-microsoft-com:office:office" xmlns:r="http://schemas.openxmlformats.org/officeDocument/2006/relationships" xmlns:m="http://schemas.openxmlformats.org/officeDocument/2006/math" xmlns:v="urn:schemas-microsoft-com:vml" xmlns:wp14="http://schemas.microsoft.com/office/word/2010/wordprocessingDrawing" xmlns:wp="http://schemas.openxmlformats.org/drawingml/2006/wordprocessingDrawing" xmlns:w10="urn:schemas-microsoft-com:office:word" xmlns:w="http://schemas.openxmlformats.org/wordprocessingml/2006/main" xmlns:w14="http://schemas.microsoft.com/office/word/2010/wordml" xmlns:w15="http://schemas.microsoft.com/office/word/2012/wordml" xmlns:w16se="http://schemas.microsoft.com/office/word/2015/wordml/symex" xmlns:wpg="http://schemas.microsoft.com/office/word/2010/wordprocessingGroup" xmlns:wpi="http://schemas.microsoft.com/office/word/2010/wordprocessingInk" xmlns:wne="http://schemas.microsoft.com/office/word/2006/wordml" xmlns:wps="http://schemas.microsoft.com/office/word/2010/wordprocessingShape" mc:Ignorable="w14 w15 w16se wp14">
   <w:p>
     <w:pPr>
-      <w:pStyle w:val="Rodap"/>
+      <w:pStyle w:val="Footer"/>
     </w:pPr>
     <w:r>
       <w:rPr>
@@ -3953,7 +4424,7 @@
 <w:hdr xmlns:wpc="http://schemas.microsoft.com/office/word/2010/wordprocessingCanvas" xmlns:cx="http://schemas.microsoft.com/office/drawing/2014/chartex" xmlns:cx1="http://schemas.microsoft.com/office/drawing/2015/9/8/chartex" xmlns:cx2="http://schemas.microsoft.com/office/drawing/2015/10/21/chartex" xmlns:cx3="http://schemas.microsoft.com/office/drawing/2016/5/9/chartex" xmlns:cx4="http://schemas.microsoft.com/office/drawing/2016/5/10/chartex" xmlns:cx5="http://schemas.microsoft.com/office/drawing/2016/5/11/chartex" xmlns:mc="http://schemas.openxmlformats.org/markup-compatibility/2006" xmlns:o="urn:schemas-microsoft-com:office:office" xmlns:r="http://schemas.openxmlformats.org/officeDocument/2006/relationships" xmlns:m="http://schemas.openxmlformats.org/officeDocument/2006/math" xmlns:v="urn:schemas-microsoft-com:vml" xmlns:wp14="http://schemas.microsoft.com/office/word/2010/wordprocessingDrawing" xmlns:wp="http://schemas.openxmlformats.org/drawingml/2006/wordprocessingDrawing" xmlns:w10="urn:schemas-microsoft-com:office:word" xmlns:w="http://schemas.openxmlformats.org/wordprocessingml/2006/main" xmlns:w14="http://schemas.microsoft.com/office/word/2010/wordml" xmlns:w15="http://schemas.microsoft.com/office/word/2012/wordml" xmlns:w16se="http://schemas.microsoft.com/office/word/2015/wordml/symex" xmlns:wpg="http://schemas.microsoft.com/office/word/2010/wordprocessingGroup" xmlns:wpi="http://schemas.microsoft.com/office/word/2010/wordprocessingInk" xmlns:wne="http://schemas.microsoft.com/office/word/2006/wordml" xmlns:wps="http://schemas.microsoft.com/office/word/2010/wordprocessingShape" mc:Ignorable="w14 w15 w16se wp14">
   <w:p>
     <w:pPr>
-      <w:pStyle w:val="Cabealho"/>
+      <w:pStyle w:val="Header"/>
     </w:pPr>
     <w:r>
       <w:rPr>
@@ -5254,13 +5725,12 @@
     <w:qFormat/>
     <w:rsid w:val="00F70248"/>
   </w:style>
-  <w:style w:type="character" w:default="1" w:styleId="Tipodeletrapredefinidodopargrafo">
+  <w:style w:type="character" w:default="1" w:styleId="DefaultParagraphFont">
     <w:name w:val="Default Paragraph Font"/>
     <w:uiPriority w:val="1"/>
-    <w:semiHidden/>
     <w:unhideWhenUsed/>
   </w:style>
-  <w:style w:type="table" w:default="1" w:styleId="Tabelanormal">
+  <w:style w:type="table" w:default="1" w:styleId="TableNormal">
     <w:name w:val="Normal Table"/>
     <w:uiPriority w:val="99"/>
     <w:semiHidden/>
@@ -5275,16 +5745,16 @@
       </w:tblCellMar>
     </w:tblPr>
   </w:style>
-  <w:style w:type="numbering" w:default="1" w:styleId="Semlista">
+  <w:style w:type="numbering" w:default="1" w:styleId="NoList">
     <w:name w:val="No List"/>
     <w:uiPriority w:val="99"/>
     <w:semiHidden/>
     <w:unhideWhenUsed/>
   </w:style>
-  <w:style w:type="paragraph" w:styleId="Cabealho">
+  <w:style w:type="paragraph" w:styleId="Header">
     <w:name w:val="header"/>
     <w:basedOn w:val="Normal"/>
-    <w:link w:val="CabealhoCarter"/>
+    <w:link w:val="HeaderChar"/>
     <w:uiPriority w:val="99"/>
     <w:unhideWhenUsed/>
     <w:rsid w:val="00F70248"/>
@@ -5296,17 +5766,17 @@
       <w:spacing w:after="0" w:line="240" w:lineRule="auto"/>
     </w:pPr>
   </w:style>
-  <w:style w:type="character" w:customStyle="1" w:styleId="CabealhoCarter">
-    <w:name w:val="Cabeçalho Caráter"/>
-    <w:basedOn w:val="Tipodeletrapredefinidodopargrafo"/>
-    <w:link w:val="Cabealho"/>
+  <w:style w:type="character" w:customStyle="1" w:styleId="HeaderChar">
+    <w:name w:val="Header Char"/>
+    <w:basedOn w:val="DefaultParagraphFont"/>
+    <w:link w:val="Header"/>
     <w:uiPriority w:val="99"/>
     <w:rsid w:val="00F70248"/>
   </w:style>
-  <w:style w:type="paragraph" w:styleId="Rodap">
+  <w:style w:type="paragraph" w:styleId="Footer">
     <w:name w:val="footer"/>
     <w:basedOn w:val="Normal"/>
-    <w:link w:val="RodapCarter"/>
+    <w:link w:val="FooterChar"/>
     <w:uiPriority w:val="99"/>
     <w:unhideWhenUsed/>
     <w:rsid w:val="00F70248"/>
@@ -5318,16 +5788,16 @@
       <w:spacing w:after="0" w:line="240" w:lineRule="auto"/>
     </w:pPr>
   </w:style>
-  <w:style w:type="character" w:customStyle="1" w:styleId="RodapCarter">
-    <w:name w:val="Rodapé Caráter"/>
-    <w:basedOn w:val="Tipodeletrapredefinidodopargrafo"/>
-    <w:link w:val="Rodap"/>
+  <w:style w:type="character" w:customStyle="1" w:styleId="FooterChar">
+    <w:name w:val="Footer Char"/>
+    <w:basedOn w:val="DefaultParagraphFont"/>
+    <w:link w:val="Footer"/>
     <w:uiPriority w:val="99"/>
     <w:rsid w:val="00F70248"/>
   </w:style>
-  <w:style w:type="character" w:styleId="Hiperligao">
+  <w:style w:type="character" w:styleId="Hyperlink">
     <w:name w:val="Hyperlink"/>
-    <w:basedOn w:val="Tipodeletrapredefinidodopargrafo"/>
+    <w:basedOn w:val="DefaultParagraphFont"/>
     <w:uiPriority w:val="99"/>
     <w:unhideWhenUsed/>
     <w:rsid w:val="00F70248"/>
@@ -5336,9 +5806,9 @@
       <w:u w:val="single"/>
     </w:rPr>
   </w:style>
-  <w:style w:type="character" w:styleId="Mencionar">
+  <w:style w:type="character" w:styleId="Mention">
     <w:name w:val="Mention"/>
-    <w:basedOn w:val="Tipodeletrapredefinidodopargrafo"/>
+    <w:basedOn w:val="DefaultParagraphFont"/>
     <w:uiPriority w:val="99"/>
     <w:semiHidden/>
     <w:unhideWhenUsed/>
@@ -5350,7 +5820,7 @@
   </w:style>
   <w:style w:type="paragraph" w:customStyle="1" w:styleId="Estilo1">
     <w:name w:val="Estilo1"/>
-    <w:basedOn w:val="Ttulo"/>
+    <w:basedOn w:val="Title"/>
     <w:link w:val="Estilo1Char"/>
     <w:qFormat/>
     <w:rsid w:val="00F70248"/>
@@ -5362,7 +5832,7 @@
   </w:style>
   <w:style w:type="character" w:customStyle="1" w:styleId="Estilo1Char">
     <w:name w:val="Estilo1 Char"/>
-    <w:basedOn w:val="TtuloCarter"/>
+    <w:basedOn w:val="TitleChar"/>
     <w:link w:val="Estilo1"/>
     <w:rsid w:val="00F70248"/>
     <w:rPr>
@@ -5374,11 +5844,11 @@
       <w:szCs w:val="56"/>
     </w:rPr>
   </w:style>
-  <w:style w:type="paragraph" w:styleId="Ttulo">
+  <w:style w:type="paragraph" w:styleId="Title">
     <w:name w:val="Title"/>
     <w:basedOn w:val="Normal"/>
     <w:next w:val="Normal"/>
-    <w:link w:val="TtuloCarter"/>
+    <w:link w:val="TitleChar"/>
     <w:uiPriority w:val="10"/>
     <w:qFormat/>
     <w:rsid w:val="00F70248"/>
@@ -5394,10 +5864,10 @@
       <w:szCs w:val="56"/>
     </w:rPr>
   </w:style>
-  <w:style w:type="character" w:customStyle="1" w:styleId="TtuloCarter">
-    <w:name w:val="Título Caráter"/>
-    <w:basedOn w:val="Tipodeletrapredefinidodopargrafo"/>
-    <w:link w:val="Ttulo"/>
+  <w:style w:type="character" w:customStyle="1" w:styleId="TitleChar">
+    <w:name w:val="Title Char"/>
+    <w:basedOn w:val="DefaultParagraphFont"/>
+    <w:link w:val="Title"/>
     <w:uiPriority w:val="10"/>
     <w:rsid w:val="00F70248"/>
     <w:rPr>
@@ -5408,7 +5878,7 @@
       <w:szCs w:val="56"/>
     </w:rPr>
   </w:style>
-  <w:style w:type="paragraph" w:styleId="PargrafodaLista">
+  <w:style w:type="paragraph" w:styleId="ListParagraph">
     <w:name w:val="List Paragraph"/>
     <w:basedOn w:val="Normal"/>
     <w:uiPriority w:val="34"/>

</xml_diff>

<commit_message>
Sou uma merda a Português :see_no_evil:
Tipo
Tentei compensar a falta de skillz no fim
</commit_message>
<xml_diff>
--- a/Primeira Entrega/Relatório 1.docx
+++ b/Primeira Entrega/Relatório 1.docx
@@ -690,6 +690,7 @@
     </w:p>
     <w:p>
       <w:pPr>
+        <w:ind w:firstLine="708"/>
         <w:jc w:val="both"/>
         <w:rPr>
           <w:rFonts w:ascii="Century Schoolbook" w:hAnsi="Century Schoolbook"/>
@@ -740,6 +741,7 @@
     </w:p>
     <w:p>
       <w:pPr>
+        <w:ind w:firstLine="708"/>
         <w:jc w:val="both"/>
         <w:rPr>
           <w:rFonts w:ascii="Century Schoolbook" w:hAnsi="Century Schoolbook"/>
@@ -884,6 +886,7 @@
     </w:p>
     <w:p>
       <w:pPr>
+        <w:ind w:firstLine="708"/>
         <w:jc w:val="both"/>
         <w:rPr>
           <w:rFonts w:ascii="Century Schoolbook" w:hAnsi="Century Schoolbook"/>
@@ -986,6 +989,7 @@
     </w:p>
     <w:p>
       <w:pPr>
+        <w:ind w:firstLine="708"/>
         <w:jc w:val="both"/>
         <w:rPr>
           <w:rFonts w:ascii="Century Schoolbook" w:hAnsi="Century Schoolbook"/>
@@ -1075,6 +1079,7 @@
     </w:p>
     <w:p>
       <w:pPr>
+        <w:ind w:firstLine="708"/>
         <w:jc w:val="both"/>
         <w:rPr>
           <w:rFonts w:ascii="Century Schoolbook" w:hAnsi="Century Schoolbook"/>
@@ -1232,6 +1237,7 @@
     </w:p>
     <w:p>
       <w:pPr>
+        <w:ind w:firstLine="708"/>
         <w:jc w:val="both"/>
         <w:rPr>
           <w:rFonts w:ascii="Century Schoolbook" w:hAnsi="Century Schoolbook"/>
@@ -1265,6 +1271,7 @@
     </w:p>
     <w:p>
       <w:pPr>
+        <w:ind w:firstLine="708"/>
         <w:jc w:val="both"/>
         <w:rPr>
           <w:rFonts w:ascii="Century Schoolbook" w:hAnsi="Century Schoolbook"/>
@@ -1345,6 +1352,7 @@
     </w:p>
     <w:p>
       <w:pPr>
+        <w:ind w:firstLine="708"/>
         <w:jc w:val="both"/>
         <w:rPr>
           <w:rFonts w:ascii="Century Schoolbook" w:hAnsi="Century Schoolbook"/>
@@ -1440,6 +1448,7 @@
     </w:p>
     <w:p>
       <w:pPr>
+        <w:ind w:firstLine="708"/>
         <w:jc w:val="both"/>
         <w:rPr>
           <w:rFonts w:ascii="Century Schoolbook" w:hAnsi="Century Schoolbook"/>
@@ -1532,11 +1541,110 @@
     </w:p>
     <w:p>
       <w:pPr>
+        <w:ind w:firstLine="708"/>
         <w:jc w:val="both"/>
         <w:rPr>
           <w:rFonts w:ascii="Century Schoolbook" w:hAnsi="Century Schoolbook"/>
         </w:rPr>
       </w:pPr>
+      <w:r>
+        <w:rPr>
+          <w:rFonts w:ascii="Century Schoolbook" w:hAnsi="Century Schoolbook"/>
+        </w:rPr>
+        <w:lastRenderedPageBreak/>
+        <w:t xml:space="preserve">Vamos agora aprofundar o conceito de </w:t>
+      </w:r>
+      <w:r>
+        <w:rPr>
+          <w:rFonts w:ascii="Century Schoolbook" w:hAnsi="Century Schoolbook"/>
+          <w:b/>
+        </w:rPr>
+        <w:t>Intérprete</w:t>
+      </w:r>
+      <w:r>
+        <w:rPr>
+          <w:rFonts w:ascii="Century Schoolbook" w:hAnsi="Century Schoolbook"/>
+        </w:rPr>
+        <w:t xml:space="preserve">, cuja estrutura é composta por um nome, verificado, que se trata de um booleano ativado para artistas que verificam o seu perfil, foto de perfil, foto de capa e biografia. Um </w:t>
+      </w:r>
+      <w:r>
+        <w:rPr>
+          <w:rFonts w:ascii="Century Schoolbook" w:hAnsi="Century Schoolbook"/>
+          <w:b/>
+        </w:rPr>
+        <w:t>Intérprete</w:t>
+      </w:r>
+      <w:r>
+        <w:rPr>
+          <w:rFonts w:ascii="Century Schoolbook" w:hAnsi="Century Schoolbook"/>
+          <w:b/>
+        </w:rPr>
+        <w:t xml:space="preserve"> </w:t>
+      </w:r>
+      <w:r>
+        <w:rPr>
+          <w:rFonts w:ascii="Century Schoolbook" w:hAnsi="Century Schoolbook"/>
+        </w:rPr>
+        <w:t xml:space="preserve">poderá ter, ou não, </w:t>
+      </w:r>
+      <w:r>
+        <w:rPr>
+          <w:rFonts w:ascii="Century Schoolbook" w:hAnsi="Century Schoolbook"/>
+          <w:b/>
+        </w:rPr>
+        <w:t>Concertos</w:t>
+      </w:r>
+      <w:r>
+        <w:rPr>
+          <w:rFonts w:ascii="Century Schoolbook" w:hAnsi="Century Schoolbook"/>
+        </w:rPr>
+        <w:t xml:space="preserve"> agendados, cada um destes é constituído por uma data, e realiza-se num único </w:t>
+      </w:r>
+      <w:r>
+        <w:rPr>
+          <w:rFonts w:ascii="Century Schoolbook" w:hAnsi="Century Schoolbook"/>
+          <w:b/>
+        </w:rPr>
+        <w:t>Local</w:t>
+      </w:r>
+      <w:r>
+        <w:rPr>
+          <w:rFonts w:ascii="Century Schoolbook" w:hAnsi="Century Schoolbook"/>
+        </w:rPr>
+        <w:t xml:space="preserve">, não esquecer que um </w:t>
+      </w:r>
+      <w:r>
+        <w:rPr>
+          <w:rFonts w:ascii="Century Schoolbook" w:hAnsi="Century Schoolbook"/>
+          <w:b/>
+        </w:rPr>
+        <w:t>Local</w:t>
+      </w:r>
+      <w:r>
+        <w:rPr>
+          <w:rFonts w:ascii="Century Schoolbook" w:hAnsi="Century Schoolbook"/>
+        </w:rPr>
+        <w:t xml:space="preserve">, </w:t>
+      </w:r>
+      <w:r>
+        <w:rPr>
+          <w:rFonts w:ascii="Century Schoolbook" w:hAnsi="Century Schoolbook"/>
+        </w:rPr>
+        <w:t xml:space="preserve">que é composto por uma cidade e país, pode ter mais que um </w:t>
+      </w:r>
+      <w:r>
+        <w:rPr>
+          <w:rFonts w:ascii="Century Schoolbook" w:hAnsi="Century Schoolbook"/>
+          <w:b/>
+        </w:rPr>
+        <w:t>Concerto</w:t>
+      </w:r>
+      <w:r>
+        <w:rPr>
+          <w:rFonts w:ascii="Century Schoolbook" w:hAnsi="Century Schoolbook"/>
+        </w:rPr>
+        <w:t xml:space="preserve"> associado.</w:t>
+      </w:r>
     </w:p>
     <w:p>
       <w:pPr>
@@ -1548,9 +1656,74 @@
       <w:r>
         <w:rPr>
           <w:rFonts w:ascii="Century Schoolbook" w:hAnsi="Century Schoolbook"/>
-          <w:highlight w:val="yellow"/>
-        </w:rPr>
-        <w:t>JULIETA</w:t>
+        </w:rPr>
+        <w:tab/>
+        <w:t xml:space="preserve">Por último, o sistema gera uma lista ordenada das músicas mais ouvidas num dado </w:t>
+      </w:r>
+      <w:r>
+        <w:rPr>
+          <w:rFonts w:ascii="Century Schoolbook" w:hAnsi="Century Schoolbook"/>
+          <w:b/>
+        </w:rPr>
+        <w:t>Local</w:t>
+      </w:r>
+      <w:r>
+        <w:rPr>
+          <w:rFonts w:ascii="Century Schoolbook" w:hAnsi="Century Schoolbook"/>
+        </w:rPr>
+        <w:t xml:space="preserve">, o </w:t>
+      </w:r>
+      <w:r>
+        <w:rPr>
+          <w:rFonts w:ascii="Century Schoolbook" w:hAnsi="Century Schoolbook"/>
+          <w:b/>
+        </w:rPr>
+        <w:t>Top</w:t>
+      </w:r>
+      <w:r>
+        <w:rPr>
+          <w:rFonts w:ascii="Century Schoolbook" w:hAnsi="Century Schoolbook"/>
+        </w:rPr>
+        <w:t xml:space="preserve"> de músicas, no qual cada uma terá uma posição, ou seja, uma classificação entre todas as outras presentes no mesmo. Assim, associamos </w:t>
+      </w:r>
+      <w:r>
+        <w:rPr>
+          <w:rFonts w:ascii="Century Schoolbook" w:hAnsi="Century Schoolbook"/>
+          <w:b/>
+        </w:rPr>
+        <w:t>Local</w:t>
+      </w:r>
+      <w:r>
+        <w:rPr>
+          <w:rFonts w:ascii="Century Schoolbook" w:hAnsi="Century Schoolbook"/>
+        </w:rPr>
+        <w:t xml:space="preserve"> e </w:t>
+      </w:r>
+      <w:r>
+        <w:rPr>
+          <w:rFonts w:ascii="Century Schoolbook" w:hAnsi="Century Schoolbook"/>
+          <w:b/>
+        </w:rPr>
+        <w:t>Música</w:t>
+      </w:r>
+      <w:r>
+        <w:rPr>
+          <w:rFonts w:ascii="Century Schoolbook" w:hAnsi="Century Schoolbook"/>
+        </w:rPr>
+        <w:t xml:space="preserve">, a partir de </w:t>
+      </w:r>
+      <w:r>
+        <w:rPr>
+          <w:rFonts w:ascii="Century Schoolbook" w:hAnsi="Century Schoolbook"/>
+          <w:b/>
+        </w:rPr>
+        <w:t>Top</w:t>
+      </w:r>
+      <w:r>
+        <w:rPr>
+          <w:rFonts w:ascii="Century Schoolbook" w:hAnsi="Century Schoolbook"/>
+        </w:rPr>
+        <w:t>.</w:t>
       </w:r>
     </w:p>
     <w:p>
@@ -1560,193 +1733,6 @@
           <w:rFonts w:ascii="Century Schoolbook" w:hAnsi="Century Schoolbook"/>
         </w:rPr>
       </w:pPr>
-      <w:r>
-        <w:rPr>
-          <w:rFonts w:ascii="Century Schoolbook" w:hAnsi="Century Schoolbook"/>
-        </w:rPr>
-        <w:t>Nesta plataforma, c</w:t>
-      </w:r>
-      <w:r>
-        <w:rPr>
-          <w:rFonts w:ascii="Century Schoolbook" w:hAnsi="Century Schoolbook"/>
-        </w:rPr>
-        <w:t xml:space="preserve">ada </w:t>
-      </w:r>
-      <w:r>
-        <w:rPr>
-          <w:rFonts w:ascii="Century Schoolbook" w:hAnsi="Century Schoolbook"/>
-          <w:b/>
-        </w:rPr>
-        <w:t>U</w:t>
-      </w:r>
-      <w:r>
-        <w:rPr>
-          <w:rFonts w:ascii="Century Schoolbook" w:hAnsi="Century Schoolbook"/>
-          <w:b/>
-        </w:rPr>
-        <w:t>tilizador</w:t>
-      </w:r>
-      <w:r>
-        <w:rPr>
-          <w:rFonts w:ascii="Century Schoolbook" w:hAnsi="Century Schoolbook"/>
-        </w:rPr>
-        <w:t xml:space="preserve"> pode seguir e ser seguido por v</w:t>
-      </w:r>
-      <w:r>
-        <w:rPr>
-          <w:rFonts w:ascii="Century Schoolbook" w:hAnsi="Century Schoolbook"/>
-        </w:rPr>
-        <w:t xml:space="preserve">ários utilizadores, sendo que </w:t>
-      </w:r>
-      <w:r>
-        <w:rPr>
-          <w:rFonts w:ascii="Century Schoolbook" w:hAnsi="Century Schoolbook"/>
-        </w:rPr>
-        <w:t>podem</w:t>
-      </w:r>
-      <w:r>
-        <w:rPr>
-          <w:rFonts w:ascii="Century Schoolbook" w:hAnsi="Century Schoolbook"/>
-        </w:rPr>
-        <w:t xml:space="preserve"> </w:t>
-      </w:r>
-      <w:r>
-        <w:rPr>
-          <w:rFonts w:ascii="Century Schoolbook" w:hAnsi="Century Schoolbook"/>
-        </w:rPr>
-        <w:t>trocar</w:t>
-      </w:r>
-      <w:r>
-        <w:rPr>
-          <w:rFonts w:ascii="Century Schoolbook" w:hAnsi="Century Schoolbook"/>
-        </w:rPr>
-        <w:t xml:space="preserve"> </w:t>
-      </w:r>
-      <w:r>
-        <w:rPr>
-          <w:rFonts w:ascii="Century Schoolbook" w:hAnsi="Century Schoolbook"/>
-          <w:b/>
-        </w:rPr>
-        <w:t xml:space="preserve">Mensagens </w:t>
-      </w:r>
-      <w:r>
-        <w:rPr>
-          <w:rFonts w:ascii="Century Schoolbook" w:hAnsi="Century Schoolbook"/>
-        </w:rPr>
-        <w:t>entre</w:t>
-      </w:r>
-      <w:r>
-        <w:rPr>
-          <w:rFonts w:ascii="Century Schoolbook" w:hAnsi="Century Schoolbook"/>
-        </w:rPr>
-        <w:t xml:space="preserve"> si.</w:t>
-      </w:r>
-      <w:r>
-        <w:rPr>
-          <w:rFonts w:ascii="Century Schoolbook" w:hAnsi="Century Schoolbook"/>
-        </w:rPr>
-        <w:t xml:space="preserve"> </w:t>
-      </w:r>
-      <w:r>
-        <w:rPr>
-          <w:rFonts w:ascii="Century Schoolbook" w:hAnsi="Century Schoolbook"/>
-        </w:rPr>
-        <w:t xml:space="preserve"> </w:t>
-      </w:r>
-      <w:r>
-        <w:rPr>
-          <w:rFonts w:ascii="Century Schoolbook" w:hAnsi="Century Schoolbook"/>
-        </w:rPr>
-        <w:t>Caso o usuário deseje ser um</w:t>
-      </w:r>
-      <w:r>
-        <w:rPr>
-          <w:rFonts w:ascii="Century Schoolbook" w:hAnsi="Century Schoolbook"/>
-        </w:rPr>
-        <w:t xml:space="preserve"> </w:t>
-      </w:r>
-      <w:r>
-        <w:rPr>
-          <w:rFonts w:ascii="Century Schoolbook" w:hAnsi="Century Schoolbook"/>
-          <w:b/>
-        </w:rPr>
-        <w:t>Utilizador Premium</w:t>
-      </w:r>
-      <w:r>
-        <w:rPr>
-          <w:rFonts w:ascii="Century Schoolbook" w:hAnsi="Century Schoolbook"/>
-        </w:rPr>
-        <w:t xml:space="preserve"> tem que pagar uma mensalidade para disfrutar de um serviço sem anúncios</w:t>
-      </w:r>
-      <w:r>
-        <w:rPr>
-          <w:rFonts w:ascii="Century Schoolbook" w:hAnsi="Century Schoolbook"/>
-        </w:rPr>
-        <w:t xml:space="preserve"> e com a possibilidade de descarregar músicas</w:t>
-      </w:r>
-      <w:r>
-        <w:rPr>
-          <w:rFonts w:ascii="Century Schoolbook" w:hAnsi="Century Schoolbook"/>
-        </w:rPr>
-        <w:t xml:space="preserve">. </w:t>
-      </w:r>
-      <w:r>
-        <w:rPr>
-          <w:rFonts w:ascii="Century Schoolbook" w:hAnsi="Century Schoolbook"/>
-        </w:rPr>
-        <w:t xml:space="preserve">Cada </w:t>
-      </w:r>
-      <w:r>
-        <w:rPr>
-          <w:rFonts w:ascii="Century Schoolbook" w:hAnsi="Century Schoolbook"/>
-          <w:b/>
-        </w:rPr>
-        <w:t>U</w:t>
-      </w:r>
-      <w:r>
-        <w:rPr>
-          <w:rFonts w:ascii="Century Schoolbook" w:hAnsi="Century Schoolbook"/>
-          <w:b/>
-        </w:rPr>
-        <w:t>tilizador</w:t>
-      </w:r>
-      <w:r>
-        <w:rPr>
-          <w:rFonts w:ascii="Century Schoolbook" w:hAnsi="Century Schoolbook"/>
-        </w:rPr>
-        <w:t xml:space="preserve"> pode ter associado diferentes tipo</w:t>
-      </w:r>
-      <w:r>
-        <w:rPr>
-          <w:rFonts w:ascii="Century Schoolbook" w:hAnsi="Century Schoolbook"/>
-        </w:rPr>
-        <w:t>s</w:t>
-      </w:r>
-      <w:r>
-        <w:rPr>
-          <w:rFonts w:ascii="Century Schoolbook" w:hAnsi="Century Schoolbook"/>
-        </w:rPr>
-        <w:t xml:space="preserve"> de </w:t>
-      </w:r>
-      <w:r>
-        <w:rPr>
-          <w:rFonts w:ascii="Century Schoolbook" w:hAnsi="Century Schoolbook"/>
-          <w:b/>
-        </w:rPr>
-        <w:t xml:space="preserve">Dispositivos </w:t>
-      </w:r>
-      <w:r>
-        <w:rPr>
-          <w:rFonts w:ascii="Century Schoolbook" w:hAnsi="Century Schoolbook"/>
-        </w:rPr>
-        <w:t>como telemóvel, computador ou tablet, sendo obrigatório ter pelo menos um.</w:t>
-      </w:r>
-      <w:r>
-        <w:rPr>
-          <w:rFonts w:ascii="Century Schoolbook" w:hAnsi="Century Schoolbook"/>
-        </w:rPr>
-        <w:t xml:space="preserve"> </w:t>
-      </w:r>
     </w:p>
     <w:p>
       <w:pPr>
@@ -1758,84 +1744,9 @@
       <w:r>
         <w:rPr>
           <w:rFonts w:ascii="Century Schoolbook" w:hAnsi="Century Schoolbook"/>
-        </w:rPr>
-        <w:t xml:space="preserve">Cada </w:t>
-      </w:r>
-      <w:r>
-        <w:rPr>
-          <w:rFonts w:ascii="Century Schoolbook" w:hAnsi="Century Schoolbook"/>
-          <w:b/>
-        </w:rPr>
-        <w:t>Playlist</w:t>
-      </w:r>
-      <w:r>
-        <w:rPr>
-          <w:rFonts w:ascii="Century Schoolbook" w:hAnsi="Century Schoolbook"/>
-        </w:rPr>
-        <w:t xml:space="preserve"> </w:t>
-      </w:r>
-      <w:r>
-        <w:rPr>
-          <w:rFonts w:ascii="Century Schoolbook" w:hAnsi="Century Schoolbook"/>
-        </w:rPr>
-        <w:t xml:space="preserve">é </w:t>
-      </w:r>
-      <w:r>
-        <w:rPr>
-          <w:rFonts w:ascii="Century Schoolbook" w:hAnsi="Century Schoolbook"/>
-        </w:rPr>
-        <w:t>criada por um</w:t>
-      </w:r>
-      <w:r>
-        <w:rPr>
-          <w:rFonts w:ascii="Century Schoolbook" w:hAnsi="Century Schoolbook"/>
-        </w:rPr>
-        <w:t xml:space="preserve"> </w:t>
-      </w:r>
-      <w:r>
-        <w:rPr>
-          <w:rFonts w:ascii="Century Schoolbook" w:hAnsi="Century Schoolbook"/>
-          <w:b/>
-        </w:rPr>
-        <w:t>U</w:t>
-      </w:r>
-      <w:r>
-        <w:rPr>
-          <w:rFonts w:ascii="Century Schoolbook" w:hAnsi="Century Schoolbook"/>
-          <w:b/>
-        </w:rPr>
-        <w:t>tilizador</w:t>
-      </w:r>
-      <w:r>
-        <w:rPr>
-          <w:rFonts w:ascii="Century Schoolbook" w:hAnsi="Century Schoolbook"/>
-        </w:rPr>
-        <w:t xml:space="preserve">, podendo </w:t>
-      </w:r>
-      <w:r>
-        <w:rPr>
-          <w:rFonts w:ascii="Century Schoolbook" w:hAnsi="Century Schoolbook"/>
-        </w:rPr>
-        <w:t xml:space="preserve">conter várias </w:t>
-      </w:r>
-      <w:r>
-        <w:rPr>
-          <w:rFonts w:ascii="Century Schoolbook" w:hAnsi="Century Schoolbook"/>
-          <w:b/>
-        </w:rPr>
-        <w:t>Músicas</w:t>
-      </w:r>
-      <w:r>
-        <w:rPr>
-          <w:rFonts w:ascii="Century Schoolbook" w:hAnsi="Century Schoolbook"/>
-        </w:rPr>
-        <w:t>, podendo tamb</w:t>
-      </w:r>
-      <w:r>
-        <w:rPr>
-          <w:rFonts w:ascii="Century Schoolbook" w:hAnsi="Century Schoolbook"/>
-        </w:rPr>
-        <w:t>ém estar vazia até o usuário decidir o contrário.</w:t>
+          <w:highlight w:val="yellow"/>
+        </w:rPr>
+        <w:t>JULIETA</w:t>
       </w:r>
     </w:p>
     <w:p>
@@ -1849,194 +1760,188 @@
         <w:rPr>
           <w:rFonts w:ascii="Century Schoolbook" w:hAnsi="Century Schoolbook"/>
         </w:rPr>
-        <w:t xml:space="preserve">Os utilizadores podem seguir os seus </w:t>
+        <w:t>Nesta plataforma, c</w:t>
+      </w:r>
+      <w:r>
+        <w:rPr>
+          <w:rFonts w:ascii="Century Schoolbook" w:hAnsi="Century Schoolbook"/>
+        </w:rPr>
+        <w:t xml:space="preserve">ada </w:t>
       </w:r>
       <w:r>
         <w:rPr>
           <w:rFonts w:ascii="Century Schoolbook" w:hAnsi="Century Schoolbook"/>
           <w:b/>
         </w:rPr>
-        <w:t>Intérpretes</w:t>
-      </w:r>
-      <w:r>
-        <w:rPr>
-          <w:rFonts w:ascii="Century Schoolbook" w:hAnsi="Century Schoolbook"/>
-        </w:rPr>
-        <w:t xml:space="preserve"> favoritos. Cada </w:t>
+        <w:t>U</w:t>
       </w:r>
       <w:r>
         <w:rPr>
           <w:rFonts w:ascii="Century Schoolbook" w:hAnsi="Century Schoolbook"/>
           <w:b/>
         </w:rPr>
-        <w:t>Intérprete</w:t>
-      </w:r>
-      <w:r>
-        <w:rPr>
-          <w:rFonts w:ascii="Century Schoolbook" w:hAnsi="Century Schoolbook"/>
-        </w:rPr>
-        <w:t xml:space="preserve"> tem vários </w:t>
+        <w:t>tilizador</w:t>
+      </w:r>
+      <w:r>
+        <w:rPr>
+          <w:rFonts w:ascii="Century Schoolbook" w:hAnsi="Century Schoolbook"/>
+        </w:rPr>
+        <w:t xml:space="preserve"> pode seguir e ser seguido por v</w:t>
+      </w:r>
+      <w:r>
+        <w:rPr>
+          <w:rFonts w:ascii="Century Schoolbook" w:hAnsi="Century Schoolbook"/>
+        </w:rPr>
+        <w:t xml:space="preserve">ários utilizadores, sendo que </w:t>
+      </w:r>
+      <w:r>
+        <w:rPr>
+          <w:rFonts w:ascii="Century Schoolbook" w:hAnsi="Century Schoolbook"/>
+        </w:rPr>
+        <w:t>podem</w:t>
+      </w:r>
+      <w:r>
+        <w:rPr>
+          <w:rFonts w:ascii="Century Schoolbook" w:hAnsi="Century Schoolbook"/>
+        </w:rPr>
+        <w:t xml:space="preserve"> </w:t>
+      </w:r>
+      <w:r>
+        <w:rPr>
+          <w:rFonts w:ascii="Century Schoolbook" w:hAnsi="Century Schoolbook"/>
+        </w:rPr>
+        <w:t>trocar</w:t>
+      </w:r>
+      <w:r>
+        <w:rPr>
+          <w:rFonts w:ascii="Century Schoolbook" w:hAnsi="Century Schoolbook"/>
+        </w:rPr>
+        <w:t xml:space="preserve"> </w:t>
       </w:r>
       <w:r>
         <w:rPr>
           <w:rFonts w:ascii="Century Schoolbook" w:hAnsi="Century Schoolbook"/>
           <w:b/>
         </w:rPr>
-        <w:t xml:space="preserve">Álbuns, </w:t>
-      </w:r>
-      <w:r>
-        <w:rPr>
-          <w:rFonts w:ascii="Century Schoolbook" w:hAnsi="Century Schoolbook"/>
-        </w:rPr>
-        <w:t>e estes</w:t>
-      </w:r>
-      <w:r>
-        <w:rPr>
-          <w:rFonts w:ascii="Century Schoolbook" w:hAnsi="Century Schoolbook"/>
-        </w:rPr>
-        <w:t xml:space="preserve"> cont</w:t>
-      </w:r>
-      <w:r>
-        <w:rPr>
-          <w:rFonts w:ascii="Century Schoolbook" w:hAnsi="Century Schoolbook"/>
-        </w:rPr>
-        <w:t>ê</w:t>
-      </w:r>
-      <w:r>
-        <w:rPr>
-          <w:rFonts w:ascii="Century Schoolbook" w:hAnsi="Century Schoolbook"/>
-        </w:rPr>
-        <w:t>m</w:t>
-      </w:r>
-      <w:r>
-        <w:rPr>
-          <w:rFonts w:ascii="Century Schoolbook" w:hAnsi="Century Schoolbook"/>
-        </w:rPr>
-        <w:t xml:space="preserve"> várias </w:t>
+        <w:t xml:space="preserve">Mensagens </w:t>
+      </w:r>
+      <w:r>
+        <w:rPr>
+          <w:rFonts w:ascii="Century Schoolbook" w:hAnsi="Century Schoolbook"/>
+        </w:rPr>
+        <w:t>entre</w:t>
+      </w:r>
+      <w:r>
+        <w:rPr>
+          <w:rFonts w:ascii="Century Schoolbook" w:hAnsi="Century Schoolbook"/>
+        </w:rPr>
+        <w:t xml:space="preserve"> si.</w:t>
+      </w:r>
+      <w:r>
+        <w:rPr>
+          <w:rFonts w:ascii="Century Schoolbook" w:hAnsi="Century Schoolbook"/>
+        </w:rPr>
+        <w:t xml:space="preserve"> </w:t>
+      </w:r>
+      <w:r>
+        <w:rPr>
+          <w:rFonts w:ascii="Century Schoolbook" w:hAnsi="Century Schoolbook"/>
+        </w:rPr>
+        <w:t xml:space="preserve"> </w:t>
+      </w:r>
+      <w:r>
+        <w:rPr>
+          <w:rFonts w:ascii="Century Schoolbook" w:hAnsi="Century Schoolbook"/>
+        </w:rPr>
+        <w:t>Caso o usuário deseje ser um</w:t>
+      </w:r>
+      <w:r>
+        <w:rPr>
+          <w:rFonts w:ascii="Century Schoolbook" w:hAnsi="Century Schoolbook"/>
+        </w:rPr>
+        <w:t xml:space="preserve"> </w:t>
       </w:r>
       <w:r>
         <w:rPr>
           <w:rFonts w:ascii="Century Schoolbook" w:hAnsi="Century Schoolbook"/>
           <w:b/>
         </w:rPr>
-        <w:t>Músicas</w:t>
-      </w:r>
-      <w:r>
-        <w:rPr>
-          <w:rFonts w:ascii="Century Schoolbook" w:hAnsi="Century Schoolbook"/>
-        </w:rPr>
-        <w:t xml:space="preserve">, cada uma com o seu índice nesse </w:t>
+        <w:t>Utilizador Premium</w:t>
+      </w:r>
+      <w:r>
+        <w:rPr>
+          <w:rFonts w:ascii="Century Schoolbook" w:hAnsi="Century Schoolbook"/>
+        </w:rPr>
+        <w:t xml:space="preserve"> tem que pagar uma mensalidade para disfrutar de um serviço sem anúncios</w:t>
+      </w:r>
+      <w:r>
+        <w:rPr>
+          <w:rFonts w:ascii="Century Schoolbook" w:hAnsi="Century Schoolbook"/>
+        </w:rPr>
+        <w:t xml:space="preserve"> e com a possibilidade de descarregar músicas</w:t>
+      </w:r>
+      <w:r>
+        <w:rPr>
+          <w:rFonts w:ascii="Century Schoolbook" w:hAnsi="Century Schoolbook"/>
+        </w:rPr>
+        <w:t xml:space="preserve">. </w:t>
+      </w:r>
+      <w:r>
+        <w:rPr>
+          <w:rFonts w:ascii="Century Schoolbook" w:hAnsi="Century Schoolbook"/>
+        </w:rPr>
+        <w:t xml:space="preserve">Cada </w:t>
       </w:r>
       <w:r>
         <w:rPr>
           <w:rFonts w:ascii="Century Schoolbook" w:hAnsi="Century Schoolbook"/>
           <w:b/>
         </w:rPr>
-        <w:t>Á</w:t>
+        <w:t>U</w:t>
       </w:r>
       <w:r>
         <w:rPr>
           <w:rFonts w:ascii="Century Schoolbook" w:hAnsi="Century Schoolbook"/>
           <w:b/>
         </w:rPr>
-        <w:t>lbum</w:t>
-      </w:r>
-      <w:r>
-        <w:rPr>
-          <w:rFonts w:ascii="Century Schoolbook" w:hAnsi="Century Schoolbook"/>
-        </w:rPr>
-        <w:t xml:space="preserve">. Há vários </w:t>
+        <w:t>tilizador</w:t>
+      </w:r>
+      <w:r>
+        <w:rPr>
+          <w:rFonts w:ascii="Century Schoolbook" w:hAnsi="Century Schoolbook"/>
+        </w:rPr>
+        <w:t xml:space="preserve"> pode ter associado diferentes tipo</w:t>
+      </w:r>
+      <w:r>
+        <w:rPr>
+          <w:rFonts w:ascii="Century Schoolbook" w:hAnsi="Century Schoolbook"/>
+        </w:rPr>
+        <w:t>s</w:t>
+      </w:r>
+      <w:r>
+        <w:rPr>
+          <w:rFonts w:ascii="Century Schoolbook" w:hAnsi="Century Schoolbook"/>
+        </w:rPr>
+        <w:t xml:space="preserve"> de </w:t>
       </w:r>
       <w:r>
         <w:rPr>
           <w:rFonts w:ascii="Century Schoolbook" w:hAnsi="Century Schoolbook"/>
           <w:b/>
         </w:rPr>
-        <w:t>T</w:t>
-      </w:r>
-      <w:r>
-        <w:rPr>
-          <w:rFonts w:ascii="Century Schoolbook" w:hAnsi="Century Schoolbook"/>
-          <w:b/>
-        </w:rPr>
-        <w:t xml:space="preserve">ipos de </w:t>
-      </w:r>
-      <w:r>
-        <w:rPr>
-          <w:rFonts w:ascii="Century Schoolbook" w:hAnsi="Century Schoolbook"/>
-          <w:b/>
-        </w:rPr>
-        <w:t>Á</w:t>
-      </w:r>
-      <w:r>
-        <w:rPr>
-          <w:rFonts w:ascii="Century Schoolbook" w:hAnsi="Century Schoolbook"/>
-          <w:b/>
-        </w:rPr>
-        <w:t>lbum</w:t>
-      </w:r>
-      <w:r>
-        <w:rPr>
-          <w:rFonts w:ascii="Century Schoolbook" w:hAnsi="Century Schoolbook"/>
-        </w:rPr>
-        <w:t>, como ao vivo, coletânea, estúdio</w:t>
-      </w:r>
-      <w:r>
-        <w:rPr>
-          <w:rFonts w:ascii="Century Schoolbook" w:hAnsi="Century Schoolbook"/>
-        </w:rPr>
-        <w:t xml:space="preserve"> e </w:t>
-      </w:r>
-      <w:r>
-        <w:rPr>
-          <w:rFonts w:ascii="Century Schoolbook" w:hAnsi="Century Schoolbook"/>
-        </w:rPr>
-        <w:t>single.</w:t>
-      </w:r>
-      <w:r>
-        <w:rPr>
-          <w:rFonts w:ascii="Century Schoolbook" w:hAnsi="Century Schoolbook"/>
-        </w:rPr>
-        <w:t xml:space="preserve"> O serviço disponibiliza também informação sobre os </w:t>
-      </w:r>
-      <w:r>
-        <w:rPr>
-          <w:rFonts w:ascii="Century Schoolbook" w:hAnsi="Century Schoolbook"/>
-          <w:b/>
-        </w:rPr>
-        <w:t>Concertos</w:t>
-      </w:r>
-      <w:r>
-        <w:rPr>
-          <w:rFonts w:ascii="Century Schoolbook" w:hAnsi="Century Schoolbook"/>
-          <w:b/>
+        <w:t xml:space="preserve">Dispositivos </w:t>
+      </w:r>
+      <w:r>
+        <w:rPr>
+          <w:rFonts w:ascii="Century Schoolbook" w:hAnsi="Century Schoolbook"/>
+        </w:rPr>
+        <w:t>como telemóvel, computador ou tablet, sendo obrigatório ter pelo menos um.</w:t>
+      </w:r>
+      <w:r>
+        <w:rPr>
+          <w:rFonts w:ascii="Century Schoolbook" w:hAnsi="Century Schoolbook"/>
         </w:rPr>
         <w:t xml:space="preserve"> </w:t>
-      </w:r>
-      <w:r>
-        <w:rPr>
-          <w:rFonts w:ascii="Century Schoolbook" w:hAnsi="Century Schoolbook"/>
-        </w:rPr>
-        <w:t>agendados</w:t>
-      </w:r>
-      <w:r>
-        <w:rPr>
-          <w:rFonts w:ascii="Century Schoolbook" w:hAnsi="Century Schoolbook"/>
-        </w:rPr>
-        <w:t xml:space="preserve"> de cada intérprete e o seu </w:t>
-      </w:r>
-      <w:r>
-        <w:rPr>
-          <w:rFonts w:ascii="Century Schoolbook" w:hAnsi="Century Schoolbook"/>
-          <w:b/>
-        </w:rPr>
-        <w:t>Local</w:t>
-      </w:r>
-      <w:r>
-        <w:rPr>
-          <w:rFonts w:ascii="Century Schoolbook" w:hAnsi="Century Schoolbook"/>
-        </w:rPr>
-        <w:t>.</w:t>
       </w:r>
     </w:p>
     <w:p>
@@ -2044,40 +1949,89 @@
         <w:jc w:val="both"/>
         <w:rPr>
           <w:rFonts w:ascii="Century Schoolbook" w:hAnsi="Century Schoolbook"/>
+        </w:rPr>
+      </w:pPr>
+      <w:r>
+        <w:rPr>
+          <w:rFonts w:ascii="Century Schoolbook" w:hAnsi="Century Schoolbook"/>
+        </w:rPr>
+        <w:t xml:space="preserve">Cada </w:t>
+      </w:r>
+      <w:r>
+        <w:rPr>
+          <w:rFonts w:ascii="Century Schoolbook" w:hAnsi="Century Schoolbook"/>
           <w:b/>
         </w:rPr>
-      </w:pPr>
-      <w:r>
-        <w:rPr>
-          <w:rFonts w:ascii="Century Schoolbook" w:hAnsi="Century Schoolbook"/>
-        </w:rPr>
-        <w:t>Por ú</w:t>
-      </w:r>
-      <w:r>
-        <w:rPr>
-          <w:rFonts w:ascii="Century Schoolbook" w:hAnsi="Century Schoolbook"/>
-        </w:rPr>
-        <w:t>ltimo, o sistema gera uma lista ordenada (</w:t>
+        <w:t>Playlist</w:t>
+      </w:r>
+      <w:r>
+        <w:rPr>
+          <w:rFonts w:ascii="Century Schoolbook" w:hAnsi="Century Schoolbook"/>
+        </w:rPr>
+        <w:t xml:space="preserve"> </w:t>
+      </w:r>
+      <w:r>
+        <w:rPr>
+          <w:rFonts w:ascii="Century Schoolbook" w:hAnsi="Century Schoolbook"/>
+        </w:rPr>
+        <w:t xml:space="preserve">é </w:t>
+      </w:r>
+      <w:r>
+        <w:rPr>
+          <w:rFonts w:ascii="Century Schoolbook" w:hAnsi="Century Schoolbook"/>
+        </w:rPr>
+        <w:t>criada por um</w:t>
+      </w:r>
+      <w:r>
+        <w:rPr>
+          <w:rFonts w:ascii="Century Schoolbook" w:hAnsi="Century Schoolbook"/>
+        </w:rPr>
+        <w:t xml:space="preserve"> </w:t>
       </w:r>
       <w:r>
         <w:rPr>
           <w:rFonts w:ascii="Century Schoolbook" w:hAnsi="Century Schoolbook"/>
           <w:b/>
         </w:rPr>
-        <w:t>Top</w:t>
-      </w:r>
-      <w:r>
-        <w:rPr>
-          <w:rFonts w:ascii="Century Schoolbook" w:hAnsi="Century Schoolbook"/>
-        </w:rPr>
-        <w:t xml:space="preserve">) das músicas mais ouvidas em cada </w:t>
+        <w:t>U</w:t>
       </w:r>
       <w:r>
         <w:rPr>
           <w:rFonts w:ascii="Century Schoolbook" w:hAnsi="Century Schoolbook"/>
           <w:b/>
         </w:rPr>
-        <w:t>Local.</w:t>
+        <w:t>tilizador</w:t>
+      </w:r>
+      <w:r>
+        <w:rPr>
+          <w:rFonts w:ascii="Century Schoolbook" w:hAnsi="Century Schoolbook"/>
+        </w:rPr>
+        <w:t xml:space="preserve">, podendo </w:t>
+      </w:r>
+      <w:r>
+        <w:rPr>
+          <w:rFonts w:ascii="Century Schoolbook" w:hAnsi="Century Schoolbook"/>
+        </w:rPr>
+        <w:t xml:space="preserve">conter várias </w:t>
+      </w:r>
+      <w:r>
+        <w:rPr>
+          <w:rFonts w:ascii="Century Schoolbook" w:hAnsi="Century Schoolbook"/>
+          <w:b/>
+        </w:rPr>
+        <w:t>Músicas</w:t>
+      </w:r>
+      <w:r>
+        <w:rPr>
+          <w:rFonts w:ascii="Century Schoolbook" w:hAnsi="Century Schoolbook"/>
+        </w:rPr>
+        <w:t>, podendo tamb</w:t>
+      </w:r>
+      <w:r>
+        <w:rPr>
+          <w:rFonts w:ascii="Century Schoolbook" w:hAnsi="Century Schoolbook"/>
+        </w:rPr>
+        <w:t>ém estar vazia até o usuário decidir o contrário.</w:t>
       </w:r>
     </w:p>
     <w:p>
@@ -2085,34 +2039,247 @@
         <w:jc w:val="both"/>
         <w:rPr>
           <w:rFonts w:ascii="Century Schoolbook" w:hAnsi="Century Schoolbook"/>
+        </w:rPr>
+      </w:pPr>
+      <w:r>
+        <w:rPr>
+          <w:rFonts w:ascii="Century Schoolbook" w:hAnsi="Century Schoolbook"/>
+        </w:rPr>
+        <w:t xml:space="preserve">Os utilizadores podem seguir os seus </w:t>
+      </w:r>
+      <w:r>
+        <w:rPr>
+          <w:rFonts w:ascii="Century Schoolbook" w:hAnsi="Century Schoolbook"/>
           <w:b/>
         </w:rPr>
-      </w:pPr>
+        <w:t>Intérpretes</w:t>
+      </w:r>
+      <w:r>
+        <w:rPr>
+          <w:rFonts w:ascii="Century Schoolbook" w:hAnsi="Century Schoolbook"/>
+        </w:rPr>
+        <w:t xml:space="preserve"> favoritos. Cada </w:t>
+      </w:r>
+      <w:r>
+        <w:rPr>
+          <w:rFonts w:ascii="Century Schoolbook" w:hAnsi="Century Schoolbook"/>
+          <w:b/>
+        </w:rPr>
+        <w:t>Intérprete</w:t>
+      </w:r>
+      <w:r>
+        <w:rPr>
+          <w:rFonts w:ascii="Century Schoolbook" w:hAnsi="Century Schoolbook"/>
+        </w:rPr>
+        <w:t xml:space="preserve"> tem vários </w:t>
+      </w:r>
+      <w:r>
+        <w:rPr>
+          <w:rFonts w:ascii="Century Schoolbook" w:hAnsi="Century Schoolbook"/>
+          <w:b/>
+        </w:rPr>
+        <w:t xml:space="preserve">Álbuns, </w:t>
+      </w:r>
+      <w:r>
+        <w:rPr>
+          <w:rFonts w:ascii="Century Schoolbook" w:hAnsi="Century Schoolbook"/>
+        </w:rPr>
+        <w:t>e estes</w:t>
+      </w:r>
+      <w:r>
+        <w:rPr>
+          <w:rFonts w:ascii="Century Schoolbook" w:hAnsi="Century Schoolbook"/>
+        </w:rPr>
+        <w:t xml:space="preserve"> cont</w:t>
+      </w:r>
+      <w:r>
+        <w:rPr>
+          <w:rFonts w:ascii="Century Schoolbook" w:hAnsi="Century Schoolbook"/>
+        </w:rPr>
+        <w:t>ê</w:t>
+      </w:r>
+      <w:r>
+        <w:rPr>
+          <w:rFonts w:ascii="Century Schoolbook" w:hAnsi="Century Schoolbook"/>
+        </w:rPr>
+        <w:t>m</w:t>
+      </w:r>
+      <w:r>
+        <w:rPr>
+          <w:rFonts w:ascii="Century Schoolbook" w:hAnsi="Century Schoolbook"/>
+        </w:rPr>
+        <w:t xml:space="preserve"> várias </w:t>
+      </w:r>
+      <w:r>
+        <w:rPr>
+          <w:rFonts w:ascii="Century Schoolbook" w:hAnsi="Century Schoolbook"/>
+          <w:b/>
+        </w:rPr>
+        <w:t>Músicas</w:t>
+      </w:r>
+      <w:r>
+        <w:rPr>
+          <w:rFonts w:ascii="Century Schoolbook" w:hAnsi="Century Schoolbook"/>
+        </w:rPr>
+        <w:t xml:space="preserve">, cada uma com o seu índice nesse </w:t>
+      </w:r>
+      <w:r>
+        <w:rPr>
+          <w:rFonts w:ascii="Century Schoolbook" w:hAnsi="Century Schoolbook"/>
+          <w:b/>
+        </w:rPr>
+        <w:t>Á</w:t>
+      </w:r>
+      <w:r>
+        <w:rPr>
+          <w:rFonts w:ascii="Century Schoolbook" w:hAnsi="Century Schoolbook"/>
+          <w:b/>
+        </w:rPr>
+        <w:t>lbum</w:t>
+      </w:r>
+      <w:r>
+        <w:rPr>
+          <w:rFonts w:ascii="Century Schoolbook" w:hAnsi="Century Schoolbook"/>
+        </w:rPr>
+        <w:t xml:space="preserve">. Há vários </w:t>
+      </w:r>
+      <w:r>
+        <w:rPr>
+          <w:rFonts w:ascii="Century Schoolbook" w:hAnsi="Century Schoolbook"/>
+          <w:b/>
+        </w:rPr>
+        <w:t>T</w:t>
+      </w:r>
+      <w:r>
+        <w:rPr>
+          <w:rFonts w:ascii="Century Schoolbook" w:hAnsi="Century Schoolbook"/>
+          <w:b/>
+        </w:rPr>
+        <w:t xml:space="preserve">ipos de </w:t>
+      </w:r>
+      <w:r>
+        <w:rPr>
+          <w:rFonts w:ascii="Century Schoolbook" w:hAnsi="Century Schoolbook"/>
+          <w:b/>
+        </w:rPr>
+        <w:t>Á</w:t>
+      </w:r>
+      <w:r>
+        <w:rPr>
+          <w:rFonts w:ascii="Century Schoolbook" w:hAnsi="Century Schoolbook"/>
+          <w:b/>
+        </w:rPr>
+        <w:t>lbum</w:t>
+      </w:r>
+      <w:r>
+        <w:rPr>
+          <w:rFonts w:ascii="Century Schoolbook" w:hAnsi="Century Schoolbook"/>
+        </w:rPr>
+        <w:t>, como ao vivo, coletânea, estúdio</w:t>
+      </w:r>
+      <w:r>
+        <w:rPr>
+          <w:rFonts w:ascii="Century Schoolbook" w:hAnsi="Century Schoolbook"/>
+        </w:rPr>
+        <w:t xml:space="preserve"> e </w:t>
+      </w:r>
+      <w:r>
+        <w:rPr>
+          <w:rFonts w:ascii="Century Schoolbook" w:hAnsi="Century Schoolbook"/>
+        </w:rPr>
+        <w:t>single.</w:t>
+      </w:r>
+      <w:r>
+        <w:rPr>
+          <w:rFonts w:ascii="Century Schoolbook" w:hAnsi="Century Schoolbook"/>
+        </w:rPr>
+        <w:t xml:space="preserve"> O serviço disponibiliza também informação sobre os </w:t>
+      </w:r>
+      <w:r>
+        <w:rPr>
+          <w:rFonts w:ascii="Century Schoolbook" w:hAnsi="Century Schoolbook"/>
+          <w:b/>
+        </w:rPr>
+        <w:t>Concertos</w:t>
+      </w:r>
+      <w:r>
+        <w:rPr>
+          <w:rFonts w:ascii="Century Schoolbook" w:hAnsi="Century Schoolbook"/>
+          <w:b/>
+        </w:rPr>
+        <w:t xml:space="preserve"> </w:t>
+      </w:r>
+      <w:r>
+        <w:rPr>
+          <w:rFonts w:ascii="Century Schoolbook" w:hAnsi="Century Schoolbook"/>
+        </w:rPr>
+        <w:t>agendados</w:t>
+      </w:r>
+      <w:r>
+        <w:rPr>
+          <w:rFonts w:ascii="Century Schoolbook" w:hAnsi="Century Schoolbook"/>
+        </w:rPr>
+        <w:t xml:space="preserve"> de cada intérprete e o seu </w:t>
+      </w:r>
+      <w:r>
+        <w:rPr>
+          <w:rFonts w:ascii="Century Schoolbook" w:hAnsi="Century Schoolbook"/>
+          <w:b/>
+        </w:rPr>
+        <w:t>Local</w:t>
+      </w:r>
+      <w:r>
+        <w:rPr>
+          <w:rFonts w:ascii="Century Schoolbook" w:hAnsi="Century Schoolbook"/>
+        </w:rPr>
+        <w:t>.</w:t>
+      </w:r>
     </w:p>
     <w:p>
       <w:pPr>
         <w:jc w:val="both"/>
         <w:rPr>
           <w:rFonts w:ascii="Century Schoolbook" w:hAnsi="Century Schoolbook"/>
-        </w:rPr>
-      </w:pPr>
-      <w:r>
-        <w:rPr>
-          <w:rFonts w:ascii="Century Schoolbook" w:hAnsi="Century Schoolbook"/>
           <w:b/>
-          <w:highlight w:val="yellow"/>
-        </w:rPr>
-        <w:t xml:space="preserve">INTERPRETE, </w:t>
-      </w:r>
-      <w:bookmarkStart w:id="0" w:name="_GoBack"/>
-      <w:bookmarkEnd w:id="0"/>
+        </w:rPr>
+      </w:pPr>
+      <w:r>
+        <w:rPr>
+          <w:rFonts w:ascii="Century Schoolbook" w:hAnsi="Century Schoolbook"/>
+        </w:rPr>
+        <w:t>Por ú</w:t>
+      </w:r>
+      <w:r>
+        <w:rPr>
+          <w:rFonts w:ascii="Century Schoolbook" w:hAnsi="Century Schoolbook"/>
+        </w:rPr>
+        <w:t>ltimo, o sistema gera uma lista ordenada (</w:t>
+      </w:r>
       <w:r>
         <w:rPr>
           <w:rFonts w:ascii="Century Schoolbook" w:hAnsi="Century Schoolbook"/>
           <w:b/>
-          <w:highlight w:val="yellow"/>
-        </w:rPr>
-        <w:t>CONCERTO, LOCAL, RELACAO TOP</w:t>
+        </w:rPr>
+        <w:t>Top</w:t>
+      </w:r>
+      <w:r>
+        <w:rPr>
+          <w:rFonts w:ascii="Century Schoolbook" w:hAnsi="Century Schoolbook"/>
+        </w:rPr>
+        <w:t xml:space="preserve">) das músicas mais ouvidas em cada </w:t>
+      </w:r>
+      <w:r>
+        <w:rPr>
+          <w:rFonts w:ascii="Century Schoolbook" w:hAnsi="Century Schoolbook"/>
+          <w:b/>
+        </w:rPr>
+        <w:t>Local.</w:t>
+      </w:r>
+      <w:r>
+        <w:rPr>
+          <w:rFonts w:ascii="Century Schoolbook" w:hAnsi="Century Schoolbook"/>
+        </w:rPr>
+        <w:tab/>
       </w:r>
     </w:p>
     <w:p/>
@@ -2301,6 +2468,7 @@
                               </w:numPr>
                               <w:rPr>
                                 <w:rFonts w:ascii="Century Schoolbook" w:hAnsi="Century Schoolbook"/>
+                                <w:i/>
                                 <w:sz w:val="24"/>
                               </w:rPr>
                             </w:pPr>
@@ -2308,6 +2476,7 @@
                             <w:r>
                               <w:rPr>
                                 <w:rFonts w:ascii="Century Schoolbook" w:hAnsi="Century Schoolbook"/>
+                                <w:i/>
                                 <w:sz w:val="24"/>
                               </w:rPr>
                               <w:t>Username</w:t>
@@ -2323,12 +2492,14 @@
                               </w:numPr>
                               <w:rPr>
                                 <w:rFonts w:ascii="Century Schoolbook" w:hAnsi="Century Schoolbook"/>
+                                <w:i/>
                                 <w:sz w:val="24"/>
                               </w:rPr>
                             </w:pPr>
                             <w:r>
                               <w:rPr>
                                 <w:rFonts w:ascii="Century Schoolbook" w:hAnsi="Century Schoolbook"/>
+                                <w:i/>
                                 <w:sz w:val="24"/>
                               </w:rPr>
                               <w:t>Password</w:t>
@@ -2389,6 +2560,7 @@
                             <w:r>
                               <w:rPr>
                                 <w:rFonts w:ascii="Century Schoolbook" w:hAnsi="Century Schoolbook"/>
+                                <w:i/>
                                 <w:sz w:val="24"/>
                               </w:rPr>
                               <w:t>E-Mail</w:t>
@@ -2810,6 +2982,7 @@
                         </w:numPr>
                         <w:rPr>
                           <w:rFonts w:ascii="Century Schoolbook" w:hAnsi="Century Schoolbook"/>
+                          <w:i/>
                           <w:sz w:val="24"/>
                         </w:rPr>
                       </w:pPr>
@@ -2817,6 +2990,7 @@
                       <w:r>
                         <w:rPr>
                           <w:rFonts w:ascii="Century Schoolbook" w:hAnsi="Century Schoolbook"/>
+                          <w:i/>
                           <w:sz w:val="24"/>
                         </w:rPr>
                         <w:t>Username</w:t>
@@ -2832,12 +3006,14 @@
                         </w:numPr>
                         <w:rPr>
                           <w:rFonts w:ascii="Century Schoolbook" w:hAnsi="Century Schoolbook"/>
+                          <w:i/>
                           <w:sz w:val="24"/>
                         </w:rPr>
                       </w:pPr>
                       <w:r>
                         <w:rPr>
                           <w:rFonts w:ascii="Century Schoolbook" w:hAnsi="Century Schoolbook"/>
+                          <w:i/>
                           <w:sz w:val="24"/>
                         </w:rPr>
                         <w:t>Password</w:t>
@@ -2898,6 +3074,7 @@
                       <w:r>
                         <w:rPr>
                           <w:rFonts w:ascii="Century Schoolbook" w:hAnsi="Century Schoolbook"/>
+                          <w:i/>
                           <w:sz w:val="24"/>
                         </w:rPr>
                         <w:t>E-Mail</w:t>
@@ -4418,7 +4595,15 @@
     </w:p>
     <w:p/>
     <w:p>
-      <w:r>
+      <w:pPr>
+        <w:rPr>
+          <w:i/>
+        </w:rPr>
+      </w:pPr>
+      <w:r>
+        <w:rPr>
+          <w:i/>
+        </w:rPr>
         <w:br w:type="page"/>
       </w:r>
     </w:p>
@@ -4428,7 +4613,810 @@
       </w:pPr>
       <w:r>
         <w:lastRenderedPageBreak/>
-        <w:t>Diagrama de Classes - UML</w:t>
+        <w:t xml:space="preserve">Diagrama de Classes </w:t>
+      </w:r>
+      <w:r>
+        <w:t>–</w:t>
+      </w:r>
+      <w:r>
+        <w:t xml:space="preserve"> UML</w:t>
+      </w:r>
+    </w:p>
+    <w:p>
+      <w:pPr>
+        <w:pStyle w:val="Estilo1"/>
+      </w:pPr>
+    </w:p>
+    <w:p>
+      <w:pPr>
+        <w:spacing w:before="300" w:after="150" w:line="240" w:lineRule="auto"/>
+        <w:outlineLvl w:val="1"/>
+        <w:rPr>
+          <w:rFonts w:ascii="Helvetica" w:eastAsia="Times New Roman" w:hAnsi="Helvetica" w:cs="Helvetica"/>
+          <w:color w:val="333333"/>
+          <w:sz w:val="45"/>
+          <w:szCs w:val="45"/>
+          <w:lang w:eastAsia="pt-PT"/>
+        </w:rPr>
+      </w:pPr>
+      <w:r>
+        <w:rPr>
+          <w:rFonts w:ascii="Helvetica" w:eastAsia="Times New Roman" w:hAnsi="Helvetica" w:cs="Helvetica"/>
+          <w:color w:val="333333"/>
+          <w:sz w:val="45"/>
+          <w:szCs w:val="45"/>
+          <w:lang w:eastAsia="pt-PT"/>
+        </w:rPr>
+        <w:t>Impossível</w:t>
+      </w:r>
+    </w:p>
+    <w:p>
+      <w:pPr>
+        <w:spacing w:after="0" w:line="450" w:lineRule="atLeast"/>
+        <w:rPr>
+          <w:rFonts w:ascii="Georgia" w:eastAsia="Times New Roman" w:hAnsi="Georgia" w:cs="Times New Roman"/>
+          <w:color w:val="333333"/>
+          <w:sz w:val="24"/>
+          <w:szCs w:val="24"/>
+          <w:lang w:eastAsia="pt-PT"/>
+        </w:rPr>
+      </w:pPr>
+      <w:r>
+        <w:rPr>
+          <w:rFonts w:ascii="Georgia" w:eastAsia="Times New Roman" w:hAnsi="Georgia" w:cs="Times New Roman"/>
+          <w:color w:val="333333"/>
+          <w:sz w:val="24"/>
+          <w:szCs w:val="24"/>
+          <w:lang w:eastAsia="pt-PT"/>
+        </w:rPr>
+        <w:t>Nós podemos viver alegremente, </w:t>
+      </w:r>
+      <w:r>
+        <w:rPr>
+          <w:rFonts w:ascii="Georgia" w:eastAsia="Times New Roman" w:hAnsi="Georgia" w:cs="Times New Roman"/>
+          <w:color w:val="333333"/>
+          <w:sz w:val="24"/>
+          <w:szCs w:val="24"/>
+          <w:lang w:eastAsia="pt-PT"/>
+        </w:rPr>
+        <w:br/>
+        <w:t>Sem que venham com fórmulas legais, </w:t>
+      </w:r>
+      <w:r>
+        <w:rPr>
+          <w:rFonts w:ascii="Georgia" w:eastAsia="Times New Roman" w:hAnsi="Georgia" w:cs="Times New Roman"/>
+          <w:color w:val="333333"/>
+          <w:sz w:val="24"/>
+          <w:szCs w:val="24"/>
+          <w:lang w:eastAsia="pt-PT"/>
+        </w:rPr>
+        <w:br/>
+        <w:t>Unir as nossas mãos, eternamente, </w:t>
+      </w:r>
+      <w:r>
+        <w:rPr>
+          <w:rFonts w:ascii="Georgia" w:eastAsia="Times New Roman" w:hAnsi="Georgia" w:cs="Times New Roman"/>
+          <w:color w:val="333333"/>
+          <w:sz w:val="24"/>
+          <w:szCs w:val="24"/>
+          <w:lang w:eastAsia="pt-PT"/>
+        </w:rPr>
+        <w:br/>
+        <w:t>As mãos sacerdotais. </w:t>
+      </w:r>
+      <w:r>
+        <w:rPr>
+          <w:rFonts w:ascii="Georgia" w:eastAsia="Times New Roman" w:hAnsi="Georgia" w:cs="Times New Roman"/>
+          <w:color w:val="333333"/>
+          <w:sz w:val="24"/>
+          <w:szCs w:val="24"/>
+          <w:lang w:eastAsia="pt-PT"/>
+        </w:rPr>
+        <w:br/>
+      </w:r>
+      <w:r>
+        <w:rPr>
+          <w:rFonts w:ascii="Georgia" w:eastAsia="Times New Roman" w:hAnsi="Georgia" w:cs="Times New Roman"/>
+          <w:color w:val="333333"/>
+          <w:sz w:val="24"/>
+          <w:szCs w:val="24"/>
+          <w:lang w:eastAsia="pt-PT"/>
+        </w:rPr>
+        <w:br/>
+        <w:t>Eu posso ver os ombros teus desnudos, </w:t>
+      </w:r>
+      <w:r>
+        <w:rPr>
+          <w:rFonts w:ascii="Georgia" w:eastAsia="Times New Roman" w:hAnsi="Georgia" w:cs="Times New Roman"/>
+          <w:color w:val="333333"/>
+          <w:sz w:val="24"/>
+          <w:szCs w:val="24"/>
+          <w:lang w:eastAsia="pt-PT"/>
+        </w:rPr>
+        <w:br/>
+        <w:t>Palpá-los, contemplar-lhes a brancura, </w:t>
+      </w:r>
+      <w:r>
+        <w:rPr>
+          <w:rFonts w:ascii="Georgia" w:eastAsia="Times New Roman" w:hAnsi="Georgia" w:cs="Times New Roman"/>
+          <w:color w:val="333333"/>
+          <w:sz w:val="24"/>
+          <w:szCs w:val="24"/>
+          <w:lang w:eastAsia="pt-PT"/>
+        </w:rPr>
+        <w:br/>
+        <w:t>E até beijar teus olhos tão ramudos, </w:t>
+      </w:r>
+      <w:r>
+        <w:rPr>
+          <w:rFonts w:ascii="Georgia" w:eastAsia="Times New Roman" w:hAnsi="Georgia" w:cs="Times New Roman"/>
+          <w:color w:val="333333"/>
+          <w:sz w:val="24"/>
+          <w:szCs w:val="24"/>
+          <w:lang w:eastAsia="pt-PT"/>
+        </w:rPr>
+        <w:br/>
+        <w:t>Cor de azeitona escura. </w:t>
+      </w:r>
+      <w:r>
+        <w:rPr>
+          <w:rFonts w:ascii="Georgia" w:eastAsia="Times New Roman" w:hAnsi="Georgia" w:cs="Times New Roman"/>
+          <w:color w:val="333333"/>
+          <w:sz w:val="24"/>
+          <w:szCs w:val="24"/>
+          <w:lang w:eastAsia="pt-PT"/>
+        </w:rPr>
+        <w:br/>
+      </w:r>
+      <w:r>
+        <w:rPr>
+          <w:rFonts w:ascii="Georgia" w:eastAsia="Times New Roman" w:hAnsi="Georgia" w:cs="Times New Roman"/>
+          <w:color w:val="333333"/>
+          <w:sz w:val="24"/>
+          <w:szCs w:val="24"/>
+          <w:lang w:eastAsia="pt-PT"/>
+        </w:rPr>
+        <w:br/>
+        <w:t>Eu posso, se quiser, cheio de manha, </w:t>
+      </w:r>
+      <w:r>
+        <w:rPr>
+          <w:rFonts w:ascii="Georgia" w:eastAsia="Times New Roman" w:hAnsi="Georgia" w:cs="Times New Roman"/>
+          <w:color w:val="333333"/>
+          <w:sz w:val="24"/>
+          <w:szCs w:val="24"/>
+          <w:lang w:eastAsia="pt-PT"/>
+        </w:rPr>
+        <w:br/>
+        <w:t>Sondar, quando vestida, pra dar fé, </w:t>
+      </w:r>
+      <w:r>
+        <w:rPr>
+          <w:rFonts w:ascii="Georgia" w:eastAsia="Times New Roman" w:hAnsi="Georgia" w:cs="Times New Roman"/>
+          <w:color w:val="333333"/>
+          <w:sz w:val="24"/>
+          <w:szCs w:val="24"/>
+          <w:lang w:eastAsia="pt-PT"/>
+        </w:rPr>
+        <w:br/>
+        <w:t>A tua camisinha de bretanha, </w:t>
+      </w:r>
+      <w:r>
+        <w:rPr>
+          <w:rFonts w:ascii="Georgia" w:eastAsia="Times New Roman" w:hAnsi="Georgia" w:cs="Times New Roman"/>
+          <w:color w:val="333333"/>
+          <w:sz w:val="24"/>
+          <w:szCs w:val="24"/>
+          <w:lang w:eastAsia="pt-PT"/>
+        </w:rPr>
+        <w:br/>
+        <w:t>Ornada de crochet. </w:t>
+      </w:r>
+      <w:r>
+        <w:rPr>
+          <w:rFonts w:ascii="Georgia" w:eastAsia="Times New Roman" w:hAnsi="Georgia" w:cs="Times New Roman"/>
+          <w:color w:val="333333"/>
+          <w:sz w:val="24"/>
+          <w:szCs w:val="24"/>
+          <w:lang w:eastAsia="pt-PT"/>
+        </w:rPr>
+        <w:br/>
+      </w:r>
+      <w:r>
+        <w:rPr>
+          <w:rFonts w:ascii="Georgia" w:eastAsia="Times New Roman" w:hAnsi="Georgia" w:cs="Times New Roman"/>
+          <w:color w:val="333333"/>
+          <w:sz w:val="24"/>
+          <w:szCs w:val="24"/>
+          <w:lang w:eastAsia="pt-PT"/>
+        </w:rPr>
+        <w:br/>
+        <w:t xml:space="preserve">Posso sentir-te em fogo, </w:t>
+      </w:r>
+      <w:proofErr w:type="spellStart"/>
+      <w:r>
+        <w:rPr>
+          <w:rFonts w:ascii="Georgia" w:eastAsia="Times New Roman" w:hAnsi="Georgia" w:cs="Times New Roman"/>
+          <w:color w:val="333333"/>
+          <w:sz w:val="24"/>
+          <w:szCs w:val="24"/>
+          <w:lang w:eastAsia="pt-PT"/>
+        </w:rPr>
+        <w:t>escandescida</w:t>
+      </w:r>
+      <w:proofErr w:type="spellEnd"/>
+      <w:r>
+        <w:rPr>
+          <w:rFonts w:ascii="Georgia" w:eastAsia="Times New Roman" w:hAnsi="Georgia" w:cs="Times New Roman"/>
+          <w:color w:val="333333"/>
+          <w:sz w:val="24"/>
+          <w:szCs w:val="24"/>
+          <w:lang w:eastAsia="pt-PT"/>
+        </w:rPr>
+        <w:t>, </w:t>
+      </w:r>
+      <w:r>
+        <w:rPr>
+          <w:rFonts w:ascii="Georgia" w:eastAsia="Times New Roman" w:hAnsi="Georgia" w:cs="Times New Roman"/>
+          <w:color w:val="333333"/>
+          <w:sz w:val="24"/>
+          <w:szCs w:val="24"/>
+          <w:lang w:eastAsia="pt-PT"/>
+        </w:rPr>
+        <w:br/>
+        <w:t>De faces cor-de-rosa e vermelhão, </w:t>
+      </w:r>
+      <w:r>
+        <w:rPr>
+          <w:rFonts w:ascii="Georgia" w:eastAsia="Times New Roman" w:hAnsi="Georgia" w:cs="Times New Roman"/>
+          <w:color w:val="333333"/>
+          <w:sz w:val="24"/>
+          <w:szCs w:val="24"/>
+          <w:lang w:eastAsia="pt-PT"/>
+        </w:rPr>
+        <w:br/>
+        <w:t>Junto a mim, com langor, entredormida, </w:t>
+      </w:r>
+      <w:r>
+        <w:rPr>
+          <w:rFonts w:ascii="Georgia" w:eastAsia="Times New Roman" w:hAnsi="Georgia" w:cs="Times New Roman"/>
+          <w:color w:val="333333"/>
+          <w:sz w:val="24"/>
+          <w:szCs w:val="24"/>
+          <w:lang w:eastAsia="pt-PT"/>
+        </w:rPr>
+        <w:br/>
+        <w:t>Nas noites de verão. </w:t>
+      </w:r>
+      <w:r>
+        <w:rPr>
+          <w:rFonts w:ascii="Georgia" w:eastAsia="Times New Roman" w:hAnsi="Georgia" w:cs="Times New Roman"/>
+          <w:color w:val="333333"/>
+          <w:sz w:val="24"/>
+          <w:szCs w:val="24"/>
+          <w:lang w:eastAsia="pt-PT"/>
+        </w:rPr>
+        <w:br/>
+      </w:r>
+      <w:r>
+        <w:rPr>
+          <w:rFonts w:ascii="Georgia" w:eastAsia="Times New Roman" w:hAnsi="Georgia" w:cs="Times New Roman"/>
+          <w:color w:val="333333"/>
+          <w:sz w:val="24"/>
+          <w:szCs w:val="24"/>
+          <w:lang w:eastAsia="pt-PT"/>
+        </w:rPr>
+        <w:br/>
+        <w:t>Eu posso, com valor que nada teme, </w:t>
+      </w:r>
+      <w:r>
+        <w:rPr>
+          <w:rFonts w:ascii="Georgia" w:eastAsia="Times New Roman" w:hAnsi="Georgia" w:cs="Times New Roman"/>
+          <w:color w:val="333333"/>
+          <w:sz w:val="24"/>
+          <w:szCs w:val="24"/>
+          <w:lang w:eastAsia="pt-PT"/>
+        </w:rPr>
+        <w:br/>
+        <w:t>Contigo preparar lautos festins, </w:t>
+      </w:r>
+      <w:r>
+        <w:rPr>
+          <w:rFonts w:ascii="Georgia" w:eastAsia="Times New Roman" w:hAnsi="Georgia" w:cs="Times New Roman"/>
+          <w:color w:val="333333"/>
+          <w:sz w:val="24"/>
+          <w:szCs w:val="24"/>
+          <w:lang w:eastAsia="pt-PT"/>
+        </w:rPr>
+        <w:br/>
+        <w:t>E ajudar-te a fazer o leite-creme, </w:t>
+      </w:r>
+      <w:r>
+        <w:rPr>
+          <w:rFonts w:ascii="Georgia" w:eastAsia="Times New Roman" w:hAnsi="Georgia" w:cs="Times New Roman"/>
+          <w:color w:val="333333"/>
+          <w:sz w:val="24"/>
+          <w:szCs w:val="24"/>
+          <w:lang w:eastAsia="pt-PT"/>
+        </w:rPr>
+        <w:br/>
+        <w:t>E os mélicos pudins. </w:t>
+      </w:r>
+    </w:p>
+    <w:p>
+      <w:pPr>
+        <w:spacing w:after="0" w:line="450" w:lineRule="atLeast"/>
+        <w:rPr>
+          <w:rFonts w:ascii="Georgia" w:eastAsia="Times New Roman" w:hAnsi="Georgia" w:cs="Times New Roman"/>
+          <w:color w:val="333333"/>
+          <w:sz w:val="24"/>
+          <w:szCs w:val="24"/>
+          <w:lang w:eastAsia="pt-PT"/>
+        </w:rPr>
+      </w:pPr>
+      <w:bookmarkStart w:id="0" w:name="_GoBack"/>
+      <w:bookmarkEnd w:id="0"/>
+      <w:r>
+        <w:rPr>
+          <w:rFonts w:ascii="Georgia" w:eastAsia="Times New Roman" w:hAnsi="Georgia" w:cs="Times New Roman"/>
+          <w:color w:val="333333"/>
+          <w:sz w:val="24"/>
+          <w:szCs w:val="24"/>
+          <w:lang w:eastAsia="pt-PT"/>
+        </w:rPr>
+        <w:br/>
+      </w:r>
+      <w:r>
+        <w:rPr>
+          <w:rFonts w:ascii="Georgia" w:eastAsia="Times New Roman" w:hAnsi="Georgia" w:cs="Times New Roman"/>
+          <w:color w:val="333333"/>
+          <w:sz w:val="24"/>
+          <w:szCs w:val="24"/>
+          <w:lang w:eastAsia="pt-PT"/>
+        </w:rPr>
+        <w:br/>
+      </w:r>
+      <w:r>
+        <w:rPr>
+          <w:rFonts w:ascii="Georgia" w:eastAsia="Times New Roman" w:hAnsi="Georgia" w:cs="Times New Roman"/>
+          <w:color w:val="333333"/>
+          <w:sz w:val="24"/>
+          <w:szCs w:val="24"/>
+          <w:lang w:eastAsia="pt-PT"/>
+        </w:rPr>
+        <w:lastRenderedPageBreak/>
+        <w:t>Eu tudo posso dar-te, tudo, tudo, </w:t>
+      </w:r>
+      <w:r>
+        <w:rPr>
+          <w:rFonts w:ascii="Georgia" w:eastAsia="Times New Roman" w:hAnsi="Georgia" w:cs="Times New Roman"/>
+          <w:color w:val="333333"/>
+          <w:sz w:val="24"/>
+          <w:szCs w:val="24"/>
+          <w:lang w:eastAsia="pt-PT"/>
+        </w:rPr>
+        <w:br/>
+        <w:t xml:space="preserve">Dar-te a vida, o calor, dar-te </w:t>
+      </w:r>
+      <w:proofErr w:type="spellStart"/>
+      <w:r>
+        <w:rPr>
+          <w:rFonts w:ascii="Georgia" w:eastAsia="Times New Roman" w:hAnsi="Georgia" w:cs="Times New Roman"/>
+          <w:color w:val="333333"/>
+          <w:sz w:val="24"/>
+          <w:szCs w:val="24"/>
+          <w:lang w:eastAsia="pt-PT"/>
+        </w:rPr>
+        <w:t>cognac</w:t>
+      </w:r>
+      <w:proofErr w:type="spellEnd"/>
+      <w:r>
+        <w:rPr>
+          <w:rFonts w:ascii="Georgia" w:eastAsia="Times New Roman" w:hAnsi="Georgia" w:cs="Times New Roman"/>
+          <w:color w:val="333333"/>
+          <w:sz w:val="24"/>
+          <w:szCs w:val="24"/>
+          <w:lang w:eastAsia="pt-PT"/>
+        </w:rPr>
+        <w:t>, </w:t>
+      </w:r>
+      <w:r>
+        <w:rPr>
+          <w:rFonts w:ascii="Georgia" w:eastAsia="Times New Roman" w:hAnsi="Georgia" w:cs="Times New Roman"/>
+          <w:color w:val="333333"/>
+          <w:sz w:val="24"/>
+          <w:szCs w:val="24"/>
+          <w:lang w:eastAsia="pt-PT"/>
+        </w:rPr>
+        <w:br/>
+        <w:t>Hinos de amor, vestidos de veludo, </w:t>
+      </w:r>
+      <w:r>
+        <w:rPr>
+          <w:rFonts w:ascii="Georgia" w:eastAsia="Times New Roman" w:hAnsi="Georgia" w:cs="Times New Roman"/>
+          <w:color w:val="333333"/>
+          <w:sz w:val="24"/>
+          <w:szCs w:val="24"/>
+          <w:lang w:eastAsia="pt-PT"/>
+        </w:rPr>
+        <w:br/>
+        <w:t>E botas de duraque </w:t>
+      </w:r>
+      <w:r>
+        <w:rPr>
+          <w:rFonts w:ascii="Georgia" w:eastAsia="Times New Roman" w:hAnsi="Georgia" w:cs="Times New Roman"/>
+          <w:color w:val="333333"/>
+          <w:sz w:val="24"/>
+          <w:szCs w:val="24"/>
+          <w:lang w:eastAsia="pt-PT"/>
+        </w:rPr>
+        <w:br/>
+      </w:r>
+      <w:r>
+        <w:rPr>
+          <w:rFonts w:ascii="Georgia" w:eastAsia="Times New Roman" w:hAnsi="Georgia" w:cs="Times New Roman"/>
+          <w:color w:val="333333"/>
+          <w:sz w:val="24"/>
+          <w:szCs w:val="24"/>
+          <w:lang w:eastAsia="pt-PT"/>
+        </w:rPr>
+        <w:br/>
+        <w:t>E até posso com ar de rei, que o sou! </w:t>
+      </w:r>
+      <w:r>
+        <w:rPr>
+          <w:rFonts w:ascii="Georgia" w:eastAsia="Times New Roman" w:hAnsi="Georgia" w:cs="Times New Roman"/>
+          <w:color w:val="333333"/>
+          <w:sz w:val="24"/>
+          <w:szCs w:val="24"/>
+          <w:lang w:eastAsia="pt-PT"/>
+        </w:rPr>
+        <w:br/>
+        <w:t>Dar-te cautelas brancas, minha rola, </w:t>
+      </w:r>
+      <w:r>
+        <w:rPr>
+          <w:rFonts w:ascii="Georgia" w:eastAsia="Times New Roman" w:hAnsi="Georgia" w:cs="Times New Roman"/>
+          <w:color w:val="333333"/>
+          <w:sz w:val="24"/>
+          <w:szCs w:val="24"/>
+          <w:lang w:eastAsia="pt-PT"/>
+        </w:rPr>
+        <w:br/>
+        <w:t>Da grande loteria que passou, </w:t>
+      </w:r>
+      <w:r>
+        <w:rPr>
+          <w:rFonts w:ascii="Georgia" w:eastAsia="Times New Roman" w:hAnsi="Georgia" w:cs="Times New Roman"/>
+          <w:color w:val="333333"/>
+          <w:sz w:val="24"/>
+          <w:szCs w:val="24"/>
+          <w:lang w:eastAsia="pt-PT"/>
+        </w:rPr>
+        <w:br/>
+        <w:t>Da boa, da espanhola, </w:t>
+      </w:r>
+      <w:r>
+        <w:rPr>
+          <w:rFonts w:ascii="Georgia" w:eastAsia="Times New Roman" w:hAnsi="Georgia" w:cs="Times New Roman"/>
+          <w:color w:val="333333"/>
+          <w:sz w:val="24"/>
+          <w:szCs w:val="24"/>
+          <w:lang w:eastAsia="pt-PT"/>
+        </w:rPr>
+        <w:br/>
+      </w:r>
+      <w:r>
+        <w:rPr>
+          <w:rFonts w:ascii="Georgia" w:eastAsia="Times New Roman" w:hAnsi="Georgia" w:cs="Times New Roman"/>
+          <w:color w:val="333333"/>
+          <w:sz w:val="24"/>
+          <w:szCs w:val="24"/>
+          <w:lang w:eastAsia="pt-PT"/>
+        </w:rPr>
+        <w:br/>
+        <w:t>Já vês, pois, que podemos viver juntos, </w:t>
+      </w:r>
+      <w:r>
+        <w:rPr>
+          <w:rFonts w:ascii="Georgia" w:eastAsia="Times New Roman" w:hAnsi="Georgia" w:cs="Times New Roman"/>
+          <w:color w:val="333333"/>
+          <w:sz w:val="24"/>
+          <w:szCs w:val="24"/>
+          <w:lang w:eastAsia="pt-PT"/>
+        </w:rPr>
+        <w:br/>
+        <w:t>Nos mesmos aposentos confortáveis, </w:t>
+      </w:r>
+      <w:r>
+        <w:rPr>
+          <w:rFonts w:ascii="Georgia" w:eastAsia="Times New Roman" w:hAnsi="Georgia" w:cs="Times New Roman"/>
+          <w:color w:val="333333"/>
+          <w:sz w:val="24"/>
+          <w:szCs w:val="24"/>
+          <w:lang w:eastAsia="pt-PT"/>
+        </w:rPr>
+        <w:br/>
+        <w:t>Comer dos mesmos bolos e presuntos, </w:t>
+      </w:r>
+      <w:r>
+        <w:rPr>
+          <w:rFonts w:ascii="Georgia" w:eastAsia="Times New Roman" w:hAnsi="Georgia" w:cs="Times New Roman"/>
+          <w:color w:val="333333"/>
+          <w:sz w:val="24"/>
+          <w:szCs w:val="24"/>
+          <w:lang w:eastAsia="pt-PT"/>
+        </w:rPr>
+        <w:br/>
+        <w:t>E rir dos miseráveis. </w:t>
+      </w:r>
+      <w:r>
+        <w:rPr>
+          <w:rFonts w:ascii="Georgia" w:eastAsia="Times New Roman" w:hAnsi="Georgia" w:cs="Times New Roman"/>
+          <w:color w:val="333333"/>
+          <w:sz w:val="24"/>
+          <w:szCs w:val="24"/>
+          <w:lang w:eastAsia="pt-PT"/>
+        </w:rPr>
+        <w:br/>
+      </w:r>
+      <w:r>
+        <w:rPr>
+          <w:rFonts w:ascii="Georgia" w:eastAsia="Times New Roman" w:hAnsi="Georgia" w:cs="Times New Roman"/>
+          <w:color w:val="333333"/>
+          <w:sz w:val="24"/>
+          <w:szCs w:val="24"/>
+          <w:lang w:eastAsia="pt-PT"/>
+        </w:rPr>
+        <w:br/>
+        <w:t>Nós podemos, nós dois, por nossa sina, </w:t>
+      </w:r>
+      <w:r>
+        <w:rPr>
+          <w:rFonts w:ascii="Georgia" w:eastAsia="Times New Roman" w:hAnsi="Georgia" w:cs="Times New Roman"/>
+          <w:color w:val="333333"/>
+          <w:sz w:val="24"/>
+          <w:szCs w:val="24"/>
+          <w:lang w:eastAsia="pt-PT"/>
+        </w:rPr>
+        <w:br/>
+        <w:t>Quando o Sol é mais rúbido e escarlate, </w:t>
+      </w:r>
+      <w:r>
+        <w:rPr>
+          <w:rFonts w:ascii="Georgia" w:eastAsia="Times New Roman" w:hAnsi="Georgia" w:cs="Times New Roman"/>
+          <w:color w:val="333333"/>
+          <w:sz w:val="24"/>
+          <w:szCs w:val="24"/>
+          <w:lang w:eastAsia="pt-PT"/>
+        </w:rPr>
+        <w:br/>
+        <w:t>Beber na mesma chávena da China, </w:t>
+      </w:r>
+      <w:r>
+        <w:rPr>
+          <w:rFonts w:ascii="Georgia" w:eastAsia="Times New Roman" w:hAnsi="Georgia" w:cs="Times New Roman"/>
+          <w:color w:val="333333"/>
+          <w:sz w:val="24"/>
+          <w:szCs w:val="24"/>
+          <w:lang w:eastAsia="pt-PT"/>
+        </w:rPr>
+        <w:br/>
+        <w:t>O nosso chocolate. </w:t>
+      </w:r>
+      <w:r>
+        <w:rPr>
+          <w:rFonts w:ascii="Georgia" w:eastAsia="Times New Roman" w:hAnsi="Georgia" w:cs="Times New Roman"/>
+          <w:color w:val="333333"/>
+          <w:sz w:val="24"/>
+          <w:szCs w:val="24"/>
+          <w:lang w:eastAsia="pt-PT"/>
+        </w:rPr>
+        <w:br/>
+      </w:r>
+      <w:r>
+        <w:rPr>
+          <w:rFonts w:ascii="Georgia" w:eastAsia="Times New Roman" w:hAnsi="Georgia" w:cs="Times New Roman"/>
+          <w:color w:val="333333"/>
+          <w:sz w:val="24"/>
+          <w:szCs w:val="24"/>
+          <w:lang w:eastAsia="pt-PT"/>
+        </w:rPr>
+        <w:br/>
+        <w:t>E podemos até, noites amadas! </w:t>
+      </w:r>
+      <w:r>
+        <w:rPr>
+          <w:rFonts w:ascii="Georgia" w:eastAsia="Times New Roman" w:hAnsi="Georgia" w:cs="Times New Roman"/>
+          <w:color w:val="333333"/>
+          <w:sz w:val="24"/>
+          <w:szCs w:val="24"/>
+          <w:lang w:eastAsia="pt-PT"/>
+        </w:rPr>
+        <w:br/>
+        <w:t>Dormir juntos dum modo galhofeiro, </w:t>
+      </w:r>
+      <w:r>
+        <w:rPr>
+          <w:rFonts w:ascii="Georgia" w:eastAsia="Times New Roman" w:hAnsi="Georgia" w:cs="Times New Roman"/>
+          <w:color w:val="333333"/>
+          <w:sz w:val="24"/>
+          <w:szCs w:val="24"/>
+          <w:lang w:eastAsia="pt-PT"/>
+        </w:rPr>
+        <w:br/>
+        <w:t>Com as nossas cabeças repousadas, </w:t>
+      </w:r>
+      <w:r>
+        <w:rPr>
+          <w:rFonts w:ascii="Georgia" w:eastAsia="Times New Roman" w:hAnsi="Georgia" w:cs="Times New Roman"/>
+          <w:color w:val="333333"/>
+          <w:sz w:val="24"/>
+          <w:szCs w:val="24"/>
+          <w:lang w:eastAsia="pt-PT"/>
+        </w:rPr>
+        <w:br/>
+        <w:t>No mesmo travesseiro. </w:t>
+      </w:r>
+      <w:r>
+        <w:rPr>
+          <w:rFonts w:ascii="Georgia" w:eastAsia="Times New Roman" w:hAnsi="Georgia" w:cs="Times New Roman"/>
+          <w:color w:val="333333"/>
+          <w:sz w:val="24"/>
+          <w:szCs w:val="24"/>
+          <w:lang w:eastAsia="pt-PT"/>
+        </w:rPr>
+        <w:br/>
+      </w:r>
+      <w:r>
+        <w:rPr>
+          <w:rFonts w:ascii="Georgia" w:eastAsia="Times New Roman" w:hAnsi="Georgia" w:cs="Times New Roman"/>
+          <w:color w:val="333333"/>
+          <w:sz w:val="24"/>
+          <w:szCs w:val="24"/>
+          <w:lang w:eastAsia="pt-PT"/>
+        </w:rPr>
+        <w:br/>
+        <w:t>Posso ser teu amigo até à morte, </w:t>
+      </w:r>
+      <w:r>
+        <w:rPr>
+          <w:rFonts w:ascii="Georgia" w:eastAsia="Times New Roman" w:hAnsi="Georgia" w:cs="Times New Roman"/>
+          <w:color w:val="333333"/>
+          <w:sz w:val="24"/>
+          <w:szCs w:val="24"/>
+          <w:lang w:eastAsia="pt-PT"/>
+        </w:rPr>
+        <w:br/>
+        <w:t>Sumamente amigo! Mas por lei, </w:t>
+      </w:r>
+      <w:r>
+        <w:rPr>
+          <w:rFonts w:ascii="Georgia" w:eastAsia="Times New Roman" w:hAnsi="Georgia" w:cs="Times New Roman"/>
+          <w:color w:val="333333"/>
+          <w:sz w:val="24"/>
+          <w:szCs w:val="24"/>
+          <w:lang w:eastAsia="pt-PT"/>
+        </w:rPr>
+        <w:br/>
+        <w:t>Ligar a minha sorte à tua sorte, </w:t>
+      </w:r>
+      <w:r>
+        <w:rPr>
+          <w:rFonts w:ascii="Georgia" w:eastAsia="Times New Roman" w:hAnsi="Georgia" w:cs="Times New Roman"/>
+          <w:color w:val="333333"/>
+          <w:sz w:val="24"/>
+          <w:szCs w:val="24"/>
+          <w:lang w:eastAsia="pt-PT"/>
+        </w:rPr>
+        <w:br/>
+        <w:t>Eu nunca poderei! </w:t>
+      </w:r>
+      <w:r>
+        <w:rPr>
+          <w:rFonts w:ascii="Georgia" w:eastAsia="Times New Roman" w:hAnsi="Georgia" w:cs="Times New Roman"/>
+          <w:color w:val="333333"/>
+          <w:sz w:val="24"/>
+          <w:szCs w:val="24"/>
+          <w:lang w:eastAsia="pt-PT"/>
+        </w:rPr>
+        <w:br/>
+      </w:r>
+      <w:r>
+        <w:rPr>
+          <w:rFonts w:ascii="Georgia" w:eastAsia="Times New Roman" w:hAnsi="Georgia" w:cs="Times New Roman"/>
+          <w:color w:val="333333"/>
+          <w:sz w:val="24"/>
+          <w:szCs w:val="24"/>
+          <w:lang w:eastAsia="pt-PT"/>
+        </w:rPr>
+        <w:br/>
+        <w:t>Eu posso amar-te como o Dante amou, </w:t>
+      </w:r>
+      <w:r>
+        <w:rPr>
+          <w:rFonts w:ascii="Georgia" w:eastAsia="Times New Roman" w:hAnsi="Georgia" w:cs="Times New Roman"/>
+          <w:color w:val="333333"/>
+          <w:sz w:val="24"/>
+          <w:szCs w:val="24"/>
+          <w:lang w:eastAsia="pt-PT"/>
+        </w:rPr>
+        <w:br/>
+      </w:r>
+      <w:r>
+        <w:rPr>
+          <w:rFonts w:ascii="Georgia" w:eastAsia="Times New Roman" w:hAnsi="Georgia" w:cs="Times New Roman"/>
+          <w:color w:val="333333"/>
+          <w:sz w:val="24"/>
+          <w:szCs w:val="24"/>
+          <w:lang w:eastAsia="pt-PT"/>
+        </w:rPr>
+        <w:lastRenderedPageBreak/>
+        <w:t>Seguir-te sempre como a luz ao raio, </w:t>
+      </w:r>
+      <w:r>
+        <w:rPr>
+          <w:rFonts w:ascii="Georgia" w:eastAsia="Times New Roman" w:hAnsi="Georgia" w:cs="Times New Roman"/>
+          <w:color w:val="333333"/>
+          <w:sz w:val="24"/>
+          <w:szCs w:val="24"/>
+          <w:lang w:eastAsia="pt-PT"/>
+        </w:rPr>
+        <w:br/>
+        <w:t>Mas ir, contigo, à igreja, isso não vou, </w:t>
+      </w:r>
+      <w:r>
+        <w:rPr>
+          <w:rFonts w:ascii="Georgia" w:eastAsia="Times New Roman" w:hAnsi="Georgia" w:cs="Times New Roman"/>
+          <w:color w:val="333333"/>
+          <w:sz w:val="24"/>
+          <w:szCs w:val="24"/>
+          <w:lang w:eastAsia="pt-PT"/>
+        </w:rPr>
+        <w:br/>
+        <w:t>Lá essa é que eu não caio! </w:t>
+      </w:r>
+      <w:r>
+        <w:rPr>
+          <w:rFonts w:ascii="Georgia" w:eastAsia="Times New Roman" w:hAnsi="Georgia" w:cs="Times New Roman"/>
+          <w:color w:val="333333"/>
+          <w:sz w:val="24"/>
+          <w:szCs w:val="24"/>
+          <w:lang w:eastAsia="pt-PT"/>
+        </w:rPr>
+        <w:br/>
+      </w:r>
+      <w:r>
+        <w:rPr>
+          <w:rFonts w:ascii="Georgia" w:eastAsia="Times New Roman" w:hAnsi="Georgia" w:cs="Times New Roman"/>
+          <w:color w:val="333333"/>
+          <w:sz w:val="24"/>
+          <w:szCs w:val="24"/>
+          <w:lang w:eastAsia="pt-PT"/>
+        </w:rPr>
+        <w:br/>
+      </w:r>
+      <w:r>
+        <w:rPr>
+          <w:rFonts w:ascii="Georgia" w:eastAsia="Times New Roman" w:hAnsi="Georgia" w:cs="Times New Roman"/>
+          <w:i/>
+          <w:iCs/>
+          <w:color w:val="333333"/>
+          <w:sz w:val="24"/>
+          <w:szCs w:val="24"/>
+          <w:lang w:eastAsia="pt-PT"/>
+        </w:rPr>
+        <w:t>Cesário Verde, in 'O Livro de Cesário Verde'</w:t>
+      </w:r>
+      <w:r>
+        <w:rPr>
+          <w:rFonts w:ascii="Georgia" w:eastAsia="Times New Roman" w:hAnsi="Georgia" w:cs="Times New Roman"/>
+          <w:color w:val="333333"/>
+          <w:sz w:val="24"/>
+          <w:szCs w:val="24"/>
+          <w:lang w:eastAsia="pt-PT"/>
+        </w:rPr>
+        <w:t> </w:t>
       </w:r>
     </w:p>
     <w:p/>
@@ -4524,7 +5512,7 @@
             <w:rFonts w:ascii="Century Schoolbook" w:hAnsi="Century Schoolbook"/>
             <w:noProof/>
           </w:rPr>
-          <w:t>4</w:t>
+          <w:t>6</w:t>
         </w:r>
         <w:r>
           <w:rPr>
@@ -6086,6 +7074,26 @@
     <w:qFormat/>
     <w:rsid w:val="00F70248"/>
   </w:style>
+  <w:style w:type="paragraph" w:styleId="Heading2">
+    <w:name w:val="heading 2"/>
+    <w:basedOn w:val="Normal"/>
+    <w:link w:val="Heading2Char"/>
+    <w:uiPriority w:val="9"/>
+    <w:qFormat/>
+    <w:rsid w:val="00195781"/>
+    <w:pPr>
+      <w:spacing w:before="100" w:beforeAutospacing="1" w:after="100" w:afterAutospacing="1" w:line="240" w:lineRule="auto"/>
+      <w:outlineLvl w:val="1"/>
+    </w:pPr>
+    <w:rPr>
+      <w:rFonts w:ascii="Times New Roman" w:eastAsia="Times New Roman" w:hAnsi="Times New Roman" w:cs="Times New Roman"/>
+      <w:b/>
+      <w:bCs/>
+      <w:sz w:val="36"/>
+      <w:szCs w:val="36"/>
+      <w:lang w:eastAsia="pt-PT"/>
+    </w:rPr>
+  </w:style>
   <w:style w:type="character" w:default="1" w:styleId="DefaultParagraphFont">
     <w:name w:val="Default Paragraph Font"/>
     <w:uiPriority w:val="1"/>
@@ -6250,6 +7258,26 @@
       <w:ind w:left="720"/>
       <w:contextualSpacing/>
     </w:pPr>
+  </w:style>
+  <w:style w:type="character" w:customStyle="1" w:styleId="Heading2Char">
+    <w:name w:val="Heading 2 Char"/>
+    <w:basedOn w:val="DefaultParagraphFont"/>
+    <w:link w:val="Heading2"/>
+    <w:uiPriority w:val="9"/>
+    <w:rsid w:val="00195781"/>
+    <w:rPr>
+      <w:rFonts w:ascii="Times New Roman" w:eastAsia="Times New Roman" w:hAnsi="Times New Roman" w:cs="Times New Roman"/>
+      <w:b/>
+      <w:bCs/>
+      <w:sz w:val="36"/>
+      <w:szCs w:val="36"/>
+      <w:lang w:eastAsia="pt-PT"/>
+    </w:rPr>
+  </w:style>
+  <w:style w:type="character" w:customStyle="1" w:styleId="apple-converted-space">
+    <w:name w:val="apple-converted-space"/>
+    <w:basedOn w:val="DefaultParagraphFont"/>
+    <w:rsid w:val="00195781"/>
   </w:style>
 </w:styles>
 </file>

</xml_diff>

<commit_message>
Só falta acrescentar o UML. :sparkles:
</commit_message>
<xml_diff>
--- a/Primeira Entrega/Relatório 1.docx
+++ b/Primeira Entrega/Relatório 1.docx
@@ -6,7 +6,7 @@
       <w:r>
         <w:rPr>
           <w:noProof/>
-          <w:lang w:eastAsia="pt-PT"/>
+          <w:lang w:val="en-GB" w:eastAsia="en-GB"/>
         </w:rPr>
         <mc:AlternateContent>
           <mc:Choice Requires="wps">
@@ -314,7 +314,7 @@
       <w:r>
         <w:rPr>
           <w:noProof/>
-          <w:lang w:eastAsia="pt-PT"/>
+          <w:lang w:val="en-GB" w:eastAsia="en-GB"/>
         </w:rPr>
         <mc:AlternateContent>
           <mc:Choice Requires="wps">
@@ -624,7 +624,7 @@
       <w:r>
         <w:rPr>
           <w:noProof/>
-          <w:lang w:eastAsia="pt-PT"/>
+          <w:lang w:val="en-GB" w:eastAsia="en-GB"/>
         </w:rPr>
         <w:drawing>
           <wp:inline distT="0" distB="0" distL="0" distR="0" wp14:anchorId="6AF16D28" wp14:editId="4AF58F0B">
@@ -1413,7 +1413,27 @@
         <w:rPr>
           <w:rFonts w:ascii="Century Schoolbook" w:hAnsi="Century Schoolbook"/>
         </w:rPr>
-        <w:t>, uma estrutura com nome, duração, número de reproduções e um género musical predominante associados.</w:t>
+        <w:t xml:space="preserve">, uma estrutura com nome, duração, número de reproduções e um </w:t>
+      </w:r>
+      <w:r>
+        <w:rPr>
+          <w:rFonts w:ascii="Century Schoolbook" w:hAnsi="Century Schoolbook"/>
+          <w:b/>
+        </w:rPr>
+        <w:t>G</w:t>
+      </w:r>
+      <w:r>
+        <w:rPr>
+          <w:rFonts w:ascii="Century Schoolbook" w:hAnsi="Century Schoolbook"/>
+          <w:b/>
+        </w:rPr>
+        <w:t>énero</w:t>
+      </w:r>
+      <w:r>
+        <w:rPr>
+          <w:rFonts w:ascii="Century Schoolbook" w:hAnsi="Century Schoolbook"/>
+        </w:rPr>
+        <w:t xml:space="preserve"> musical predominante associados.</w:t>
       </w:r>
       <w:r>
         <w:rPr>
@@ -1478,17 +1498,8 @@
           <w:rFonts w:ascii="Century Schoolbook" w:hAnsi="Century Schoolbook"/>
           <w:i/>
         </w:rPr>
-        <w:t xml:space="preserve"> </w:t>
-      </w:r>
-      <w:proofErr w:type="spellStart"/>
-      <w:r>
-        <w:rPr>
-          <w:rFonts w:ascii="Century Schoolbook" w:hAnsi="Century Schoolbook"/>
-          <w:i/>
-        </w:rPr>
-        <w:t>database</w:t>
-      </w:r>
-      <w:proofErr w:type="spellEnd"/>
+        <w:t xml:space="preserve"> database</w:t>
+      </w:r>
       <w:r>
         <w:rPr>
           <w:rFonts w:ascii="Century Schoolbook" w:hAnsi="Century Schoolbook"/>
@@ -1545,6 +1556,7 @@
         <w:jc w:val="both"/>
         <w:rPr>
           <w:rFonts w:ascii="Century Schoolbook" w:hAnsi="Century Schoolbook"/>
+          <w:b/>
         </w:rPr>
       </w:pPr>
       <w:r>
@@ -1552,7 +1564,13 @@
           <w:rFonts w:ascii="Century Schoolbook" w:hAnsi="Century Schoolbook"/>
         </w:rPr>
         <w:lastRenderedPageBreak/>
-        <w:t xml:space="preserve">Vamos agora aprofundar o conceito de </w:t>
+        <w:t>Iremos</w:t>
+      </w:r>
+      <w:r>
+        <w:rPr>
+          <w:rFonts w:ascii="Century Schoolbook" w:hAnsi="Century Schoolbook"/>
+        </w:rPr>
+        <w:t xml:space="preserve"> agora aprofundar o conceito de </w:t>
       </w:r>
       <w:r>
         <w:rPr>
@@ -1565,89 +1583,308 @@
         <w:rPr>
           <w:rFonts w:ascii="Century Schoolbook" w:hAnsi="Century Schoolbook"/>
         </w:rPr>
-        <w:t xml:space="preserve">, cuja estrutura é composta por um nome, verificado, que se trata de um booleano ativado para artistas que verificam o seu perfil, foto de perfil, foto de capa e biografia. Um </w:t>
+        <w:t>, cuja estrutura é c</w:t>
+      </w:r>
+      <w:r>
+        <w:rPr>
+          <w:rFonts w:ascii="Century Schoolbook" w:hAnsi="Century Schoolbook"/>
+        </w:rPr>
+        <w:t xml:space="preserve">omposta por um nome, </w:t>
+      </w:r>
+      <w:r>
+        <w:rPr>
+          <w:rFonts w:ascii="Century Schoolbook" w:hAnsi="Century Schoolbook"/>
+        </w:rPr>
+        <w:t xml:space="preserve">uma </w:t>
+      </w:r>
+      <w:r>
+        <w:rPr>
+          <w:rFonts w:ascii="Century Schoolbook" w:hAnsi="Century Schoolbook"/>
+          <w:i/>
+        </w:rPr>
+        <w:t>flag</w:t>
+      </w:r>
+      <w:r>
+        <w:rPr>
+          <w:rFonts w:ascii="Century Schoolbook" w:hAnsi="Century Schoolbook"/>
+        </w:rPr>
+        <w:t xml:space="preserve"> de verificado</w:t>
+      </w:r>
+      <w:r>
+        <w:rPr>
+          <w:rFonts w:ascii="Century Schoolbook" w:hAnsi="Century Schoolbook"/>
+        </w:rPr>
+        <w:t xml:space="preserve"> – que </w:t>
+      </w:r>
+      <w:r>
+        <w:rPr>
+          <w:rFonts w:ascii="Century Schoolbook" w:hAnsi="Century Schoolbook"/>
+        </w:rPr>
+        <w:t>se trata de um booleano ativado para arti</w:t>
+      </w:r>
+      <w:r>
+        <w:rPr>
+          <w:rFonts w:ascii="Century Schoolbook" w:hAnsi="Century Schoolbook"/>
+        </w:rPr>
+        <w:t>stas que verificam o seu perfil –</w:t>
+      </w:r>
+      <w:r>
+        <w:rPr>
+          <w:rFonts w:ascii="Century Schoolbook" w:hAnsi="Century Schoolbook"/>
+        </w:rPr>
+        <w:t xml:space="preserve"> foto de perfil</w:t>
+      </w:r>
+      <w:r>
+        <w:rPr>
+          <w:rFonts w:ascii="Century Schoolbook" w:hAnsi="Century Schoolbook"/>
+        </w:rPr>
+        <w:t xml:space="preserve">, de </w:t>
+      </w:r>
+      <w:r>
+        <w:rPr>
+          <w:rFonts w:ascii="Century Schoolbook" w:hAnsi="Century Schoolbook"/>
+        </w:rPr>
+        <w:t xml:space="preserve">capa e biografia. </w:t>
+      </w:r>
+      <w:r>
+        <w:rPr>
+          <w:rFonts w:ascii="Century Schoolbook" w:hAnsi="Century Schoolbook"/>
+        </w:rPr>
+        <w:t xml:space="preserve">Esta classe tem relações </w:t>
+      </w:r>
+      <w:r>
+        <w:rPr>
+          <w:rFonts w:ascii="Century Schoolbook" w:hAnsi="Century Schoolbook"/>
+        </w:rPr>
+        <w:t>intrínsecas</w:t>
+      </w:r>
+      <w:r>
+        <w:rPr>
+          <w:rFonts w:ascii="Century Schoolbook" w:hAnsi="Century Schoolbook"/>
+        </w:rPr>
+        <w:t xml:space="preserve"> com duas outras: </w:t>
       </w:r>
       <w:r>
         <w:rPr>
           <w:rFonts w:ascii="Century Schoolbook" w:hAnsi="Century Schoolbook"/>
           <w:b/>
         </w:rPr>
-        <w:t>Intérprete</w:t>
+        <w:t>Local</w:t>
+      </w:r>
+      <w:r>
+        <w:rPr>
+          <w:rFonts w:ascii="Century Schoolbook" w:hAnsi="Century Schoolbook"/>
+        </w:rPr>
+        <w:t xml:space="preserve"> e </w:t>
       </w:r>
       <w:r>
         <w:rPr>
           <w:rFonts w:ascii="Century Schoolbook" w:hAnsi="Century Schoolbook"/>
           <w:b/>
         </w:rPr>
-        <w:t xml:space="preserve"> </w:t>
-      </w:r>
-      <w:r>
-        <w:rPr>
-          <w:rFonts w:ascii="Century Schoolbook" w:hAnsi="Century Schoolbook"/>
-        </w:rPr>
-        <w:t xml:space="preserve">poderá ter, ou não, </w:t>
-      </w:r>
-      <w:r>
-        <w:rPr>
-          <w:rFonts w:ascii="Century Schoolbook" w:hAnsi="Century Schoolbook"/>
-          <w:b/>
-        </w:rPr>
-        <w:t>Concertos</w:t>
-      </w:r>
-      <w:r>
-        <w:rPr>
-          <w:rFonts w:ascii="Century Schoolbook" w:hAnsi="Century Schoolbook"/>
-        </w:rPr>
-        <w:t xml:space="preserve"> agendados, cada um destes é constituído por uma data, e realiza-se num único </w:t>
-      </w:r>
-      <w:r>
-        <w:rPr>
-          <w:rFonts w:ascii="Century Schoolbook" w:hAnsi="Century Schoolbook"/>
-          <w:b/>
-        </w:rPr>
-        <w:t>Local</w:t>
-      </w:r>
-      <w:r>
-        <w:rPr>
-          <w:rFonts w:ascii="Century Schoolbook" w:hAnsi="Century Schoolbook"/>
-        </w:rPr>
-        <w:t xml:space="preserve">, não esquecer que um </w:t>
-      </w:r>
-      <w:r>
-        <w:rPr>
-          <w:rFonts w:ascii="Century Schoolbook" w:hAnsi="Century Schoolbook"/>
-          <w:b/>
-        </w:rPr>
-        <w:t>Local</w:t>
-      </w:r>
-      <w:r>
-        <w:rPr>
-          <w:rFonts w:ascii="Century Schoolbook" w:hAnsi="Century Schoolbook"/>
-        </w:rPr>
-        <w:t xml:space="preserve">, </w:t>
-      </w:r>
-      <w:r>
-        <w:rPr>
-          <w:rFonts w:ascii="Century Schoolbook" w:hAnsi="Century Schoolbook"/>
-        </w:rPr>
-        <w:t xml:space="preserve">que é composto por uma cidade e país, pode ter mais que um </w:t>
-      </w:r>
-      <w:r>
-        <w:rPr>
-          <w:rFonts w:ascii="Century Schoolbook" w:hAnsi="Century Schoolbook"/>
-          <w:b/>
-        </w:rPr>
-        <w:t>Concerto</w:t>
-      </w:r>
-      <w:r>
-        <w:rPr>
-          <w:rFonts w:ascii="Century Schoolbook" w:hAnsi="Century Schoolbook"/>
-        </w:rPr>
-        <w:t xml:space="preserve"> associado.</w:t>
+        <w:t>Concerto.</w:t>
       </w:r>
     </w:p>
     <w:p>
       <w:pPr>
+        <w:ind w:firstLine="708"/>
+        <w:jc w:val="both"/>
+        <w:rPr>
+          <w:rFonts w:ascii="Century Schoolbook" w:hAnsi="Century Schoolbook"/>
+        </w:rPr>
+      </w:pPr>
+      <w:r>
+        <w:rPr>
+          <w:rFonts w:ascii="Century Schoolbook" w:hAnsi="Century Schoolbook"/>
+        </w:rPr>
+        <w:t xml:space="preserve">É relevante apontar que, do mesmo modo que </w:t>
+      </w:r>
+      <w:r>
+        <w:rPr>
+          <w:rFonts w:ascii="Century Schoolbook" w:hAnsi="Century Schoolbook"/>
+          <w:b/>
+        </w:rPr>
+        <w:t>Música</w:t>
+      </w:r>
+      <w:r>
+        <w:rPr>
+          <w:rFonts w:ascii="Century Schoolbook" w:hAnsi="Century Schoolbook"/>
+        </w:rPr>
+        <w:t xml:space="preserve"> e </w:t>
+      </w:r>
+      <w:r>
+        <w:rPr>
+          <w:rFonts w:ascii="Century Schoolbook" w:hAnsi="Century Schoolbook"/>
+          <w:b/>
+        </w:rPr>
+        <w:t>Álbum</w:t>
+      </w:r>
+      <w:r>
+        <w:rPr>
+          <w:rFonts w:ascii="Century Schoolbook" w:hAnsi="Century Schoolbook"/>
+        </w:rPr>
+        <w:t xml:space="preserve"> estabelecem, entre si, uma relação de composição, também </w:t>
+      </w:r>
+      <w:r>
+        <w:rPr>
+          <w:rFonts w:ascii="Century Schoolbook" w:hAnsi="Century Schoolbook"/>
+          <w:b/>
+        </w:rPr>
+        <w:t xml:space="preserve">Álbum </w:t>
+      </w:r>
+      <w:r>
+        <w:rPr>
+          <w:rFonts w:ascii="Century Schoolbook" w:hAnsi="Century Schoolbook"/>
+        </w:rPr>
+        <w:t xml:space="preserve">e </w:t>
+      </w:r>
+      <w:r>
+        <w:rPr>
+          <w:rFonts w:ascii="Century Schoolbook" w:hAnsi="Century Schoolbook"/>
+          <w:b/>
+        </w:rPr>
+        <w:t>Intérprete</w:t>
+      </w:r>
+      <w:r>
+        <w:rPr>
+          <w:rFonts w:ascii="Century Schoolbook" w:hAnsi="Century Schoolbook"/>
+        </w:rPr>
+        <w:t xml:space="preserve">. Foi considerado que um grupo apenas poderá ser considerado, efetivamente, um grupo musical, se tiver produzido algum álbum. Note-se que se considerou um </w:t>
+      </w:r>
+      <w:r>
+        <w:rPr>
+          <w:rFonts w:ascii="Century Schoolbook" w:hAnsi="Century Schoolbook"/>
+          <w:b/>
+        </w:rPr>
+        <w:t>Single</w:t>
+      </w:r>
+      <w:r>
+        <w:rPr>
+          <w:rFonts w:ascii="Century Schoolbook" w:hAnsi="Century Schoolbook"/>
+        </w:rPr>
+        <w:t xml:space="preserve"> como um tipo de álbum. De tal forma, o conceito de </w:t>
+      </w:r>
+      <w:r>
+        <w:rPr>
+          <w:rFonts w:ascii="Century Schoolbook" w:hAnsi="Century Schoolbook"/>
+          <w:b/>
+        </w:rPr>
+        <w:t>Intérprete</w:t>
+      </w:r>
+      <w:r>
+        <w:rPr>
+          <w:rFonts w:ascii="Century Schoolbook" w:hAnsi="Century Schoolbook"/>
+        </w:rPr>
+        <w:t xml:space="preserve"> seria infundado aquando da existência</w:t>
+      </w:r>
+    </w:p>
+    <w:p>
+      <w:pPr>
+        <w:ind w:firstLine="708"/>
+        <w:jc w:val="both"/>
+        <w:rPr>
+          <w:rFonts w:ascii="Century Schoolbook" w:hAnsi="Century Schoolbook"/>
+        </w:rPr>
+      </w:pPr>
+      <w:r>
+        <w:rPr>
+          <w:rFonts w:ascii="Century Schoolbook" w:hAnsi="Century Schoolbook"/>
+        </w:rPr>
+        <w:t xml:space="preserve">Dada a natureza associativa destas três classes, deduzimos que seria lógico integrá-las num tuplo. De tal forma, um </w:t>
+      </w:r>
+      <w:r>
+        <w:rPr>
+          <w:rFonts w:ascii="Century Schoolbook" w:hAnsi="Century Schoolbook"/>
+          <w:b/>
+        </w:rPr>
+        <w:t>Intérprete</w:t>
+      </w:r>
+      <w:r>
+        <w:rPr>
+          <w:rFonts w:ascii="Century Schoolbook" w:hAnsi="Century Schoolbook"/>
+        </w:rPr>
+        <w:t xml:space="preserve"> poderá ter (ou não) </w:t>
+      </w:r>
+      <w:r>
+        <w:rPr>
+          <w:rFonts w:ascii="Century Schoolbook" w:hAnsi="Century Schoolbook"/>
+          <w:b/>
+        </w:rPr>
+        <w:t>Concerto</w:t>
+      </w:r>
+      <w:r>
+        <w:rPr>
+          <w:rFonts w:ascii="Century Schoolbook" w:hAnsi="Century Schoolbook"/>
+          <w:b/>
+        </w:rPr>
+        <w:t>s</w:t>
+      </w:r>
+      <w:r>
+        <w:rPr>
+          <w:rFonts w:ascii="Century Schoolbook" w:hAnsi="Century Schoolbook"/>
+        </w:rPr>
+        <w:t xml:space="preserve"> </w:t>
+      </w:r>
+      <w:r>
+        <w:rPr>
+          <w:rFonts w:ascii="Century Schoolbook" w:hAnsi="Century Schoolbook"/>
+        </w:rPr>
+        <w:t>agendado</w:t>
+      </w:r>
+      <w:r>
+        <w:rPr>
+          <w:rFonts w:ascii="Century Schoolbook" w:hAnsi="Century Schoolbook"/>
+        </w:rPr>
+        <w:t xml:space="preserve">s para o futuro, cada um destes armazenando uma data e realizando-se num único </w:t>
+      </w:r>
+      <w:r>
+        <w:rPr>
+          <w:rFonts w:ascii="Century Schoolbook" w:hAnsi="Century Schoolbook"/>
+          <w:b/>
+        </w:rPr>
+        <w:t>Local</w:t>
+      </w:r>
+      <w:r>
+        <w:rPr>
+          <w:rFonts w:ascii="Century Schoolbook" w:hAnsi="Century Schoolbook"/>
+        </w:rPr>
+        <w:t>.</w:t>
+      </w:r>
+      <w:r>
+        <w:rPr>
+          <w:rFonts w:ascii="Century Schoolbook" w:hAnsi="Century Schoolbook"/>
+        </w:rPr>
+        <w:t xml:space="preserve"> Para completar o tuplo, basta associar </w:t>
+      </w:r>
+      <w:r>
+        <w:rPr>
+          <w:rFonts w:ascii="Century Schoolbook" w:hAnsi="Century Schoolbook"/>
+          <w:b/>
+        </w:rPr>
+        <w:t>Intérprete</w:t>
+      </w:r>
+      <w:r>
+        <w:rPr>
+          <w:rFonts w:ascii="Century Schoolbook" w:hAnsi="Century Schoolbook"/>
+        </w:rPr>
+        <w:t xml:space="preserve"> ao seu </w:t>
+      </w:r>
+      <w:r>
+        <w:rPr>
+          <w:rFonts w:ascii="Century Schoolbook" w:hAnsi="Century Schoolbook"/>
+          <w:b/>
+        </w:rPr>
+        <w:t>Local</w:t>
+      </w:r>
+      <w:r>
+        <w:rPr>
+          <w:rFonts w:ascii="Century Schoolbook" w:hAnsi="Century Schoolbook"/>
+        </w:rPr>
+        <w:t xml:space="preserve"> de origem.</w:t>
+      </w:r>
+    </w:p>
+    <w:p>
+      <w:pPr>
         <w:jc w:val="both"/>
         <w:rPr>
           <w:rFonts w:ascii="Century Schoolbook" w:hAnsi="Century Schoolbook"/>
@@ -1725,649 +1962,23 @@
         </w:rPr>
         <w:t>.</w:t>
       </w:r>
+      <w:bookmarkStart w:id="0" w:name="_GoBack"/>
+      <w:bookmarkEnd w:id="0"/>
+      <w:r>
+        <w:br w:type="page"/>
+      </w:r>
     </w:p>
     <w:p>
       <w:pPr>
-        <w:jc w:val="both"/>
-        <w:rPr>
-          <w:rFonts w:ascii="Century Schoolbook" w:hAnsi="Century Schoolbook"/>
-        </w:rPr>
-      </w:pPr>
+        <w:pStyle w:val="Estilo1"/>
+      </w:pPr>
+      <w:r>
+        <w:lastRenderedPageBreak/>
+        <w:t>Atributos</w:t>
+      </w:r>
     </w:p>
     <w:p>
       <w:pPr>
-        <w:jc w:val="both"/>
-        <w:rPr>
-          <w:rFonts w:ascii="Century Schoolbook" w:hAnsi="Century Schoolbook"/>
-        </w:rPr>
-      </w:pPr>
-      <w:r>
-        <w:rPr>
-          <w:rFonts w:ascii="Century Schoolbook" w:hAnsi="Century Schoolbook"/>
-          <w:highlight w:val="yellow"/>
-        </w:rPr>
-        <w:t>JULIETA</w:t>
-      </w:r>
-    </w:p>
-    <w:p>
-      <w:pPr>
-        <w:jc w:val="both"/>
-        <w:rPr>
-          <w:rFonts w:ascii="Century Schoolbook" w:hAnsi="Century Schoolbook"/>
-        </w:rPr>
-      </w:pPr>
-      <w:r>
-        <w:rPr>
-          <w:rFonts w:ascii="Century Schoolbook" w:hAnsi="Century Schoolbook"/>
-        </w:rPr>
-        <w:t>Nesta plataforma, c</w:t>
-      </w:r>
-      <w:r>
-        <w:rPr>
-          <w:rFonts w:ascii="Century Schoolbook" w:hAnsi="Century Schoolbook"/>
-        </w:rPr>
-        <w:t xml:space="preserve">ada </w:t>
-      </w:r>
-      <w:r>
-        <w:rPr>
-          <w:rFonts w:ascii="Century Schoolbook" w:hAnsi="Century Schoolbook"/>
-          <w:b/>
-        </w:rPr>
-        <w:t>U</w:t>
-      </w:r>
-      <w:r>
-        <w:rPr>
-          <w:rFonts w:ascii="Century Schoolbook" w:hAnsi="Century Schoolbook"/>
-          <w:b/>
-        </w:rPr>
-        <w:t>tilizador</w:t>
-      </w:r>
-      <w:r>
-        <w:rPr>
-          <w:rFonts w:ascii="Century Schoolbook" w:hAnsi="Century Schoolbook"/>
-        </w:rPr>
-        <w:t xml:space="preserve"> pode seguir e ser seguido por v</w:t>
-      </w:r>
-      <w:r>
-        <w:rPr>
-          <w:rFonts w:ascii="Century Schoolbook" w:hAnsi="Century Schoolbook"/>
-        </w:rPr>
-        <w:t xml:space="preserve">ários utilizadores, sendo que </w:t>
-      </w:r>
-      <w:r>
-        <w:rPr>
-          <w:rFonts w:ascii="Century Schoolbook" w:hAnsi="Century Schoolbook"/>
-        </w:rPr>
-        <w:t>podem</w:t>
-      </w:r>
-      <w:r>
-        <w:rPr>
-          <w:rFonts w:ascii="Century Schoolbook" w:hAnsi="Century Schoolbook"/>
-        </w:rPr>
-        <w:t xml:space="preserve"> </w:t>
-      </w:r>
-      <w:r>
-        <w:rPr>
-          <w:rFonts w:ascii="Century Schoolbook" w:hAnsi="Century Schoolbook"/>
-        </w:rPr>
-        <w:t>trocar</w:t>
-      </w:r>
-      <w:r>
-        <w:rPr>
-          <w:rFonts w:ascii="Century Schoolbook" w:hAnsi="Century Schoolbook"/>
-        </w:rPr>
-        <w:t xml:space="preserve"> </w:t>
-      </w:r>
-      <w:r>
-        <w:rPr>
-          <w:rFonts w:ascii="Century Schoolbook" w:hAnsi="Century Schoolbook"/>
-          <w:b/>
-        </w:rPr>
-        <w:t xml:space="preserve">Mensagens </w:t>
-      </w:r>
-      <w:r>
-        <w:rPr>
-          <w:rFonts w:ascii="Century Schoolbook" w:hAnsi="Century Schoolbook"/>
-        </w:rPr>
-        <w:t>entre</w:t>
-      </w:r>
-      <w:r>
-        <w:rPr>
-          <w:rFonts w:ascii="Century Schoolbook" w:hAnsi="Century Schoolbook"/>
-        </w:rPr>
-        <w:t xml:space="preserve"> si.</w:t>
-      </w:r>
-      <w:r>
-        <w:rPr>
-          <w:rFonts w:ascii="Century Schoolbook" w:hAnsi="Century Schoolbook"/>
-        </w:rPr>
-        <w:t xml:space="preserve"> </w:t>
-      </w:r>
-      <w:r>
-        <w:rPr>
-          <w:rFonts w:ascii="Century Schoolbook" w:hAnsi="Century Schoolbook"/>
-        </w:rPr>
-        <w:t xml:space="preserve"> </w:t>
-      </w:r>
-      <w:r>
-        <w:rPr>
-          <w:rFonts w:ascii="Century Schoolbook" w:hAnsi="Century Schoolbook"/>
-        </w:rPr>
-        <w:t>Caso o usuário deseje ser um</w:t>
-      </w:r>
-      <w:r>
-        <w:rPr>
-          <w:rFonts w:ascii="Century Schoolbook" w:hAnsi="Century Schoolbook"/>
-        </w:rPr>
-        <w:t xml:space="preserve"> </w:t>
-      </w:r>
-      <w:r>
-        <w:rPr>
-          <w:rFonts w:ascii="Century Schoolbook" w:hAnsi="Century Schoolbook"/>
-          <w:b/>
-        </w:rPr>
-        <w:t>Utilizador Premium</w:t>
-      </w:r>
-      <w:r>
-        <w:rPr>
-          <w:rFonts w:ascii="Century Schoolbook" w:hAnsi="Century Schoolbook"/>
-        </w:rPr>
-        <w:t xml:space="preserve"> tem que pagar uma mensalidade para disfrutar de um serviço sem anúncios</w:t>
-      </w:r>
-      <w:r>
-        <w:rPr>
-          <w:rFonts w:ascii="Century Schoolbook" w:hAnsi="Century Schoolbook"/>
-        </w:rPr>
-        <w:t xml:space="preserve"> e com a possibilidade de descarregar músicas</w:t>
-      </w:r>
-      <w:r>
-        <w:rPr>
-          <w:rFonts w:ascii="Century Schoolbook" w:hAnsi="Century Schoolbook"/>
-        </w:rPr>
-        <w:t xml:space="preserve">. </w:t>
-      </w:r>
-      <w:r>
-        <w:rPr>
-          <w:rFonts w:ascii="Century Schoolbook" w:hAnsi="Century Schoolbook"/>
-        </w:rPr>
-        <w:t xml:space="preserve">Cada </w:t>
-      </w:r>
-      <w:r>
-        <w:rPr>
-          <w:rFonts w:ascii="Century Schoolbook" w:hAnsi="Century Schoolbook"/>
-          <w:b/>
-        </w:rPr>
-        <w:t>U</w:t>
-      </w:r>
-      <w:r>
-        <w:rPr>
-          <w:rFonts w:ascii="Century Schoolbook" w:hAnsi="Century Schoolbook"/>
-          <w:b/>
-        </w:rPr>
-        <w:t>tilizador</w:t>
-      </w:r>
-      <w:r>
-        <w:rPr>
-          <w:rFonts w:ascii="Century Schoolbook" w:hAnsi="Century Schoolbook"/>
-        </w:rPr>
-        <w:t xml:space="preserve"> pode ter associado diferentes tipo</w:t>
-      </w:r>
-      <w:r>
-        <w:rPr>
-          <w:rFonts w:ascii="Century Schoolbook" w:hAnsi="Century Schoolbook"/>
-        </w:rPr>
-        <w:t>s</w:t>
-      </w:r>
-      <w:r>
-        <w:rPr>
-          <w:rFonts w:ascii="Century Schoolbook" w:hAnsi="Century Schoolbook"/>
-        </w:rPr>
-        <w:t xml:space="preserve"> de </w:t>
-      </w:r>
-      <w:r>
-        <w:rPr>
-          <w:rFonts w:ascii="Century Schoolbook" w:hAnsi="Century Schoolbook"/>
-          <w:b/>
-        </w:rPr>
-        <w:t xml:space="preserve">Dispositivos </w:t>
-      </w:r>
-      <w:r>
-        <w:rPr>
-          <w:rFonts w:ascii="Century Schoolbook" w:hAnsi="Century Schoolbook"/>
-        </w:rPr>
-        <w:t>como telemóvel, computador ou tablet, sendo obrigatório ter pelo menos um.</w:t>
-      </w:r>
-      <w:r>
-        <w:rPr>
-          <w:rFonts w:ascii="Century Schoolbook" w:hAnsi="Century Schoolbook"/>
-        </w:rPr>
-        <w:t xml:space="preserve"> </w:t>
-      </w:r>
-    </w:p>
-    <w:p>
-      <w:pPr>
-        <w:jc w:val="both"/>
-        <w:rPr>
-          <w:rFonts w:ascii="Century Schoolbook" w:hAnsi="Century Schoolbook"/>
-        </w:rPr>
-      </w:pPr>
-      <w:r>
-        <w:rPr>
-          <w:rFonts w:ascii="Century Schoolbook" w:hAnsi="Century Schoolbook"/>
-        </w:rPr>
-        <w:t xml:space="preserve">Cada </w:t>
-      </w:r>
-      <w:r>
-        <w:rPr>
-          <w:rFonts w:ascii="Century Schoolbook" w:hAnsi="Century Schoolbook"/>
-          <w:b/>
-        </w:rPr>
-        <w:t>Playlist</w:t>
-      </w:r>
-      <w:r>
-        <w:rPr>
-          <w:rFonts w:ascii="Century Schoolbook" w:hAnsi="Century Schoolbook"/>
-        </w:rPr>
-        <w:t xml:space="preserve"> </w:t>
-      </w:r>
-      <w:r>
-        <w:rPr>
-          <w:rFonts w:ascii="Century Schoolbook" w:hAnsi="Century Schoolbook"/>
-        </w:rPr>
-        <w:t xml:space="preserve">é </w:t>
-      </w:r>
-      <w:r>
-        <w:rPr>
-          <w:rFonts w:ascii="Century Schoolbook" w:hAnsi="Century Schoolbook"/>
-        </w:rPr>
-        <w:t>criada por um</w:t>
-      </w:r>
-      <w:r>
-        <w:rPr>
-          <w:rFonts w:ascii="Century Schoolbook" w:hAnsi="Century Schoolbook"/>
-        </w:rPr>
-        <w:t xml:space="preserve"> </w:t>
-      </w:r>
-      <w:r>
-        <w:rPr>
-          <w:rFonts w:ascii="Century Schoolbook" w:hAnsi="Century Schoolbook"/>
-          <w:b/>
-        </w:rPr>
-        <w:t>U</w:t>
-      </w:r>
-      <w:r>
-        <w:rPr>
-          <w:rFonts w:ascii="Century Schoolbook" w:hAnsi="Century Schoolbook"/>
-          <w:b/>
-        </w:rPr>
-        <w:t>tilizador</w:t>
-      </w:r>
-      <w:r>
-        <w:rPr>
-          <w:rFonts w:ascii="Century Schoolbook" w:hAnsi="Century Schoolbook"/>
-        </w:rPr>
-        <w:t xml:space="preserve">, podendo </w:t>
-      </w:r>
-      <w:r>
-        <w:rPr>
-          <w:rFonts w:ascii="Century Schoolbook" w:hAnsi="Century Schoolbook"/>
-        </w:rPr>
-        <w:t xml:space="preserve">conter várias </w:t>
-      </w:r>
-      <w:r>
-        <w:rPr>
-          <w:rFonts w:ascii="Century Schoolbook" w:hAnsi="Century Schoolbook"/>
-          <w:b/>
-        </w:rPr>
-        <w:t>Músicas</w:t>
-      </w:r>
-      <w:r>
-        <w:rPr>
-          <w:rFonts w:ascii="Century Schoolbook" w:hAnsi="Century Schoolbook"/>
-        </w:rPr>
-        <w:t>, podendo tamb</w:t>
-      </w:r>
-      <w:r>
-        <w:rPr>
-          <w:rFonts w:ascii="Century Schoolbook" w:hAnsi="Century Schoolbook"/>
-        </w:rPr>
-        <w:t>ém estar vazia até o usuário decidir o contrário.</w:t>
-      </w:r>
-    </w:p>
-    <w:p>
-      <w:pPr>
-        <w:jc w:val="both"/>
-        <w:rPr>
-          <w:rFonts w:ascii="Century Schoolbook" w:hAnsi="Century Schoolbook"/>
-        </w:rPr>
-      </w:pPr>
-      <w:r>
-        <w:rPr>
-          <w:rFonts w:ascii="Century Schoolbook" w:hAnsi="Century Schoolbook"/>
-        </w:rPr>
-        <w:t xml:space="preserve">Os utilizadores podem seguir os seus </w:t>
-      </w:r>
-      <w:r>
-        <w:rPr>
-          <w:rFonts w:ascii="Century Schoolbook" w:hAnsi="Century Schoolbook"/>
-          <w:b/>
-        </w:rPr>
-        <w:t>Intérpretes</w:t>
-      </w:r>
-      <w:r>
-        <w:rPr>
-          <w:rFonts w:ascii="Century Schoolbook" w:hAnsi="Century Schoolbook"/>
-        </w:rPr>
-        <w:t xml:space="preserve"> favoritos. Cada </w:t>
-      </w:r>
-      <w:r>
-        <w:rPr>
-          <w:rFonts w:ascii="Century Schoolbook" w:hAnsi="Century Schoolbook"/>
-          <w:b/>
-        </w:rPr>
-        <w:t>Intérprete</w:t>
-      </w:r>
-      <w:r>
-        <w:rPr>
-          <w:rFonts w:ascii="Century Schoolbook" w:hAnsi="Century Schoolbook"/>
-        </w:rPr>
-        <w:t xml:space="preserve"> tem vários </w:t>
-      </w:r>
-      <w:r>
-        <w:rPr>
-          <w:rFonts w:ascii="Century Schoolbook" w:hAnsi="Century Schoolbook"/>
-          <w:b/>
-        </w:rPr>
-        <w:t xml:space="preserve">Álbuns, </w:t>
-      </w:r>
-      <w:r>
-        <w:rPr>
-          <w:rFonts w:ascii="Century Schoolbook" w:hAnsi="Century Schoolbook"/>
-        </w:rPr>
-        <w:t>e estes</w:t>
-      </w:r>
-      <w:r>
-        <w:rPr>
-          <w:rFonts w:ascii="Century Schoolbook" w:hAnsi="Century Schoolbook"/>
-        </w:rPr>
-        <w:t xml:space="preserve"> cont</w:t>
-      </w:r>
-      <w:r>
-        <w:rPr>
-          <w:rFonts w:ascii="Century Schoolbook" w:hAnsi="Century Schoolbook"/>
-        </w:rPr>
-        <w:t>ê</w:t>
-      </w:r>
-      <w:r>
-        <w:rPr>
-          <w:rFonts w:ascii="Century Schoolbook" w:hAnsi="Century Schoolbook"/>
-        </w:rPr>
-        <w:t>m</w:t>
-      </w:r>
-      <w:r>
-        <w:rPr>
-          <w:rFonts w:ascii="Century Schoolbook" w:hAnsi="Century Schoolbook"/>
-        </w:rPr>
-        <w:t xml:space="preserve"> várias </w:t>
-      </w:r>
-      <w:r>
-        <w:rPr>
-          <w:rFonts w:ascii="Century Schoolbook" w:hAnsi="Century Schoolbook"/>
-          <w:b/>
-        </w:rPr>
-        <w:t>Músicas</w:t>
-      </w:r>
-      <w:r>
-        <w:rPr>
-          <w:rFonts w:ascii="Century Schoolbook" w:hAnsi="Century Schoolbook"/>
-        </w:rPr>
-        <w:t xml:space="preserve">, cada uma com o seu índice nesse </w:t>
-      </w:r>
-      <w:r>
-        <w:rPr>
-          <w:rFonts w:ascii="Century Schoolbook" w:hAnsi="Century Schoolbook"/>
-          <w:b/>
-        </w:rPr>
-        <w:t>Á</w:t>
-      </w:r>
-      <w:r>
-        <w:rPr>
-          <w:rFonts w:ascii="Century Schoolbook" w:hAnsi="Century Schoolbook"/>
-          <w:b/>
-        </w:rPr>
-        <w:t>lbum</w:t>
-      </w:r>
-      <w:r>
-        <w:rPr>
-          <w:rFonts w:ascii="Century Schoolbook" w:hAnsi="Century Schoolbook"/>
-        </w:rPr>
-        <w:t xml:space="preserve">. Há vários </w:t>
-      </w:r>
-      <w:r>
-        <w:rPr>
-          <w:rFonts w:ascii="Century Schoolbook" w:hAnsi="Century Schoolbook"/>
-          <w:b/>
-        </w:rPr>
-        <w:t>T</w:t>
-      </w:r>
-      <w:r>
-        <w:rPr>
-          <w:rFonts w:ascii="Century Schoolbook" w:hAnsi="Century Schoolbook"/>
-          <w:b/>
-        </w:rPr>
-        <w:t xml:space="preserve">ipos de </w:t>
-      </w:r>
-      <w:r>
-        <w:rPr>
-          <w:rFonts w:ascii="Century Schoolbook" w:hAnsi="Century Schoolbook"/>
-          <w:b/>
-        </w:rPr>
-        <w:t>Á</w:t>
-      </w:r>
-      <w:r>
-        <w:rPr>
-          <w:rFonts w:ascii="Century Schoolbook" w:hAnsi="Century Schoolbook"/>
-          <w:b/>
-        </w:rPr>
-        <w:t>lbum</w:t>
-      </w:r>
-      <w:r>
-        <w:rPr>
-          <w:rFonts w:ascii="Century Schoolbook" w:hAnsi="Century Schoolbook"/>
-        </w:rPr>
-        <w:t>, como ao vivo, coletânea, estúdio</w:t>
-      </w:r>
-      <w:r>
-        <w:rPr>
-          <w:rFonts w:ascii="Century Schoolbook" w:hAnsi="Century Schoolbook"/>
-        </w:rPr>
-        <w:t xml:space="preserve"> e </w:t>
-      </w:r>
-      <w:r>
-        <w:rPr>
-          <w:rFonts w:ascii="Century Schoolbook" w:hAnsi="Century Schoolbook"/>
-        </w:rPr>
-        <w:t>single.</w:t>
-      </w:r>
-      <w:r>
-        <w:rPr>
-          <w:rFonts w:ascii="Century Schoolbook" w:hAnsi="Century Schoolbook"/>
-        </w:rPr>
-        <w:t xml:space="preserve"> O serviço disponibiliza também informação sobre os </w:t>
-      </w:r>
-      <w:r>
-        <w:rPr>
-          <w:rFonts w:ascii="Century Schoolbook" w:hAnsi="Century Schoolbook"/>
-          <w:b/>
-        </w:rPr>
-        <w:t>Concertos</w:t>
-      </w:r>
-      <w:r>
-        <w:rPr>
-          <w:rFonts w:ascii="Century Schoolbook" w:hAnsi="Century Schoolbook"/>
-          <w:b/>
-        </w:rPr>
-        <w:t xml:space="preserve"> </w:t>
-      </w:r>
-      <w:r>
-        <w:rPr>
-          <w:rFonts w:ascii="Century Schoolbook" w:hAnsi="Century Schoolbook"/>
-        </w:rPr>
-        <w:t>agendados</w:t>
-      </w:r>
-      <w:r>
-        <w:rPr>
-          <w:rFonts w:ascii="Century Schoolbook" w:hAnsi="Century Schoolbook"/>
-        </w:rPr>
-        <w:t xml:space="preserve"> de cada intérprete e o seu </w:t>
-      </w:r>
-      <w:r>
-        <w:rPr>
-          <w:rFonts w:ascii="Century Schoolbook" w:hAnsi="Century Schoolbook"/>
-          <w:b/>
-        </w:rPr>
-        <w:t>Local</w:t>
-      </w:r>
-      <w:r>
-        <w:rPr>
-          <w:rFonts w:ascii="Century Schoolbook" w:hAnsi="Century Schoolbook"/>
-        </w:rPr>
-        <w:t>.</w:t>
-      </w:r>
-    </w:p>
-    <w:p>
-      <w:pPr>
-        <w:jc w:val="both"/>
-        <w:rPr>
-          <w:rFonts w:ascii="Century Schoolbook" w:hAnsi="Century Schoolbook"/>
-          <w:b/>
-        </w:rPr>
-      </w:pPr>
-      <w:r>
-        <w:rPr>
-          <w:rFonts w:ascii="Century Schoolbook" w:hAnsi="Century Schoolbook"/>
-        </w:rPr>
-        <w:t>Por ú</w:t>
-      </w:r>
-      <w:r>
-        <w:rPr>
-          <w:rFonts w:ascii="Century Schoolbook" w:hAnsi="Century Schoolbook"/>
-        </w:rPr>
-        <w:t>ltimo, o sistema gera uma lista ordenada (</w:t>
-      </w:r>
-      <w:r>
-        <w:rPr>
-          <w:rFonts w:ascii="Century Schoolbook" w:hAnsi="Century Schoolbook"/>
-          <w:b/>
-        </w:rPr>
-        <w:t>Top</w:t>
-      </w:r>
-      <w:r>
-        <w:rPr>
-          <w:rFonts w:ascii="Century Schoolbook" w:hAnsi="Century Schoolbook"/>
-        </w:rPr>
-        <w:t xml:space="preserve">) das músicas mais ouvidas em cada </w:t>
-      </w:r>
-      <w:r>
-        <w:rPr>
-          <w:rFonts w:ascii="Century Schoolbook" w:hAnsi="Century Schoolbook"/>
-          <w:b/>
-        </w:rPr>
-        <w:t>Local.</w:t>
-      </w:r>
-      <w:r>
-        <w:rPr>
-          <w:rFonts w:ascii="Century Schoolbook" w:hAnsi="Century Schoolbook"/>
-        </w:rPr>
-        <w:tab/>
-      </w:r>
-    </w:p>
-    <w:p/>
-    <w:p>
-      <w:pPr>
-        <w:rPr>
-          <w:color w:val="4472C4" w:themeColor="accent1"/>
-        </w:rPr>
-      </w:pPr>
-      <w:r>
-        <w:rPr>
-          <w:color w:val="4472C4" w:themeColor="accent1"/>
-        </w:rPr>
-        <w:t xml:space="preserve">Propomos a criação de uma base de dados para um serviço de </w:t>
-      </w:r>
-      <w:proofErr w:type="spellStart"/>
-      <w:r>
-        <w:rPr>
-          <w:color w:val="4472C4" w:themeColor="accent1"/>
-        </w:rPr>
-        <w:t>streaming</w:t>
-      </w:r>
-      <w:proofErr w:type="spellEnd"/>
-      <w:r>
-        <w:rPr>
-          <w:color w:val="4472C4" w:themeColor="accent1"/>
-        </w:rPr>
-        <w:t xml:space="preserve"> de música, semelhante ao </w:t>
-      </w:r>
-      <w:proofErr w:type="spellStart"/>
-      <w:r>
-        <w:rPr>
-          <w:color w:val="4472C4" w:themeColor="accent1"/>
-        </w:rPr>
-        <w:t>Spotify</w:t>
-      </w:r>
-      <w:proofErr w:type="spellEnd"/>
-      <w:r>
-        <w:rPr>
-          <w:color w:val="4472C4" w:themeColor="accent1"/>
-        </w:rPr>
-        <w:t xml:space="preserve">. A sua estruturação permitirá armazenamento de tanto utilizadores, como intérpretes, recolhendo informação sobre a sua discografia, membros, concertos agendados, prémios, entre outros. A nossa abordagem possibilitará a implementação de um sistema de mensagens entre usuários e de </w:t>
-      </w:r>
-      <w:proofErr w:type="spellStart"/>
-      <w:r>
-        <w:rPr>
-          <w:color w:val="4472C4" w:themeColor="accent1"/>
-        </w:rPr>
-        <w:t>follows</w:t>
-      </w:r>
-      <w:proofErr w:type="spellEnd"/>
-      <w:r>
-        <w:rPr>
-          <w:color w:val="4472C4" w:themeColor="accent1"/>
-        </w:rPr>
-        <w:t xml:space="preserve">. Também serão recolhidas informações sobre listas de reprodução e usuários com tipos de conta particular (grátis, </w:t>
-      </w:r>
-      <w:proofErr w:type="spellStart"/>
-      <w:r>
-        <w:rPr>
-          <w:color w:val="4472C4" w:themeColor="accent1"/>
-        </w:rPr>
-        <w:t>premium</w:t>
-      </w:r>
-      <w:proofErr w:type="spellEnd"/>
-      <w:r>
-        <w:rPr>
-          <w:color w:val="4472C4" w:themeColor="accent1"/>
-        </w:rPr>
-        <w:t>, família).</w:t>
-      </w:r>
-    </w:p>
-    <w:p>
-      <w:r>
-        <w:br w:type="page"/>
-      </w:r>
-    </w:p>
-    <w:p>
-      <w:pPr>
-        <w:pStyle w:val="Estilo1"/>
-      </w:pPr>
-      <w:r>
-        <w:lastRenderedPageBreak/>
-        <w:t>Atributos</w:t>
-      </w:r>
-    </w:p>
-    <w:p>
-      <w:pPr>
         <w:pStyle w:val="Estilo1"/>
         <w:rPr>
           <w:sz w:val="24"/>
@@ -2378,7 +1989,7 @@
           <w:i w:val="0"/>
           <w:noProof/>
           <w:sz w:val="24"/>
-          <w:lang w:eastAsia="pt-PT"/>
+          <w:lang w:val="en-GB" w:eastAsia="en-GB"/>
         </w:rPr>
         <mc:AlternateContent>
           <mc:Choice Requires="wps">
@@ -2441,7 +2052,7 @@
                           </w:p>
                           <w:p>
                             <w:pPr>
-                              <w:pStyle w:val="ListParagraph"/>
+                              <w:pStyle w:val="PargrafodaLista"/>
                               <w:numPr>
                                 <w:ilvl w:val="0"/>
                                 <w:numId w:val="1"/>
@@ -2461,7 +2072,7 @@
                           </w:p>
                           <w:p>
                             <w:pPr>
-                              <w:pStyle w:val="ListParagraph"/>
+                              <w:pStyle w:val="PargrafodaLista"/>
                               <w:numPr>
                                 <w:ilvl w:val="0"/>
                                 <w:numId w:val="1"/>
@@ -2485,7 +2096,7 @@
                           </w:p>
                           <w:p>
                             <w:pPr>
-                              <w:pStyle w:val="ListParagraph"/>
+                              <w:pStyle w:val="PargrafodaLista"/>
                               <w:numPr>
                                 <w:ilvl w:val="0"/>
                                 <w:numId w:val="1"/>
@@ -2507,7 +2118,7 @@
                           </w:p>
                           <w:p>
                             <w:pPr>
-                              <w:pStyle w:val="ListParagraph"/>
+                              <w:pStyle w:val="PargrafodaLista"/>
                               <w:numPr>
                                 <w:ilvl w:val="0"/>
                                 <w:numId w:val="1"/>
@@ -2527,7 +2138,7 @@
                           </w:p>
                           <w:p>
                             <w:pPr>
-                              <w:pStyle w:val="ListParagraph"/>
+                              <w:pStyle w:val="PargrafodaLista"/>
                               <w:numPr>
                                 <w:ilvl w:val="0"/>
                                 <w:numId w:val="1"/>
@@ -2547,7 +2158,7 @@
                           </w:p>
                           <w:p>
                             <w:pPr>
-                              <w:pStyle w:val="ListParagraph"/>
+                              <w:pStyle w:val="PargrafodaLista"/>
                               <w:numPr>
                                 <w:ilvl w:val="0"/>
                                 <w:numId w:val="1"/>
@@ -2568,7 +2179,7 @@
                           </w:p>
                           <w:p>
                             <w:pPr>
-                              <w:pStyle w:val="ListParagraph"/>
+                              <w:pStyle w:val="PargrafodaLista"/>
                               <w:numPr>
                                 <w:ilvl w:val="0"/>
                                 <w:numId w:val="1"/>
@@ -2625,7 +2236,7 @@
                           </w:p>
                           <w:p>
                             <w:pPr>
-                              <w:pStyle w:val="ListParagraph"/>
+                              <w:pStyle w:val="PargrafodaLista"/>
                               <w:numPr>
                                 <w:ilvl w:val="0"/>
                                 <w:numId w:val="1"/>
@@ -2668,7 +2279,7 @@
                           </w:p>
                           <w:p>
                             <w:pPr>
-                              <w:pStyle w:val="ListParagraph"/>
+                              <w:pStyle w:val="PargrafodaLista"/>
                               <w:numPr>
                                 <w:ilvl w:val="0"/>
                                 <w:numId w:val="8"/>
@@ -2711,7 +2322,7 @@
                           </w:p>
                           <w:p>
                             <w:pPr>
-                              <w:pStyle w:val="ListParagraph"/>
+                              <w:pStyle w:val="PargrafodaLista"/>
                               <w:numPr>
                                 <w:ilvl w:val="0"/>
                                 <w:numId w:val="2"/>
@@ -2731,7 +2342,7 @@
                           </w:p>
                           <w:p>
                             <w:pPr>
-                              <w:pStyle w:val="ListParagraph"/>
+                              <w:pStyle w:val="PargrafodaLista"/>
                               <w:numPr>
                                 <w:ilvl w:val="0"/>
                                 <w:numId w:val="2"/>
@@ -2775,7 +2386,7 @@
                           </w:p>
                           <w:p>
                             <w:pPr>
-                              <w:pStyle w:val="ListParagraph"/>
+                              <w:pStyle w:val="PargrafodaLista"/>
                               <w:numPr>
                                 <w:ilvl w:val="0"/>
                                 <w:numId w:val="2"/>
@@ -2795,7 +2406,7 @@
                           </w:p>
                           <w:p>
                             <w:pPr>
-                              <w:pStyle w:val="ListParagraph"/>
+                              <w:pStyle w:val="PargrafodaLista"/>
                               <w:numPr>
                                 <w:ilvl w:val="0"/>
                                 <w:numId w:val="2"/>
@@ -2838,7 +2449,7 @@
                           </w:p>
                           <w:p>
                             <w:pPr>
-                              <w:pStyle w:val="ListParagraph"/>
+                              <w:pStyle w:val="PargrafodaLista"/>
                               <w:numPr>
                                 <w:ilvl w:val="0"/>
                                 <w:numId w:val="2"/>
@@ -2858,7 +2469,7 @@
                           </w:p>
                           <w:p>
                             <w:pPr>
-                              <w:pStyle w:val="ListParagraph"/>
+                              <w:pStyle w:val="PargrafodaLista"/>
                               <w:numPr>
                                 <w:ilvl w:val="0"/>
                                 <w:numId w:val="2"/>
@@ -2878,7 +2489,7 @@
                           </w:p>
                           <w:p>
                             <w:pPr>
-                              <w:pStyle w:val="ListParagraph"/>
+                              <w:pStyle w:val="PargrafodaLista"/>
                               <w:numPr>
                                 <w:ilvl w:val="0"/>
                                 <w:numId w:val="2"/>
@@ -2898,7 +2509,7 @@
                           </w:p>
                           <w:p>
                             <w:pPr>
-                              <w:pStyle w:val="ListParagraph"/>
+                              <w:pStyle w:val="PargrafodaLista"/>
                               <w:numPr>
                                 <w:ilvl w:val="0"/>
                                 <w:numId w:val="2"/>
@@ -3452,7 +3063,7 @@
           <w:i w:val="0"/>
           <w:noProof/>
           <w:sz w:val="24"/>
-          <w:lang w:eastAsia="pt-PT"/>
+          <w:lang w:val="en-GB" w:eastAsia="en-GB"/>
         </w:rPr>
         <mc:AlternateContent>
           <mc:Choice Requires="wps">
@@ -3522,7 +3133,7 @@
                           </w:p>
                           <w:p>
                             <w:pPr>
-                              <w:pStyle w:val="ListParagraph"/>
+                              <w:pStyle w:val="PargrafodaLista"/>
                               <w:numPr>
                                 <w:ilvl w:val="0"/>
                                 <w:numId w:val="3"/>
@@ -3542,7 +3153,7 @@
                           </w:p>
                           <w:p>
                             <w:pPr>
-                              <w:pStyle w:val="ListParagraph"/>
+                              <w:pStyle w:val="PargrafodaLista"/>
                               <w:numPr>
                                 <w:ilvl w:val="0"/>
                                 <w:numId w:val="3"/>
@@ -3562,7 +3173,7 @@
                           </w:p>
                           <w:p>
                             <w:pPr>
-                              <w:pStyle w:val="ListParagraph"/>
+                              <w:pStyle w:val="PargrafodaLista"/>
                               <w:numPr>
                                 <w:ilvl w:val="0"/>
                                 <w:numId w:val="3"/>
@@ -3582,7 +3193,7 @@
                           </w:p>
                           <w:p>
                             <w:pPr>
-                              <w:pStyle w:val="ListParagraph"/>
+                              <w:pStyle w:val="PargrafodaLista"/>
                               <w:numPr>
                                 <w:ilvl w:val="0"/>
                                 <w:numId w:val="3"/>
@@ -3602,7 +3213,7 @@
                           </w:p>
                           <w:p>
                             <w:pPr>
-                              <w:pStyle w:val="ListParagraph"/>
+                              <w:pStyle w:val="PargrafodaLista"/>
                               <w:numPr>
                                 <w:ilvl w:val="0"/>
                                 <w:numId w:val="3"/>
@@ -3645,7 +3256,7 @@
                           </w:p>
                           <w:p>
                             <w:pPr>
-                              <w:pStyle w:val="ListParagraph"/>
+                              <w:pStyle w:val="PargrafodaLista"/>
                               <w:numPr>
                                 <w:ilvl w:val="0"/>
                                 <w:numId w:val="4"/>
@@ -3665,7 +3276,7 @@
                           </w:p>
                           <w:p>
                             <w:pPr>
-                              <w:pStyle w:val="ListParagraph"/>
+                              <w:pStyle w:val="PargrafodaLista"/>
                               <w:numPr>
                                 <w:ilvl w:val="0"/>
                                 <w:numId w:val="4"/>
@@ -3685,7 +3296,7 @@
                           </w:p>
                           <w:p>
                             <w:pPr>
-                              <w:pStyle w:val="ListParagraph"/>
+                              <w:pStyle w:val="PargrafodaLista"/>
                               <w:numPr>
                                 <w:ilvl w:val="0"/>
                                 <w:numId w:val="4"/>
@@ -3728,7 +3339,7 @@
                           </w:p>
                           <w:p>
                             <w:pPr>
-                              <w:pStyle w:val="ListParagraph"/>
+                              <w:pStyle w:val="PargrafodaLista"/>
                               <w:numPr>
                                 <w:ilvl w:val="0"/>
                                 <w:numId w:val="6"/>
@@ -3778,7 +3389,7 @@
                           </w:p>
                           <w:p>
                             <w:pPr>
-                              <w:pStyle w:val="ListParagraph"/>
+                              <w:pStyle w:val="PargrafodaLista"/>
                               <w:numPr>
                                 <w:ilvl w:val="0"/>
                                 <w:numId w:val="5"/>
@@ -3798,7 +3409,7 @@
                           </w:p>
                           <w:p>
                             <w:pPr>
-                              <w:pStyle w:val="ListParagraph"/>
+                              <w:pStyle w:val="PargrafodaLista"/>
                               <w:numPr>
                                 <w:ilvl w:val="0"/>
                                 <w:numId w:val="5"/>
@@ -3818,7 +3429,7 @@
                           </w:p>
                           <w:p>
                             <w:pPr>
-                              <w:pStyle w:val="ListParagraph"/>
+                              <w:pStyle w:val="PargrafodaLista"/>
                               <w:numPr>
                                 <w:ilvl w:val="0"/>
                                 <w:numId w:val="5"/>
@@ -3838,7 +3449,7 @@
                           </w:p>
                           <w:p>
                             <w:pPr>
-                              <w:pStyle w:val="ListParagraph"/>
+                              <w:pStyle w:val="PargrafodaLista"/>
                               <w:numPr>
                                 <w:ilvl w:val="0"/>
                                 <w:numId w:val="5"/>
@@ -3881,7 +3492,7 @@
                           </w:p>
                           <w:p>
                             <w:pPr>
-                              <w:pStyle w:val="ListParagraph"/>
+                              <w:pStyle w:val="PargrafodaLista"/>
                               <w:numPr>
                                 <w:ilvl w:val="0"/>
                                 <w:numId w:val="7"/>
@@ -3924,7 +3535,7 @@
                           </w:p>
                           <w:p>
                             <w:pPr>
-                              <w:pStyle w:val="ListParagraph"/>
+                              <w:pStyle w:val="PargrafodaLista"/>
                               <w:numPr>
                                 <w:ilvl w:val="0"/>
                                 <w:numId w:val="7"/>
@@ -3944,7 +3555,7 @@
                           </w:p>
                           <w:p>
                             <w:pPr>
-                              <w:pStyle w:val="ListParagraph"/>
+                              <w:pStyle w:val="PargrafodaLista"/>
                               <w:numPr>
                                 <w:ilvl w:val="0"/>
                                 <w:numId w:val="7"/>
@@ -3988,7 +3599,7 @@
                           </w:p>
                           <w:p>
                             <w:pPr>
-                              <w:pStyle w:val="ListParagraph"/>
+                              <w:pStyle w:val="PargrafodaLista"/>
                               <w:numPr>
                                 <w:ilvl w:val="0"/>
                                 <w:numId w:val="7"/>
@@ -4954,8 +4565,6 @@
           <w:lang w:eastAsia="pt-PT"/>
         </w:rPr>
       </w:pPr>
-      <w:bookmarkStart w:id="0" w:name="_GoBack"/>
-      <w:bookmarkEnd w:id="0"/>
       <w:r>
         <w:rPr>
           <w:rFonts w:ascii="Georgia" w:eastAsia="Times New Roman" w:hAnsi="Georgia" w:cs="Times New Roman"/>
@@ -5477,7 +5086,7 @@
     <w:sdtContent>
       <w:p>
         <w:pPr>
-          <w:pStyle w:val="Footer"/>
+          <w:pStyle w:val="Rodap"/>
           <w:jc w:val="right"/>
           <w:rPr>
             <w:rFonts w:ascii="Century Schoolbook" w:hAnsi="Century Schoolbook"/>
@@ -5512,7 +5121,7 @@
             <w:rFonts w:ascii="Century Schoolbook" w:hAnsi="Century Schoolbook"/>
             <w:noProof/>
           </w:rPr>
-          <w:t>6</w:t>
+          <w:t>4</w:t>
         </w:r>
         <w:r>
           <w:rPr>
@@ -5532,7 +5141,7 @@
   </w:sdt>
   <w:p>
     <w:pPr>
-      <w:pStyle w:val="Footer"/>
+      <w:pStyle w:val="Rodap"/>
     </w:pPr>
   </w:p>
 </w:ftr>
@@ -5542,12 +5151,12 @@
 <w:ftr xmlns:wpc="http://schemas.microsoft.com/office/word/2010/wordprocessingCanvas" xmlns:cx="http://schemas.microsoft.com/office/drawing/2014/chartex" xmlns:cx1="http://schemas.microsoft.com/office/drawing/2015/9/8/chartex" xmlns:cx2="http://schemas.microsoft.com/office/drawing/2015/10/21/chartex" xmlns:cx3="http://schemas.microsoft.com/office/drawing/2016/5/9/chartex" xmlns:cx4="http://schemas.microsoft.com/office/drawing/2016/5/10/chartex" xmlns:cx5="http://schemas.microsoft.com/office/drawing/2016/5/11/chartex" xmlns:mc="http://schemas.openxmlformats.org/markup-compatibility/2006" xmlns:o="urn:schemas-microsoft-com:office:office" xmlns:r="http://schemas.openxmlformats.org/officeDocument/2006/relationships" xmlns:m="http://schemas.openxmlformats.org/officeDocument/2006/math" xmlns:v="urn:schemas-microsoft-com:vml" xmlns:wp14="http://schemas.microsoft.com/office/word/2010/wordprocessingDrawing" xmlns:wp="http://schemas.openxmlformats.org/drawingml/2006/wordprocessingDrawing" xmlns:w10="urn:schemas-microsoft-com:office:word" xmlns:w="http://schemas.openxmlformats.org/wordprocessingml/2006/main" xmlns:w14="http://schemas.microsoft.com/office/word/2010/wordml" xmlns:w15="http://schemas.microsoft.com/office/word/2012/wordml" xmlns:w16se="http://schemas.microsoft.com/office/word/2015/wordml/symex" xmlns:wpg="http://schemas.microsoft.com/office/word/2010/wordprocessingGroup" xmlns:wpi="http://schemas.microsoft.com/office/word/2010/wordprocessingInk" xmlns:wne="http://schemas.microsoft.com/office/word/2006/wordml" xmlns:wps="http://schemas.microsoft.com/office/word/2010/wordprocessingShape" mc:Ignorable="w14 w15 w16se wp14">
   <w:p>
     <w:pPr>
-      <w:pStyle w:val="Footer"/>
+      <w:pStyle w:val="Rodap"/>
     </w:pPr>
     <w:r>
       <w:rPr>
         <w:noProof/>
-        <w:lang w:eastAsia="pt-PT"/>
+        <w:lang w:val="en-GB" w:eastAsia="en-GB"/>
       </w:rPr>
       <mc:AlternateContent>
         <mc:Choice Requires="wps">
@@ -5657,12 +5266,12 @@
 <w:hdr xmlns:wpc="http://schemas.microsoft.com/office/word/2010/wordprocessingCanvas" xmlns:cx="http://schemas.microsoft.com/office/drawing/2014/chartex" xmlns:cx1="http://schemas.microsoft.com/office/drawing/2015/9/8/chartex" xmlns:cx2="http://schemas.microsoft.com/office/drawing/2015/10/21/chartex" xmlns:cx3="http://schemas.microsoft.com/office/drawing/2016/5/9/chartex" xmlns:cx4="http://schemas.microsoft.com/office/drawing/2016/5/10/chartex" xmlns:cx5="http://schemas.microsoft.com/office/drawing/2016/5/11/chartex" xmlns:mc="http://schemas.openxmlformats.org/markup-compatibility/2006" xmlns:o="urn:schemas-microsoft-com:office:office" xmlns:r="http://schemas.openxmlformats.org/officeDocument/2006/relationships" xmlns:m="http://schemas.openxmlformats.org/officeDocument/2006/math" xmlns:v="urn:schemas-microsoft-com:vml" xmlns:wp14="http://schemas.microsoft.com/office/word/2010/wordprocessingDrawing" xmlns:wp="http://schemas.openxmlformats.org/drawingml/2006/wordprocessingDrawing" xmlns:w10="urn:schemas-microsoft-com:office:word" xmlns:w="http://schemas.openxmlformats.org/wordprocessingml/2006/main" xmlns:w14="http://schemas.microsoft.com/office/word/2010/wordml" xmlns:w15="http://schemas.microsoft.com/office/word/2012/wordml" xmlns:w16se="http://schemas.microsoft.com/office/word/2015/wordml/symex" xmlns:wpg="http://schemas.microsoft.com/office/word/2010/wordprocessingGroup" xmlns:wpi="http://schemas.microsoft.com/office/word/2010/wordprocessingInk" xmlns:wne="http://schemas.microsoft.com/office/word/2006/wordml" xmlns:wps="http://schemas.microsoft.com/office/word/2010/wordprocessingShape" mc:Ignorable="w14 w15 w16se wp14">
   <w:p>
     <w:pPr>
-      <w:pStyle w:val="Header"/>
+      <w:pStyle w:val="Cabealho"/>
     </w:pPr>
     <w:r>
       <w:rPr>
         <w:noProof/>
-        <w:lang w:eastAsia="pt-PT"/>
+        <w:lang w:val="en-GB" w:eastAsia="en-GB"/>
       </w:rPr>
       <mc:AlternateContent>
         <mc:Choice Requires="wps">
@@ -7074,10 +6683,10 @@
     <w:qFormat/>
     <w:rsid w:val="00F70248"/>
   </w:style>
-  <w:style w:type="paragraph" w:styleId="Heading2">
+  <w:style w:type="paragraph" w:styleId="Cabealho2">
     <w:name w:val="heading 2"/>
     <w:basedOn w:val="Normal"/>
-    <w:link w:val="Heading2Char"/>
+    <w:link w:val="Cabealho2Carter"/>
     <w:uiPriority w:val="9"/>
     <w:qFormat/>
     <w:rsid w:val="00195781"/>
@@ -7094,13 +6703,13 @@
       <w:lang w:eastAsia="pt-PT"/>
     </w:rPr>
   </w:style>
-  <w:style w:type="character" w:default="1" w:styleId="DefaultParagraphFont">
+  <w:style w:type="character" w:default="1" w:styleId="Tipodeletrapredefinidodopargrafo">
     <w:name w:val="Default Paragraph Font"/>
     <w:uiPriority w:val="1"/>
     <w:semiHidden/>
     <w:unhideWhenUsed/>
   </w:style>
-  <w:style w:type="table" w:default="1" w:styleId="TableNormal">
+  <w:style w:type="table" w:default="1" w:styleId="Tabelanormal">
     <w:name w:val="Normal Table"/>
     <w:uiPriority w:val="99"/>
     <w:semiHidden/>
@@ -7115,16 +6724,16 @@
       </w:tblCellMar>
     </w:tblPr>
   </w:style>
-  <w:style w:type="numbering" w:default="1" w:styleId="NoList">
+  <w:style w:type="numbering" w:default="1" w:styleId="Semlista">
     <w:name w:val="No List"/>
     <w:uiPriority w:val="99"/>
     <w:semiHidden/>
     <w:unhideWhenUsed/>
   </w:style>
-  <w:style w:type="paragraph" w:styleId="Header">
+  <w:style w:type="paragraph" w:styleId="Cabealho">
     <w:name w:val="header"/>
     <w:basedOn w:val="Normal"/>
-    <w:link w:val="HeaderChar"/>
+    <w:link w:val="CabealhoCarter"/>
     <w:uiPriority w:val="99"/>
     <w:unhideWhenUsed/>
     <w:rsid w:val="00F70248"/>
@@ -7136,17 +6745,17 @@
       <w:spacing w:after="0" w:line="240" w:lineRule="auto"/>
     </w:pPr>
   </w:style>
-  <w:style w:type="character" w:customStyle="1" w:styleId="HeaderChar">
-    <w:name w:val="Header Char"/>
-    <w:basedOn w:val="DefaultParagraphFont"/>
-    <w:link w:val="Header"/>
+  <w:style w:type="character" w:customStyle="1" w:styleId="CabealhoCarter">
+    <w:name w:val="Cabeçalho Caráter"/>
+    <w:basedOn w:val="Tipodeletrapredefinidodopargrafo"/>
+    <w:link w:val="Cabealho"/>
     <w:uiPriority w:val="99"/>
     <w:rsid w:val="00F70248"/>
   </w:style>
-  <w:style w:type="paragraph" w:styleId="Footer">
+  <w:style w:type="paragraph" w:styleId="Rodap">
     <w:name w:val="footer"/>
     <w:basedOn w:val="Normal"/>
-    <w:link w:val="FooterChar"/>
+    <w:link w:val="RodapCarter"/>
     <w:uiPriority w:val="99"/>
     <w:unhideWhenUsed/>
     <w:rsid w:val="00F70248"/>
@@ -7158,16 +6767,16 @@
       <w:spacing w:after="0" w:line="240" w:lineRule="auto"/>
     </w:pPr>
   </w:style>
-  <w:style w:type="character" w:customStyle="1" w:styleId="FooterChar">
-    <w:name w:val="Footer Char"/>
-    <w:basedOn w:val="DefaultParagraphFont"/>
-    <w:link w:val="Footer"/>
+  <w:style w:type="character" w:customStyle="1" w:styleId="RodapCarter">
+    <w:name w:val="Rodapé Caráter"/>
+    <w:basedOn w:val="Tipodeletrapredefinidodopargrafo"/>
+    <w:link w:val="Rodap"/>
     <w:uiPriority w:val="99"/>
     <w:rsid w:val="00F70248"/>
   </w:style>
-  <w:style w:type="character" w:styleId="Hyperlink">
+  <w:style w:type="character" w:styleId="Hiperligao">
     <w:name w:val="Hyperlink"/>
-    <w:basedOn w:val="DefaultParagraphFont"/>
+    <w:basedOn w:val="Tipodeletrapredefinidodopargrafo"/>
     <w:uiPriority w:val="99"/>
     <w:unhideWhenUsed/>
     <w:rsid w:val="00F70248"/>
@@ -7176,9 +6785,9 @@
       <w:u w:val="single"/>
     </w:rPr>
   </w:style>
-  <w:style w:type="character" w:styleId="Mention">
+  <w:style w:type="character" w:styleId="Mencionar">
     <w:name w:val="Mention"/>
-    <w:basedOn w:val="DefaultParagraphFont"/>
+    <w:basedOn w:val="Tipodeletrapredefinidodopargrafo"/>
     <w:uiPriority w:val="99"/>
     <w:semiHidden/>
     <w:unhideWhenUsed/>
@@ -7190,7 +6799,7 @@
   </w:style>
   <w:style w:type="paragraph" w:customStyle="1" w:styleId="Estilo1">
     <w:name w:val="Estilo1"/>
-    <w:basedOn w:val="Title"/>
+    <w:basedOn w:val="Ttulo"/>
     <w:link w:val="Estilo1Char"/>
     <w:qFormat/>
     <w:rsid w:val="00F70248"/>
@@ -7202,7 +6811,7 @@
   </w:style>
   <w:style w:type="character" w:customStyle="1" w:styleId="Estilo1Char">
     <w:name w:val="Estilo1 Char"/>
-    <w:basedOn w:val="TitleChar"/>
+    <w:basedOn w:val="TtuloCarter"/>
     <w:link w:val="Estilo1"/>
     <w:rsid w:val="00F70248"/>
     <w:rPr>
@@ -7214,11 +6823,11 @@
       <w:szCs w:val="56"/>
     </w:rPr>
   </w:style>
-  <w:style w:type="paragraph" w:styleId="Title">
+  <w:style w:type="paragraph" w:styleId="Ttulo">
     <w:name w:val="Title"/>
     <w:basedOn w:val="Normal"/>
     <w:next w:val="Normal"/>
-    <w:link w:val="TitleChar"/>
+    <w:link w:val="TtuloCarter"/>
     <w:uiPriority w:val="10"/>
     <w:qFormat/>
     <w:rsid w:val="00F70248"/>
@@ -7234,10 +6843,10 @@
       <w:szCs w:val="56"/>
     </w:rPr>
   </w:style>
-  <w:style w:type="character" w:customStyle="1" w:styleId="TitleChar">
-    <w:name w:val="Title Char"/>
-    <w:basedOn w:val="DefaultParagraphFont"/>
-    <w:link w:val="Title"/>
+  <w:style w:type="character" w:customStyle="1" w:styleId="TtuloCarter">
+    <w:name w:val="Título Caráter"/>
+    <w:basedOn w:val="Tipodeletrapredefinidodopargrafo"/>
+    <w:link w:val="Ttulo"/>
     <w:uiPriority w:val="10"/>
     <w:rsid w:val="00F70248"/>
     <w:rPr>
@@ -7248,7 +6857,7 @@
       <w:szCs w:val="56"/>
     </w:rPr>
   </w:style>
-  <w:style w:type="paragraph" w:styleId="ListParagraph">
+  <w:style w:type="paragraph" w:styleId="PargrafodaLista">
     <w:name w:val="List Paragraph"/>
     <w:basedOn w:val="Normal"/>
     <w:uiPriority w:val="34"/>
@@ -7259,10 +6868,10 @@
       <w:contextualSpacing/>
     </w:pPr>
   </w:style>
-  <w:style w:type="character" w:customStyle="1" w:styleId="Heading2Char">
-    <w:name w:val="Heading 2 Char"/>
-    <w:basedOn w:val="DefaultParagraphFont"/>
-    <w:link w:val="Heading2"/>
+  <w:style w:type="character" w:customStyle="1" w:styleId="Cabealho2Carter">
+    <w:name w:val="Cabeçalho 2 Caráter"/>
+    <w:basedOn w:val="Tipodeletrapredefinidodopargrafo"/>
+    <w:link w:val="Cabealho2"/>
     <w:uiPriority w:val="9"/>
     <w:rsid w:val="00195781"/>
     <w:rPr>
@@ -7276,7 +6885,7 @@
   </w:style>
   <w:style w:type="character" w:customStyle="1" w:styleId="apple-converted-space">
     <w:name w:val="apple-converted-space"/>
-    <w:basedOn w:val="DefaultParagraphFont"/>
+    <w:basedOn w:val="Tipodeletrapredefinidodopargrafo"/>
     <w:rsid w:val="00195781"/>
   </w:style>
 </w:styles>

</xml_diff>

<commit_message>
Fim do relatorio e UML
</commit_message>
<xml_diff>
--- a/Primeira Entrega/Relatório 1.docx
+++ b/Primeira Entrega/Relatório 1.docx
@@ -6,7 +6,7 @@
       <w:r>
         <w:rPr>
           <w:noProof/>
-          <w:lang w:val="en-GB" w:eastAsia="en-GB"/>
+          <w:lang w:eastAsia="pt-PT"/>
         </w:rPr>
         <mc:AlternateContent>
           <mc:Choice Requires="wps">
@@ -314,7 +314,7 @@
       <w:r>
         <w:rPr>
           <w:noProof/>
-          <w:lang w:val="en-GB" w:eastAsia="en-GB"/>
+          <w:lang w:eastAsia="pt-PT"/>
         </w:rPr>
         <mc:AlternateContent>
           <mc:Choice Requires="wps">
@@ -624,7 +624,7 @@
       <w:r>
         <w:rPr>
           <w:noProof/>
-          <w:lang w:val="en-GB" w:eastAsia="en-GB"/>
+          <w:lang w:eastAsia="pt-PT"/>
         </w:rPr>
         <w:drawing>
           <wp:inline distT="0" distB="0" distL="0" distR="0" wp14:anchorId="6AF16D28" wp14:editId="4AF58F0B">
@@ -642,7 +642,7 @@
                     <pic:cNvPicPr/>
                   </pic:nvPicPr>
                   <pic:blipFill>
-                    <a:blip r:embed="rId7" cstate="print">
+                    <a:blip r:embed="rId8" cstate="print">
                       <a:extLst>
                         <a:ext uri="{28A0092B-C50C-407E-A947-70E740481C1C}">
                           <a14:useLocalDpi xmlns:a14="http://schemas.microsoft.com/office/drawing/2010/main" val="0"/>
@@ -939,7 +939,19 @@
         <w:rPr>
           <w:rFonts w:ascii="Century Schoolbook" w:hAnsi="Century Schoolbook"/>
         </w:rPr>
-        <w:t xml:space="preserve"> o seu </w:t>
+        <w:t xml:space="preserve"> o seu</w:t>
+      </w:r>
+      <w:r>
+        <w:rPr>
+          <w:rFonts w:ascii="Century Schoolbook" w:hAnsi="Century Schoolbook"/>
+        </w:rPr>
+        <w:t xml:space="preserve"> id,</w:t>
+      </w:r>
+      <w:r>
+        <w:rPr>
+          <w:rFonts w:ascii="Century Schoolbook" w:hAnsi="Century Schoolbook"/>
+        </w:rPr>
+        <w:t xml:space="preserve"> </w:t>
       </w:r>
       <w:proofErr w:type="spellStart"/>
       <w:r>
@@ -1498,8 +1510,17 @@
           <w:rFonts w:ascii="Century Schoolbook" w:hAnsi="Century Schoolbook"/>
           <w:i/>
         </w:rPr>
-        <w:t xml:space="preserve"> database</w:t>
-      </w:r>
+        <w:t xml:space="preserve"> </w:t>
+      </w:r>
+      <w:proofErr w:type="spellStart"/>
+      <w:r>
+        <w:rPr>
+          <w:rFonts w:ascii="Century Schoolbook" w:hAnsi="Century Schoolbook"/>
+          <w:i/>
+        </w:rPr>
+        <w:t>database</w:t>
+      </w:r>
+      <w:proofErr w:type="spellEnd"/>
       <w:r>
         <w:rPr>
           <w:rFonts w:ascii="Century Schoolbook" w:hAnsi="Century Schoolbook"/>
@@ -1597,6 +1618,7 @@
         </w:rPr>
         <w:t xml:space="preserve">uma </w:t>
       </w:r>
+      <w:proofErr w:type="spellStart"/>
       <w:r>
         <w:rPr>
           <w:rFonts w:ascii="Century Schoolbook" w:hAnsi="Century Schoolbook"/>
@@ -1604,6 +1626,7 @@
         </w:rPr>
         <w:t>flag</w:t>
       </w:r>
+      <w:proofErr w:type="spellEnd"/>
       <w:r>
         <w:rPr>
           <w:rFonts w:ascii="Century Schoolbook" w:hAnsi="Century Schoolbook"/>
@@ -1790,7 +1813,21 @@
         <w:rPr>
           <w:rFonts w:ascii="Century Schoolbook" w:hAnsi="Century Schoolbook"/>
         </w:rPr>
-        <w:t xml:space="preserve">Dada a natureza associativa destas três classes, deduzimos que seria lógico integrá-las num tuplo. De tal forma, um </w:t>
+        <w:t xml:space="preserve">Dada a natureza associativa destas três classes, deduzimos que seria lógico integrá-las num </w:t>
+      </w:r>
+      <w:proofErr w:type="spellStart"/>
+      <w:r>
+        <w:rPr>
+          <w:rFonts w:ascii="Century Schoolbook" w:hAnsi="Century Schoolbook"/>
+        </w:rPr>
+        <w:t>tuplo</w:t>
+      </w:r>
+      <w:proofErr w:type="spellEnd"/>
+      <w:r>
+        <w:rPr>
+          <w:rFonts w:ascii="Century Schoolbook" w:hAnsi="Century Schoolbook"/>
+        </w:rPr>
+        <w:t xml:space="preserve">. De tal forma, um </w:t>
       </w:r>
       <w:r>
         <w:rPr>
@@ -1823,19 +1860,7 @@
         <w:rPr>
           <w:rFonts w:ascii="Century Schoolbook" w:hAnsi="Century Schoolbook"/>
         </w:rPr>
-        <w:t xml:space="preserve"> </w:t>
-      </w:r>
-      <w:r>
-        <w:rPr>
-          <w:rFonts w:ascii="Century Schoolbook" w:hAnsi="Century Schoolbook"/>
-        </w:rPr>
-        <w:t>agendado</w:t>
-      </w:r>
-      <w:r>
-        <w:rPr>
-          <w:rFonts w:ascii="Century Schoolbook" w:hAnsi="Century Schoolbook"/>
-        </w:rPr>
-        <w:t xml:space="preserve">s para o futuro, cada um destes armazenando uma data e realizando-se num único </w:t>
+        <w:t xml:space="preserve"> agendados para o futuro, cada um destes armazenando uma data e realizando-se num único </w:t>
       </w:r>
       <w:r>
         <w:rPr>
@@ -1848,13 +1873,21 @@
         <w:rPr>
           <w:rFonts w:ascii="Century Schoolbook" w:hAnsi="Century Schoolbook"/>
         </w:rPr>
-        <w:t>.</w:t>
-      </w:r>
-      <w:r>
-        <w:rPr>
-          <w:rFonts w:ascii="Century Schoolbook" w:hAnsi="Century Schoolbook"/>
-        </w:rPr>
-        <w:t xml:space="preserve"> Para completar o tuplo, basta associar </w:t>
+        <w:t xml:space="preserve">. Para completar o </w:t>
+      </w:r>
+      <w:proofErr w:type="spellStart"/>
+      <w:r>
+        <w:rPr>
+          <w:rFonts w:ascii="Century Schoolbook" w:hAnsi="Century Schoolbook"/>
+        </w:rPr>
+        <w:t>tuplo</w:t>
+      </w:r>
+      <w:proofErr w:type="spellEnd"/>
+      <w:r>
+        <w:rPr>
+          <w:rFonts w:ascii="Century Schoolbook" w:hAnsi="Century Schoolbook"/>
+        </w:rPr>
+        <w:t xml:space="preserve">, basta associar </w:t>
       </w:r>
       <w:r>
         <w:rPr>
@@ -1962,8 +1995,6 @@
         </w:rPr>
         <w:t>.</w:t>
       </w:r>
-      <w:bookmarkStart w:id="0" w:name="_GoBack"/>
-      <w:bookmarkEnd w:id="0"/>
       <w:r>
         <w:br w:type="page"/>
       </w:r>
@@ -1989,7 +2020,7 @@
           <w:i w:val="0"/>
           <w:noProof/>
           <w:sz w:val="24"/>
-          <w:lang w:val="en-GB" w:eastAsia="en-GB"/>
+          <w:lang w:eastAsia="pt-PT"/>
         </w:rPr>
         <mc:AlternateContent>
           <mc:Choice Requires="wps">
@@ -2039,13 +2070,11 @@
                             <w:pPr>
                               <w:rPr>
                                 <w:rFonts w:ascii="Century Schoolbook" w:hAnsi="Century Schoolbook"/>
-                                <w:sz w:val="24"/>
-                              </w:rPr>
-                            </w:pPr>
-                            <w:r>
-                              <w:rPr>
-                                <w:rFonts w:ascii="Century Schoolbook" w:hAnsi="Century Schoolbook"/>
-                                <w:sz w:val="24"/>
+                              </w:rPr>
+                            </w:pPr>
+                            <w:r>
+                              <w:rPr>
+                                <w:rFonts w:ascii="Century Schoolbook" w:hAnsi="Century Schoolbook"/>
                               </w:rPr>
                               <w:t>Utilizador</w:t>
                             </w:r>
@@ -2059,13 +2088,11 @@
                               </w:numPr>
                               <w:rPr>
                                 <w:rFonts w:ascii="Century Schoolbook" w:hAnsi="Century Schoolbook"/>
-                                <w:sz w:val="24"/>
-                              </w:rPr>
-                            </w:pPr>
-                            <w:r>
-                              <w:rPr>
-                                <w:rFonts w:ascii="Century Schoolbook" w:hAnsi="Century Schoolbook"/>
-                                <w:sz w:val="24"/>
+                              </w:rPr>
+                            </w:pPr>
+                            <w:r>
+                              <w:rPr>
+                                <w:rFonts w:ascii="Century Schoolbook" w:hAnsi="Century Schoolbook"/>
                               </w:rPr>
                               <w:t>Nome</w:t>
                             </w:r>
@@ -2080,7 +2107,6 @@
                               <w:rPr>
                                 <w:rFonts w:ascii="Century Schoolbook" w:hAnsi="Century Schoolbook"/>
                                 <w:i/>
-                                <w:sz w:val="24"/>
                               </w:rPr>
                             </w:pPr>
                             <w:proofErr w:type="spellStart"/>
@@ -2088,7 +2114,6 @@
                               <w:rPr>
                                 <w:rFonts w:ascii="Century Schoolbook" w:hAnsi="Century Schoolbook"/>
                                 <w:i/>
-                                <w:sz w:val="24"/>
                               </w:rPr>
                               <w:t>Username</w:t>
                             </w:r>
@@ -2104,14 +2129,12 @@
                               <w:rPr>
                                 <w:rFonts w:ascii="Century Schoolbook" w:hAnsi="Century Schoolbook"/>
                                 <w:i/>
-                                <w:sz w:val="24"/>
                               </w:rPr>
                             </w:pPr>
                             <w:r>
                               <w:rPr>
                                 <w:rFonts w:ascii="Century Schoolbook" w:hAnsi="Century Schoolbook"/>
                                 <w:i/>
-                                <w:sz w:val="24"/>
                               </w:rPr>
                               <w:t>Password</w:t>
                             </w:r>
@@ -2125,13 +2148,11 @@
                               </w:numPr>
                               <w:rPr>
                                 <w:rFonts w:ascii="Century Schoolbook" w:hAnsi="Century Schoolbook"/>
-                                <w:sz w:val="24"/>
-                              </w:rPr>
-                            </w:pPr>
-                            <w:r>
-                              <w:rPr>
-                                <w:rFonts w:ascii="Century Schoolbook" w:hAnsi="Century Schoolbook"/>
-                                <w:sz w:val="24"/>
+                              </w:rPr>
+                            </w:pPr>
+                            <w:r>
+                              <w:rPr>
+                                <w:rFonts w:ascii="Century Schoolbook" w:hAnsi="Century Schoolbook"/>
                               </w:rPr>
                               <w:t>Foto de Perfil</w:t>
                             </w:r>
@@ -2145,13 +2166,11 @@
                               </w:numPr>
                               <w:rPr>
                                 <w:rFonts w:ascii="Century Schoolbook" w:hAnsi="Century Schoolbook"/>
-                                <w:sz w:val="24"/>
-                              </w:rPr>
-                            </w:pPr>
-                            <w:r>
-                              <w:rPr>
-                                <w:rFonts w:ascii="Century Schoolbook" w:hAnsi="Century Schoolbook"/>
-                                <w:sz w:val="24"/>
+                              </w:rPr>
+                            </w:pPr>
+                            <w:r>
+                              <w:rPr>
+                                <w:rFonts w:ascii="Century Schoolbook" w:hAnsi="Century Schoolbook"/>
                               </w:rPr>
                               <w:t>Data de Nascimento</w:t>
                             </w:r>
@@ -2165,14 +2184,12 @@
                               </w:numPr>
                               <w:rPr>
                                 <w:rFonts w:ascii="Century Schoolbook" w:hAnsi="Century Schoolbook"/>
-                                <w:sz w:val="24"/>
                               </w:rPr>
                             </w:pPr>
                             <w:r>
                               <w:rPr>
                                 <w:rFonts w:ascii="Century Schoolbook" w:hAnsi="Century Schoolbook"/>
                                 <w:i/>
-                                <w:sz w:val="24"/>
                               </w:rPr>
                               <w:t>E-Mail</w:t>
                             </w:r>
@@ -2186,20 +2203,17 @@
                               </w:numPr>
                               <w:rPr>
                                 <w:rFonts w:ascii="Century Schoolbook" w:hAnsi="Century Schoolbook"/>
-                                <w:sz w:val="24"/>
-                              </w:rPr>
-                            </w:pPr>
-                            <w:r>
-                              <w:rPr>
-                                <w:rFonts w:ascii="Century Schoolbook" w:hAnsi="Century Schoolbook"/>
-                                <w:sz w:val="24"/>
+                              </w:rPr>
+                            </w:pPr>
+                            <w:r>
+                              <w:rPr>
+                                <w:rFonts w:ascii="Century Schoolbook" w:hAnsi="Century Schoolbook"/>
                               </w:rPr>
                               <w:t xml:space="preserve">/ </w:t>
                             </w:r>
                             <w:r>
                               <w:rPr>
                                 <w:rFonts w:ascii="Century Schoolbook" w:hAnsi="Century Schoolbook"/>
-                                <w:sz w:val="24"/>
                               </w:rPr>
                               <w:t>Idade</w:t>
                             </w:r>
@@ -2208,30 +2222,20 @@
                             <w:pPr>
                               <w:rPr>
                                 <w:rFonts w:ascii="Century Schoolbook" w:hAnsi="Century Schoolbook"/>
-                                <w:sz w:val="24"/>
-                              </w:rPr>
-                            </w:pPr>
-                          </w:p>
-                          <w:p>
-                            <w:pPr>
-                              <w:rPr>
-                                <w:rFonts w:ascii="Century Schoolbook" w:hAnsi="Century Schoolbook"/>
-                                <w:sz w:val="24"/>
-                              </w:rPr>
-                            </w:pPr>
-                            <w:r>
-                              <w:rPr>
-                                <w:rFonts w:ascii="Century Schoolbook" w:hAnsi="Century Schoolbook"/>
-                                <w:sz w:val="24"/>
-                              </w:rPr>
-                              <w:t>Utilizador</w:t>
-                            </w:r>
-                            <w:r>
-                              <w:rPr>
-                                <w:rFonts w:ascii="Century Schoolbook" w:hAnsi="Century Schoolbook"/>
-                                <w:sz w:val="24"/>
-                              </w:rPr>
-                              <w:t xml:space="preserve"> Premium</w:t>
+                              </w:rPr>
+                            </w:pPr>
+                          </w:p>
+                          <w:p>
+                            <w:pPr>
+                              <w:rPr>
+                                <w:rFonts w:ascii="Century Schoolbook" w:hAnsi="Century Schoolbook"/>
+                              </w:rPr>
+                            </w:pPr>
+                            <w:r>
+                              <w:rPr>
+                                <w:rFonts w:ascii="Century Schoolbook" w:hAnsi="Century Schoolbook"/>
+                              </w:rPr>
+                              <w:t>Utilizador Premium</w:t>
                             </w:r>
                           </w:p>
                           <w:p>
@@ -2243,13 +2247,11 @@
                               </w:numPr>
                               <w:rPr>
                                 <w:rFonts w:ascii="Century Schoolbook" w:hAnsi="Century Schoolbook"/>
-                                <w:sz w:val="24"/>
-                              </w:rPr>
-                            </w:pPr>
-                            <w:r>
-                              <w:rPr>
-                                <w:rFonts w:ascii="Century Schoolbook" w:hAnsi="Century Schoolbook"/>
-                                <w:sz w:val="24"/>
+                              </w:rPr>
+                            </w:pPr>
+                            <w:r>
+                              <w:rPr>
+                                <w:rFonts w:ascii="Century Schoolbook" w:hAnsi="Century Schoolbook"/>
                               </w:rPr>
                               <w:t>Mensalidade</w:t>
                             </w:r>
@@ -2258,21 +2260,18 @@
                             <w:pPr>
                               <w:rPr>
                                 <w:rFonts w:ascii="Century Schoolbook" w:hAnsi="Century Schoolbook"/>
-                                <w:sz w:val="24"/>
-                              </w:rPr>
-                            </w:pPr>
-                          </w:p>
-                          <w:p>
-                            <w:pPr>
-                              <w:rPr>
-                                <w:rFonts w:ascii="Century Schoolbook" w:hAnsi="Century Schoolbook"/>
-                                <w:sz w:val="24"/>
-                              </w:rPr>
-                            </w:pPr>
-                            <w:r>
-                              <w:rPr>
-                                <w:rFonts w:ascii="Century Schoolbook" w:hAnsi="Century Schoolbook"/>
-                                <w:sz w:val="24"/>
+                              </w:rPr>
+                            </w:pPr>
+                          </w:p>
+                          <w:p>
+                            <w:pPr>
+                              <w:rPr>
+                                <w:rFonts w:ascii="Century Schoolbook" w:hAnsi="Century Schoolbook"/>
+                              </w:rPr>
+                            </w:pPr>
+                            <w:r>
+                              <w:rPr>
+                                <w:rFonts w:ascii="Century Schoolbook" w:hAnsi="Century Schoolbook"/>
                               </w:rPr>
                               <w:t>Utilizador Free</w:t>
                             </w:r>
@@ -2286,13 +2285,11 @@
                               </w:numPr>
                               <w:rPr>
                                 <w:rFonts w:ascii="Century Schoolbook" w:hAnsi="Century Schoolbook"/>
-                                <w:sz w:val="24"/>
-                              </w:rPr>
-                            </w:pPr>
-                            <w:r>
-                              <w:rPr>
-                                <w:rFonts w:ascii="Century Schoolbook" w:hAnsi="Century Schoolbook"/>
-                                <w:sz w:val="24"/>
+                              </w:rPr>
+                            </w:pPr>
+                            <w:r>
+                              <w:rPr>
+                                <w:rFonts w:ascii="Century Schoolbook" w:hAnsi="Century Schoolbook"/>
                               </w:rPr>
                               <w:t>Tempo Limite</w:t>
                             </w:r>
@@ -2301,21 +2298,18 @@
                             <w:pPr>
                               <w:rPr>
                                 <w:rFonts w:ascii="Century Schoolbook" w:hAnsi="Century Schoolbook"/>
-                                <w:sz w:val="24"/>
-                              </w:rPr>
-                            </w:pPr>
-                          </w:p>
-                          <w:p>
-                            <w:pPr>
-                              <w:rPr>
-                                <w:rFonts w:ascii="Century Schoolbook" w:hAnsi="Century Schoolbook"/>
-                                <w:sz w:val="24"/>
-                              </w:rPr>
-                            </w:pPr>
-                            <w:r>
-                              <w:rPr>
-                                <w:rFonts w:ascii="Century Schoolbook" w:hAnsi="Century Schoolbook"/>
-                                <w:sz w:val="24"/>
+                              </w:rPr>
+                            </w:pPr>
+                          </w:p>
+                          <w:p>
+                            <w:pPr>
+                              <w:rPr>
+                                <w:rFonts w:ascii="Century Schoolbook" w:hAnsi="Century Schoolbook"/>
+                              </w:rPr>
+                            </w:pPr>
+                            <w:r>
+                              <w:rPr>
+                                <w:rFonts w:ascii="Century Schoolbook" w:hAnsi="Century Schoolbook"/>
                               </w:rPr>
                               <w:t>Mensagem</w:t>
                             </w:r>
@@ -2329,13 +2323,11 @@
                               </w:numPr>
                               <w:rPr>
                                 <w:rFonts w:ascii="Century Schoolbook" w:hAnsi="Century Schoolbook"/>
-                                <w:sz w:val="24"/>
-                              </w:rPr>
-                            </w:pPr>
-                            <w:r>
-                              <w:rPr>
-                                <w:rFonts w:ascii="Century Schoolbook" w:hAnsi="Century Schoolbook"/>
-                                <w:sz w:val="24"/>
+                              </w:rPr>
+                            </w:pPr>
+                            <w:r>
+                              <w:rPr>
+                                <w:rFonts w:ascii="Century Schoolbook" w:hAnsi="Century Schoolbook"/>
                               </w:rPr>
                               <w:t>Conteúdo</w:t>
                             </w:r>
@@ -2349,13 +2341,11 @@
                               </w:numPr>
                               <w:rPr>
                                 <w:rFonts w:ascii="Century Schoolbook" w:hAnsi="Century Schoolbook"/>
-                                <w:sz w:val="24"/>
-                              </w:rPr>
-                            </w:pPr>
-                            <w:r>
-                              <w:rPr>
-                                <w:rFonts w:ascii="Century Schoolbook" w:hAnsi="Century Schoolbook"/>
-                                <w:sz w:val="24"/>
+                              </w:rPr>
+                            </w:pPr>
+                            <w:r>
+                              <w:rPr>
+                                <w:rFonts w:ascii="Century Schoolbook" w:hAnsi="Century Schoolbook"/>
                               </w:rPr>
                               <w:t>Data de Envio</w:t>
                             </w:r>
@@ -2365,21 +2355,18 @@
                               <w:ind w:left="360"/>
                               <w:rPr>
                                 <w:rFonts w:ascii="Century Schoolbook" w:hAnsi="Century Schoolbook"/>
-                                <w:sz w:val="24"/>
-                              </w:rPr>
-                            </w:pPr>
-                          </w:p>
-                          <w:p>
-                            <w:pPr>
-                              <w:rPr>
-                                <w:rFonts w:ascii="Century Schoolbook" w:hAnsi="Century Schoolbook"/>
-                                <w:sz w:val="24"/>
-                              </w:rPr>
-                            </w:pPr>
-                            <w:r>
-                              <w:rPr>
-                                <w:rFonts w:ascii="Century Schoolbook" w:hAnsi="Century Schoolbook"/>
-                                <w:sz w:val="24"/>
+                              </w:rPr>
+                            </w:pPr>
+                          </w:p>
+                          <w:p>
+                            <w:pPr>
+                              <w:rPr>
+                                <w:rFonts w:ascii="Century Schoolbook" w:hAnsi="Century Schoolbook"/>
+                              </w:rPr>
+                            </w:pPr>
+                            <w:r>
+                              <w:rPr>
+                                <w:rFonts w:ascii="Century Schoolbook" w:hAnsi="Century Schoolbook"/>
                               </w:rPr>
                               <w:t>Dispositivos</w:t>
                             </w:r>
@@ -2393,15 +2380,33 @@
                               </w:numPr>
                               <w:rPr>
                                 <w:rFonts w:ascii="Century Schoolbook" w:hAnsi="Century Schoolbook"/>
-                                <w:sz w:val="24"/>
-                              </w:rPr>
-                            </w:pPr>
-                            <w:r>
-                              <w:rPr>
-                                <w:rFonts w:ascii="Century Schoolbook" w:hAnsi="Century Schoolbook"/>
-                                <w:sz w:val="24"/>
+                              </w:rPr>
+                            </w:pPr>
+                            <w:r>
+                              <w:rPr>
+                                <w:rFonts w:ascii="Century Schoolbook" w:hAnsi="Century Schoolbook"/>
                               </w:rPr>
                               <w:t>Nome</w:t>
+                            </w:r>
+                          </w:p>
+                          <w:p>
+                            <w:pPr>
+                              <w:rPr>
+                                <w:rFonts w:ascii="Century Schoolbook" w:hAnsi="Century Schoolbook"/>
+                              </w:rPr>
+                            </w:pPr>
+                          </w:p>
+                          <w:p>
+                            <w:pPr>
+                              <w:rPr>
+                                <w:rFonts w:ascii="Century Schoolbook" w:hAnsi="Century Schoolbook"/>
+                              </w:rPr>
+                            </w:pPr>
+                            <w:r>
+                              <w:rPr>
+                                <w:rFonts w:ascii="Century Schoolbook" w:hAnsi="Century Schoolbook"/>
+                              </w:rPr>
+                              <w:t>Tipo de Dispositivo</w:t>
                             </w:r>
                           </w:p>
                           <w:p>
@@ -2413,36 +2418,31 @@
                               </w:numPr>
                               <w:rPr>
                                 <w:rFonts w:ascii="Century Schoolbook" w:hAnsi="Century Schoolbook"/>
-                                <w:sz w:val="24"/>
-                              </w:rPr>
-                            </w:pPr>
-                            <w:r>
-                              <w:rPr>
-                                <w:rFonts w:ascii="Century Schoolbook" w:hAnsi="Century Schoolbook"/>
-                                <w:sz w:val="24"/>
-                              </w:rPr>
-                              <w:t>Tipo</w:t>
-                            </w:r>
-                          </w:p>
-                          <w:p>
-                            <w:pPr>
-                              <w:rPr>
-                                <w:rFonts w:ascii="Century Schoolbook" w:hAnsi="Century Schoolbook"/>
-                                <w:sz w:val="24"/>
-                              </w:rPr>
-                            </w:pPr>
-                          </w:p>
-                          <w:p>
-                            <w:pPr>
-                              <w:rPr>
-                                <w:rFonts w:ascii="Century Schoolbook" w:hAnsi="Century Schoolbook"/>
-                                <w:sz w:val="24"/>
-                              </w:rPr>
-                            </w:pPr>
-                            <w:r>
-                              <w:rPr>
-                                <w:rFonts w:ascii="Century Schoolbook" w:hAnsi="Century Schoolbook"/>
-                                <w:sz w:val="24"/>
+                              </w:rPr>
+                            </w:pPr>
+                            <w:r>
+                              <w:rPr>
+                                <w:rFonts w:ascii="Century Schoolbook" w:hAnsi="Century Schoolbook"/>
+                              </w:rPr>
+                              <w:t>Nome do Tipo</w:t>
+                            </w:r>
+                          </w:p>
+                          <w:p>
+                            <w:pPr>
+                              <w:rPr>
+                                <w:rFonts w:ascii="Century Schoolbook" w:hAnsi="Century Schoolbook"/>
+                              </w:rPr>
+                            </w:pPr>
+                          </w:p>
+                          <w:p>
+                            <w:pPr>
+                              <w:rPr>
+                                <w:rFonts w:ascii="Century Schoolbook" w:hAnsi="Century Schoolbook"/>
+                              </w:rPr>
+                            </w:pPr>
+                            <w:r>
+                              <w:rPr>
+                                <w:rFonts w:ascii="Century Schoolbook" w:hAnsi="Century Schoolbook"/>
                               </w:rPr>
                               <w:t>Playlist</w:t>
                             </w:r>
@@ -2456,13 +2456,11 @@
                               </w:numPr>
                               <w:rPr>
                                 <w:rFonts w:ascii="Century Schoolbook" w:hAnsi="Century Schoolbook"/>
-                                <w:sz w:val="24"/>
-                              </w:rPr>
-                            </w:pPr>
-                            <w:r>
-                              <w:rPr>
-                                <w:rFonts w:ascii="Century Schoolbook" w:hAnsi="Century Schoolbook"/>
-                                <w:sz w:val="24"/>
+                              </w:rPr>
+                            </w:pPr>
+                            <w:r>
+                              <w:rPr>
+                                <w:rFonts w:ascii="Century Schoolbook" w:hAnsi="Century Schoolbook"/>
                               </w:rPr>
                               <w:t>Nome</w:t>
                             </w:r>
@@ -2476,13 +2474,11 @@
                               </w:numPr>
                               <w:rPr>
                                 <w:rFonts w:ascii="Century Schoolbook" w:hAnsi="Century Schoolbook"/>
-                                <w:sz w:val="24"/>
-                              </w:rPr>
-                            </w:pPr>
-                            <w:r>
-                              <w:rPr>
-                                <w:rFonts w:ascii="Century Schoolbook" w:hAnsi="Century Schoolbook"/>
-                                <w:sz w:val="24"/>
+                              </w:rPr>
+                            </w:pPr>
+                            <w:r>
+                              <w:rPr>
+                                <w:rFonts w:ascii="Century Schoolbook" w:hAnsi="Century Schoolbook"/>
                               </w:rPr>
                               <w:t>Imagem</w:t>
                             </w:r>
@@ -2496,13 +2492,11 @@
                               </w:numPr>
                               <w:rPr>
                                 <w:rFonts w:ascii="Century Schoolbook" w:hAnsi="Century Schoolbook"/>
-                                <w:sz w:val="24"/>
-                              </w:rPr>
-                            </w:pPr>
-                            <w:r>
-                              <w:rPr>
-                                <w:rFonts w:ascii="Century Schoolbook" w:hAnsi="Century Schoolbook"/>
-                                <w:sz w:val="24"/>
+                              </w:rPr>
+                            </w:pPr>
+                            <w:r>
+                              <w:rPr>
+                                <w:rFonts w:ascii="Century Schoolbook" w:hAnsi="Century Schoolbook"/>
                               </w:rPr>
                               <w:t>/ Duração</w:t>
                             </w:r>
@@ -2516,13 +2510,11 @@
                               </w:numPr>
                               <w:rPr>
                                 <w:rFonts w:ascii="Century Schoolbook" w:hAnsi="Century Schoolbook"/>
-                                <w:sz w:val="24"/>
-                              </w:rPr>
-                            </w:pPr>
-                            <w:r>
-                              <w:rPr>
-                                <w:rFonts w:ascii="Century Schoolbook" w:hAnsi="Century Schoolbook"/>
-                                <w:sz w:val="24"/>
+                              </w:rPr>
+                            </w:pPr>
+                            <w:r>
+                              <w:rPr>
+                                <w:rFonts w:ascii="Century Schoolbook" w:hAnsi="Century Schoolbook"/>
                               </w:rPr>
                               <w:t>Descrição</w:t>
                             </w:r>
@@ -2546,6 +2538,10 @@
           </mc:Choice>
           <mc:Fallback>
             <w:pict>
+              <v:shapetype id="_x0000_t202" coordsize="21600,21600" o:spt="202" path="m,l,21600r21600,l21600,xe">
+                <v:stroke joinstyle="miter"/>
+                <v:path gradientshapeok="t" o:connecttype="rect"/>
+              </v:shapetype>
               <v:shape id="Text Box 2" o:spid="_x0000_s1028" type="#_x0000_t202" style="position:absolute;margin-left:-2.85pt;margin-top:15.5pt;width:196.8pt;height:694.2pt;z-index:-251654144;visibility:visible;mso-wrap-style:square;mso-width-percent:0;mso-height-percent:0;mso-wrap-distance-left:9pt;mso-wrap-distance-top:3.6pt;mso-wrap-distance-right:9pt;mso-wrap-distance-bottom:3.6pt;mso-position-horizontal:absolute;mso-position-horizontal-relative:margin;mso-position-vertical:absolute;mso-position-vertical-relative:text;mso-width-percent:0;mso-height-percent:0;mso-width-relative:margin;mso-height-relative:margin;v-text-anchor:top" o:gfxdata="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" stroked="f">
                 <v:textbox>
                   <w:txbxContent>
@@ -2553,40 +2549,36 @@
                       <w:pPr>
                         <w:rPr>
                           <w:rFonts w:ascii="Century Schoolbook" w:hAnsi="Century Schoolbook"/>
-                          <w:sz w:val="24"/>
-                        </w:rPr>
-                      </w:pPr>
-                      <w:r>
-                        <w:rPr>
-                          <w:rFonts w:ascii="Century Schoolbook" w:hAnsi="Century Schoolbook"/>
-                          <w:sz w:val="24"/>
+                        </w:rPr>
+                      </w:pPr>
+                      <w:r>
+                        <w:rPr>
+                          <w:rFonts w:ascii="Century Schoolbook" w:hAnsi="Century Schoolbook"/>
                         </w:rPr>
                         <w:t>Utilizador</w:t>
                       </w:r>
                     </w:p>
                     <w:p>
                       <w:pPr>
-                        <w:pStyle w:val="ListParagraph"/>
+                        <w:pStyle w:val="PargrafodaLista"/>
                         <w:numPr>
                           <w:ilvl w:val="0"/>
                           <w:numId w:val="1"/>
                         </w:numPr>
                         <w:rPr>
                           <w:rFonts w:ascii="Century Schoolbook" w:hAnsi="Century Schoolbook"/>
-                          <w:sz w:val="24"/>
-                        </w:rPr>
-                      </w:pPr>
-                      <w:r>
-                        <w:rPr>
-                          <w:rFonts w:ascii="Century Schoolbook" w:hAnsi="Century Schoolbook"/>
-                          <w:sz w:val="24"/>
+                        </w:rPr>
+                      </w:pPr>
+                      <w:r>
+                        <w:rPr>
+                          <w:rFonts w:ascii="Century Schoolbook" w:hAnsi="Century Schoolbook"/>
                         </w:rPr>
                         <w:t>Nome</w:t>
                       </w:r>
                     </w:p>
                     <w:p>
                       <w:pPr>
-                        <w:pStyle w:val="ListParagraph"/>
+                        <w:pStyle w:val="PargrafodaLista"/>
                         <w:numPr>
                           <w:ilvl w:val="0"/>
                           <w:numId w:val="1"/>
@@ -2594,7 +2586,6 @@
                         <w:rPr>
                           <w:rFonts w:ascii="Century Schoolbook" w:hAnsi="Century Schoolbook"/>
                           <w:i/>
-                          <w:sz w:val="24"/>
                         </w:rPr>
                       </w:pPr>
                       <w:proofErr w:type="spellStart"/>
@@ -2602,7 +2593,6 @@
                         <w:rPr>
                           <w:rFonts w:ascii="Century Schoolbook" w:hAnsi="Century Schoolbook"/>
                           <w:i/>
-                          <w:sz w:val="24"/>
                         </w:rPr>
                         <w:t>Username</w:t>
                       </w:r>
@@ -2610,7 +2600,7 @@
                     </w:p>
                     <w:p>
                       <w:pPr>
-                        <w:pStyle w:val="ListParagraph"/>
+                        <w:pStyle w:val="PargrafodaLista"/>
                         <w:numPr>
                           <w:ilvl w:val="0"/>
                           <w:numId w:val="1"/>
@@ -2618,102 +2608,91 @@
                         <w:rPr>
                           <w:rFonts w:ascii="Century Schoolbook" w:hAnsi="Century Schoolbook"/>
                           <w:i/>
-                          <w:sz w:val="24"/>
                         </w:rPr>
                       </w:pPr>
                       <w:r>
                         <w:rPr>
                           <w:rFonts w:ascii="Century Schoolbook" w:hAnsi="Century Schoolbook"/>
                           <w:i/>
-                          <w:sz w:val="24"/>
                         </w:rPr>
                         <w:t>Password</w:t>
                       </w:r>
                     </w:p>
                     <w:p>
                       <w:pPr>
-                        <w:pStyle w:val="ListParagraph"/>
+                        <w:pStyle w:val="PargrafodaLista"/>
                         <w:numPr>
                           <w:ilvl w:val="0"/>
                           <w:numId w:val="1"/>
                         </w:numPr>
                         <w:rPr>
                           <w:rFonts w:ascii="Century Schoolbook" w:hAnsi="Century Schoolbook"/>
-                          <w:sz w:val="24"/>
-                        </w:rPr>
-                      </w:pPr>
-                      <w:r>
-                        <w:rPr>
-                          <w:rFonts w:ascii="Century Schoolbook" w:hAnsi="Century Schoolbook"/>
-                          <w:sz w:val="24"/>
+                        </w:rPr>
+                      </w:pPr>
+                      <w:r>
+                        <w:rPr>
+                          <w:rFonts w:ascii="Century Schoolbook" w:hAnsi="Century Schoolbook"/>
                         </w:rPr>
                         <w:t>Foto de Perfil</w:t>
                       </w:r>
                     </w:p>
                     <w:p>
                       <w:pPr>
-                        <w:pStyle w:val="ListParagraph"/>
+                        <w:pStyle w:val="PargrafodaLista"/>
                         <w:numPr>
                           <w:ilvl w:val="0"/>
                           <w:numId w:val="1"/>
                         </w:numPr>
                         <w:rPr>
                           <w:rFonts w:ascii="Century Schoolbook" w:hAnsi="Century Schoolbook"/>
-                          <w:sz w:val="24"/>
-                        </w:rPr>
-                      </w:pPr>
-                      <w:r>
-                        <w:rPr>
-                          <w:rFonts w:ascii="Century Schoolbook" w:hAnsi="Century Schoolbook"/>
-                          <w:sz w:val="24"/>
+                        </w:rPr>
+                      </w:pPr>
+                      <w:r>
+                        <w:rPr>
+                          <w:rFonts w:ascii="Century Schoolbook" w:hAnsi="Century Schoolbook"/>
                         </w:rPr>
                         <w:t>Data de Nascimento</w:t>
                       </w:r>
                     </w:p>
                     <w:p>
                       <w:pPr>
-                        <w:pStyle w:val="ListParagraph"/>
+                        <w:pStyle w:val="PargrafodaLista"/>
                         <w:numPr>
                           <w:ilvl w:val="0"/>
                           <w:numId w:val="1"/>
                         </w:numPr>
                         <w:rPr>
                           <w:rFonts w:ascii="Century Schoolbook" w:hAnsi="Century Schoolbook"/>
-                          <w:sz w:val="24"/>
                         </w:rPr>
                       </w:pPr>
                       <w:r>
                         <w:rPr>
                           <w:rFonts w:ascii="Century Schoolbook" w:hAnsi="Century Schoolbook"/>
                           <w:i/>
-                          <w:sz w:val="24"/>
                         </w:rPr>
                         <w:t>E-Mail</w:t>
                       </w:r>
                     </w:p>
                     <w:p>
                       <w:pPr>
-                        <w:pStyle w:val="ListParagraph"/>
+                        <w:pStyle w:val="PargrafodaLista"/>
                         <w:numPr>
                           <w:ilvl w:val="0"/>
                           <w:numId w:val="1"/>
                         </w:numPr>
                         <w:rPr>
                           <w:rFonts w:ascii="Century Schoolbook" w:hAnsi="Century Schoolbook"/>
-                          <w:sz w:val="24"/>
-                        </w:rPr>
-                      </w:pPr>
-                      <w:r>
-                        <w:rPr>
-                          <w:rFonts w:ascii="Century Schoolbook" w:hAnsi="Century Schoolbook"/>
-                          <w:sz w:val="24"/>
+                        </w:rPr>
+                      </w:pPr>
+                      <w:r>
+                        <w:rPr>
+                          <w:rFonts w:ascii="Century Schoolbook" w:hAnsi="Century Schoolbook"/>
                         </w:rPr>
                         <w:t xml:space="preserve">/ </w:t>
                       </w:r>
                       <w:r>
                         <w:rPr>
                           <w:rFonts w:ascii="Century Schoolbook" w:hAnsi="Century Schoolbook"/>
-                          <w:sz w:val="24"/>
                         </w:rPr>
                         <w:t>Idade</w:t>
                       </w:r>
@@ -2722,48 +2701,36 @@
                       <w:pPr>
                         <w:rPr>
                           <w:rFonts w:ascii="Century Schoolbook" w:hAnsi="Century Schoolbook"/>
-                          <w:sz w:val="24"/>
-                        </w:rPr>
-                      </w:pPr>
-                    </w:p>
-                    <w:p>
-                      <w:pPr>
-                        <w:rPr>
-                          <w:rFonts w:ascii="Century Schoolbook" w:hAnsi="Century Schoolbook"/>
-                          <w:sz w:val="24"/>
-                        </w:rPr>
-                      </w:pPr>
-                      <w:r>
-                        <w:rPr>
-                          <w:rFonts w:ascii="Century Schoolbook" w:hAnsi="Century Schoolbook"/>
-                          <w:sz w:val="24"/>
-                        </w:rPr>
-                        <w:t>Utilizador</w:t>
-                      </w:r>
-                      <w:r>
-                        <w:rPr>
-                          <w:rFonts w:ascii="Century Schoolbook" w:hAnsi="Century Schoolbook"/>
-                          <w:sz w:val="24"/>
-                        </w:rPr>
-                        <w:t xml:space="preserve"> Premium</w:t>
-                      </w:r>
-                    </w:p>
-                    <w:p>
-                      <w:pPr>
-                        <w:pStyle w:val="ListParagraph"/>
+                        </w:rPr>
+                      </w:pPr>
+                    </w:p>
+                    <w:p>
+                      <w:pPr>
+                        <w:rPr>
+                          <w:rFonts w:ascii="Century Schoolbook" w:hAnsi="Century Schoolbook"/>
+                        </w:rPr>
+                      </w:pPr>
+                      <w:r>
+                        <w:rPr>
+                          <w:rFonts w:ascii="Century Schoolbook" w:hAnsi="Century Schoolbook"/>
+                        </w:rPr>
+                        <w:t>Utilizador Premium</w:t>
+                      </w:r>
+                    </w:p>
+                    <w:p>
+                      <w:pPr>
+                        <w:pStyle w:val="PargrafodaLista"/>
                         <w:numPr>
                           <w:ilvl w:val="0"/>
                           <w:numId w:val="1"/>
                         </w:numPr>
                         <w:rPr>
                           <w:rFonts w:ascii="Century Schoolbook" w:hAnsi="Century Schoolbook"/>
-                          <w:sz w:val="24"/>
-                        </w:rPr>
-                      </w:pPr>
-                      <w:r>
-                        <w:rPr>
-                          <w:rFonts w:ascii="Century Schoolbook" w:hAnsi="Century Schoolbook"/>
-                          <w:sz w:val="24"/>
+                        </w:rPr>
+                      </w:pPr>
+                      <w:r>
+                        <w:rPr>
+                          <w:rFonts w:ascii="Century Schoolbook" w:hAnsi="Century Schoolbook"/>
                         </w:rPr>
                         <w:t>Mensalidade</w:t>
                       </w:r>
@@ -2772,41 +2739,36 @@
                       <w:pPr>
                         <w:rPr>
                           <w:rFonts w:ascii="Century Schoolbook" w:hAnsi="Century Schoolbook"/>
-                          <w:sz w:val="24"/>
-                        </w:rPr>
-                      </w:pPr>
-                    </w:p>
-                    <w:p>
-                      <w:pPr>
-                        <w:rPr>
-                          <w:rFonts w:ascii="Century Schoolbook" w:hAnsi="Century Schoolbook"/>
-                          <w:sz w:val="24"/>
-                        </w:rPr>
-                      </w:pPr>
-                      <w:r>
-                        <w:rPr>
-                          <w:rFonts w:ascii="Century Schoolbook" w:hAnsi="Century Schoolbook"/>
-                          <w:sz w:val="24"/>
+                        </w:rPr>
+                      </w:pPr>
+                    </w:p>
+                    <w:p>
+                      <w:pPr>
+                        <w:rPr>
+                          <w:rFonts w:ascii="Century Schoolbook" w:hAnsi="Century Schoolbook"/>
+                        </w:rPr>
+                      </w:pPr>
+                      <w:r>
+                        <w:rPr>
+                          <w:rFonts w:ascii="Century Schoolbook" w:hAnsi="Century Schoolbook"/>
                         </w:rPr>
                         <w:t>Utilizador Free</w:t>
                       </w:r>
                     </w:p>
                     <w:p>
                       <w:pPr>
-                        <w:pStyle w:val="ListParagraph"/>
+                        <w:pStyle w:val="PargrafodaLista"/>
                         <w:numPr>
                           <w:ilvl w:val="0"/>
                           <w:numId w:val="8"/>
                         </w:numPr>
                         <w:rPr>
                           <w:rFonts w:ascii="Century Schoolbook" w:hAnsi="Century Schoolbook"/>
-                          <w:sz w:val="24"/>
-                        </w:rPr>
-                      </w:pPr>
-                      <w:r>
-                        <w:rPr>
-                          <w:rFonts w:ascii="Century Schoolbook" w:hAnsi="Century Schoolbook"/>
-                          <w:sz w:val="24"/>
+                        </w:rPr>
+                      </w:pPr>
+                      <w:r>
+                        <w:rPr>
+                          <w:rFonts w:ascii="Century Schoolbook" w:hAnsi="Century Schoolbook"/>
                         </w:rPr>
                         <w:t>Tempo Limite</w:t>
                       </w:r>
@@ -2815,61 +2777,54 @@
                       <w:pPr>
                         <w:rPr>
                           <w:rFonts w:ascii="Century Schoolbook" w:hAnsi="Century Schoolbook"/>
-                          <w:sz w:val="24"/>
-                        </w:rPr>
-                      </w:pPr>
-                    </w:p>
-                    <w:p>
-                      <w:pPr>
-                        <w:rPr>
-                          <w:rFonts w:ascii="Century Schoolbook" w:hAnsi="Century Schoolbook"/>
-                          <w:sz w:val="24"/>
-                        </w:rPr>
-                      </w:pPr>
-                      <w:r>
-                        <w:rPr>
-                          <w:rFonts w:ascii="Century Schoolbook" w:hAnsi="Century Schoolbook"/>
-                          <w:sz w:val="24"/>
+                        </w:rPr>
+                      </w:pPr>
+                    </w:p>
+                    <w:p>
+                      <w:pPr>
+                        <w:rPr>
+                          <w:rFonts w:ascii="Century Schoolbook" w:hAnsi="Century Schoolbook"/>
+                        </w:rPr>
+                      </w:pPr>
+                      <w:r>
+                        <w:rPr>
+                          <w:rFonts w:ascii="Century Schoolbook" w:hAnsi="Century Schoolbook"/>
                         </w:rPr>
                         <w:t>Mensagem</w:t>
                       </w:r>
                     </w:p>
                     <w:p>
                       <w:pPr>
-                        <w:pStyle w:val="ListParagraph"/>
+                        <w:pStyle w:val="PargrafodaLista"/>
                         <w:numPr>
                           <w:ilvl w:val="0"/>
                           <w:numId w:val="2"/>
                         </w:numPr>
                         <w:rPr>
                           <w:rFonts w:ascii="Century Schoolbook" w:hAnsi="Century Schoolbook"/>
-                          <w:sz w:val="24"/>
-                        </w:rPr>
-                      </w:pPr>
-                      <w:r>
-                        <w:rPr>
-                          <w:rFonts w:ascii="Century Schoolbook" w:hAnsi="Century Schoolbook"/>
-                          <w:sz w:val="24"/>
+                        </w:rPr>
+                      </w:pPr>
+                      <w:r>
+                        <w:rPr>
+                          <w:rFonts w:ascii="Century Schoolbook" w:hAnsi="Century Schoolbook"/>
                         </w:rPr>
                         <w:t>Conteúdo</w:t>
                       </w:r>
                     </w:p>
                     <w:p>
                       <w:pPr>
-                        <w:pStyle w:val="ListParagraph"/>
+                        <w:pStyle w:val="PargrafodaLista"/>
                         <w:numPr>
                           <w:ilvl w:val="0"/>
                           <w:numId w:val="2"/>
                         </w:numPr>
                         <w:rPr>
                           <w:rFonts w:ascii="Century Schoolbook" w:hAnsi="Century Schoolbook"/>
-                          <w:sz w:val="24"/>
-                        </w:rPr>
-                      </w:pPr>
-                      <w:r>
-                        <w:rPr>
-                          <w:rFonts w:ascii="Century Schoolbook" w:hAnsi="Century Schoolbook"/>
-                          <w:sz w:val="24"/>
+                        </w:rPr>
+                      </w:pPr>
+                      <w:r>
+                        <w:rPr>
+                          <w:rFonts w:ascii="Century Schoolbook" w:hAnsi="Century Schoolbook"/>
                         </w:rPr>
                         <w:t>Data de Envio</w:t>
                       </w:r>
@@ -2879,164 +2834,166 @@
                         <w:ind w:left="360"/>
                         <w:rPr>
                           <w:rFonts w:ascii="Century Schoolbook" w:hAnsi="Century Schoolbook"/>
-                          <w:sz w:val="24"/>
-                        </w:rPr>
-                      </w:pPr>
-                    </w:p>
-                    <w:p>
-                      <w:pPr>
-                        <w:rPr>
-                          <w:rFonts w:ascii="Century Schoolbook" w:hAnsi="Century Schoolbook"/>
-                          <w:sz w:val="24"/>
-                        </w:rPr>
-                      </w:pPr>
-                      <w:r>
-                        <w:rPr>
-                          <w:rFonts w:ascii="Century Schoolbook" w:hAnsi="Century Schoolbook"/>
-                          <w:sz w:val="24"/>
+                        </w:rPr>
+                      </w:pPr>
+                    </w:p>
+                    <w:p>
+                      <w:pPr>
+                        <w:rPr>
+                          <w:rFonts w:ascii="Century Schoolbook" w:hAnsi="Century Schoolbook"/>
+                        </w:rPr>
+                      </w:pPr>
+                      <w:r>
+                        <w:rPr>
+                          <w:rFonts w:ascii="Century Schoolbook" w:hAnsi="Century Schoolbook"/>
                         </w:rPr>
                         <w:t>Dispositivos</w:t>
                       </w:r>
                     </w:p>
                     <w:p>
                       <w:pPr>
-                        <w:pStyle w:val="ListParagraph"/>
+                        <w:pStyle w:val="PargrafodaLista"/>
                         <w:numPr>
                           <w:ilvl w:val="0"/>
                           <w:numId w:val="2"/>
                         </w:numPr>
                         <w:rPr>
                           <w:rFonts w:ascii="Century Schoolbook" w:hAnsi="Century Schoolbook"/>
-                          <w:sz w:val="24"/>
-                        </w:rPr>
-                      </w:pPr>
-                      <w:r>
-                        <w:rPr>
-                          <w:rFonts w:ascii="Century Schoolbook" w:hAnsi="Century Schoolbook"/>
-                          <w:sz w:val="24"/>
+                        </w:rPr>
+                      </w:pPr>
+                      <w:r>
+                        <w:rPr>
+                          <w:rFonts w:ascii="Century Schoolbook" w:hAnsi="Century Schoolbook"/>
                         </w:rPr>
                         <w:t>Nome</w:t>
                       </w:r>
                     </w:p>
                     <w:p>
                       <w:pPr>
-                        <w:pStyle w:val="ListParagraph"/>
+                        <w:rPr>
+                          <w:rFonts w:ascii="Century Schoolbook" w:hAnsi="Century Schoolbook"/>
+                        </w:rPr>
+                      </w:pPr>
+                    </w:p>
+                    <w:p>
+                      <w:pPr>
+                        <w:rPr>
+                          <w:rFonts w:ascii="Century Schoolbook" w:hAnsi="Century Schoolbook"/>
+                        </w:rPr>
+                      </w:pPr>
+                      <w:r>
+                        <w:rPr>
+                          <w:rFonts w:ascii="Century Schoolbook" w:hAnsi="Century Schoolbook"/>
+                        </w:rPr>
+                        <w:t>Tipo de Dispositivo</w:t>
+                      </w:r>
+                    </w:p>
+                    <w:p>
+                      <w:pPr>
+                        <w:pStyle w:val="PargrafodaLista"/>
                         <w:numPr>
                           <w:ilvl w:val="0"/>
                           <w:numId w:val="2"/>
                         </w:numPr>
                         <w:rPr>
                           <w:rFonts w:ascii="Century Schoolbook" w:hAnsi="Century Schoolbook"/>
-                          <w:sz w:val="24"/>
-                        </w:rPr>
-                      </w:pPr>
-                      <w:r>
-                        <w:rPr>
-                          <w:rFonts w:ascii="Century Schoolbook" w:hAnsi="Century Schoolbook"/>
-                          <w:sz w:val="24"/>
-                        </w:rPr>
-                        <w:t>Tipo</w:t>
-                      </w:r>
-                    </w:p>
-                    <w:p>
-                      <w:pPr>
-                        <w:rPr>
-                          <w:rFonts w:ascii="Century Schoolbook" w:hAnsi="Century Schoolbook"/>
-                          <w:sz w:val="24"/>
-                        </w:rPr>
-                      </w:pPr>
-                    </w:p>
-                    <w:p>
-                      <w:pPr>
-                        <w:rPr>
-                          <w:rFonts w:ascii="Century Schoolbook" w:hAnsi="Century Schoolbook"/>
-                          <w:sz w:val="24"/>
-                        </w:rPr>
-                      </w:pPr>
-                      <w:r>
-                        <w:rPr>
-                          <w:rFonts w:ascii="Century Schoolbook" w:hAnsi="Century Schoolbook"/>
-                          <w:sz w:val="24"/>
+                        </w:rPr>
+                      </w:pPr>
+                      <w:r>
+                        <w:rPr>
+                          <w:rFonts w:ascii="Century Schoolbook" w:hAnsi="Century Schoolbook"/>
+                        </w:rPr>
+                        <w:t>Nome do Tipo</w:t>
+                      </w:r>
+                    </w:p>
+                    <w:p>
+                      <w:pPr>
+                        <w:rPr>
+                          <w:rFonts w:ascii="Century Schoolbook" w:hAnsi="Century Schoolbook"/>
+                        </w:rPr>
+                      </w:pPr>
+                    </w:p>
+                    <w:p>
+                      <w:pPr>
+                        <w:rPr>
+                          <w:rFonts w:ascii="Century Schoolbook" w:hAnsi="Century Schoolbook"/>
+                        </w:rPr>
+                      </w:pPr>
+                      <w:r>
+                        <w:rPr>
+                          <w:rFonts w:ascii="Century Schoolbook" w:hAnsi="Century Schoolbook"/>
                         </w:rPr>
                         <w:t>Playlist</w:t>
                       </w:r>
                     </w:p>
                     <w:p>
                       <w:pPr>
-                        <w:pStyle w:val="ListParagraph"/>
+                        <w:pStyle w:val="PargrafodaLista"/>
                         <w:numPr>
                           <w:ilvl w:val="0"/>
                           <w:numId w:val="2"/>
                         </w:numPr>
                         <w:rPr>
                           <w:rFonts w:ascii="Century Schoolbook" w:hAnsi="Century Schoolbook"/>
-                          <w:sz w:val="24"/>
-                        </w:rPr>
-                      </w:pPr>
-                      <w:r>
-                        <w:rPr>
-                          <w:rFonts w:ascii="Century Schoolbook" w:hAnsi="Century Schoolbook"/>
-                          <w:sz w:val="24"/>
+                        </w:rPr>
+                      </w:pPr>
+                      <w:r>
+                        <w:rPr>
+                          <w:rFonts w:ascii="Century Schoolbook" w:hAnsi="Century Schoolbook"/>
                         </w:rPr>
                         <w:t>Nome</w:t>
                       </w:r>
                     </w:p>
                     <w:p>
                       <w:pPr>
-                        <w:pStyle w:val="ListParagraph"/>
+                        <w:pStyle w:val="PargrafodaLista"/>
                         <w:numPr>
                           <w:ilvl w:val="0"/>
                           <w:numId w:val="2"/>
                         </w:numPr>
                         <w:rPr>
                           <w:rFonts w:ascii="Century Schoolbook" w:hAnsi="Century Schoolbook"/>
-                          <w:sz w:val="24"/>
-                        </w:rPr>
-                      </w:pPr>
-                      <w:r>
-                        <w:rPr>
-                          <w:rFonts w:ascii="Century Schoolbook" w:hAnsi="Century Schoolbook"/>
-                          <w:sz w:val="24"/>
+                        </w:rPr>
+                      </w:pPr>
+                      <w:r>
+                        <w:rPr>
+                          <w:rFonts w:ascii="Century Schoolbook" w:hAnsi="Century Schoolbook"/>
                         </w:rPr>
                         <w:t>Imagem</w:t>
                       </w:r>
                     </w:p>
                     <w:p>
                       <w:pPr>
-                        <w:pStyle w:val="ListParagraph"/>
+                        <w:pStyle w:val="PargrafodaLista"/>
                         <w:numPr>
                           <w:ilvl w:val="0"/>
                           <w:numId w:val="2"/>
                         </w:numPr>
                         <w:rPr>
                           <w:rFonts w:ascii="Century Schoolbook" w:hAnsi="Century Schoolbook"/>
-                          <w:sz w:val="24"/>
-                        </w:rPr>
-                      </w:pPr>
-                      <w:r>
-                        <w:rPr>
-                          <w:rFonts w:ascii="Century Schoolbook" w:hAnsi="Century Schoolbook"/>
-                          <w:sz w:val="24"/>
+                        </w:rPr>
+                      </w:pPr>
+                      <w:r>
+                        <w:rPr>
+                          <w:rFonts w:ascii="Century Schoolbook" w:hAnsi="Century Schoolbook"/>
                         </w:rPr>
                         <w:t>/ Duração</w:t>
                       </w:r>
                     </w:p>
                     <w:p>
                       <w:pPr>
-                        <w:pStyle w:val="ListParagraph"/>
+                        <w:pStyle w:val="PargrafodaLista"/>
                         <w:numPr>
                           <w:ilvl w:val="0"/>
                           <w:numId w:val="2"/>
                         </w:numPr>
                         <w:rPr>
                           <w:rFonts w:ascii="Century Schoolbook" w:hAnsi="Century Schoolbook"/>
-                          <w:sz w:val="24"/>
-                        </w:rPr>
-                      </w:pPr>
-                      <w:r>
-                        <w:rPr>
-                          <w:rFonts w:ascii="Century Schoolbook" w:hAnsi="Century Schoolbook"/>
-                          <w:sz w:val="24"/>
+                        </w:rPr>
+                      </w:pPr>
+                      <w:r>
+                        <w:rPr>
+                          <w:rFonts w:ascii="Century Schoolbook" w:hAnsi="Century Schoolbook"/>
                         </w:rPr>
                         <w:t>Descrição</w:t>
                       </w:r>
@@ -3063,22 +3020,22 @@
           <w:i w:val="0"/>
           <w:noProof/>
           <w:sz w:val="24"/>
-          <w:lang w:val="en-GB" w:eastAsia="en-GB"/>
+          <w:lang w:eastAsia="pt-PT"/>
         </w:rPr>
         <mc:AlternateContent>
           <mc:Choice Requires="wps">
             <w:drawing>
-              <wp:anchor distT="45720" distB="45720" distL="114300" distR="114300" simplePos="0" relativeHeight="251664384" behindDoc="0" locked="0" layoutInCell="1" allowOverlap="1" wp14:anchorId="6620E1F0" wp14:editId="16889AD8">
+              <wp:anchor distT="45720" distB="45720" distL="114300" distR="114300" simplePos="0" relativeHeight="251664384" behindDoc="1" locked="0" layoutInCell="1" allowOverlap="1" wp14:anchorId="6620E1F0" wp14:editId="16889AD8">
                 <wp:simplePos x="0" y="0"/>
                 <wp:positionH relativeFrom="margin">
-                  <wp:posOffset>3019425</wp:posOffset>
+                  <wp:posOffset>2858424</wp:posOffset>
                 </wp:positionH>
                 <wp:positionV relativeFrom="paragraph">
-                  <wp:posOffset>21590</wp:posOffset>
+                  <wp:posOffset>14605</wp:posOffset>
                 </wp:positionV>
-                <wp:extent cx="2522220" cy="8313420"/>
+                <wp:extent cx="2522220" cy="8984673"/>
                 <wp:effectExtent l="0" t="0" r="0" b="0"/>
-                <wp:wrapSquare wrapText="bothSides"/>
+                <wp:wrapNone/>
                 <wp:docPr id="7" name="Text Box 2"/>
                 <wp:cNvGraphicFramePr>
                   <a:graphicFrameLocks xmlns:a="http://schemas.openxmlformats.org/drawingml/2006/main"/>
@@ -3092,14 +3049,12 @@
                       <wps:spPr bwMode="auto">
                         <a:xfrm>
                           <a:off x="0" y="0"/>
-                          <a:ext cx="2522220" cy="8313420"/>
+                          <a:ext cx="2522220" cy="8984673"/>
                         </a:xfrm>
                         <a:prstGeom prst="rect">
                           <a:avLst/>
                         </a:prstGeom>
-                        <a:solidFill>
-                          <a:srgbClr val="FFFFFF"/>
-                        </a:solidFill>
+                        <a:noFill/>
                         <a:ln w="9525">
                           <a:noFill/>
                           <a:miter lim="800000"/>
@@ -3113,22 +3068,13 @@
                             <w:pPr>
                               <w:rPr>
                                 <w:rFonts w:ascii="Century Schoolbook" w:hAnsi="Century Schoolbook"/>
-                                <w:sz w:val="24"/>
-                              </w:rPr>
-                            </w:pPr>
-                            <w:r>
-                              <w:rPr>
-                                <w:rFonts w:ascii="Century Schoolbook" w:hAnsi="Century Schoolbook"/>
-                                <w:sz w:val="24"/>
-                              </w:rPr>
-                              <w:t>Inté</w:t>
-                            </w:r>
-                            <w:r>
-                              <w:rPr>
-                                <w:rFonts w:ascii="Century Schoolbook" w:hAnsi="Century Schoolbook"/>
-                                <w:sz w:val="24"/>
-                              </w:rPr>
-                              <w:t>rprete</w:t>
+                              </w:rPr>
+                            </w:pPr>
+                            <w:r>
+                              <w:rPr>
+                                <w:rFonts w:ascii="Century Schoolbook" w:hAnsi="Century Schoolbook"/>
+                              </w:rPr>
+                              <w:t>Intérprete</w:t>
                             </w:r>
                           </w:p>
                           <w:p>
@@ -3140,13 +3086,11 @@
                               </w:numPr>
                               <w:rPr>
                                 <w:rFonts w:ascii="Century Schoolbook" w:hAnsi="Century Schoolbook"/>
-                                <w:sz w:val="24"/>
-                              </w:rPr>
-                            </w:pPr>
-                            <w:r>
-                              <w:rPr>
-                                <w:rFonts w:ascii="Century Schoolbook" w:hAnsi="Century Schoolbook"/>
-                                <w:sz w:val="24"/>
+                              </w:rPr>
+                            </w:pPr>
+                            <w:r>
+                              <w:rPr>
+                                <w:rFonts w:ascii="Century Schoolbook" w:hAnsi="Century Schoolbook"/>
                               </w:rPr>
                               <w:t>Nome</w:t>
                             </w:r>
@@ -3160,13 +3104,11 @@
                               </w:numPr>
                               <w:rPr>
                                 <w:rFonts w:ascii="Century Schoolbook" w:hAnsi="Century Schoolbook"/>
-                                <w:sz w:val="24"/>
-                              </w:rPr>
-                            </w:pPr>
-                            <w:r>
-                              <w:rPr>
-                                <w:rFonts w:ascii="Century Schoolbook" w:hAnsi="Century Schoolbook"/>
-                                <w:sz w:val="24"/>
+                              </w:rPr>
+                            </w:pPr>
+                            <w:r>
+                              <w:rPr>
+                                <w:rFonts w:ascii="Century Schoolbook" w:hAnsi="Century Schoolbook"/>
                               </w:rPr>
                               <w:t>Verificação</w:t>
                             </w:r>
@@ -3180,13 +3122,11 @@
                               </w:numPr>
                               <w:rPr>
                                 <w:rFonts w:ascii="Century Schoolbook" w:hAnsi="Century Schoolbook"/>
-                                <w:sz w:val="24"/>
-                              </w:rPr>
-                            </w:pPr>
-                            <w:r>
-                              <w:rPr>
-                                <w:rFonts w:ascii="Century Schoolbook" w:hAnsi="Century Schoolbook"/>
-                                <w:sz w:val="24"/>
+                              </w:rPr>
+                            </w:pPr>
+                            <w:r>
+                              <w:rPr>
+                                <w:rFonts w:ascii="Century Schoolbook" w:hAnsi="Century Schoolbook"/>
                               </w:rPr>
                               <w:t>Foto de Perfil</w:t>
                             </w:r>
@@ -3200,13 +3140,11 @@
                               </w:numPr>
                               <w:rPr>
                                 <w:rFonts w:ascii="Century Schoolbook" w:hAnsi="Century Schoolbook"/>
-                                <w:sz w:val="24"/>
-                              </w:rPr>
-                            </w:pPr>
-                            <w:r>
-                              <w:rPr>
-                                <w:rFonts w:ascii="Century Schoolbook" w:hAnsi="Century Schoolbook"/>
-                                <w:sz w:val="24"/>
+                              </w:rPr>
+                            </w:pPr>
+                            <w:r>
+                              <w:rPr>
+                                <w:rFonts w:ascii="Century Schoolbook" w:hAnsi="Century Schoolbook"/>
                               </w:rPr>
                               <w:t>Foto de Capa</w:t>
                             </w:r>
@@ -3220,13 +3158,11 @@
                               </w:numPr>
                               <w:rPr>
                                 <w:rFonts w:ascii="Century Schoolbook" w:hAnsi="Century Schoolbook"/>
-                                <w:sz w:val="24"/>
-                              </w:rPr>
-                            </w:pPr>
-                            <w:r>
-                              <w:rPr>
-                                <w:rFonts w:ascii="Century Schoolbook" w:hAnsi="Century Schoolbook"/>
-                                <w:sz w:val="24"/>
+                              </w:rPr>
+                            </w:pPr>
+                            <w:r>
+                              <w:rPr>
+                                <w:rFonts w:ascii="Century Schoolbook" w:hAnsi="Century Schoolbook"/>
                               </w:rPr>
                               <w:t>Biografia</w:t>
                             </w:r>
@@ -3235,21 +3171,18 @@
                             <w:pPr>
                               <w:rPr>
                                 <w:rFonts w:ascii="Century Schoolbook" w:hAnsi="Century Schoolbook"/>
-                                <w:sz w:val="24"/>
-                              </w:rPr>
-                            </w:pPr>
-                          </w:p>
-                          <w:p>
-                            <w:pPr>
-                              <w:rPr>
-                                <w:rFonts w:ascii="Century Schoolbook" w:hAnsi="Century Schoolbook"/>
-                                <w:sz w:val="24"/>
-                              </w:rPr>
-                            </w:pPr>
-                            <w:r>
-                              <w:rPr>
-                                <w:rFonts w:ascii="Century Schoolbook" w:hAnsi="Century Schoolbook"/>
-                                <w:sz w:val="24"/>
+                              </w:rPr>
+                            </w:pPr>
+                          </w:p>
+                          <w:p>
+                            <w:pPr>
+                              <w:rPr>
+                                <w:rFonts w:ascii="Century Schoolbook" w:hAnsi="Century Schoolbook"/>
+                              </w:rPr>
+                            </w:pPr>
+                            <w:r>
+                              <w:rPr>
+                                <w:rFonts w:ascii="Century Schoolbook" w:hAnsi="Century Schoolbook"/>
                               </w:rPr>
                               <w:t>Álbum</w:t>
                             </w:r>
@@ -3263,13 +3196,11 @@
                               </w:numPr>
                               <w:rPr>
                                 <w:rFonts w:ascii="Century Schoolbook" w:hAnsi="Century Schoolbook"/>
-                                <w:sz w:val="24"/>
-                              </w:rPr>
-                            </w:pPr>
-                            <w:r>
-                              <w:rPr>
-                                <w:rFonts w:ascii="Century Schoolbook" w:hAnsi="Century Schoolbook"/>
-                                <w:sz w:val="24"/>
+                              </w:rPr>
+                            </w:pPr>
+                            <w:r>
+                              <w:rPr>
+                                <w:rFonts w:ascii="Century Schoolbook" w:hAnsi="Century Schoolbook"/>
                               </w:rPr>
                               <w:t>Nome</w:t>
                             </w:r>
@@ -3283,13 +3214,11 @@
                               </w:numPr>
                               <w:rPr>
                                 <w:rFonts w:ascii="Century Schoolbook" w:hAnsi="Century Schoolbook"/>
-                                <w:sz w:val="24"/>
-                              </w:rPr>
-                            </w:pPr>
-                            <w:r>
-                              <w:rPr>
-                                <w:rFonts w:ascii="Century Schoolbook" w:hAnsi="Century Schoolbook"/>
-                                <w:sz w:val="24"/>
+                              </w:rPr>
+                            </w:pPr>
+                            <w:r>
+                              <w:rPr>
+                                <w:rFonts w:ascii="Century Schoolbook" w:hAnsi="Century Schoolbook"/>
                               </w:rPr>
                               <w:t>Capa</w:t>
                             </w:r>
@@ -3303,13 +3232,11 @@
                               </w:numPr>
                               <w:rPr>
                                 <w:rFonts w:ascii="Century Schoolbook" w:hAnsi="Century Schoolbook"/>
-                                <w:sz w:val="24"/>
-                              </w:rPr>
-                            </w:pPr>
-                            <w:r>
-                              <w:rPr>
-                                <w:rFonts w:ascii="Century Schoolbook" w:hAnsi="Century Schoolbook"/>
-                                <w:sz w:val="24"/>
+                              </w:rPr>
+                            </w:pPr>
+                            <w:r>
+                              <w:rPr>
+                                <w:rFonts w:ascii="Century Schoolbook" w:hAnsi="Century Schoolbook"/>
                               </w:rPr>
                               <w:t>Ano</w:t>
                             </w:r>
@@ -3318,21 +3245,18 @@
                             <w:pPr>
                               <w:rPr>
                                 <w:rFonts w:ascii="Century Schoolbook" w:hAnsi="Century Schoolbook"/>
-                                <w:sz w:val="24"/>
-                              </w:rPr>
-                            </w:pPr>
-                          </w:p>
-                          <w:p>
-                            <w:pPr>
-                              <w:rPr>
-                                <w:rFonts w:ascii="Century Schoolbook" w:hAnsi="Century Schoolbook"/>
-                                <w:sz w:val="24"/>
-                              </w:rPr>
-                            </w:pPr>
-                            <w:r>
-                              <w:rPr>
-                                <w:rFonts w:ascii="Century Schoolbook" w:hAnsi="Century Schoolbook"/>
-                                <w:sz w:val="24"/>
+                              </w:rPr>
+                            </w:pPr>
+                          </w:p>
+                          <w:p>
+                            <w:pPr>
+                              <w:rPr>
+                                <w:rFonts w:ascii="Century Schoolbook" w:hAnsi="Century Schoolbook"/>
+                              </w:rPr>
+                            </w:pPr>
+                            <w:r>
+                              <w:rPr>
+                                <w:rFonts w:ascii="Century Schoolbook" w:hAnsi="Century Schoolbook"/>
                               </w:rPr>
                               <w:t>Tipo de Álbum</w:t>
                             </w:r>
@@ -3346,20 +3270,17 @@
                               </w:numPr>
                               <w:rPr>
                                 <w:rFonts w:ascii="Century Schoolbook" w:hAnsi="Century Schoolbook"/>
-                                <w:sz w:val="24"/>
-                              </w:rPr>
-                            </w:pPr>
-                            <w:r>
-                              <w:rPr>
-                                <w:rFonts w:ascii="Century Schoolbook" w:hAnsi="Century Schoolbook"/>
-                                <w:sz w:val="24"/>
+                              </w:rPr>
+                            </w:pPr>
+                            <w:r>
+                              <w:rPr>
+                                <w:rFonts w:ascii="Century Schoolbook" w:hAnsi="Century Schoolbook"/>
                               </w:rPr>
                               <w:t>Nome</w:t>
                             </w:r>
                             <w:r>
                               <w:rPr>
                                 <w:rFonts w:ascii="Century Schoolbook" w:hAnsi="Century Schoolbook"/>
-                                <w:sz w:val="24"/>
                               </w:rPr>
                               <w:t xml:space="preserve"> do Tipo</w:t>
                             </w:r>
@@ -3368,21 +3289,18 @@
                             <w:pPr>
                               <w:rPr>
                                 <w:rFonts w:ascii="Century Schoolbook" w:hAnsi="Century Schoolbook"/>
-                                <w:sz w:val="24"/>
-                              </w:rPr>
-                            </w:pPr>
-                          </w:p>
-                          <w:p>
-                            <w:pPr>
-                              <w:rPr>
-                                <w:rFonts w:ascii="Century Schoolbook" w:hAnsi="Century Schoolbook"/>
-                                <w:sz w:val="24"/>
-                              </w:rPr>
-                            </w:pPr>
-                            <w:r>
-                              <w:rPr>
-                                <w:rFonts w:ascii="Century Schoolbook" w:hAnsi="Century Schoolbook"/>
-                                <w:sz w:val="24"/>
+                              </w:rPr>
+                            </w:pPr>
+                          </w:p>
+                          <w:p>
+                            <w:pPr>
+                              <w:rPr>
+                                <w:rFonts w:ascii="Century Schoolbook" w:hAnsi="Century Schoolbook"/>
+                              </w:rPr>
+                            </w:pPr>
+                            <w:r>
+                              <w:rPr>
+                                <w:rFonts w:ascii="Century Schoolbook" w:hAnsi="Century Schoolbook"/>
                               </w:rPr>
                               <w:t>Música</w:t>
                             </w:r>
@@ -3396,13 +3314,11 @@
                               </w:numPr>
                               <w:rPr>
                                 <w:rFonts w:ascii="Century Schoolbook" w:hAnsi="Century Schoolbook"/>
-                                <w:sz w:val="24"/>
-                              </w:rPr>
-                            </w:pPr>
-                            <w:r>
-                              <w:rPr>
-                                <w:rFonts w:ascii="Century Schoolbook" w:hAnsi="Century Schoolbook"/>
-                                <w:sz w:val="24"/>
+                              </w:rPr>
+                            </w:pPr>
+                            <w:r>
+                              <w:rPr>
+                                <w:rFonts w:ascii="Century Schoolbook" w:hAnsi="Century Schoolbook"/>
                               </w:rPr>
                               <w:t>Nome</w:t>
                             </w:r>
@@ -3416,13 +3332,11 @@
                               </w:numPr>
                               <w:rPr>
                                 <w:rFonts w:ascii="Century Schoolbook" w:hAnsi="Century Schoolbook"/>
-                                <w:sz w:val="24"/>
-                              </w:rPr>
-                            </w:pPr>
-                            <w:r>
-                              <w:rPr>
-                                <w:rFonts w:ascii="Century Schoolbook" w:hAnsi="Century Schoolbook"/>
-                                <w:sz w:val="24"/>
+                              </w:rPr>
+                            </w:pPr>
+                            <w:r>
+                              <w:rPr>
+                                <w:rFonts w:ascii="Century Schoolbook" w:hAnsi="Century Schoolbook"/>
                               </w:rPr>
                               <w:t>Duração</w:t>
                             </w:r>
@@ -3436,13 +3350,11 @@
                               </w:numPr>
                               <w:rPr>
                                 <w:rFonts w:ascii="Century Schoolbook" w:hAnsi="Century Schoolbook"/>
-                                <w:sz w:val="24"/>
-                              </w:rPr>
-                            </w:pPr>
-                            <w:r>
-                              <w:rPr>
-                                <w:rFonts w:ascii="Century Schoolbook" w:hAnsi="Century Schoolbook"/>
-                                <w:sz w:val="24"/>
+                              </w:rPr>
+                            </w:pPr>
+                            <w:r>
+                              <w:rPr>
+                                <w:rFonts w:ascii="Century Schoolbook" w:hAnsi="Century Schoolbook"/>
                               </w:rPr>
                               <w:t>Reproduções</w:t>
                             </w:r>
@@ -3456,13 +3368,11 @@
                               </w:numPr>
                               <w:rPr>
                                 <w:rFonts w:ascii="Century Schoolbook" w:hAnsi="Century Schoolbook"/>
-                                <w:sz w:val="24"/>
-                              </w:rPr>
-                            </w:pPr>
-                            <w:r>
-                              <w:rPr>
-                                <w:rFonts w:ascii="Century Schoolbook" w:hAnsi="Century Schoolbook"/>
-                                <w:sz w:val="24"/>
+                              </w:rPr>
+                            </w:pPr>
+                            <w:r>
+                              <w:rPr>
+                                <w:rFonts w:ascii="Century Schoolbook" w:hAnsi="Century Schoolbook"/>
                               </w:rPr>
                               <w:t>Género</w:t>
                             </w:r>
@@ -3471,23 +3381,20 @@
                             <w:pPr>
                               <w:rPr>
                                 <w:rFonts w:ascii="Century Schoolbook" w:hAnsi="Century Schoolbook"/>
-                                <w:sz w:val="24"/>
-                              </w:rPr>
-                            </w:pPr>
-                          </w:p>
-                          <w:p>
-                            <w:pPr>
-                              <w:rPr>
-                                <w:rFonts w:ascii="Century Schoolbook" w:hAnsi="Century Schoolbook"/>
-                                <w:sz w:val="24"/>
-                              </w:rPr>
-                            </w:pPr>
-                            <w:r>
-                              <w:rPr>
-                                <w:rFonts w:ascii="Century Schoolbook" w:hAnsi="Century Schoolbook"/>
-                                <w:sz w:val="24"/>
-                              </w:rPr>
-                              <w:t>Concerto</w:t>
+                              </w:rPr>
+                            </w:pPr>
+                          </w:p>
+                          <w:p>
+                            <w:pPr>
+                              <w:rPr>
+                                <w:rFonts w:ascii="Century Schoolbook" w:hAnsi="Century Schoolbook"/>
+                              </w:rPr>
+                            </w:pPr>
+                            <w:r>
+                              <w:rPr>
+                                <w:rFonts w:ascii="Century Schoolbook" w:hAnsi="Century Schoolbook"/>
+                              </w:rPr>
+                              <w:t>Género</w:t>
                             </w:r>
                           </w:p>
                           <w:p>
@@ -3499,38 +3406,33 @@
                               </w:numPr>
                               <w:rPr>
                                 <w:rFonts w:ascii="Century Schoolbook" w:hAnsi="Century Schoolbook"/>
-                                <w:sz w:val="24"/>
-                              </w:rPr>
-                            </w:pPr>
-                            <w:r>
-                              <w:rPr>
-                                <w:rFonts w:ascii="Century Schoolbook" w:hAnsi="Century Schoolbook"/>
-                                <w:sz w:val="24"/>
-                              </w:rPr>
-                              <w:t>Data</w:t>
-                            </w:r>
-                          </w:p>
-                          <w:p>
-                            <w:pPr>
-                              <w:rPr>
-                                <w:rFonts w:ascii="Century Schoolbook" w:hAnsi="Century Schoolbook"/>
-                                <w:sz w:val="24"/>
-                              </w:rPr>
-                            </w:pPr>
-                          </w:p>
-                          <w:p>
-                            <w:pPr>
-                              <w:rPr>
-                                <w:rFonts w:ascii="Century Schoolbook" w:hAnsi="Century Schoolbook"/>
-                                <w:sz w:val="24"/>
-                              </w:rPr>
-                            </w:pPr>
-                            <w:r>
-                              <w:rPr>
-                                <w:rFonts w:ascii="Century Schoolbook" w:hAnsi="Century Schoolbook"/>
-                                <w:sz w:val="24"/>
-                              </w:rPr>
-                              <w:t>Local</w:t>
+                              </w:rPr>
+                            </w:pPr>
+                            <w:r>
+                              <w:rPr>
+                                <w:rFonts w:ascii="Century Schoolbook" w:hAnsi="Century Schoolbook"/>
+                              </w:rPr>
+                              <w:t>Nome</w:t>
+                            </w:r>
+                          </w:p>
+                          <w:p>
+                            <w:pPr>
+                              <w:rPr>
+                                <w:rFonts w:ascii="Century Schoolbook" w:hAnsi="Century Schoolbook"/>
+                              </w:rPr>
+                            </w:pPr>
+                          </w:p>
+                          <w:p>
+                            <w:pPr>
+                              <w:rPr>
+                                <w:rFonts w:ascii="Century Schoolbook" w:hAnsi="Century Schoolbook"/>
+                              </w:rPr>
+                            </w:pPr>
+                            <w:r>
+                              <w:rPr>
+                                <w:rFonts w:ascii="Century Schoolbook" w:hAnsi="Century Schoolbook"/>
+                              </w:rPr>
+                              <w:t>Concerto</w:t>
                             </w:r>
                           </w:p>
                           <w:p>
@@ -3542,15 +3444,33 @@
                               </w:numPr>
                               <w:rPr>
                                 <w:rFonts w:ascii="Century Schoolbook" w:hAnsi="Century Schoolbook"/>
-                                <w:sz w:val="24"/>
-                              </w:rPr>
-                            </w:pPr>
-                            <w:r>
-                              <w:rPr>
-                                <w:rFonts w:ascii="Century Schoolbook" w:hAnsi="Century Schoolbook"/>
-                                <w:sz w:val="24"/>
-                              </w:rPr>
-                              <w:t>Cidade</w:t>
+                              </w:rPr>
+                            </w:pPr>
+                            <w:r>
+                              <w:rPr>
+                                <w:rFonts w:ascii="Century Schoolbook" w:hAnsi="Century Schoolbook"/>
+                              </w:rPr>
+                              <w:t>Data</w:t>
+                            </w:r>
+                          </w:p>
+                          <w:p>
+                            <w:pPr>
+                              <w:rPr>
+                                <w:rFonts w:ascii="Century Schoolbook" w:hAnsi="Century Schoolbook"/>
+                              </w:rPr>
+                            </w:pPr>
+                          </w:p>
+                          <w:p>
+                            <w:pPr>
+                              <w:rPr>
+                                <w:rFonts w:ascii="Century Schoolbook" w:hAnsi="Century Schoolbook"/>
+                              </w:rPr>
+                            </w:pPr>
+                            <w:r>
+                              <w:rPr>
+                                <w:rFonts w:ascii="Century Schoolbook" w:hAnsi="Century Schoolbook"/>
+                              </w:rPr>
+                              <w:t>Local</w:t>
                             </w:r>
                           </w:p>
                           <w:p>
@@ -3562,39 +3482,13 @@
                               </w:numPr>
                               <w:rPr>
                                 <w:rFonts w:ascii="Century Schoolbook" w:hAnsi="Century Schoolbook"/>
-                                <w:sz w:val="24"/>
-                              </w:rPr>
-                            </w:pPr>
-                            <w:r>
-                              <w:rPr>
-                                <w:rFonts w:ascii="Century Schoolbook" w:hAnsi="Century Schoolbook"/>
-                                <w:sz w:val="24"/>
-                              </w:rPr>
-                              <w:t>País</w:t>
-                            </w:r>
-                          </w:p>
-                          <w:p>
-                            <w:pPr>
-                              <w:ind w:left="360"/>
-                              <w:rPr>
-                                <w:rFonts w:ascii="Century Schoolbook" w:hAnsi="Century Schoolbook"/>
-                                <w:sz w:val="24"/>
-                              </w:rPr>
-                            </w:pPr>
-                          </w:p>
-                          <w:p>
-                            <w:pPr>
-                              <w:rPr>
-                                <w:rFonts w:ascii="Century Schoolbook" w:hAnsi="Century Schoolbook"/>
-                                <w:sz w:val="24"/>
-                              </w:rPr>
-                            </w:pPr>
-                            <w:r>
-                              <w:rPr>
-                                <w:rFonts w:ascii="Century Schoolbook" w:hAnsi="Century Schoolbook"/>
-                                <w:sz w:val="24"/>
-                              </w:rPr>
-                              <w:t>Top</w:t>
+                              </w:rPr>
+                            </w:pPr>
+                            <w:r>
+                              <w:rPr>
+                                <w:rFonts w:ascii="Century Schoolbook" w:hAnsi="Century Schoolbook"/>
+                              </w:rPr>
+                              <w:t>Cidade</w:t>
                             </w:r>
                           </w:p>
                           <w:p>
@@ -3606,13 +3500,50 @@
                               </w:numPr>
                               <w:rPr>
                                 <w:rFonts w:ascii="Century Schoolbook" w:hAnsi="Century Schoolbook"/>
-                                <w:sz w:val="24"/>
-                              </w:rPr>
-                            </w:pPr>
-                            <w:r>
-                              <w:rPr>
-                                <w:rFonts w:ascii="Century Schoolbook" w:hAnsi="Century Schoolbook"/>
-                                <w:sz w:val="24"/>
+                              </w:rPr>
+                            </w:pPr>
+                            <w:r>
+                              <w:rPr>
+                                <w:rFonts w:ascii="Century Schoolbook" w:hAnsi="Century Schoolbook"/>
+                              </w:rPr>
+                              <w:t>País</w:t>
+                            </w:r>
+                          </w:p>
+                          <w:p>
+                            <w:pPr>
+                              <w:ind w:left="360"/>
+                              <w:rPr>
+                                <w:rFonts w:ascii="Century Schoolbook" w:hAnsi="Century Schoolbook"/>
+                              </w:rPr>
+                            </w:pPr>
+                          </w:p>
+                          <w:p>
+                            <w:pPr>
+                              <w:rPr>
+                                <w:rFonts w:ascii="Century Schoolbook" w:hAnsi="Century Schoolbook"/>
+                              </w:rPr>
+                            </w:pPr>
+                            <w:r>
+                              <w:rPr>
+                                <w:rFonts w:ascii="Century Schoolbook" w:hAnsi="Century Schoolbook"/>
+                              </w:rPr>
+                              <w:t>Top</w:t>
+                            </w:r>
+                          </w:p>
+                          <w:p>
+                            <w:pPr>
+                              <w:pStyle w:val="PargrafodaLista"/>
+                              <w:numPr>
+                                <w:ilvl w:val="0"/>
+                                <w:numId w:val="7"/>
+                              </w:numPr>
+                              <w:rPr>
+                                <w:rFonts w:ascii="Century Schoolbook" w:hAnsi="Century Schoolbook"/>
+                              </w:rPr>
+                            </w:pPr>
+                            <w:r>
+                              <w:rPr>
+                                <w:rFonts w:ascii="Century Schoolbook" w:hAnsi="Century Schoolbook"/>
                               </w:rPr>
                               <w:t>Posição</w:t>
                             </w:r>
@@ -3621,23 +3552,20 @@
                             <w:pPr>
                               <w:rPr>
                                 <w:rFonts w:ascii="Century Schoolbook" w:hAnsi="Century Schoolbook"/>
-                                <w:sz w:val="24"/>
-                              </w:rPr>
-                            </w:pPr>
-                          </w:p>
-                          <w:p>
-                            <w:pPr>
-                              <w:rPr>
-                                <w:rFonts w:ascii="Century Schoolbook" w:hAnsi="Century Schoolbook"/>
-                                <w:sz w:val="24"/>
-                              </w:rPr>
-                            </w:pPr>
-                          </w:p>
-                          <w:p>
-                            <w:pPr>
-                              <w:rPr>
-                                <w:rFonts w:ascii="Century Schoolbook" w:hAnsi="Century Schoolbook"/>
-                                <w:sz w:val="24"/>
+                              </w:rPr>
+                            </w:pPr>
+                          </w:p>
+                          <w:p>
+                            <w:pPr>
+                              <w:rPr>
+                                <w:rFonts w:ascii="Century Schoolbook" w:hAnsi="Century Schoolbook"/>
+                              </w:rPr>
+                            </w:pPr>
+                          </w:p>
+                          <w:p>
+                            <w:pPr>
+                              <w:rPr>
+                                <w:rFonts w:ascii="Century Schoolbook" w:hAnsi="Century Schoolbook"/>
                               </w:rPr>
                             </w:pPr>
                           </w:p>
@@ -3660,127 +3588,108 @@
           </mc:Choice>
           <mc:Fallback>
             <w:pict>
-              <v:shape w14:anchorId="6620E1F0" id="_x0000_s1029" type="#_x0000_t202" style="position:absolute;margin-left:237.75pt;margin-top:1.7pt;width:198.6pt;height:654.6pt;z-index:251664384;visibility:visible;mso-wrap-style:square;mso-width-percent:0;mso-height-percent:0;mso-wrap-distance-left:9pt;mso-wrap-distance-top:3.6pt;mso-wrap-distance-right:9pt;mso-wrap-distance-bottom:3.6pt;mso-position-horizontal:absolute;mso-position-horizontal-relative:margin;mso-position-vertical:absolute;mso-position-vertical-relative:text;mso-width-percent:0;mso-height-percent:0;mso-width-relative:margin;mso-height-relative:margin;v-text-anchor:top" o:gfxdata="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" stroked="f">
+              <v:shape w14:anchorId="6620E1F0" id="_x0000_s1029" type="#_x0000_t202" style="position:absolute;margin-left:225.05pt;margin-top:1.15pt;width:198.6pt;height:707.45pt;z-index:-251652096;visibility:visible;mso-wrap-style:square;mso-width-percent:0;mso-height-percent:0;mso-wrap-distance-left:9pt;mso-wrap-distance-top:3.6pt;mso-wrap-distance-right:9pt;mso-wrap-distance-bottom:3.6pt;mso-position-horizontal:absolute;mso-position-horizontal-relative:margin;mso-position-vertical:absolute;mso-position-vertical-relative:text;mso-width-percent:0;mso-height-percent:0;mso-width-relative:margin;mso-height-relative:margin;v-text-anchor:top" o:gfxdata="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" filled="f" stroked="f">
                 <v:textbox>
                   <w:txbxContent>
                     <w:p>
                       <w:pPr>
                         <w:rPr>
                           <w:rFonts w:ascii="Century Schoolbook" w:hAnsi="Century Schoolbook"/>
-                          <w:sz w:val="24"/>
-                        </w:rPr>
-                      </w:pPr>
-                      <w:r>
-                        <w:rPr>
-                          <w:rFonts w:ascii="Century Schoolbook" w:hAnsi="Century Schoolbook"/>
-                          <w:sz w:val="24"/>
-                        </w:rPr>
-                        <w:t>Inté</w:t>
-                      </w:r>
-                      <w:r>
-                        <w:rPr>
-                          <w:rFonts w:ascii="Century Schoolbook" w:hAnsi="Century Schoolbook"/>
-                          <w:sz w:val="24"/>
-                        </w:rPr>
-                        <w:t>rprete</w:t>
-                      </w:r>
-                    </w:p>
-                    <w:p>
-                      <w:pPr>
-                        <w:pStyle w:val="ListParagraph"/>
+                        </w:rPr>
+                      </w:pPr>
+                      <w:r>
+                        <w:rPr>
+                          <w:rFonts w:ascii="Century Schoolbook" w:hAnsi="Century Schoolbook"/>
+                        </w:rPr>
+                        <w:t>Intérprete</w:t>
+                      </w:r>
+                    </w:p>
+                    <w:p>
+                      <w:pPr>
+                        <w:pStyle w:val="PargrafodaLista"/>
                         <w:numPr>
                           <w:ilvl w:val="0"/>
                           <w:numId w:val="3"/>
                         </w:numPr>
                         <w:rPr>
                           <w:rFonts w:ascii="Century Schoolbook" w:hAnsi="Century Schoolbook"/>
-                          <w:sz w:val="24"/>
-                        </w:rPr>
-                      </w:pPr>
-                      <w:r>
-                        <w:rPr>
-                          <w:rFonts w:ascii="Century Schoolbook" w:hAnsi="Century Schoolbook"/>
-                          <w:sz w:val="24"/>
+                        </w:rPr>
+                      </w:pPr>
+                      <w:r>
+                        <w:rPr>
+                          <w:rFonts w:ascii="Century Schoolbook" w:hAnsi="Century Schoolbook"/>
                         </w:rPr>
                         <w:t>Nome</w:t>
                       </w:r>
                     </w:p>
                     <w:p>
                       <w:pPr>
-                        <w:pStyle w:val="ListParagraph"/>
+                        <w:pStyle w:val="PargrafodaLista"/>
                         <w:numPr>
                           <w:ilvl w:val="0"/>
                           <w:numId w:val="3"/>
                         </w:numPr>
                         <w:rPr>
                           <w:rFonts w:ascii="Century Schoolbook" w:hAnsi="Century Schoolbook"/>
-                          <w:sz w:val="24"/>
-                        </w:rPr>
-                      </w:pPr>
-                      <w:r>
-                        <w:rPr>
-                          <w:rFonts w:ascii="Century Schoolbook" w:hAnsi="Century Schoolbook"/>
-                          <w:sz w:val="24"/>
+                        </w:rPr>
+                      </w:pPr>
+                      <w:r>
+                        <w:rPr>
+                          <w:rFonts w:ascii="Century Schoolbook" w:hAnsi="Century Schoolbook"/>
                         </w:rPr>
                         <w:t>Verificação</w:t>
                       </w:r>
                     </w:p>
                     <w:p>
                       <w:pPr>
-                        <w:pStyle w:val="ListParagraph"/>
+                        <w:pStyle w:val="PargrafodaLista"/>
                         <w:numPr>
                           <w:ilvl w:val="0"/>
                           <w:numId w:val="3"/>
                         </w:numPr>
                         <w:rPr>
                           <w:rFonts w:ascii="Century Schoolbook" w:hAnsi="Century Schoolbook"/>
-                          <w:sz w:val="24"/>
-                        </w:rPr>
-                      </w:pPr>
-                      <w:r>
-                        <w:rPr>
-                          <w:rFonts w:ascii="Century Schoolbook" w:hAnsi="Century Schoolbook"/>
-                          <w:sz w:val="24"/>
+                        </w:rPr>
+                      </w:pPr>
+                      <w:r>
+                        <w:rPr>
+                          <w:rFonts w:ascii="Century Schoolbook" w:hAnsi="Century Schoolbook"/>
                         </w:rPr>
                         <w:t>Foto de Perfil</w:t>
                       </w:r>
                     </w:p>
                     <w:p>
                       <w:pPr>
-                        <w:pStyle w:val="ListParagraph"/>
+                        <w:pStyle w:val="PargrafodaLista"/>
                         <w:numPr>
                           <w:ilvl w:val="0"/>
                           <w:numId w:val="3"/>
                         </w:numPr>
                         <w:rPr>
                           <w:rFonts w:ascii="Century Schoolbook" w:hAnsi="Century Schoolbook"/>
-                          <w:sz w:val="24"/>
-                        </w:rPr>
-                      </w:pPr>
-                      <w:r>
-                        <w:rPr>
-                          <w:rFonts w:ascii="Century Schoolbook" w:hAnsi="Century Schoolbook"/>
-                          <w:sz w:val="24"/>
+                        </w:rPr>
+                      </w:pPr>
+                      <w:r>
+                        <w:rPr>
+                          <w:rFonts w:ascii="Century Schoolbook" w:hAnsi="Century Schoolbook"/>
                         </w:rPr>
                         <w:t>Foto de Capa</w:t>
                       </w:r>
                     </w:p>
                     <w:p>
                       <w:pPr>
-                        <w:pStyle w:val="ListParagraph"/>
+                        <w:pStyle w:val="PargrafodaLista"/>
                         <w:numPr>
                           <w:ilvl w:val="0"/>
                           <w:numId w:val="3"/>
                         </w:numPr>
                         <w:rPr>
                           <w:rFonts w:ascii="Century Schoolbook" w:hAnsi="Century Schoolbook"/>
-                          <w:sz w:val="24"/>
-                        </w:rPr>
-                      </w:pPr>
-                      <w:r>
-                        <w:rPr>
-                          <w:rFonts w:ascii="Century Schoolbook" w:hAnsi="Century Schoolbook"/>
-                          <w:sz w:val="24"/>
+                        </w:rPr>
+                      </w:pPr>
+                      <w:r>
+                        <w:rPr>
+                          <w:rFonts w:ascii="Century Schoolbook" w:hAnsi="Century Schoolbook"/>
                         </w:rPr>
                         <w:t>Biografia</w:t>
                       </w:r>
@@ -3789,81 +3698,72 @@
                       <w:pPr>
                         <w:rPr>
                           <w:rFonts w:ascii="Century Schoolbook" w:hAnsi="Century Schoolbook"/>
-                          <w:sz w:val="24"/>
-                        </w:rPr>
-                      </w:pPr>
-                    </w:p>
-                    <w:p>
-                      <w:pPr>
-                        <w:rPr>
-                          <w:rFonts w:ascii="Century Schoolbook" w:hAnsi="Century Schoolbook"/>
-                          <w:sz w:val="24"/>
-                        </w:rPr>
-                      </w:pPr>
-                      <w:r>
-                        <w:rPr>
-                          <w:rFonts w:ascii="Century Schoolbook" w:hAnsi="Century Schoolbook"/>
-                          <w:sz w:val="24"/>
+                        </w:rPr>
+                      </w:pPr>
+                    </w:p>
+                    <w:p>
+                      <w:pPr>
+                        <w:rPr>
+                          <w:rFonts w:ascii="Century Schoolbook" w:hAnsi="Century Schoolbook"/>
+                        </w:rPr>
+                      </w:pPr>
+                      <w:r>
+                        <w:rPr>
+                          <w:rFonts w:ascii="Century Schoolbook" w:hAnsi="Century Schoolbook"/>
                         </w:rPr>
                         <w:t>Álbum</w:t>
                       </w:r>
                     </w:p>
                     <w:p>
                       <w:pPr>
-                        <w:pStyle w:val="ListParagraph"/>
+                        <w:pStyle w:val="PargrafodaLista"/>
                         <w:numPr>
                           <w:ilvl w:val="0"/>
                           <w:numId w:val="4"/>
                         </w:numPr>
                         <w:rPr>
                           <w:rFonts w:ascii="Century Schoolbook" w:hAnsi="Century Schoolbook"/>
-                          <w:sz w:val="24"/>
-                        </w:rPr>
-                      </w:pPr>
-                      <w:r>
-                        <w:rPr>
-                          <w:rFonts w:ascii="Century Schoolbook" w:hAnsi="Century Schoolbook"/>
-                          <w:sz w:val="24"/>
+                        </w:rPr>
+                      </w:pPr>
+                      <w:r>
+                        <w:rPr>
+                          <w:rFonts w:ascii="Century Schoolbook" w:hAnsi="Century Schoolbook"/>
                         </w:rPr>
                         <w:t>Nome</w:t>
                       </w:r>
                     </w:p>
                     <w:p>
                       <w:pPr>
-                        <w:pStyle w:val="ListParagraph"/>
+                        <w:pStyle w:val="PargrafodaLista"/>
                         <w:numPr>
                           <w:ilvl w:val="0"/>
                           <w:numId w:val="4"/>
                         </w:numPr>
                         <w:rPr>
                           <w:rFonts w:ascii="Century Schoolbook" w:hAnsi="Century Schoolbook"/>
-                          <w:sz w:val="24"/>
-                        </w:rPr>
-                      </w:pPr>
-                      <w:r>
-                        <w:rPr>
-                          <w:rFonts w:ascii="Century Schoolbook" w:hAnsi="Century Schoolbook"/>
-                          <w:sz w:val="24"/>
+                        </w:rPr>
+                      </w:pPr>
+                      <w:r>
+                        <w:rPr>
+                          <w:rFonts w:ascii="Century Schoolbook" w:hAnsi="Century Schoolbook"/>
                         </w:rPr>
                         <w:t>Capa</w:t>
                       </w:r>
                     </w:p>
                     <w:p>
                       <w:pPr>
-                        <w:pStyle w:val="ListParagraph"/>
+                        <w:pStyle w:val="PargrafodaLista"/>
                         <w:numPr>
                           <w:ilvl w:val="0"/>
                           <w:numId w:val="4"/>
                         </w:numPr>
                         <w:rPr>
                           <w:rFonts w:ascii="Century Schoolbook" w:hAnsi="Century Schoolbook"/>
-                          <w:sz w:val="24"/>
-                        </w:rPr>
-                      </w:pPr>
-                      <w:r>
-                        <w:rPr>
-                          <w:rFonts w:ascii="Century Schoolbook" w:hAnsi="Century Schoolbook"/>
-                          <w:sz w:val="24"/>
+                        </w:rPr>
+                      </w:pPr>
+                      <w:r>
+                        <w:rPr>
+                          <w:rFonts w:ascii="Century Schoolbook" w:hAnsi="Century Schoolbook"/>
                         </w:rPr>
                         <w:t>Ano</w:t>
                       </w:r>
@@ -3872,48 +3772,42 @@
                       <w:pPr>
                         <w:rPr>
                           <w:rFonts w:ascii="Century Schoolbook" w:hAnsi="Century Schoolbook"/>
-                          <w:sz w:val="24"/>
-                        </w:rPr>
-                      </w:pPr>
-                    </w:p>
-                    <w:p>
-                      <w:pPr>
-                        <w:rPr>
-                          <w:rFonts w:ascii="Century Schoolbook" w:hAnsi="Century Schoolbook"/>
-                          <w:sz w:val="24"/>
-                        </w:rPr>
-                      </w:pPr>
-                      <w:r>
-                        <w:rPr>
-                          <w:rFonts w:ascii="Century Schoolbook" w:hAnsi="Century Schoolbook"/>
-                          <w:sz w:val="24"/>
+                        </w:rPr>
+                      </w:pPr>
+                    </w:p>
+                    <w:p>
+                      <w:pPr>
+                        <w:rPr>
+                          <w:rFonts w:ascii="Century Schoolbook" w:hAnsi="Century Schoolbook"/>
+                        </w:rPr>
+                      </w:pPr>
+                      <w:r>
+                        <w:rPr>
+                          <w:rFonts w:ascii="Century Schoolbook" w:hAnsi="Century Schoolbook"/>
                         </w:rPr>
                         <w:t>Tipo de Álbum</w:t>
                       </w:r>
                     </w:p>
                     <w:p>
                       <w:pPr>
-                        <w:pStyle w:val="ListParagraph"/>
+                        <w:pStyle w:val="PargrafodaLista"/>
                         <w:numPr>
                           <w:ilvl w:val="0"/>
                           <w:numId w:val="6"/>
                         </w:numPr>
                         <w:rPr>
                           <w:rFonts w:ascii="Century Schoolbook" w:hAnsi="Century Schoolbook"/>
-                          <w:sz w:val="24"/>
-                        </w:rPr>
-                      </w:pPr>
-                      <w:r>
-                        <w:rPr>
-                          <w:rFonts w:ascii="Century Schoolbook" w:hAnsi="Century Schoolbook"/>
-                          <w:sz w:val="24"/>
+                        </w:rPr>
+                      </w:pPr>
+                      <w:r>
+                        <w:rPr>
+                          <w:rFonts w:ascii="Century Schoolbook" w:hAnsi="Century Schoolbook"/>
                         </w:rPr>
                         <w:t>Nome</w:t>
                       </w:r>
                       <w:r>
                         <w:rPr>
                           <w:rFonts w:ascii="Century Schoolbook" w:hAnsi="Century Schoolbook"/>
-                          <w:sz w:val="24"/>
                         </w:rPr>
                         <w:t xml:space="preserve"> do Tipo</w:t>
                       </w:r>
@@ -3922,101 +3816,90 @@
                       <w:pPr>
                         <w:rPr>
                           <w:rFonts w:ascii="Century Schoolbook" w:hAnsi="Century Schoolbook"/>
-                          <w:sz w:val="24"/>
-                        </w:rPr>
-                      </w:pPr>
-                    </w:p>
-                    <w:p>
-                      <w:pPr>
-                        <w:rPr>
-                          <w:rFonts w:ascii="Century Schoolbook" w:hAnsi="Century Schoolbook"/>
-                          <w:sz w:val="24"/>
-                        </w:rPr>
-                      </w:pPr>
-                      <w:r>
-                        <w:rPr>
-                          <w:rFonts w:ascii="Century Schoolbook" w:hAnsi="Century Schoolbook"/>
-                          <w:sz w:val="24"/>
+                        </w:rPr>
+                      </w:pPr>
+                    </w:p>
+                    <w:p>
+                      <w:pPr>
+                        <w:rPr>
+                          <w:rFonts w:ascii="Century Schoolbook" w:hAnsi="Century Schoolbook"/>
+                        </w:rPr>
+                      </w:pPr>
+                      <w:r>
+                        <w:rPr>
+                          <w:rFonts w:ascii="Century Schoolbook" w:hAnsi="Century Schoolbook"/>
                         </w:rPr>
                         <w:t>Música</w:t>
                       </w:r>
                     </w:p>
                     <w:p>
                       <w:pPr>
-                        <w:pStyle w:val="ListParagraph"/>
+                        <w:pStyle w:val="PargrafodaLista"/>
                         <w:numPr>
                           <w:ilvl w:val="0"/>
                           <w:numId w:val="5"/>
                         </w:numPr>
                         <w:rPr>
                           <w:rFonts w:ascii="Century Schoolbook" w:hAnsi="Century Schoolbook"/>
-                          <w:sz w:val="24"/>
-                        </w:rPr>
-                      </w:pPr>
-                      <w:r>
-                        <w:rPr>
-                          <w:rFonts w:ascii="Century Schoolbook" w:hAnsi="Century Schoolbook"/>
-                          <w:sz w:val="24"/>
+                        </w:rPr>
+                      </w:pPr>
+                      <w:r>
+                        <w:rPr>
+                          <w:rFonts w:ascii="Century Schoolbook" w:hAnsi="Century Schoolbook"/>
                         </w:rPr>
                         <w:t>Nome</w:t>
                       </w:r>
                     </w:p>
                     <w:p>
                       <w:pPr>
-                        <w:pStyle w:val="ListParagraph"/>
+                        <w:pStyle w:val="PargrafodaLista"/>
                         <w:numPr>
                           <w:ilvl w:val="0"/>
                           <w:numId w:val="5"/>
                         </w:numPr>
                         <w:rPr>
                           <w:rFonts w:ascii="Century Schoolbook" w:hAnsi="Century Schoolbook"/>
-                          <w:sz w:val="24"/>
-                        </w:rPr>
-                      </w:pPr>
-                      <w:r>
-                        <w:rPr>
-                          <w:rFonts w:ascii="Century Schoolbook" w:hAnsi="Century Schoolbook"/>
-                          <w:sz w:val="24"/>
+                        </w:rPr>
+                      </w:pPr>
+                      <w:r>
+                        <w:rPr>
+                          <w:rFonts w:ascii="Century Schoolbook" w:hAnsi="Century Schoolbook"/>
                         </w:rPr>
                         <w:t>Duração</w:t>
                       </w:r>
                     </w:p>
                     <w:p>
                       <w:pPr>
-                        <w:pStyle w:val="ListParagraph"/>
+                        <w:pStyle w:val="PargrafodaLista"/>
                         <w:numPr>
                           <w:ilvl w:val="0"/>
                           <w:numId w:val="5"/>
                         </w:numPr>
                         <w:rPr>
                           <w:rFonts w:ascii="Century Schoolbook" w:hAnsi="Century Schoolbook"/>
-                          <w:sz w:val="24"/>
-                        </w:rPr>
-                      </w:pPr>
-                      <w:r>
-                        <w:rPr>
-                          <w:rFonts w:ascii="Century Schoolbook" w:hAnsi="Century Schoolbook"/>
-                          <w:sz w:val="24"/>
+                        </w:rPr>
+                      </w:pPr>
+                      <w:r>
+                        <w:rPr>
+                          <w:rFonts w:ascii="Century Schoolbook" w:hAnsi="Century Schoolbook"/>
                         </w:rPr>
                         <w:t>Reproduções</w:t>
                       </w:r>
                     </w:p>
                     <w:p>
                       <w:pPr>
-                        <w:pStyle w:val="ListParagraph"/>
+                        <w:pStyle w:val="PargrafodaLista"/>
                         <w:numPr>
                           <w:ilvl w:val="0"/>
                           <w:numId w:val="5"/>
                         </w:numPr>
                         <w:rPr>
                           <w:rFonts w:ascii="Century Schoolbook" w:hAnsi="Century Schoolbook"/>
-                          <w:sz w:val="24"/>
-                        </w:rPr>
-                      </w:pPr>
-                      <w:r>
-                        <w:rPr>
-                          <w:rFonts w:ascii="Century Schoolbook" w:hAnsi="Century Schoolbook"/>
-                          <w:sz w:val="24"/>
+                        </w:rPr>
+                      </w:pPr>
+                      <w:r>
+                        <w:rPr>
+                          <w:rFonts w:ascii="Century Schoolbook" w:hAnsi="Century Schoolbook"/>
                         </w:rPr>
                         <w:t>Género</w:t>
                       </w:r>
@@ -4025,148 +3908,169 @@
                       <w:pPr>
                         <w:rPr>
                           <w:rFonts w:ascii="Century Schoolbook" w:hAnsi="Century Schoolbook"/>
-                          <w:sz w:val="24"/>
-                        </w:rPr>
-                      </w:pPr>
-                    </w:p>
-                    <w:p>
-                      <w:pPr>
-                        <w:rPr>
-                          <w:rFonts w:ascii="Century Schoolbook" w:hAnsi="Century Schoolbook"/>
-                          <w:sz w:val="24"/>
-                        </w:rPr>
-                      </w:pPr>
-                      <w:r>
-                        <w:rPr>
-                          <w:rFonts w:ascii="Century Schoolbook" w:hAnsi="Century Schoolbook"/>
-                          <w:sz w:val="24"/>
-                        </w:rPr>
-                        <w:t>Concerto</w:t>
-                      </w:r>
-                    </w:p>
-                    <w:p>
-                      <w:pPr>
-                        <w:pStyle w:val="ListParagraph"/>
+                        </w:rPr>
+                      </w:pPr>
+                    </w:p>
+                    <w:p>
+                      <w:pPr>
+                        <w:rPr>
+                          <w:rFonts w:ascii="Century Schoolbook" w:hAnsi="Century Schoolbook"/>
+                        </w:rPr>
+                      </w:pPr>
+                      <w:r>
+                        <w:rPr>
+                          <w:rFonts w:ascii="Century Schoolbook" w:hAnsi="Century Schoolbook"/>
+                        </w:rPr>
+                        <w:t>Género</w:t>
+                      </w:r>
+                    </w:p>
+                    <w:p>
+                      <w:pPr>
+                        <w:pStyle w:val="PargrafodaLista"/>
                         <w:numPr>
                           <w:ilvl w:val="0"/>
                           <w:numId w:val="7"/>
                         </w:numPr>
                         <w:rPr>
                           <w:rFonts w:ascii="Century Schoolbook" w:hAnsi="Century Schoolbook"/>
-                          <w:sz w:val="24"/>
-                        </w:rPr>
-                      </w:pPr>
-                      <w:r>
-                        <w:rPr>
-                          <w:rFonts w:ascii="Century Schoolbook" w:hAnsi="Century Schoolbook"/>
-                          <w:sz w:val="24"/>
-                        </w:rPr>
-                        <w:t>Data</w:t>
-                      </w:r>
-                    </w:p>
-                    <w:p>
-                      <w:pPr>
-                        <w:rPr>
-                          <w:rFonts w:ascii="Century Schoolbook" w:hAnsi="Century Schoolbook"/>
-                          <w:sz w:val="24"/>
-                        </w:rPr>
-                      </w:pPr>
-                    </w:p>
-                    <w:p>
-                      <w:pPr>
-                        <w:rPr>
-                          <w:rFonts w:ascii="Century Schoolbook" w:hAnsi="Century Schoolbook"/>
-                          <w:sz w:val="24"/>
-                        </w:rPr>
-                      </w:pPr>
-                      <w:r>
-                        <w:rPr>
-                          <w:rFonts w:ascii="Century Schoolbook" w:hAnsi="Century Schoolbook"/>
-                          <w:sz w:val="24"/>
-                        </w:rPr>
-                        <w:t>Local</w:t>
-                      </w:r>
-                    </w:p>
-                    <w:p>
-                      <w:pPr>
-                        <w:pStyle w:val="ListParagraph"/>
+                        </w:rPr>
+                      </w:pPr>
+                      <w:r>
+                        <w:rPr>
+                          <w:rFonts w:ascii="Century Schoolbook" w:hAnsi="Century Schoolbook"/>
+                        </w:rPr>
+                        <w:t>Nome</w:t>
+                      </w:r>
+                    </w:p>
+                    <w:p>
+                      <w:pPr>
+                        <w:rPr>
+                          <w:rFonts w:ascii="Century Schoolbook" w:hAnsi="Century Schoolbook"/>
+                        </w:rPr>
+                      </w:pPr>
+                    </w:p>
+                    <w:p>
+                      <w:pPr>
+                        <w:rPr>
+                          <w:rFonts w:ascii="Century Schoolbook" w:hAnsi="Century Schoolbook"/>
+                        </w:rPr>
+                      </w:pPr>
+                      <w:r>
+                        <w:rPr>
+                          <w:rFonts w:ascii="Century Schoolbook" w:hAnsi="Century Schoolbook"/>
+                        </w:rPr>
+                        <w:t>Concerto</w:t>
+                      </w:r>
+                    </w:p>
+                    <w:p>
+                      <w:pPr>
+                        <w:pStyle w:val="PargrafodaLista"/>
                         <w:numPr>
                           <w:ilvl w:val="0"/>
                           <w:numId w:val="7"/>
                         </w:numPr>
                         <w:rPr>
                           <w:rFonts w:ascii="Century Schoolbook" w:hAnsi="Century Schoolbook"/>
-                          <w:sz w:val="24"/>
-                        </w:rPr>
-                      </w:pPr>
-                      <w:r>
-                        <w:rPr>
-                          <w:rFonts w:ascii="Century Schoolbook" w:hAnsi="Century Schoolbook"/>
-                          <w:sz w:val="24"/>
-                        </w:rPr>
-                        <w:t>Cidade</w:t>
-                      </w:r>
-                    </w:p>
-                    <w:p>
-                      <w:pPr>
-                        <w:pStyle w:val="ListParagraph"/>
+                        </w:rPr>
+                      </w:pPr>
+                      <w:r>
+                        <w:rPr>
+                          <w:rFonts w:ascii="Century Schoolbook" w:hAnsi="Century Schoolbook"/>
+                        </w:rPr>
+                        <w:t>Data</w:t>
+                      </w:r>
+                    </w:p>
+                    <w:p>
+                      <w:pPr>
+                        <w:rPr>
+                          <w:rFonts w:ascii="Century Schoolbook" w:hAnsi="Century Schoolbook"/>
+                        </w:rPr>
+                      </w:pPr>
+                    </w:p>
+                    <w:p>
+                      <w:pPr>
+                        <w:rPr>
+                          <w:rFonts w:ascii="Century Schoolbook" w:hAnsi="Century Schoolbook"/>
+                        </w:rPr>
+                      </w:pPr>
+                      <w:r>
+                        <w:rPr>
+                          <w:rFonts w:ascii="Century Schoolbook" w:hAnsi="Century Schoolbook"/>
+                        </w:rPr>
+                        <w:t>Local</w:t>
+                      </w:r>
+                    </w:p>
+                    <w:p>
+                      <w:pPr>
+                        <w:pStyle w:val="PargrafodaLista"/>
                         <w:numPr>
                           <w:ilvl w:val="0"/>
                           <w:numId w:val="7"/>
                         </w:numPr>
                         <w:rPr>
                           <w:rFonts w:ascii="Century Schoolbook" w:hAnsi="Century Schoolbook"/>
-                          <w:sz w:val="24"/>
-                        </w:rPr>
-                      </w:pPr>
-                      <w:r>
-                        <w:rPr>
-                          <w:rFonts w:ascii="Century Schoolbook" w:hAnsi="Century Schoolbook"/>
-                          <w:sz w:val="24"/>
-                        </w:rPr>
-                        <w:t>País</w:t>
-                      </w:r>
-                    </w:p>
-                    <w:p>
-                      <w:pPr>
-                        <w:ind w:left="360"/>
-                        <w:rPr>
-                          <w:rFonts w:ascii="Century Schoolbook" w:hAnsi="Century Schoolbook"/>
-                          <w:sz w:val="24"/>
-                        </w:rPr>
-                      </w:pPr>
-                    </w:p>
-                    <w:p>
-                      <w:pPr>
-                        <w:rPr>
-                          <w:rFonts w:ascii="Century Schoolbook" w:hAnsi="Century Schoolbook"/>
-                          <w:sz w:val="24"/>
-                        </w:rPr>
-                      </w:pPr>
-                      <w:r>
-                        <w:rPr>
-                          <w:rFonts w:ascii="Century Schoolbook" w:hAnsi="Century Schoolbook"/>
-                          <w:sz w:val="24"/>
-                        </w:rPr>
-                        <w:t>Top</w:t>
-                      </w:r>
-                    </w:p>
-                    <w:p>
-                      <w:pPr>
-                        <w:pStyle w:val="ListParagraph"/>
+                        </w:rPr>
+                      </w:pPr>
+                      <w:r>
+                        <w:rPr>
+                          <w:rFonts w:ascii="Century Schoolbook" w:hAnsi="Century Schoolbook"/>
+                        </w:rPr>
+                        <w:t>Cidade</w:t>
+                      </w:r>
+                    </w:p>
+                    <w:p>
+                      <w:pPr>
+                        <w:pStyle w:val="PargrafodaLista"/>
                         <w:numPr>
                           <w:ilvl w:val="0"/>
                           <w:numId w:val="7"/>
                         </w:numPr>
                         <w:rPr>
                           <w:rFonts w:ascii="Century Schoolbook" w:hAnsi="Century Schoolbook"/>
-                          <w:sz w:val="24"/>
-                        </w:rPr>
-                      </w:pPr>
-                      <w:r>
-                        <w:rPr>
-                          <w:rFonts w:ascii="Century Schoolbook" w:hAnsi="Century Schoolbook"/>
-                          <w:sz w:val="24"/>
+                        </w:rPr>
+                      </w:pPr>
+                      <w:r>
+                        <w:rPr>
+                          <w:rFonts w:ascii="Century Schoolbook" w:hAnsi="Century Schoolbook"/>
+                        </w:rPr>
+                        <w:t>País</w:t>
+                      </w:r>
+                    </w:p>
+                    <w:p>
+                      <w:pPr>
+                        <w:ind w:left="360"/>
+                        <w:rPr>
+                          <w:rFonts w:ascii="Century Schoolbook" w:hAnsi="Century Schoolbook"/>
+                        </w:rPr>
+                      </w:pPr>
+                    </w:p>
+                    <w:p>
+                      <w:pPr>
+                        <w:rPr>
+                          <w:rFonts w:ascii="Century Schoolbook" w:hAnsi="Century Schoolbook"/>
+                        </w:rPr>
+                      </w:pPr>
+                      <w:r>
+                        <w:rPr>
+                          <w:rFonts w:ascii="Century Schoolbook" w:hAnsi="Century Schoolbook"/>
+                        </w:rPr>
+                        <w:t>Top</w:t>
+                      </w:r>
+                    </w:p>
+                    <w:p>
+                      <w:pPr>
+                        <w:pStyle w:val="PargrafodaLista"/>
+                        <w:numPr>
+                          <w:ilvl w:val="0"/>
+                          <w:numId w:val="7"/>
+                        </w:numPr>
+                        <w:rPr>
+                          <w:rFonts w:ascii="Century Schoolbook" w:hAnsi="Century Schoolbook"/>
+                        </w:rPr>
+                      </w:pPr>
+                      <w:r>
+                        <w:rPr>
+                          <w:rFonts w:ascii="Century Schoolbook" w:hAnsi="Century Schoolbook"/>
                         </w:rPr>
                         <w:t>Posição</w:t>
                       </w:r>
@@ -4175,29 +4079,26 @@
                       <w:pPr>
                         <w:rPr>
                           <w:rFonts w:ascii="Century Schoolbook" w:hAnsi="Century Schoolbook"/>
-                          <w:sz w:val="24"/>
-                        </w:rPr>
-                      </w:pPr>
-                    </w:p>
-                    <w:p>
-                      <w:pPr>
-                        <w:rPr>
-                          <w:rFonts w:ascii="Century Schoolbook" w:hAnsi="Century Schoolbook"/>
-                          <w:sz w:val="24"/>
-                        </w:rPr>
-                      </w:pPr>
-                    </w:p>
-                    <w:p>
-                      <w:pPr>
-                        <w:rPr>
-                          <w:rFonts w:ascii="Century Schoolbook" w:hAnsi="Century Schoolbook"/>
-                          <w:sz w:val="24"/>
+                        </w:rPr>
+                      </w:pPr>
+                    </w:p>
+                    <w:p>
+                      <w:pPr>
+                        <w:rPr>
+                          <w:rFonts w:ascii="Century Schoolbook" w:hAnsi="Century Schoolbook"/>
+                        </w:rPr>
+                      </w:pPr>
+                    </w:p>
+                    <w:p>
+                      <w:pPr>
+                        <w:rPr>
+                          <w:rFonts w:ascii="Century Schoolbook" w:hAnsi="Century Schoolbook"/>
                         </w:rPr>
                       </w:pPr>
                     </w:p>
                   </w:txbxContent>
                 </v:textbox>
-                <w10:wrap type="square" anchorx="margin"/>
+                <w10:wrap anchorx="margin"/>
               </v:shape>
             </w:pict>
           </mc:Fallback>
@@ -4210,6 +4111,17 @@
         <w:rPr>
           <w:i/>
         </w:rPr>
+        <w:sectPr>
+          <w:footerReference w:type="default" r:id="rId9"/>
+          <w:headerReference w:type="first" r:id="rId10"/>
+          <w:footerReference w:type="first" r:id="rId11"/>
+          <w:pgSz w:w="11906" w:h="16838"/>
+          <w:pgMar w:top="1417" w:right="1701" w:bottom="1417" w:left="1701" w:header="708" w:footer="708" w:gutter="0"/>
+          <w:pgNumType w:start="0"/>
+          <w:cols w:space="708"/>
+          <w:titlePg/>
+          <w:docGrid w:linePitch="360"/>
+        </w:sectPr>
       </w:pPr>
       <w:r>
         <w:rPr>
@@ -4217,6 +4129,8 @@
         </w:rPr>
         <w:br w:type="page"/>
       </w:r>
+      <w:bookmarkStart w:id="0" w:name="_GoBack"/>
+      <w:bookmarkEnd w:id="0"/>
     </w:p>
     <w:p>
       <w:pPr>
@@ -4237,807 +4151,73 @@
       <w:pPr>
         <w:pStyle w:val="Estilo1"/>
       </w:pPr>
-    </w:p>
-    <w:p>
-      <w:pPr>
-        <w:spacing w:before="300" w:after="150" w:line="240" w:lineRule="auto"/>
-        <w:outlineLvl w:val="1"/>
-        <w:rPr>
-          <w:rFonts w:ascii="Helvetica" w:eastAsia="Times New Roman" w:hAnsi="Helvetica" w:cs="Helvetica"/>
-          <w:color w:val="333333"/>
-          <w:sz w:val="45"/>
-          <w:szCs w:val="45"/>
+      <w:r>
+        <w:rPr>
+          <w:noProof/>
           <w:lang w:eastAsia="pt-PT"/>
         </w:rPr>
-      </w:pPr>
-      <w:r>
-        <w:rPr>
-          <w:rFonts w:ascii="Helvetica" w:eastAsia="Times New Roman" w:hAnsi="Helvetica" w:cs="Helvetica"/>
-          <w:color w:val="333333"/>
-          <w:sz w:val="45"/>
-          <w:szCs w:val="45"/>
-          <w:lang w:eastAsia="pt-PT"/>
-        </w:rPr>
-        <w:t>Impossível</w:t>
-      </w:r>
-    </w:p>
-    <w:p>
-      <w:pPr>
-        <w:spacing w:after="0" w:line="450" w:lineRule="atLeast"/>
-        <w:rPr>
-          <w:rFonts w:ascii="Georgia" w:eastAsia="Times New Roman" w:hAnsi="Georgia" w:cs="Times New Roman"/>
-          <w:color w:val="333333"/>
-          <w:sz w:val="24"/>
-          <w:szCs w:val="24"/>
-          <w:lang w:eastAsia="pt-PT"/>
-        </w:rPr>
-      </w:pPr>
-      <w:r>
-        <w:rPr>
-          <w:rFonts w:ascii="Georgia" w:eastAsia="Times New Roman" w:hAnsi="Georgia" w:cs="Times New Roman"/>
-          <w:color w:val="333333"/>
-          <w:sz w:val="24"/>
-          <w:szCs w:val="24"/>
-          <w:lang w:eastAsia="pt-PT"/>
-        </w:rPr>
-        <w:t>Nós podemos viver alegremente, </w:t>
-      </w:r>
-      <w:r>
-        <w:rPr>
-          <w:rFonts w:ascii="Georgia" w:eastAsia="Times New Roman" w:hAnsi="Georgia" w:cs="Times New Roman"/>
-          <w:color w:val="333333"/>
-          <w:sz w:val="24"/>
-          <w:szCs w:val="24"/>
-          <w:lang w:eastAsia="pt-PT"/>
-        </w:rPr>
-        <w:br/>
-        <w:t>Sem que venham com fórmulas legais, </w:t>
-      </w:r>
-      <w:r>
-        <w:rPr>
-          <w:rFonts w:ascii="Georgia" w:eastAsia="Times New Roman" w:hAnsi="Georgia" w:cs="Times New Roman"/>
-          <w:color w:val="333333"/>
-          <w:sz w:val="24"/>
-          <w:szCs w:val="24"/>
-          <w:lang w:eastAsia="pt-PT"/>
-        </w:rPr>
-        <w:br/>
-        <w:t>Unir as nossas mãos, eternamente, </w:t>
-      </w:r>
-      <w:r>
-        <w:rPr>
-          <w:rFonts w:ascii="Georgia" w:eastAsia="Times New Roman" w:hAnsi="Georgia" w:cs="Times New Roman"/>
-          <w:color w:val="333333"/>
-          <w:sz w:val="24"/>
-          <w:szCs w:val="24"/>
-          <w:lang w:eastAsia="pt-PT"/>
-        </w:rPr>
-        <w:br/>
-        <w:t>As mãos sacerdotais. </w:t>
-      </w:r>
-      <w:r>
-        <w:rPr>
-          <w:rFonts w:ascii="Georgia" w:eastAsia="Times New Roman" w:hAnsi="Georgia" w:cs="Times New Roman"/>
-          <w:color w:val="333333"/>
-          <w:sz w:val="24"/>
-          <w:szCs w:val="24"/>
-          <w:lang w:eastAsia="pt-PT"/>
-        </w:rPr>
-        <w:br/>
-      </w:r>
-      <w:r>
-        <w:rPr>
-          <w:rFonts w:ascii="Georgia" w:eastAsia="Times New Roman" w:hAnsi="Georgia" w:cs="Times New Roman"/>
-          <w:color w:val="333333"/>
-          <w:sz w:val="24"/>
-          <w:szCs w:val="24"/>
-          <w:lang w:eastAsia="pt-PT"/>
-        </w:rPr>
-        <w:br/>
-        <w:t>Eu posso ver os ombros teus desnudos, </w:t>
-      </w:r>
-      <w:r>
-        <w:rPr>
-          <w:rFonts w:ascii="Georgia" w:eastAsia="Times New Roman" w:hAnsi="Georgia" w:cs="Times New Roman"/>
-          <w:color w:val="333333"/>
-          <w:sz w:val="24"/>
-          <w:szCs w:val="24"/>
-          <w:lang w:eastAsia="pt-PT"/>
-        </w:rPr>
-        <w:br/>
-        <w:t>Palpá-los, contemplar-lhes a brancura, </w:t>
-      </w:r>
-      <w:r>
-        <w:rPr>
-          <w:rFonts w:ascii="Georgia" w:eastAsia="Times New Roman" w:hAnsi="Georgia" w:cs="Times New Roman"/>
-          <w:color w:val="333333"/>
-          <w:sz w:val="24"/>
-          <w:szCs w:val="24"/>
-          <w:lang w:eastAsia="pt-PT"/>
-        </w:rPr>
-        <w:br/>
-        <w:t>E até beijar teus olhos tão ramudos, </w:t>
-      </w:r>
-      <w:r>
-        <w:rPr>
-          <w:rFonts w:ascii="Georgia" w:eastAsia="Times New Roman" w:hAnsi="Georgia" w:cs="Times New Roman"/>
-          <w:color w:val="333333"/>
-          <w:sz w:val="24"/>
-          <w:szCs w:val="24"/>
-          <w:lang w:eastAsia="pt-PT"/>
-        </w:rPr>
-        <w:br/>
-        <w:t>Cor de azeitona escura. </w:t>
-      </w:r>
-      <w:r>
-        <w:rPr>
-          <w:rFonts w:ascii="Georgia" w:eastAsia="Times New Roman" w:hAnsi="Georgia" w:cs="Times New Roman"/>
-          <w:color w:val="333333"/>
-          <w:sz w:val="24"/>
-          <w:szCs w:val="24"/>
-          <w:lang w:eastAsia="pt-PT"/>
-        </w:rPr>
-        <w:br/>
-      </w:r>
-      <w:r>
-        <w:rPr>
-          <w:rFonts w:ascii="Georgia" w:eastAsia="Times New Roman" w:hAnsi="Georgia" w:cs="Times New Roman"/>
-          <w:color w:val="333333"/>
-          <w:sz w:val="24"/>
-          <w:szCs w:val="24"/>
-          <w:lang w:eastAsia="pt-PT"/>
-        </w:rPr>
-        <w:br/>
-        <w:t>Eu posso, se quiser, cheio de manha, </w:t>
-      </w:r>
-      <w:r>
-        <w:rPr>
-          <w:rFonts w:ascii="Georgia" w:eastAsia="Times New Roman" w:hAnsi="Georgia" w:cs="Times New Roman"/>
-          <w:color w:val="333333"/>
-          <w:sz w:val="24"/>
-          <w:szCs w:val="24"/>
-          <w:lang w:eastAsia="pt-PT"/>
-        </w:rPr>
-        <w:br/>
-        <w:t>Sondar, quando vestida, pra dar fé, </w:t>
-      </w:r>
-      <w:r>
-        <w:rPr>
-          <w:rFonts w:ascii="Georgia" w:eastAsia="Times New Roman" w:hAnsi="Georgia" w:cs="Times New Roman"/>
-          <w:color w:val="333333"/>
-          <w:sz w:val="24"/>
-          <w:szCs w:val="24"/>
-          <w:lang w:eastAsia="pt-PT"/>
-        </w:rPr>
-        <w:br/>
-        <w:t>A tua camisinha de bretanha, </w:t>
-      </w:r>
-      <w:r>
-        <w:rPr>
-          <w:rFonts w:ascii="Georgia" w:eastAsia="Times New Roman" w:hAnsi="Georgia" w:cs="Times New Roman"/>
-          <w:color w:val="333333"/>
-          <w:sz w:val="24"/>
-          <w:szCs w:val="24"/>
-          <w:lang w:eastAsia="pt-PT"/>
-        </w:rPr>
-        <w:br/>
-        <w:t>Ornada de crochet. </w:t>
-      </w:r>
-      <w:r>
-        <w:rPr>
-          <w:rFonts w:ascii="Georgia" w:eastAsia="Times New Roman" w:hAnsi="Georgia" w:cs="Times New Roman"/>
-          <w:color w:val="333333"/>
-          <w:sz w:val="24"/>
-          <w:szCs w:val="24"/>
-          <w:lang w:eastAsia="pt-PT"/>
-        </w:rPr>
-        <w:br/>
-      </w:r>
-      <w:r>
-        <w:rPr>
-          <w:rFonts w:ascii="Georgia" w:eastAsia="Times New Roman" w:hAnsi="Georgia" w:cs="Times New Roman"/>
-          <w:color w:val="333333"/>
-          <w:sz w:val="24"/>
-          <w:szCs w:val="24"/>
-          <w:lang w:eastAsia="pt-PT"/>
-        </w:rPr>
-        <w:br/>
-        <w:t xml:space="preserve">Posso sentir-te em fogo, </w:t>
-      </w:r>
-      <w:proofErr w:type="spellStart"/>
-      <w:r>
-        <w:rPr>
-          <w:rFonts w:ascii="Georgia" w:eastAsia="Times New Roman" w:hAnsi="Georgia" w:cs="Times New Roman"/>
-          <w:color w:val="333333"/>
-          <w:sz w:val="24"/>
-          <w:szCs w:val="24"/>
-          <w:lang w:eastAsia="pt-PT"/>
-        </w:rPr>
-        <w:t>escandescida</w:t>
-      </w:r>
-      <w:proofErr w:type="spellEnd"/>
-      <w:r>
-        <w:rPr>
-          <w:rFonts w:ascii="Georgia" w:eastAsia="Times New Roman" w:hAnsi="Georgia" w:cs="Times New Roman"/>
-          <w:color w:val="333333"/>
-          <w:sz w:val="24"/>
-          <w:szCs w:val="24"/>
-          <w:lang w:eastAsia="pt-PT"/>
-        </w:rPr>
-        <w:t>, </w:t>
-      </w:r>
-      <w:r>
-        <w:rPr>
-          <w:rFonts w:ascii="Georgia" w:eastAsia="Times New Roman" w:hAnsi="Georgia" w:cs="Times New Roman"/>
-          <w:color w:val="333333"/>
-          <w:sz w:val="24"/>
-          <w:szCs w:val="24"/>
-          <w:lang w:eastAsia="pt-PT"/>
-        </w:rPr>
-        <w:br/>
-        <w:t>De faces cor-de-rosa e vermelhão, </w:t>
-      </w:r>
-      <w:r>
-        <w:rPr>
-          <w:rFonts w:ascii="Georgia" w:eastAsia="Times New Roman" w:hAnsi="Georgia" w:cs="Times New Roman"/>
-          <w:color w:val="333333"/>
-          <w:sz w:val="24"/>
-          <w:szCs w:val="24"/>
-          <w:lang w:eastAsia="pt-PT"/>
-        </w:rPr>
-        <w:br/>
-        <w:t>Junto a mim, com langor, entredormida, </w:t>
-      </w:r>
-      <w:r>
-        <w:rPr>
-          <w:rFonts w:ascii="Georgia" w:eastAsia="Times New Roman" w:hAnsi="Georgia" w:cs="Times New Roman"/>
-          <w:color w:val="333333"/>
-          <w:sz w:val="24"/>
-          <w:szCs w:val="24"/>
-          <w:lang w:eastAsia="pt-PT"/>
-        </w:rPr>
-        <w:br/>
-        <w:t>Nas noites de verão. </w:t>
-      </w:r>
-      <w:r>
-        <w:rPr>
-          <w:rFonts w:ascii="Georgia" w:eastAsia="Times New Roman" w:hAnsi="Georgia" w:cs="Times New Roman"/>
-          <w:color w:val="333333"/>
-          <w:sz w:val="24"/>
-          <w:szCs w:val="24"/>
-          <w:lang w:eastAsia="pt-PT"/>
-        </w:rPr>
-        <w:br/>
-      </w:r>
-      <w:r>
-        <w:rPr>
-          <w:rFonts w:ascii="Georgia" w:eastAsia="Times New Roman" w:hAnsi="Georgia" w:cs="Times New Roman"/>
-          <w:color w:val="333333"/>
-          <w:sz w:val="24"/>
-          <w:szCs w:val="24"/>
-          <w:lang w:eastAsia="pt-PT"/>
-        </w:rPr>
-        <w:br/>
-        <w:t>Eu posso, com valor que nada teme, </w:t>
-      </w:r>
-      <w:r>
-        <w:rPr>
-          <w:rFonts w:ascii="Georgia" w:eastAsia="Times New Roman" w:hAnsi="Georgia" w:cs="Times New Roman"/>
-          <w:color w:val="333333"/>
-          <w:sz w:val="24"/>
-          <w:szCs w:val="24"/>
-          <w:lang w:eastAsia="pt-PT"/>
-        </w:rPr>
-        <w:br/>
-        <w:t>Contigo preparar lautos festins, </w:t>
-      </w:r>
-      <w:r>
-        <w:rPr>
-          <w:rFonts w:ascii="Georgia" w:eastAsia="Times New Roman" w:hAnsi="Georgia" w:cs="Times New Roman"/>
-          <w:color w:val="333333"/>
-          <w:sz w:val="24"/>
-          <w:szCs w:val="24"/>
-          <w:lang w:eastAsia="pt-PT"/>
-        </w:rPr>
-        <w:br/>
-        <w:t>E ajudar-te a fazer o leite-creme, </w:t>
-      </w:r>
-      <w:r>
-        <w:rPr>
-          <w:rFonts w:ascii="Georgia" w:eastAsia="Times New Roman" w:hAnsi="Georgia" w:cs="Times New Roman"/>
-          <w:color w:val="333333"/>
-          <w:sz w:val="24"/>
-          <w:szCs w:val="24"/>
-          <w:lang w:eastAsia="pt-PT"/>
-        </w:rPr>
-        <w:br/>
-        <w:t>E os mélicos pudins. </w:t>
-      </w:r>
-    </w:p>
-    <w:p>
-      <w:pPr>
-        <w:spacing w:after="0" w:line="450" w:lineRule="atLeast"/>
-        <w:rPr>
-          <w:rFonts w:ascii="Georgia" w:eastAsia="Times New Roman" w:hAnsi="Georgia" w:cs="Times New Roman"/>
-          <w:color w:val="333333"/>
-          <w:sz w:val="24"/>
-          <w:szCs w:val="24"/>
-          <w:lang w:eastAsia="pt-PT"/>
-        </w:rPr>
-      </w:pPr>
-      <w:r>
-        <w:rPr>
-          <w:rFonts w:ascii="Georgia" w:eastAsia="Times New Roman" w:hAnsi="Georgia" w:cs="Times New Roman"/>
-          <w:color w:val="333333"/>
-          <w:sz w:val="24"/>
-          <w:szCs w:val="24"/>
-          <w:lang w:eastAsia="pt-PT"/>
-        </w:rPr>
-        <w:br/>
-      </w:r>
-      <w:r>
-        <w:rPr>
-          <w:rFonts w:ascii="Georgia" w:eastAsia="Times New Roman" w:hAnsi="Georgia" w:cs="Times New Roman"/>
-          <w:color w:val="333333"/>
-          <w:sz w:val="24"/>
-          <w:szCs w:val="24"/>
-          <w:lang w:eastAsia="pt-PT"/>
-        </w:rPr>
-        <w:br/>
-      </w:r>
-      <w:r>
-        <w:rPr>
-          <w:rFonts w:ascii="Georgia" w:eastAsia="Times New Roman" w:hAnsi="Georgia" w:cs="Times New Roman"/>
-          <w:color w:val="333333"/>
-          <w:sz w:val="24"/>
-          <w:szCs w:val="24"/>
-          <w:lang w:eastAsia="pt-PT"/>
-        </w:rPr>
-        <w:lastRenderedPageBreak/>
-        <w:t>Eu tudo posso dar-te, tudo, tudo, </w:t>
-      </w:r>
-      <w:r>
-        <w:rPr>
-          <w:rFonts w:ascii="Georgia" w:eastAsia="Times New Roman" w:hAnsi="Georgia" w:cs="Times New Roman"/>
-          <w:color w:val="333333"/>
-          <w:sz w:val="24"/>
-          <w:szCs w:val="24"/>
-          <w:lang w:eastAsia="pt-PT"/>
-        </w:rPr>
-        <w:br/>
-        <w:t xml:space="preserve">Dar-te a vida, o calor, dar-te </w:t>
-      </w:r>
-      <w:proofErr w:type="spellStart"/>
-      <w:r>
-        <w:rPr>
-          <w:rFonts w:ascii="Georgia" w:eastAsia="Times New Roman" w:hAnsi="Georgia" w:cs="Times New Roman"/>
-          <w:color w:val="333333"/>
-          <w:sz w:val="24"/>
-          <w:szCs w:val="24"/>
-          <w:lang w:eastAsia="pt-PT"/>
-        </w:rPr>
-        <w:t>cognac</w:t>
-      </w:r>
-      <w:proofErr w:type="spellEnd"/>
-      <w:r>
-        <w:rPr>
-          <w:rFonts w:ascii="Georgia" w:eastAsia="Times New Roman" w:hAnsi="Georgia" w:cs="Times New Roman"/>
-          <w:color w:val="333333"/>
-          <w:sz w:val="24"/>
-          <w:szCs w:val="24"/>
-          <w:lang w:eastAsia="pt-PT"/>
-        </w:rPr>
-        <w:t>, </w:t>
-      </w:r>
-      <w:r>
-        <w:rPr>
-          <w:rFonts w:ascii="Georgia" w:eastAsia="Times New Roman" w:hAnsi="Georgia" w:cs="Times New Roman"/>
-          <w:color w:val="333333"/>
-          <w:sz w:val="24"/>
-          <w:szCs w:val="24"/>
-          <w:lang w:eastAsia="pt-PT"/>
-        </w:rPr>
-        <w:br/>
-        <w:t>Hinos de amor, vestidos de veludo, </w:t>
-      </w:r>
-      <w:r>
-        <w:rPr>
-          <w:rFonts w:ascii="Georgia" w:eastAsia="Times New Roman" w:hAnsi="Georgia" w:cs="Times New Roman"/>
-          <w:color w:val="333333"/>
-          <w:sz w:val="24"/>
-          <w:szCs w:val="24"/>
-          <w:lang w:eastAsia="pt-PT"/>
-        </w:rPr>
-        <w:br/>
-        <w:t>E botas de duraque </w:t>
-      </w:r>
-      <w:r>
-        <w:rPr>
-          <w:rFonts w:ascii="Georgia" w:eastAsia="Times New Roman" w:hAnsi="Georgia" w:cs="Times New Roman"/>
-          <w:color w:val="333333"/>
-          <w:sz w:val="24"/>
-          <w:szCs w:val="24"/>
-          <w:lang w:eastAsia="pt-PT"/>
-        </w:rPr>
-        <w:br/>
-      </w:r>
-      <w:r>
-        <w:rPr>
-          <w:rFonts w:ascii="Georgia" w:eastAsia="Times New Roman" w:hAnsi="Georgia" w:cs="Times New Roman"/>
-          <w:color w:val="333333"/>
-          <w:sz w:val="24"/>
-          <w:szCs w:val="24"/>
-          <w:lang w:eastAsia="pt-PT"/>
-        </w:rPr>
-        <w:br/>
-        <w:t>E até posso com ar de rei, que o sou! </w:t>
-      </w:r>
-      <w:r>
-        <w:rPr>
-          <w:rFonts w:ascii="Georgia" w:eastAsia="Times New Roman" w:hAnsi="Georgia" w:cs="Times New Roman"/>
-          <w:color w:val="333333"/>
-          <w:sz w:val="24"/>
-          <w:szCs w:val="24"/>
-          <w:lang w:eastAsia="pt-PT"/>
-        </w:rPr>
-        <w:br/>
-        <w:t>Dar-te cautelas brancas, minha rola, </w:t>
-      </w:r>
-      <w:r>
-        <w:rPr>
-          <w:rFonts w:ascii="Georgia" w:eastAsia="Times New Roman" w:hAnsi="Georgia" w:cs="Times New Roman"/>
-          <w:color w:val="333333"/>
-          <w:sz w:val="24"/>
-          <w:szCs w:val="24"/>
-          <w:lang w:eastAsia="pt-PT"/>
-        </w:rPr>
-        <w:br/>
-        <w:t>Da grande loteria que passou, </w:t>
-      </w:r>
-      <w:r>
-        <w:rPr>
-          <w:rFonts w:ascii="Georgia" w:eastAsia="Times New Roman" w:hAnsi="Georgia" w:cs="Times New Roman"/>
-          <w:color w:val="333333"/>
-          <w:sz w:val="24"/>
-          <w:szCs w:val="24"/>
-          <w:lang w:eastAsia="pt-PT"/>
-        </w:rPr>
-        <w:br/>
-        <w:t>Da boa, da espanhola, </w:t>
-      </w:r>
-      <w:r>
-        <w:rPr>
-          <w:rFonts w:ascii="Georgia" w:eastAsia="Times New Roman" w:hAnsi="Georgia" w:cs="Times New Roman"/>
-          <w:color w:val="333333"/>
-          <w:sz w:val="24"/>
-          <w:szCs w:val="24"/>
-          <w:lang w:eastAsia="pt-PT"/>
-        </w:rPr>
-        <w:br/>
-      </w:r>
-      <w:r>
-        <w:rPr>
-          <w:rFonts w:ascii="Georgia" w:eastAsia="Times New Roman" w:hAnsi="Georgia" w:cs="Times New Roman"/>
-          <w:color w:val="333333"/>
-          <w:sz w:val="24"/>
-          <w:szCs w:val="24"/>
-          <w:lang w:eastAsia="pt-PT"/>
-        </w:rPr>
-        <w:br/>
-        <w:t>Já vês, pois, que podemos viver juntos, </w:t>
-      </w:r>
-      <w:r>
-        <w:rPr>
-          <w:rFonts w:ascii="Georgia" w:eastAsia="Times New Roman" w:hAnsi="Georgia" w:cs="Times New Roman"/>
-          <w:color w:val="333333"/>
-          <w:sz w:val="24"/>
-          <w:szCs w:val="24"/>
-          <w:lang w:eastAsia="pt-PT"/>
-        </w:rPr>
-        <w:br/>
-        <w:t>Nos mesmos aposentos confortáveis, </w:t>
-      </w:r>
-      <w:r>
-        <w:rPr>
-          <w:rFonts w:ascii="Georgia" w:eastAsia="Times New Roman" w:hAnsi="Georgia" w:cs="Times New Roman"/>
-          <w:color w:val="333333"/>
-          <w:sz w:val="24"/>
-          <w:szCs w:val="24"/>
-          <w:lang w:eastAsia="pt-PT"/>
-        </w:rPr>
-        <w:br/>
-        <w:t>Comer dos mesmos bolos e presuntos, </w:t>
-      </w:r>
-      <w:r>
-        <w:rPr>
-          <w:rFonts w:ascii="Georgia" w:eastAsia="Times New Roman" w:hAnsi="Georgia" w:cs="Times New Roman"/>
-          <w:color w:val="333333"/>
-          <w:sz w:val="24"/>
-          <w:szCs w:val="24"/>
-          <w:lang w:eastAsia="pt-PT"/>
-        </w:rPr>
-        <w:br/>
-        <w:t>E rir dos miseráveis. </w:t>
-      </w:r>
-      <w:r>
-        <w:rPr>
-          <w:rFonts w:ascii="Georgia" w:eastAsia="Times New Roman" w:hAnsi="Georgia" w:cs="Times New Roman"/>
-          <w:color w:val="333333"/>
-          <w:sz w:val="24"/>
-          <w:szCs w:val="24"/>
-          <w:lang w:eastAsia="pt-PT"/>
-        </w:rPr>
-        <w:br/>
-      </w:r>
-      <w:r>
-        <w:rPr>
-          <w:rFonts w:ascii="Georgia" w:eastAsia="Times New Roman" w:hAnsi="Georgia" w:cs="Times New Roman"/>
-          <w:color w:val="333333"/>
-          <w:sz w:val="24"/>
-          <w:szCs w:val="24"/>
-          <w:lang w:eastAsia="pt-PT"/>
-        </w:rPr>
-        <w:br/>
-        <w:t>Nós podemos, nós dois, por nossa sina, </w:t>
-      </w:r>
-      <w:r>
-        <w:rPr>
-          <w:rFonts w:ascii="Georgia" w:eastAsia="Times New Roman" w:hAnsi="Georgia" w:cs="Times New Roman"/>
-          <w:color w:val="333333"/>
-          <w:sz w:val="24"/>
-          <w:szCs w:val="24"/>
-          <w:lang w:eastAsia="pt-PT"/>
-        </w:rPr>
-        <w:br/>
-        <w:t>Quando o Sol é mais rúbido e escarlate, </w:t>
-      </w:r>
-      <w:r>
-        <w:rPr>
-          <w:rFonts w:ascii="Georgia" w:eastAsia="Times New Roman" w:hAnsi="Georgia" w:cs="Times New Roman"/>
-          <w:color w:val="333333"/>
-          <w:sz w:val="24"/>
-          <w:szCs w:val="24"/>
-          <w:lang w:eastAsia="pt-PT"/>
-        </w:rPr>
-        <w:br/>
-        <w:t>Beber na mesma chávena da China, </w:t>
-      </w:r>
-      <w:r>
-        <w:rPr>
-          <w:rFonts w:ascii="Georgia" w:eastAsia="Times New Roman" w:hAnsi="Georgia" w:cs="Times New Roman"/>
-          <w:color w:val="333333"/>
-          <w:sz w:val="24"/>
-          <w:szCs w:val="24"/>
-          <w:lang w:eastAsia="pt-PT"/>
-        </w:rPr>
-        <w:br/>
-        <w:t>O nosso chocolate. </w:t>
-      </w:r>
-      <w:r>
-        <w:rPr>
-          <w:rFonts w:ascii="Georgia" w:eastAsia="Times New Roman" w:hAnsi="Georgia" w:cs="Times New Roman"/>
-          <w:color w:val="333333"/>
-          <w:sz w:val="24"/>
-          <w:szCs w:val="24"/>
-          <w:lang w:eastAsia="pt-PT"/>
-        </w:rPr>
-        <w:br/>
-      </w:r>
-      <w:r>
-        <w:rPr>
-          <w:rFonts w:ascii="Georgia" w:eastAsia="Times New Roman" w:hAnsi="Georgia" w:cs="Times New Roman"/>
-          <w:color w:val="333333"/>
-          <w:sz w:val="24"/>
-          <w:szCs w:val="24"/>
-          <w:lang w:eastAsia="pt-PT"/>
-        </w:rPr>
-        <w:br/>
-        <w:t>E podemos até, noites amadas! </w:t>
-      </w:r>
-      <w:r>
-        <w:rPr>
-          <w:rFonts w:ascii="Georgia" w:eastAsia="Times New Roman" w:hAnsi="Georgia" w:cs="Times New Roman"/>
-          <w:color w:val="333333"/>
-          <w:sz w:val="24"/>
-          <w:szCs w:val="24"/>
-          <w:lang w:eastAsia="pt-PT"/>
-        </w:rPr>
-        <w:br/>
-        <w:t>Dormir juntos dum modo galhofeiro, </w:t>
-      </w:r>
-      <w:r>
-        <w:rPr>
-          <w:rFonts w:ascii="Georgia" w:eastAsia="Times New Roman" w:hAnsi="Georgia" w:cs="Times New Roman"/>
-          <w:color w:val="333333"/>
-          <w:sz w:val="24"/>
-          <w:szCs w:val="24"/>
-          <w:lang w:eastAsia="pt-PT"/>
-        </w:rPr>
-        <w:br/>
-        <w:t>Com as nossas cabeças repousadas, </w:t>
-      </w:r>
-      <w:r>
-        <w:rPr>
-          <w:rFonts w:ascii="Georgia" w:eastAsia="Times New Roman" w:hAnsi="Georgia" w:cs="Times New Roman"/>
-          <w:color w:val="333333"/>
-          <w:sz w:val="24"/>
-          <w:szCs w:val="24"/>
-          <w:lang w:eastAsia="pt-PT"/>
-        </w:rPr>
-        <w:br/>
-        <w:t>No mesmo travesseiro. </w:t>
-      </w:r>
-      <w:r>
-        <w:rPr>
-          <w:rFonts w:ascii="Georgia" w:eastAsia="Times New Roman" w:hAnsi="Georgia" w:cs="Times New Roman"/>
-          <w:color w:val="333333"/>
-          <w:sz w:val="24"/>
-          <w:szCs w:val="24"/>
-          <w:lang w:eastAsia="pt-PT"/>
-        </w:rPr>
-        <w:br/>
-      </w:r>
-      <w:r>
-        <w:rPr>
-          <w:rFonts w:ascii="Georgia" w:eastAsia="Times New Roman" w:hAnsi="Georgia" w:cs="Times New Roman"/>
-          <w:color w:val="333333"/>
-          <w:sz w:val="24"/>
-          <w:szCs w:val="24"/>
-          <w:lang w:eastAsia="pt-PT"/>
-        </w:rPr>
-        <w:br/>
-        <w:t>Posso ser teu amigo até à morte, </w:t>
-      </w:r>
-      <w:r>
-        <w:rPr>
-          <w:rFonts w:ascii="Georgia" w:eastAsia="Times New Roman" w:hAnsi="Georgia" w:cs="Times New Roman"/>
-          <w:color w:val="333333"/>
-          <w:sz w:val="24"/>
-          <w:szCs w:val="24"/>
-          <w:lang w:eastAsia="pt-PT"/>
-        </w:rPr>
-        <w:br/>
-        <w:t>Sumamente amigo! Mas por lei, </w:t>
-      </w:r>
-      <w:r>
-        <w:rPr>
-          <w:rFonts w:ascii="Georgia" w:eastAsia="Times New Roman" w:hAnsi="Georgia" w:cs="Times New Roman"/>
-          <w:color w:val="333333"/>
-          <w:sz w:val="24"/>
-          <w:szCs w:val="24"/>
-          <w:lang w:eastAsia="pt-PT"/>
-        </w:rPr>
-        <w:br/>
-        <w:t>Ligar a minha sorte à tua sorte, </w:t>
-      </w:r>
-      <w:r>
-        <w:rPr>
-          <w:rFonts w:ascii="Georgia" w:eastAsia="Times New Roman" w:hAnsi="Georgia" w:cs="Times New Roman"/>
-          <w:color w:val="333333"/>
-          <w:sz w:val="24"/>
-          <w:szCs w:val="24"/>
-          <w:lang w:eastAsia="pt-PT"/>
-        </w:rPr>
-        <w:br/>
-        <w:t>Eu nunca poderei! </w:t>
-      </w:r>
-      <w:r>
-        <w:rPr>
-          <w:rFonts w:ascii="Georgia" w:eastAsia="Times New Roman" w:hAnsi="Georgia" w:cs="Times New Roman"/>
-          <w:color w:val="333333"/>
-          <w:sz w:val="24"/>
-          <w:szCs w:val="24"/>
-          <w:lang w:eastAsia="pt-PT"/>
-        </w:rPr>
-        <w:br/>
-      </w:r>
-      <w:r>
-        <w:rPr>
-          <w:rFonts w:ascii="Georgia" w:eastAsia="Times New Roman" w:hAnsi="Georgia" w:cs="Times New Roman"/>
-          <w:color w:val="333333"/>
-          <w:sz w:val="24"/>
-          <w:szCs w:val="24"/>
-          <w:lang w:eastAsia="pt-PT"/>
-        </w:rPr>
-        <w:br/>
-        <w:t>Eu posso amar-te como o Dante amou, </w:t>
-      </w:r>
-      <w:r>
-        <w:rPr>
-          <w:rFonts w:ascii="Georgia" w:eastAsia="Times New Roman" w:hAnsi="Georgia" w:cs="Times New Roman"/>
-          <w:color w:val="333333"/>
-          <w:sz w:val="24"/>
-          <w:szCs w:val="24"/>
-          <w:lang w:eastAsia="pt-PT"/>
-        </w:rPr>
-        <w:br/>
-      </w:r>
-      <w:r>
-        <w:rPr>
-          <w:rFonts w:ascii="Georgia" w:eastAsia="Times New Roman" w:hAnsi="Georgia" w:cs="Times New Roman"/>
-          <w:color w:val="333333"/>
-          <w:sz w:val="24"/>
-          <w:szCs w:val="24"/>
-          <w:lang w:eastAsia="pt-PT"/>
-        </w:rPr>
-        <w:lastRenderedPageBreak/>
-        <w:t>Seguir-te sempre como a luz ao raio, </w:t>
-      </w:r>
-      <w:r>
-        <w:rPr>
-          <w:rFonts w:ascii="Georgia" w:eastAsia="Times New Roman" w:hAnsi="Georgia" w:cs="Times New Roman"/>
-          <w:color w:val="333333"/>
-          <w:sz w:val="24"/>
-          <w:szCs w:val="24"/>
-          <w:lang w:eastAsia="pt-PT"/>
-        </w:rPr>
-        <w:br/>
-        <w:t>Mas ir, contigo, à igreja, isso não vou, </w:t>
-      </w:r>
-      <w:r>
-        <w:rPr>
-          <w:rFonts w:ascii="Georgia" w:eastAsia="Times New Roman" w:hAnsi="Georgia" w:cs="Times New Roman"/>
-          <w:color w:val="333333"/>
-          <w:sz w:val="24"/>
-          <w:szCs w:val="24"/>
-          <w:lang w:eastAsia="pt-PT"/>
-        </w:rPr>
-        <w:br/>
-        <w:t>Lá essa é que eu não caio! </w:t>
-      </w:r>
-      <w:r>
-        <w:rPr>
-          <w:rFonts w:ascii="Georgia" w:eastAsia="Times New Roman" w:hAnsi="Georgia" w:cs="Times New Roman"/>
-          <w:color w:val="333333"/>
-          <w:sz w:val="24"/>
-          <w:szCs w:val="24"/>
-          <w:lang w:eastAsia="pt-PT"/>
-        </w:rPr>
-        <w:br/>
-      </w:r>
-      <w:r>
-        <w:rPr>
-          <w:rFonts w:ascii="Georgia" w:eastAsia="Times New Roman" w:hAnsi="Georgia" w:cs="Times New Roman"/>
-          <w:color w:val="333333"/>
-          <w:sz w:val="24"/>
-          <w:szCs w:val="24"/>
-          <w:lang w:eastAsia="pt-PT"/>
-        </w:rPr>
-        <w:br/>
-      </w:r>
-      <w:r>
-        <w:rPr>
-          <w:rFonts w:ascii="Georgia" w:eastAsia="Times New Roman" w:hAnsi="Georgia" w:cs="Times New Roman"/>
-          <w:i/>
-          <w:iCs/>
-          <w:color w:val="333333"/>
-          <w:sz w:val="24"/>
-          <w:szCs w:val="24"/>
-          <w:lang w:eastAsia="pt-PT"/>
-        </w:rPr>
-        <w:t>Cesário Verde, in 'O Livro de Cesário Verde'</w:t>
-      </w:r>
-      <w:r>
-        <w:rPr>
-          <w:rFonts w:ascii="Georgia" w:eastAsia="Times New Roman" w:hAnsi="Georgia" w:cs="Times New Roman"/>
-          <w:color w:val="333333"/>
-          <w:sz w:val="24"/>
-          <w:szCs w:val="24"/>
-          <w:lang w:eastAsia="pt-PT"/>
-        </w:rPr>
-        <w:t> </w:t>
+        <w:drawing>
+          <wp:anchor distT="0" distB="0" distL="114300" distR="114300" simplePos="0" relativeHeight="251665408" behindDoc="1" locked="0" layoutInCell="1" allowOverlap="1">
+            <wp:simplePos x="0" y="0"/>
+            <wp:positionH relativeFrom="margin">
+              <wp:posOffset>215149</wp:posOffset>
+            </wp:positionH>
+            <wp:positionV relativeFrom="paragraph">
+              <wp:posOffset>339321</wp:posOffset>
+            </wp:positionV>
+            <wp:extent cx="8842463" cy="4716780"/>
+            <wp:effectExtent l="0" t="0" r="0" b="0"/>
+            <wp:wrapNone/>
+            <wp:docPr id="1" name="Imagem 1"/>
+            <wp:cNvGraphicFramePr>
+              <a:graphicFrameLocks xmlns:a="http://schemas.openxmlformats.org/drawingml/2006/main" noChangeAspect="1"/>
+            </wp:cNvGraphicFramePr>
+            <a:graphic xmlns:a="http://schemas.openxmlformats.org/drawingml/2006/main">
+              <a:graphicData uri="http://schemas.openxmlformats.org/drawingml/2006/picture">
+                <pic:pic xmlns:pic="http://schemas.openxmlformats.org/drawingml/2006/picture">
+                  <pic:nvPicPr>
+                    <pic:cNvPr id="1" name="Main.png"/>
+                    <pic:cNvPicPr/>
+                  </pic:nvPicPr>
+                  <pic:blipFill>
+                    <a:blip r:embed="rId12">
+                      <a:extLst>
+                        <a:ext uri="{28A0092B-C50C-407E-A947-70E740481C1C}">
+                          <a14:useLocalDpi xmlns:a14="http://schemas.microsoft.com/office/drawing/2010/main" val="0"/>
+                        </a:ext>
+                      </a:extLst>
+                    </a:blip>
+                    <a:stretch>
+                      <a:fillRect/>
+                    </a:stretch>
+                  </pic:blipFill>
+                  <pic:spPr>
+                    <a:xfrm>
+                      <a:off x="0" y="0"/>
+                      <a:ext cx="8842463" cy="4716780"/>
+                    </a:xfrm>
+                    <a:prstGeom prst="rect">
+                      <a:avLst/>
+                    </a:prstGeom>
+                  </pic:spPr>
+                </pic:pic>
+              </a:graphicData>
+            </a:graphic>
+            <wp14:sizeRelH relativeFrom="margin">
+              <wp14:pctWidth>0</wp14:pctWidth>
+            </wp14:sizeRelH>
+            <wp14:sizeRelV relativeFrom="margin">
+              <wp14:pctHeight>0</wp14:pctHeight>
+            </wp14:sizeRelV>
+          </wp:anchor>
+        </w:drawing>
       </w:r>
     </w:p>
     <w:p/>
     <w:sectPr>
-      <w:footerReference w:type="default" r:id="rId8"/>
-      <w:headerReference w:type="first" r:id="rId9"/>
-      <w:footerReference w:type="first" r:id="rId10"/>
-      <w:pgSz w:w="11906" w:h="16838"/>
-      <w:pgMar w:top="1417" w:right="1701" w:bottom="1417" w:left="1701" w:header="708" w:footer="708" w:gutter="0"/>
-      <w:pgNumType w:start="0"/>
+      <w:pgSz w:w="16838" w:h="11906" w:orient="landscape"/>
+      <w:pgMar w:top="1701" w:right="1418" w:bottom="1701" w:left="1418" w:header="709" w:footer="709" w:gutter="0"/>
       <w:cols w:space="708"/>
-      <w:titlePg/>
       <w:docGrid w:linePitch="360"/>
     </w:sectPr>
   </w:body>
@@ -5156,7 +4336,7 @@
     <w:r>
       <w:rPr>
         <w:noProof/>
-        <w:lang w:val="en-GB" w:eastAsia="en-GB"/>
+        <w:lang w:eastAsia="pt-PT"/>
       </w:rPr>
       <mc:AlternateContent>
         <mc:Choice Requires="wps">
@@ -5271,7 +4451,7 @@
     <w:r>
       <w:rPr>
         <w:noProof/>
-        <w:lang w:val="en-GB" w:eastAsia="en-GB"/>
+        <w:lang w:eastAsia="pt-PT"/>
       </w:rPr>
       <mc:AlternateContent>
         <mc:Choice Requires="wps">
@@ -7184,4 +6364,16 @@
     </a:ext>
   </a:extLst>
 </a:theme>
+</file>
+
+<file path=customXml/item1.xml><?xml version="1.0" encoding="utf-8"?>
+<b:Sources xmlns:b="http://schemas.openxmlformats.org/officeDocument/2006/bibliography" xmlns="http://schemas.openxmlformats.org/officeDocument/2006/bibliography" SelectedStyle="\APASixthEditionOfficeOnline.xsl" StyleName="APA" Version="6"/>
+</file>
+
+<file path=customXml/itemProps1.xml><?xml version="1.0" encoding="utf-8"?>
+<ds:datastoreItem xmlns:ds="http://schemas.openxmlformats.org/officeDocument/2006/customXml" ds:itemID="{7DAC55F2-4A25-48DD-9318-83733FC3ABC5}">
+  <ds:schemaRefs>
+    <ds:schemaRef ds:uri="http://schemas.openxmlformats.org/officeDocument/2006/bibliography"/>
+  </ds:schemaRefs>
+</ds:datastoreItem>
 </file>
</xml_diff>